<commit_message>
Finished problem definition and information gathering of Engineering Method
</commit_message>
<xml_diff>
--- a/docs/Engineering Method.docx
+++ b/docs/Engineering Method.docx
@@ -6,12 +6,16 @@
     <w:p>
       <w:pPr>
         <w:pStyle w:val="Ttulo2"/>
+        <w:spacing w:line="360" w:lineRule="auto"/>
       </w:pPr>
       <w:r>
         <w:t>Contexto Problemático</w:t>
       </w:r>
     </w:p>
     <w:p>
+      <w:pPr>
+        <w:spacing w:line="360" w:lineRule="auto"/>
+      </w:pPr>
       <w:r>
         <w:t>U</w:t>
       </w:r>
@@ -49,30 +53,40 @@
     <w:p>
       <w:pPr>
         <w:pStyle w:val="Ttulo2"/>
+        <w:spacing w:line="360" w:lineRule="auto"/>
       </w:pPr>
       <w:r>
         <w:t>Desarrollo de la Solución</w:t>
       </w:r>
     </w:p>
     <w:p>
+      <w:pPr>
+        <w:spacing w:line="360" w:lineRule="auto"/>
+      </w:pPr>
       <w:r>
         <w:t>Para resolver la situación anterior se eligió el Método de la Ingeniería para desarrollar la solución siguiendo un enfoque sistemático y acorde con la situación problemática planteada.</w:t>
       </w:r>
     </w:p>
     <w:p>
+      <w:pPr>
+        <w:spacing w:line="360" w:lineRule="auto"/>
+      </w:pPr>
       <w:r>
         <w:t>Con base en la descripción del Método de la Ingeniería del libro “Introduction to Engineering” de Paul Wright, se definió el siguiente diagrama de flujo, cuyos pasos seguiremos en el desarrollo de la solución.</w:t>
       </w:r>
     </w:p>
     <w:p>
+      <w:pPr>
+        <w:spacing w:line="360" w:lineRule="auto"/>
+      </w:pPr>
       <w:r>
         <w:rPr>
           <w:noProof/>
         </w:rPr>
         <w:drawing>
-          <wp:inline distT="0" distB="0" distL="0" distR="0" wp14:anchorId="1C61B072" wp14:editId="1DFE4966">
-            <wp:extent cx="5612130" cy="2400935"/>
-            <wp:effectExtent l="0" t="0" r="7620" b="0"/>
+          <wp:inline distT="0" distB="0" distL="0" distR="0" wp14:anchorId="1C61B072" wp14:editId="3190CA7E">
+            <wp:extent cx="4761781" cy="2037146"/>
+            <wp:effectExtent l="0" t="0" r="0" b="0"/>
             <wp:docPr id="17" name="Imagen 17" descr="Diagrama&#10;&#10;Descripción generada automáticamente"/>
             <wp:cNvGraphicFramePr>
               <a:graphicFrameLocks xmlns:a="http://schemas.openxmlformats.org/drawingml/2006/main" noChangeAspect="1"/>
@@ -99,7 +113,7 @@
                   <pic:spPr>
                     <a:xfrm>
                       <a:off x="0" y="0"/>
-                      <a:ext cx="5612130" cy="2400935"/>
+                      <a:ext cx="4767218" cy="2039472"/>
                     </a:xfrm>
                     <a:prstGeom prst="rect">
                       <a:avLst/>
@@ -115,6 +129,7 @@
     <w:p>
       <w:pPr>
         <w:pStyle w:val="Ttulo3"/>
+        <w:spacing w:line="360" w:lineRule="auto"/>
       </w:pPr>
       <w:r>
         <w:t>Paso 1. Identificación del Problema</w:t>
@@ -122,6 +137,7 @@
     </w:p>
     <w:p>
       <w:pPr>
+        <w:spacing w:line="360" w:lineRule="auto"/>
         <w:jc w:val="left"/>
         <w:rPr>
           <w:rStyle w:val="Ttulo4Car"/>
@@ -149,6 +165,7 @@
           <w:ilvl w:val="0"/>
           <w:numId w:val="1"/>
         </w:numPr>
+        <w:spacing w:line="360" w:lineRule="auto"/>
         <w:rPr>
           <w:rFonts w:cs="Times New Roman"/>
           <w:u w:val="single"/>
@@ -186,6 +203,7 @@
           <w:ilvl w:val="0"/>
           <w:numId w:val="1"/>
         </w:numPr>
+        <w:spacing w:line="360" w:lineRule="auto"/>
         <w:rPr>
           <w:rFonts w:cs="Times New Roman"/>
         </w:rPr>
@@ -204,6 +222,26 @@
           <w:ilvl w:val="0"/>
           <w:numId w:val="1"/>
         </w:numPr>
+        <w:spacing w:line="360" w:lineRule="auto"/>
+        <w:rPr>
+          <w:rFonts w:cs="Times New Roman"/>
+        </w:rPr>
+      </w:pPr>
+      <w:r>
+        <w:rPr>
+          <w:rFonts w:cs="Times New Roman"/>
+        </w:rPr>
+        <w:t>El Software debe tener interfaz gráfica.</w:t>
+      </w:r>
+    </w:p>
+    <w:p>
+      <w:pPr>
+        <w:pStyle w:val="Prrafodelista"/>
+        <w:numPr>
+          <w:ilvl w:val="0"/>
+          <w:numId w:val="1"/>
+        </w:numPr>
+        <w:spacing w:line="360" w:lineRule="auto"/>
         <w:rPr>
           <w:rFonts w:cs="Times New Roman"/>
           <w:u w:val="single"/>
@@ -228,6 +266,7 @@
     </w:p>
     <w:p>
       <w:pPr>
+        <w:spacing w:line="360" w:lineRule="auto"/>
         <w:rPr>
           <w:rFonts w:cs="Times New Roman"/>
           <w:i/>
@@ -247,27 +286,447 @@
     </w:p>
     <w:p>
       <w:pPr>
+        <w:spacing w:line="360" w:lineRule="auto"/>
+        <w:rPr>
+          <w:rFonts w:cs="Times New Roman"/>
+        </w:rPr>
+      </w:pPr>
+      <w:r>
+        <w:rPr>
+          <w:rFonts w:cs="Times New Roman"/>
+        </w:rPr>
+        <w:t>La tienda de videojuegos requiere del desarrollo de un Software</w:t>
+      </w:r>
+      <w:r>
+        <w:rPr>
+          <w:rFonts w:cs="Times New Roman"/>
+        </w:rPr>
+        <w:t xml:space="preserve"> con interfaz gráfica</w:t>
+      </w:r>
+      <w:r>
+        <w:rPr>
+          <w:rFonts w:cs="Times New Roman"/>
+        </w:rPr>
+        <w:t xml:space="preserve"> </w:t>
+      </w:r>
+      <w:r>
+        <w:rPr>
+          <w:rFonts w:cs="Times New Roman"/>
+        </w:rPr>
+        <w:t>que simule e</w:t>
+      </w:r>
+      <w:r>
+        <w:rPr>
+          <w:rFonts w:cs="Times New Roman"/>
+        </w:rPr>
+        <w:t>l funcionamiento</w:t>
+      </w:r>
+      <w:r>
+        <w:rPr>
+          <w:rFonts w:cs="Times New Roman"/>
+        </w:rPr>
+        <w:t xml:space="preserve"> del proceso de compra en la ciudad de Cali</w:t>
+      </w:r>
+      <w:r>
+        <w:rPr>
+          <w:rFonts w:cs="Times New Roman"/>
+        </w:rPr>
+        <w:t>.</w:t>
+      </w:r>
+    </w:p>
+    <w:p>
+      <w:pPr>
+        <w:spacing w:line="360" w:lineRule="auto"/>
+        <w:rPr>
+          <w:rFonts w:cs="Times New Roman"/>
+        </w:rPr>
+      </w:pPr>
+    </w:p>
+    <w:p>
+      <w:pPr>
+        <w:pStyle w:val="Ttulo3"/>
+      </w:pPr>
+      <w:r>
+        <w:t>Paso 2. Recopilación de Información</w:t>
+      </w:r>
+    </w:p>
+    <w:p>
+      <w:pPr>
+        <w:rPr>
+          <w:rFonts w:cs="Times New Roman"/>
+        </w:rPr>
+      </w:pPr>
+      <w:r>
+        <w:rPr>
+          <w:rFonts w:cs="Times New Roman"/>
+        </w:rPr>
+        <w:t>Con el objetivo de tener total claridad en los conceptos involucrados se hace una búsqueda de las definiciones</w:t>
+      </w:r>
+      <w:r>
+        <w:rPr>
+          <w:rFonts w:cs="Times New Roman"/>
+        </w:rPr>
+        <w:t xml:space="preserve"> </w:t>
+      </w:r>
+      <w:r>
+        <w:rPr>
+          <w:rFonts w:cs="Times New Roman"/>
+        </w:rPr>
+        <w:t xml:space="preserve">de los términos </w:t>
+      </w:r>
+      <w:r>
+        <w:rPr>
+          <w:rFonts w:cs="Times New Roman"/>
+        </w:rPr>
+        <w:t>informáticos</w:t>
+      </w:r>
+      <w:r>
+        <w:rPr>
+          <w:rFonts w:cs="Times New Roman"/>
+        </w:rPr>
+        <w:t xml:space="preserve"> más estrechamente relacionados con el problema planteado. Es importante</w:t>
+      </w:r>
+      <w:r>
+        <w:rPr>
+          <w:rFonts w:cs="Times New Roman"/>
+        </w:rPr>
+        <w:t xml:space="preserve"> </w:t>
+      </w:r>
+      <w:r>
+        <w:rPr>
+          <w:rFonts w:cs="Times New Roman"/>
+        </w:rPr>
+        <w:t>realizar esta búsqueda en fuentes reconocidas y confiables para conocer cuáles elementos hacen parte del</w:t>
+      </w:r>
+      <w:r>
+        <w:rPr>
+          <w:rFonts w:cs="Times New Roman"/>
+        </w:rPr>
+        <w:t xml:space="preserve"> </w:t>
+      </w:r>
+      <w:r>
+        <w:rPr>
+          <w:rFonts w:cs="Times New Roman"/>
+        </w:rPr>
+        <w:t>problema y cuáles no.</w:t>
+      </w:r>
+    </w:p>
+    <w:p>
+      <w:pPr>
         <w:rPr>
           <w:rFonts w:cs="Times New Roman"/>
           <w:i/>
           <w:iCs/>
-        </w:rPr>
-      </w:pPr>
-      <w:r>
-        <w:rPr>
-          <w:rFonts w:cs="Times New Roman"/>
-        </w:rPr>
-        <w:t>La tienda de videojuegos requiere del desarrollo de un Software para la simulación del funcionamiento</w:t>
-      </w:r>
-      <w:r>
-        <w:rPr>
-          <w:rFonts w:cs="Times New Roman"/>
-        </w:rPr>
-        <w:t>.</w:t>
+          <w:u w:val="single"/>
+        </w:rPr>
+      </w:pPr>
+      <w:r>
+        <w:rPr>
+          <w:rFonts w:cs="Times New Roman"/>
+          <w:i/>
+          <w:iCs/>
+          <w:u w:val="single"/>
+        </w:rPr>
+        <w:t>Definiciones</w:t>
+      </w:r>
+    </w:p>
+    <w:p>
+      <w:pPr>
+        <w:spacing w:line="240" w:lineRule="auto"/>
+        <w:ind w:left="4956"/>
+        <w:rPr>
+          <w:rFonts w:cs="Times New Roman"/>
+        </w:rPr>
+      </w:pPr>
+      <w:r>
+        <w:rPr>
+          <w:rFonts w:cs="Times New Roman"/>
+        </w:rPr>
+        <w:t>Fuente</w:t>
+      </w:r>
+      <w:r>
+        <w:rPr>
+          <w:rFonts w:cs="Times New Roman"/>
+        </w:rPr>
+        <w:t>:</w:t>
+      </w:r>
+      <w:r>
+        <w:rPr>
+          <w:rFonts w:cs="Times New Roman"/>
+        </w:rPr>
+        <w:br/>
+      </w:r>
+      <w:hyperlink r:id="rId8" w:history="1">
+        <w:r>
+          <w:rPr>
+            <w:rStyle w:val="Hipervnculo"/>
+            <w:rFonts w:cs="Times New Roman"/>
+          </w:rPr>
+          <w:t>https://www.informaticamilenium.com.mx/</w:t>
+        </w:r>
+      </w:hyperlink>
+      <w:r>
+        <w:rPr>
+          <w:rFonts w:cs="Times New Roman"/>
+        </w:rPr>
+        <w:t xml:space="preserve"> </w:t>
+      </w:r>
+      <w:r>
+        <w:rPr>
+          <w:rFonts w:cs="Times New Roman"/>
+        </w:rPr>
+        <w:br/>
+      </w:r>
+      <w:hyperlink r:id="rId9" w:history="1">
+        <w:r>
+          <w:rPr>
+            <w:rStyle w:val="Hipervnculo"/>
+            <w:rFonts w:cs="Times New Roman"/>
+          </w:rPr>
+          <w:t>https://softwareparatodo.com/</w:t>
+        </w:r>
+      </w:hyperlink>
+      <w:r>
+        <w:rPr>
+          <w:rFonts w:cs="Times New Roman"/>
+        </w:rPr>
+        <w:br/>
+      </w:r>
+      <w:hyperlink r:id="rId10" w:history="1">
+        <w:r>
+          <w:rPr>
+            <w:rStyle w:val="Hipervnculo"/>
+            <w:rFonts w:cs="Times New Roman"/>
+          </w:rPr>
+          <w:t>https://www.ecured.cu/</w:t>
+        </w:r>
+      </w:hyperlink>
+      <w:r>
+        <w:rPr>
+          <w:rFonts w:cs="Times New Roman"/>
+        </w:rPr>
+        <w:t xml:space="preserve"> </w:t>
+      </w:r>
+    </w:p>
+    <w:p>
+      <w:pPr>
+        <w:rPr>
+          <w:rFonts w:cs="Times New Roman"/>
+          <w:i/>
+          <w:iCs/>
+        </w:rPr>
+      </w:pPr>
+      <w:r>
+        <w:rPr>
+          <w:rFonts w:cs="Times New Roman"/>
+          <w:i/>
+          <w:iCs/>
+        </w:rPr>
+        <w:t>Software</w:t>
+      </w:r>
+    </w:p>
+    <w:p>
+      <w:pPr>
+        <w:rPr>
+          <w:rFonts w:cs="Times New Roman"/>
+        </w:rPr>
+      </w:pPr>
+      <w:r>
+        <w:rPr>
+          <w:rFonts w:cs="Times New Roman"/>
+        </w:rPr>
+        <w:t>El Software son los programas de aplicación y los sistemas operativos que permiten que la computadora pueda desempeñar tareas inteligentes, dirigiendo a los componentes físicos o hardware con instrucciones y datos a través de diferentes tipos de programas.</w:t>
+      </w:r>
+    </w:p>
+    <w:p>
+      <w:pPr>
+        <w:rPr>
+          <w:rFonts w:cs="Times New Roman"/>
+          <w:i/>
+          <w:iCs/>
+        </w:rPr>
+      </w:pPr>
+      <w:r>
+        <w:rPr>
+          <w:rFonts w:cs="Times New Roman"/>
+          <w:i/>
+          <w:iCs/>
+        </w:rPr>
+        <w:t>Software de Simulación</w:t>
+      </w:r>
+    </w:p>
+    <w:p>
+      <w:pPr>
+        <w:rPr>
+          <w:rFonts w:cs="Times New Roman"/>
+          <w:i/>
+          <w:iCs/>
+        </w:rPr>
+      </w:pPr>
+      <w:r>
+        <w:rPr>
+          <w:rFonts w:cs="Times New Roman"/>
+        </w:rPr>
+        <w:t>Un software de simulación tiene como objetivo facilitar o automatizar el proceso de modelar un fenómeno del mundo real haciendo uso de fórmulas matemáticas a través de la programación. Básicamente, se trata de un programa que permite al usuario ver que pasara al realizar cierta operación sin necesidad de tener que hacerla en el mundo real.</w:t>
+      </w:r>
+    </w:p>
+    <w:p>
+      <w:pPr>
+        <w:rPr>
+          <w:rFonts w:cs="Times New Roman"/>
+          <w:i/>
+          <w:iCs/>
+        </w:rPr>
+      </w:pPr>
+      <w:r>
+        <w:rPr>
+          <w:rFonts w:cs="Times New Roman"/>
+          <w:i/>
+          <w:iCs/>
+        </w:rPr>
+        <w:t>Interfaz Gráfica de Usuario (GUI)</w:t>
+      </w:r>
+    </w:p>
+    <w:p>
+      <w:pPr>
+        <w:rPr>
+          <w:rFonts w:cs="Times New Roman"/>
+        </w:rPr>
+      </w:pPr>
+      <w:r>
+        <w:rPr>
+          <w:rFonts w:cs="Times New Roman"/>
+        </w:rPr>
+        <w:t xml:space="preserve">Interfaz gráfica de usuario (GUI), acrónimo en inglés de Graphical User </w:t>
+      </w:r>
+      <w:proofErr w:type="gramStart"/>
+      <w:r>
+        <w:rPr>
+          <w:rFonts w:cs="Times New Roman"/>
+        </w:rPr>
+        <w:t>Interfa</w:t>
+      </w:r>
+      <w:r>
+        <w:rPr>
+          <w:rFonts w:cs="Times New Roman"/>
+        </w:rPr>
+        <w:t>c</w:t>
+      </w:r>
+      <w:r>
+        <w:rPr>
+          <w:rFonts w:cs="Times New Roman"/>
+        </w:rPr>
+        <w:t>e</w:t>
+      </w:r>
+      <w:proofErr w:type="gramEnd"/>
+      <w:r>
+        <w:rPr>
+          <w:rFonts w:cs="Times New Roman"/>
+        </w:rPr>
+        <w:t>. La interfaz gráfica de usuario es un programa o entorno que gestiona la interacción con el usuario basándose en relaciones visuales como iconos, menús o un puntero.</w:t>
+      </w:r>
+    </w:p>
+    <w:p>
+      <w:pPr>
+        <w:pStyle w:val="Ttulo3"/>
+      </w:pPr>
+      <w:r>
+        <w:t>Paso 3. Búsqueda de Soluciones Creativas</w:t>
+      </w:r>
+    </w:p>
+    <w:p>
+      <w:pPr>
+        <w:rPr>
+          <w:rFonts w:cs="Times New Roman"/>
+        </w:rPr>
+      </w:pPr>
+      <w:r>
+        <w:rPr>
+          <w:rFonts w:cs="Times New Roman"/>
+        </w:rPr>
+        <w:t>Para este paso, aunque podemos pensar en soluciones propias, y como resulta que el problema es uno</w:t>
+      </w:r>
+      <w:r>
+        <w:rPr>
+          <w:rFonts w:cs="Times New Roman"/>
+        </w:rPr>
+        <w:t xml:space="preserve"> </w:t>
+      </w:r>
+      <w:r>
+        <w:rPr>
+          <w:rFonts w:cs="Times New Roman"/>
+        </w:rPr>
+        <w:t>clásico en las matemáticas, buscamos en textos especializados diversas estrategias a través de los cuales</w:t>
+      </w:r>
+      <w:r>
+        <w:rPr>
+          <w:rFonts w:cs="Times New Roman"/>
+        </w:rPr>
+        <w:t xml:space="preserve"> </w:t>
+      </w:r>
+      <w:r>
+        <w:rPr>
+          <w:rFonts w:cs="Times New Roman"/>
+        </w:rPr>
+        <w:t>puedan ser encontradas las raíces de una ecuación cuadrática. Los métodos encontrados son los siguientes:</w:t>
+      </w:r>
+    </w:p>
+    <w:p>
+      <w:pPr>
+        <w:rPr>
+          <w:rFonts w:cs="Times New Roman"/>
+          <w:i/>
+          <w:iCs/>
+          <w:u w:val="single"/>
+        </w:rPr>
+      </w:pPr>
+      <w:r>
+        <w:rPr>
+          <w:rFonts w:cs="Times New Roman"/>
+          <w:i/>
+          <w:iCs/>
+          <w:u w:val="single"/>
+        </w:rPr>
+        <w:t>Alternativa 1.</w:t>
+      </w:r>
+    </w:p>
+    <w:p>
+      <w:pPr>
+        <w:rPr>
+          <w:rFonts w:cs="Times New Roman"/>
+          <w:i/>
+          <w:iCs/>
+          <w:u w:val="single"/>
+        </w:rPr>
+      </w:pPr>
+      <w:r>
+        <w:rPr>
+          <w:rFonts w:cs="Times New Roman"/>
+          <w:i/>
+          <w:iCs/>
+          <w:u w:val="single"/>
+        </w:rPr>
+        <w:t>Alternativa 2.</w:t>
+      </w:r>
+    </w:p>
+    <w:p>
+      <w:pPr>
+        <w:rPr>
+          <w:rFonts w:cs="Times New Roman"/>
+        </w:rPr>
+      </w:pPr>
+      <w:r>
+        <w:rPr>
+          <w:rFonts w:cs="Times New Roman"/>
+          <w:i/>
+          <w:iCs/>
+          <w:u w:val="single"/>
+        </w:rPr>
+        <w:t>Alternativa 3.</w:t>
       </w:r>
     </w:p>
     <w:sectPr>
-      <w:headerReference w:type="default" r:id="rId8"/>
+      <w:headerReference w:type="default" r:id="rId11"/>
       <w:pgSz w:w="12240" w:h="15840"/>
       <w:pgMar w:top="1417" w:right="1701" w:bottom="1417" w:left="1701" w:header="708" w:footer="708" w:gutter="0"/>
       <w:cols w:space="708"/>
@@ -1235,6 +1694,29 @@
       <w:contextualSpacing/>
     </w:pPr>
   </w:style>
+  <w:style w:type="character" w:styleId="Hipervnculo">
+    <w:name w:val="Hyperlink"/>
+    <w:basedOn w:val="Fuentedeprrafopredeter"/>
+    <w:uiPriority w:val="99"/>
+    <w:unhideWhenUsed/>
+    <w:rsid w:val="003D6999"/>
+    <w:rPr>
+      <w:color w:val="0563C1" w:themeColor="hyperlink"/>
+      <w:u w:val="single"/>
+    </w:rPr>
+  </w:style>
+  <w:style w:type="character" w:styleId="Mencinsinresolver">
+    <w:name w:val="Unresolved Mention"/>
+    <w:basedOn w:val="Fuentedeprrafopredeter"/>
+    <w:uiPriority w:val="99"/>
+    <w:semiHidden/>
+    <w:unhideWhenUsed/>
+    <w:rsid w:val="003D6999"/>
+    <w:rPr>
+      <w:color w:val="605E5C"/>
+      <w:shd w:val="clear" w:color="auto" w:fill="E1DFDD"/>
+    </w:rPr>
+  </w:style>
 </w:styles>
 </file>
 

</xml_diff>

<commit_message>
Begun working in solution proposal and translated document to english
</commit_message>
<xml_diff>
--- a/docs/Engineering Method.docx
+++ b/docs/Engineering Method.docx
@@ -5,134 +5,789 @@
     <w:p/>
     <w:p>
       <w:pPr>
-        <w:pStyle w:val="Ttulo2"/>
+        <w:pStyle w:val="Heading2"/>
         <w:spacing w:line="360" w:lineRule="auto"/>
-      </w:pPr>
-      <w:r>
-        <w:t>Contexto Problemático</w:t>
+        <w:rPr>
+          <w:lang w:val="en-US"/>
+        </w:rPr>
+      </w:pPr>
+      <w:r>
+        <w:rPr>
+          <w:lang w:val="en-US"/>
+        </w:rPr>
+        <w:t>Context of the Problem</w:t>
       </w:r>
     </w:p>
     <w:p>
       <w:pPr>
         <w:spacing w:line="360" w:lineRule="auto"/>
-      </w:pPr>
-      <w:r>
-        <w:t>U</w:t>
-      </w:r>
-      <w:r>
-        <w:t>na tienda de videojuegos</w:t>
-      </w:r>
-      <w:r>
-        <w:t xml:space="preserve"> tiene</w:t>
-      </w:r>
-      <w:r>
+        <w:rPr>
+          <w:lang w:val="en-US"/>
+        </w:rPr>
+      </w:pPr>
+      <w:r>
+        <w:rPr>
+          <w:lang w:val="en-US"/>
+        </w:rPr>
+        <w:t>A videogame shop wants t</w:t>
+      </w:r>
+      <w:r>
+        <w:rPr>
+          <w:lang w:val="en-US"/>
+        </w:rPr>
+        <w:t>o innovate the way it offers its services, and requires a GUI based software which allows people from Cali to get familiar with the way the shop is intended to work.</w:t>
+      </w:r>
+    </w:p>
+    <w:p>
+      <w:pPr>
+        <w:pStyle w:val="Heading2"/>
+        <w:spacing w:line="360" w:lineRule="auto"/>
+        <w:rPr>
+          <w:lang w:val="en-US"/>
+        </w:rPr>
+      </w:pPr>
+      <w:r>
+        <w:rPr>
+          <w:lang w:val="en-US"/>
+        </w:rPr>
+        <w:t>Development of The Solution</w:t>
+      </w:r>
+    </w:p>
+    <w:p>
+      <w:pPr>
+        <w:spacing w:line="360" w:lineRule="auto"/>
+        <w:rPr>
+          <w:lang w:val="en-US"/>
+        </w:rPr>
+      </w:pPr>
+      <w:r>
+        <w:rPr>
+          <w:lang w:val="en-US"/>
+        </w:rPr>
+        <w:t>In order to solve t</w:t>
+      </w:r>
+      <w:r>
+        <w:rPr>
+          <w:lang w:val="en-US"/>
+        </w:rPr>
+        <w:t xml:space="preserve">he proposed </w:t>
+      </w:r>
+      <w:r>
+        <w:rPr>
+          <w:lang w:val="en-US"/>
+        </w:rPr>
+        <w:t>situation,</w:t>
+      </w:r>
+      <w:r>
+        <w:rPr>
+          <w:lang w:val="en-US"/>
+        </w:rPr>
+        <w:t xml:space="preserve"> the engineering method has been chosen to develop the solution following a systematic framework</w:t>
+      </w:r>
+      <w:r>
+        <w:rPr>
+          <w:lang w:val="en-US"/>
+        </w:rPr>
+        <w:t xml:space="preserve"> and according to the problematic given.</w:t>
+      </w:r>
+    </w:p>
+    <w:p>
+      <w:pPr>
+        <w:spacing w:line="360" w:lineRule="auto"/>
+        <w:rPr>
+          <w:lang w:val="en-US"/>
+        </w:rPr>
+      </w:pPr>
+      <w:r>
+        <w:rPr>
+          <w:lang w:val="en-US"/>
+        </w:rPr>
+        <w:t xml:space="preserve">Based on the description </w:t>
+      </w:r>
+      <w:r>
+        <w:rPr>
+          <w:lang w:val="en-US"/>
+        </w:rPr>
+        <w:t xml:space="preserve">of the engineering method </w:t>
+      </w:r>
+      <w:r>
+        <w:rPr>
+          <w:lang w:val="en-US"/>
+        </w:rPr>
+        <w:t xml:space="preserve">given in the book </w:t>
+      </w:r>
+      <w:r>
+        <w:rPr>
+          <w:i/>
+          <w:iCs/>
+          <w:lang w:val="en-US"/>
+        </w:rPr>
+        <w:t>Introduction to Engineering</w:t>
+      </w:r>
+      <w:r>
+        <w:rPr>
+          <w:lang w:val="en-US"/>
+        </w:rPr>
         <w:t xml:space="preserve"> </w:t>
       </w:r>
       <w:r>
-        <w:t xml:space="preserve">pensado </w:t>
-      </w:r>
-      <w:r>
-        <w:t>presta</w:t>
-      </w:r>
-      <w:r>
-        <w:t>r</w:t>
-      </w:r>
-      <w:r>
-        <w:t xml:space="preserve"> sus servicios de una manera innovadora</w:t>
-      </w:r>
-      <w:r>
-        <w:t xml:space="preserve">, requiere un software con interfaz gráfica </w:t>
-      </w:r>
-      <w:r>
-        <w:t>que le permita a los caleños conocer un poco acerca de cómo funcionaría esta nueva tienda en la ciudad</w:t>
-      </w:r>
-      <w:r>
-        <w:t>.</w:t>
-      </w:r>
-    </w:p>
-    <w:p>
-      <w:pPr>
-        <w:pStyle w:val="Ttulo2"/>
+        <w:rPr>
+          <w:lang w:val="en-US"/>
+        </w:rPr>
+        <w:t>by Paul Wright, the following flux diagram was drawn, and will be followed according to the steps shown in it during the development of the solutio</w:t>
+      </w:r>
+      <w:r>
+        <w:rPr>
+          <w:lang w:val="en-US"/>
+        </w:rPr>
+        <w:t>n.</w:t>
+      </w:r>
+    </w:p>
+    <w:p>
+      <w:pPr>
         <w:spacing w:line="360" w:lineRule="auto"/>
-      </w:pPr>
-      <w:r>
-        <w:t>Desarrollo de la Solución</w:t>
-      </w:r>
-    </w:p>
-    <w:p>
-      <w:pPr>
+        <w:rPr>
+          <w:lang w:val="en-US"/>
+        </w:rPr>
+      </w:pPr>
+      <w:r>
+        <w:rPr>
+          <w:noProof/>
+          <w:lang w:val="en-US"/>
+        </w:rPr>
+        <w:t xml:space="preserve"> </w:t>
+      </w:r>
+      <w:r>
+        <w:rPr>
+          <w:noProof/>
+        </w:rPr>
+      </w:r>
+      <w:r>
+        <w:pict w14:anchorId="2E1DBCD6">
+          <v:group id="_x0000_s1028" editas="canvas" style="width:451.25pt;height:243.85pt;mso-position-horizontal-relative:char;mso-position-vertical-relative:line" coordorigin="2373,8671" coordsize="7352,3973">
+            <o:lock v:ext="edit" aspectratio="t"/>
+            <v:shapetype id="_x0000_t75" coordsize="21600,21600" o:spt="75" o:preferrelative="t" path="m@4@5l@4@11@9@11@9@5xe" filled="f" stroked="f">
+              <v:stroke joinstyle="miter"/>
+              <v:formulas>
+                <v:f eqn="if lineDrawn pixelLineWidth 0"/>
+                <v:f eqn="sum @0 1 0"/>
+                <v:f eqn="sum 0 0 @1"/>
+                <v:f eqn="prod @2 1 2"/>
+                <v:f eqn="prod @3 21600 pixelWidth"/>
+                <v:f eqn="prod @3 21600 pixelHeight"/>
+                <v:f eqn="sum @0 0 1"/>
+                <v:f eqn="prod @6 1 2"/>
+                <v:f eqn="prod @7 21600 pixelWidth"/>
+                <v:f eqn="sum @8 21600 0"/>
+                <v:f eqn="prod @7 21600 pixelHeight"/>
+                <v:f eqn="sum @10 21600 0"/>
+              </v:formulas>
+              <v:path o:extrusionok="f" gradientshapeok="t" o:connecttype="rect"/>
+              <o:lock v:ext="edit" aspectratio="t"/>
+            </v:shapetype>
+            <v:shape id="_x0000_s1029" type="#_x0000_t75" style="position:absolute;left:2373;top:8671;width:7352;height:3973" o:preferrelative="f">
+              <v:fill o:detectmouseclick="t"/>
+              <v:path o:extrusionok="t" o:connecttype="none"/>
+              <o:lock v:ext="edit" text="t"/>
+            </v:shape>
+            <v:roundrect id="_x0000_s1030" style="position:absolute;left:2547;top:8876;width:1238;height:457" arcsize="10923f" fillcolor="#ed7d31 [3205]" strokecolor="black [3213]" strokeweight="1pt">
+              <v:shadow on="t" type="perspective" color="#823b0b [1605]" opacity=".5" offset="0,0" offset2="-3pt,-4pt"/>
+            </v:roundrect>
+            <v:roundrect id="_x0000_s1034" style="position:absolute;left:3980;top:8876;width:1238;height:457" arcsize="10923f" fillcolor="#ffc000 [3207]" strokecolor="black [3213]" strokeweight="1pt">
+              <v:shadow on="t" type="perspective" color="#823b0b [1605]" opacity=".5" offset="0,0" offset2="-3pt,-4pt"/>
+            </v:roundrect>
+            <v:roundrect id="_x0000_s1035" style="position:absolute;left:5413;top:8876;width:1238;height:457" arcsize="10923f" fillcolor="yellow" strokecolor="black [3213]" strokeweight="1pt">
+              <v:shadow on="t" type="perspective" color="#823b0b [1605]" opacity=".5" offset="0,0" offset2="-3pt,-4pt"/>
+            </v:roundrect>
+            <v:roundrect id="_x0000_s1036" style="position:absolute;left:6846;top:8876;width:1238;height:457" arcsize="10923f" fillcolor="#5b9bd5 [3208]" strokecolor="black [3213]" strokeweight="1pt">
+              <v:shadow on="t" type="perspective" color="#823b0b [1605]" opacity=".5" offset="0,0" offset2="-3pt,-4pt"/>
+            </v:roundrect>
+            <v:roundrect id="_x0000_s1037" style="position:absolute;left:8084;top:9446;width:1239;height:457" arcsize="10923f" fillcolor="#a8d08d [1945]" strokecolor="black [3213]" strokeweight="1pt">
+              <v:shadow on="t" type="perspective" color="#823b0b [1605]" opacity=".5" offset="0,0" offset2="-3pt,-4pt"/>
+            </v:roundrect>
+            <v:roundrect id="_x0000_s1038" style="position:absolute;left:8084;top:11345;width:1239;height:457" arcsize="10923f" fillcolor="#00b0f0" strokecolor="black [3213]" strokeweight="1pt">
+              <v:shadow on="t" type="perspective" color="#823b0b [1605]" opacity=".5" offset="0,0" offset2="-3pt,-4pt"/>
+            </v:roundrect>
+            <v:roundrect id="_x0000_s1039" style="position:absolute;left:8084;top:12095;width:1239;height:457" arcsize="10923f" fillcolor="#f496e9" strokecolor="black [3213]" strokeweight="1pt">
+              <v:shadow on="t" type="perspective" color="#823b0b [1605]" opacity=".5" offset="0,0" offset2="-3pt,-4pt"/>
+            </v:roundrect>
+            <v:shapetype id="_x0000_t4" coordsize="21600,21600" o:spt="4" path="m10800,l,10800,10800,21600,21600,10800xe">
+              <v:stroke joinstyle="miter"/>
+              <v:path gradientshapeok="t" o:connecttype="rect" textboxrect="5400,5400,16200,16200"/>
+            </v:shapetype>
+            <v:shape id="_x0000_s1040" type="#_x0000_t4" style="position:absolute;left:8184;top:10163;width:1042;height:905" fillcolor="#92d050" stroked="f" strokeweight="1pt"/>
+            <v:shape id="_x0000_s1041" type="#_x0000_t4" style="position:absolute;left:6846;top:10163;width:1042;height:905" fillcolor="#92d050" stroked="f" strokeweight="1pt"/>
+            <v:shape id="_x0000_s1042" type="#_x0000_t4" style="position:absolute;left:5413;top:10163;width:1043;height:905" fillcolor="#92d050" stroked="f" strokeweight="1pt"/>
+            <v:shapetype id="_x0000_t32" coordsize="21600,21600" o:spt="32" o:oned="t" path="m,l21600,21600e" filled="f">
+              <v:path arrowok="t" fillok="f" o:connecttype="none"/>
+              <o:lock v:ext="edit" shapetype="t"/>
+            </v:shapetype>
+            <v:shape id="_x0000_s1043" type="#_x0000_t32" style="position:absolute;left:3785;top:9105;width:195;height:1" o:connectortype="elbow" adj="-309060,-1,-309060">
+              <v:stroke endarrow="block"/>
+            </v:shape>
+            <v:shape id="_x0000_s1044" type="#_x0000_t32" style="position:absolute;left:5218;top:9105;width:195;height:1" o:connectortype="elbow" adj="-467370,-1,-467370">
+              <v:stroke endarrow="block"/>
+            </v:shape>
+            <v:shape id="_x0000_s1045" type="#_x0000_t32" style="position:absolute;left:6651;top:9105;width:195;height:1" o:connectortype="elbow" adj="-625680,-1,-625680">
+              <v:stroke endarrow="block"/>
+            </v:shape>
+            <v:shapetype id="_x0000_t33" coordsize="21600,21600" o:spt="33" o:oned="t" path="m,l21600,r,21600e" filled="f">
+              <v:stroke joinstyle="miter"/>
+              <v:path arrowok="t" fillok="f" o:connecttype="none"/>
+              <o:lock v:ext="edit" shapetype="t"/>
+            </v:shapetype>
+            <v:shape id="_x0000_s1046" type="#_x0000_t33" style="position:absolute;left:8084;top:9105;width:620;height:341" o:connectortype="elbow" adj="-247279,-353765,-247279">
+              <v:stroke endarrow="block"/>
+            </v:shape>
+            <v:shape id="_x0000_s1047" type="#_x0000_t33" style="position:absolute;left:4599;top:9333;width:814;height:1283;rotation:180" o:connectortype="elbow" adj="-117470,-119390,-117470">
+              <v:stroke endarrow="block"/>
+            </v:shape>
+            <v:shapetype id="_x0000_t34" coordsize="21600,21600" o:spt="34" o:oned="t" adj="10800" path="m,l@0,0@0,21600,21600,21600e" filled="f">
+              <v:stroke joinstyle="miter"/>
+              <v:formulas>
+                <v:f eqn="val #0"/>
+              </v:formulas>
+              <v:path arrowok="t" fillok="f" o:connecttype="none"/>
+              <v:handles>
+                <v:h position="#0,center"/>
+              </v:handles>
+              <o:lock v:ext="edit" shapetype="t"/>
+            </v:shapetype>
+            <v:shape id="_x0000_s1048" type="#_x0000_t34" style="position:absolute;left:5569;top:9699;width:830;height:97;rotation:270" o:connectortype="elbow" adj=",-1465920,-128857">
+              <v:stroke endarrow="block"/>
+            </v:shape>
+            <v:shape id="_x0000_s1049" type="#_x0000_t32" style="position:absolute;left:6456;top:10616;width:390;height:1;rotation:180" o:connectortype="elbow" adj="-324316,-1,-324316">
+              <v:stroke endarrow="block"/>
+            </v:shape>
+            <v:shape id="_x0000_s1050" type="#_x0000_t32" style="position:absolute;left:7888;top:10616;width:296;height:1;rotation:180" o:connectortype="elbow" adj="-525660,-1,-525660">
+              <v:stroke endarrow="block"/>
+            </v:shape>
+            <v:shape id="_x0000_s1051" type="#_x0000_t34" style="position:absolute;left:8575;top:10032;width:260;height:1;rotation:90;flip:x" o:connectortype="elbow" adj="10766,169020000,-641432">
+              <v:stroke endarrow="block"/>
+            </v:shape>
+            <v:shape id="_x0000_s1053" type="#_x0000_t34" style="position:absolute;left:8566;top:11206;width:277;height:1;rotation:90" o:connectortype="elbow" adj="10736,-199908000,-601878">
+              <v:stroke endarrow="block"/>
+            </v:shape>
+            <v:shape id="_x0000_s1054" type="#_x0000_t32" style="position:absolute;left:8558;top:11948;width:293;height:1;rotation:90" o:connectortype="elbow" adj="-568380,-1,-568380">
+              <v:stroke endarrow="block"/>
+            </v:shape>
+            <v:shape id="_x0000_s1055" type="#_x0000_t33" style="position:absolute;left:7367;top:11068;width:717;height:1256;rotation:180" o:connectortype="elbow" adj="-213840,-151242,-213840">
+              <v:stroke dashstyle="longDash" endarrow="block"/>
+            </v:shape>
+            <v:shapetype id="_x0000_t202" coordsize="21600,21600" o:spt="202" path="m,l,21600r21600,l21600,xe">
+              <v:stroke joinstyle="miter"/>
+              <v:path gradientshapeok="t" o:connecttype="rect"/>
+            </v:shapetype>
+            <v:shape id="_x0000_s1056" type="#_x0000_t202" style="position:absolute;left:2547;top:8876;width:1238;height:457" filled="f" stroked="f">
+              <v:textbox style="mso-next-textbox:#_x0000_s1056">
+                <w:txbxContent>
+                  <w:p>
+                    <w:pPr>
+                      <w:jc w:val="center"/>
+                      <w:rPr>
+                        <w:b/>
+                        <w:bCs/>
+                        <w:sz w:val="16"/>
+                        <w:szCs w:val="16"/>
+                        <w:lang w:val="en-GB"/>
+                      </w:rPr>
+                    </w:pPr>
+                    <w:r>
+                      <w:rPr>
+                        <w:b/>
+                        <w:bCs/>
+                        <w:sz w:val="16"/>
+                        <w:szCs w:val="16"/>
+                        <w:lang w:val="en-GB"/>
+                      </w:rPr>
+                      <w:t>Identifying the problem</w:t>
+                    </w:r>
+                  </w:p>
+                </w:txbxContent>
+              </v:textbox>
+            </v:shape>
+            <v:shape id="_x0000_s1057" type="#_x0000_t202" style="position:absolute;left:3936;top:8876;width:1282;height:457" filled="f" stroked="f">
+              <v:textbox style="mso-next-textbox:#_x0000_s1057">
+                <w:txbxContent>
+                  <w:p>
+                    <w:pPr>
+                      <w:jc w:val="center"/>
+                      <w:rPr>
+                        <w:b/>
+                        <w:bCs/>
+                        <w:sz w:val="16"/>
+                        <w:szCs w:val="16"/>
+                        <w:lang w:val="en-GB"/>
+                      </w:rPr>
+                    </w:pPr>
+                    <w:r>
+                      <w:rPr>
+                        <w:b/>
+                        <w:bCs/>
+                        <w:sz w:val="16"/>
+                        <w:szCs w:val="16"/>
+                        <w:lang w:val="en-GB"/>
+                      </w:rPr>
+                      <w:t>I</w:t>
+                    </w:r>
+                    <w:r>
+                      <w:rPr>
+                        <w:b/>
+                        <w:bCs/>
+                        <w:sz w:val="16"/>
+                        <w:szCs w:val="16"/>
+                        <w:lang w:val="en-GB"/>
+                      </w:rPr>
+                      <w:t>nformation</w:t>
+                    </w:r>
+                    <w:r>
+                      <w:rPr>
+                        <w:b/>
+                        <w:bCs/>
+                        <w:sz w:val="16"/>
+                        <w:szCs w:val="16"/>
+                        <w:lang w:val="en-GB"/>
+                      </w:rPr>
+                      <w:t xml:space="preserve"> gathering</w:t>
+                    </w:r>
+                  </w:p>
+                </w:txbxContent>
+              </v:textbox>
+            </v:shape>
+            <v:shape id="_x0000_s1058" type="#_x0000_t202" style="position:absolute;left:5413;top:8876;width:1238;height:457" filled="f" stroked="f">
+              <v:textbox style="mso-next-textbox:#_x0000_s1058">
+                <w:txbxContent>
+                  <w:p>
+                    <w:pPr>
+                      <w:jc w:val="center"/>
+                      <w:rPr>
+                        <w:b/>
+                        <w:bCs/>
+                        <w:sz w:val="16"/>
+                        <w:szCs w:val="16"/>
+                        <w:lang w:val="en-GB"/>
+                      </w:rPr>
+                    </w:pPr>
+                    <w:r>
+                      <w:rPr>
+                        <w:b/>
+                        <w:bCs/>
+                        <w:sz w:val="16"/>
+                        <w:szCs w:val="16"/>
+                        <w:lang w:val="en-GB"/>
+                      </w:rPr>
+                      <w:t>Solution proposal</w:t>
+                    </w:r>
+                  </w:p>
+                </w:txbxContent>
+              </v:textbox>
+            </v:shape>
+            <v:shape id="_x0000_s1059" type="#_x0000_t202" style="position:absolute;left:6846;top:8876;width:1238;height:457" filled="f" stroked="f">
+              <v:textbox style="mso-next-textbox:#_x0000_s1059">
+                <w:txbxContent>
+                  <w:p>
+                    <w:pPr>
+                      <w:jc w:val="center"/>
+                      <w:rPr>
+                        <w:b/>
+                        <w:bCs/>
+                        <w:sz w:val="16"/>
+                        <w:szCs w:val="16"/>
+                        <w:lang w:val="en-GB"/>
+                      </w:rPr>
+                    </w:pPr>
+                    <w:r>
+                      <w:rPr>
+                        <w:b/>
+                        <w:bCs/>
+                        <w:sz w:val="16"/>
+                        <w:szCs w:val="16"/>
+                        <w:lang w:val="en-GB"/>
+                      </w:rPr>
+                      <w:t>Design drafts</w:t>
+                    </w:r>
+                  </w:p>
+                </w:txbxContent>
+              </v:textbox>
+            </v:shape>
+            <v:shape id="_x0000_s1060" type="#_x0000_t202" style="position:absolute;left:8042;top:9446;width:1281;height:457" filled="f" stroked="f">
+              <v:textbox style="mso-next-textbox:#_x0000_s1060">
+                <w:txbxContent>
+                  <w:p>
+                    <w:pPr>
+                      <w:jc w:val="center"/>
+                      <w:rPr>
+                        <w:b/>
+                        <w:bCs/>
+                        <w:sz w:val="16"/>
+                        <w:szCs w:val="16"/>
+                        <w:lang w:val="en-GB"/>
+                      </w:rPr>
+                    </w:pPr>
+                    <w:r>
+                      <w:rPr>
+                        <w:b/>
+                        <w:bCs/>
+                        <w:sz w:val="16"/>
+                        <w:szCs w:val="16"/>
+                        <w:lang w:val="en-GB"/>
+                      </w:rPr>
+                      <w:t>Testing and solution selection</w:t>
+                    </w:r>
+                  </w:p>
+                </w:txbxContent>
+              </v:textbox>
+            </v:shape>
+            <v:shape id="_x0000_s1061" type="#_x0000_t202" style="position:absolute;left:8084;top:11345;width:1239;height:457" filled="f" stroked="f">
+              <v:textbox style="mso-next-textbox:#_x0000_s1061">
+                <w:txbxContent>
+                  <w:p>
+                    <w:pPr>
+                      <w:jc w:val="center"/>
+                      <w:rPr>
+                        <w:b/>
+                        <w:bCs/>
+                        <w:sz w:val="16"/>
+                        <w:szCs w:val="16"/>
+                        <w:lang w:val="en-GB"/>
+                      </w:rPr>
+                    </w:pPr>
+                    <w:r>
+                      <w:rPr>
+                        <w:b/>
+                        <w:bCs/>
+                        <w:sz w:val="16"/>
+                        <w:szCs w:val="16"/>
+                        <w:lang w:val="en-GB"/>
+                      </w:rPr>
+                      <w:t>Reports and specifications</w:t>
+                    </w:r>
+                  </w:p>
+                </w:txbxContent>
+              </v:textbox>
+            </v:shape>
+            <v:shape id="_x0000_s1062" type="#_x0000_t202" style="position:absolute;left:8042;top:12095;width:1328;height:457" filled="f" stroked="f">
+              <v:textbox style="mso-next-textbox:#_x0000_s1062">
+                <w:txbxContent>
+                  <w:p>
+                    <w:pPr>
+                      <w:jc w:val="center"/>
+                      <w:rPr>
+                        <w:b/>
+                        <w:bCs/>
+                        <w:sz w:val="16"/>
+                        <w:szCs w:val="16"/>
+                        <w:lang w:val="en-GB"/>
+                      </w:rPr>
+                    </w:pPr>
+                    <w:r>
+                      <w:rPr>
+                        <w:b/>
+                        <w:bCs/>
+                        <w:sz w:val="16"/>
+                        <w:szCs w:val="16"/>
+                        <w:lang w:val="en-GB"/>
+                      </w:rPr>
+                      <w:t>Implementation</w:t>
+                    </w:r>
+                  </w:p>
+                </w:txbxContent>
+              </v:textbox>
+            </v:shape>
+            <v:shape id="_x0000_s1063" type="#_x0000_t202" style="position:absolute;left:5362;top:10259;width:1140;height:744" filled="f" stroked="f">
+              <v:textbox style="mso-next-textbox:#_x0000_s1063">
+                <w:txbxContent>
+                  <w:p>
+                    <w:pPr>
+                      <w:jc w:val="center"/>
+                      <w:rPr>
+                        <w:b/>
+                        <w:bCs/>
+                        <w:sz w:val="16"/>
+                        <w:szCs w:val="16"/>
+                        <w:lang w:val="en-US"/>
+                      </w:rPr>
+                    </w:pPr>
+                    <w:r>
+                      <w:rPr>
+                        <w:b/>
+                        <w:bCs/>
+                        <w:sz w:val="16"/>
+                        <w:szCs w:val="16"/>
+                        <w:lang w:val="en-US"/>
+                      </w:rPr>
+                      <w:t>Do we need more information?</w:t>
+                    </w:r>
+                  </w:p>
+                  <w:p>
+                    <w:pPr>
+                      <w:jc w:val="center"/>
+                      <w:rPr>
+                        <w:b/>
+                        <w:bCs/>
+                        <w:sz w:val="16"/>
+                        <w:szCs w:val="16"/>
+                        <w:lang w:val="en-US"/>
+                      </w:rPr>
+                    </w:pPr>
+                  </w:p>
+                </w:txbxContent>
+              </v:textbox>
+            </v:shape>
+            <v:shape id="_x0000_s1065" type="#_x0000_t202" style="position:absolute;left:4881;top:10367;width:532;height:424" filled="f" stroked="f">
+              <v:textbox>
+                <w:txbxContent>
+                  <w:p>
+                    <w:pPr>
+                      <w:rPr>
+                        <w:sz w:val="16"/>
+                        <w:szCs w:val="16"/>
+                      </w:rPr>
+                    </w:pPr>
+                    <w:r>
+                      <w:rPr>
+                        <w:sz w:val="16"/>
+                        <w:szCs w:val="16"/>
+                      </w:rPr>
+                      <w:t>Yes</w:t>
+                    </w:r>
+                  </w:p>
+                </w:txbxContent>
+              </v:textbox>
+            </v:shape>
+            <v:shape id="_x0000_s1066" type="#_x0000_t202" style="position:absolute;left:6032;top:9943;width:470;height:316" filled="f" stroked="f">
+              <v:textbox>
+                <w:txbxContent>
+                  <w:p>
+                    <w:pPr>
+                      <w:rPr>
+                        <w:sz w:val="16"/>
+                        <w:szCs w:val="16"/>
+                      </w:rPr>
+                    </w:pPr>
+                    <w:r>
+                      <w:rPr>
+                        <w:sz w:val="16"/>
+                        <w:szCs w:val="16"/>
+                      </w:rPr>
+                      <w:t>No</w:t>
+                    </w:r>
+                  </w:p>
+                </w:txbxContent>
+              </v:textbox>
+            </v:shape>
+            <v:shape id="_x0000_s1067" type="#_x0000_t202" style="position:absolute;left:6846;top:11068;width:450;height:1189" filled="f" stroked="f">
+              <v:textbox style="layout-flow:vertical;mso-layout-flow-alt:bottom-to-top">
+                <w:txbxContent>
+                  <w:p>
+                    <w:pPr>
+                      <w:rPr>
+                        <w:lang w:val="en-GB"/>
+                      </w:rPr>
+                    </w:pPr>
+                    <w:r>
+                      <w:rPr>
+                        <w:lang w:val="en-GB"/>
+                      </w:rPr>
+                      <w:t>Enhancement</w:t>
+                    </w:r>
+                  </w:p>
+                </w:txbxContent>
+              </v:textbox>
+            </v:shape>
+            <v:shape id="_x0000_s1068" type="#_x0000_t34" style="position:absolute;left:7001;top:9699;width:830;height:98;rotation:270" o:connectortype="elbow" adj=",-1465920,-166180">
+              <v:stroke endarrow="block"/>
+            </v:shape>
+            <v:shape id="_x0000_s1069" type="#_x0000_t202" style="position:absolute;left:6846;top:10326;width:1042;height:603" filled="f" stroked="f">
+              <v:textbox>
+                <w:txbxContent>
+                  <w:p>
+                    <w:pPr>
+                      <w:jc w:val="center"/>
+                      <w:rPr>
+                        <w:b/>
+                        <w:bCs/>
+                        <w:sz w:val="16"/>
+                        <w:szCs w:val="16"/>
+                        <w:lang w:val="en-US"/>
+                      </w:rPr>
+                    </w:pPr>
+                    <w:r>
+                      <w:rPr>
+                        <w:b/>
+                        <w:bCs/>
+                        <w:sz w:val="16"/>
+                        <w:szCs w:val="16"/>
+                        <w:lang w:val="en-US"/>
+                      </w:rPr>
+                      <w:t>Search for a new solution?</w:t>
+                    </w:r>
+                  </w:p>
+                  <w:p>
+                    <w:pPr>
+                      <w:jc w:val="center"/>
+                      <w:rPr>
+                        <w:b/>
+                        <w:bCs/>
+                        <w:sz w:val="16"/>
+                        <w:szCs w:val="16"/>
+                        <w:lang w:val="en-US"/>
+                      </w:rPr>
+                    </w:pPr>
+                  </w:p>
+                </w:txbxContent>
+              </v:textbox>
+            </v:shape>
+            <v:shape id="_x0000_s1070" type="#_x0000_t202" style="position:absolute;left:6456;top:10326;width:457;height:416" filled="f" stroked="f">
+              <v:textbox>
+                <w:txbxContent>
+                  <w:p>
+                    <w:pPr>
+                      <w:rPr>
+                        <w:sz w:val="16"/>
+                        <w:szCs w:val="16"/>
+                      </w:rPr>
+                    </w:pPr>
+                    <w:r>
+                      <w:rPr>
+                        <w:sz w:val="16"/>
+                        <w:szCs w:val="16"/>
+                      </w:rPr>
+                      <w:t>Yes</w:t>
+                    </w:r>
+                  </w:p>
+                </w:txbxContent>
+              </v:textbox>
+            </v:shape>
+            <v:shape id="_x0000_s1071" type="#_x0000_t202" style="position:absolute;left:7418;top:9854;width:470;height:350" filled="f" stroked="f">
+              <v:textbox>
+                <w:txbxContent>
+                  <w:p>
+                    <w:pPr>
+                      <w:rPr>
+                        <w:sz w:val="16"/>
+                        <w:szCs w:val="16"/>
+                      </w:rPr>
+                    </w:pPr>
+                    <w:r>
+                      <w:rPr>
+                        <w:sz w:val="16"/>
+                        <w:szCs w:val="16"/>
+                      </w:rPr>
+                      <w:t>No</w:t>
+                    </w:r>
+                  </w:p>
+                  <w:p>
+                    <w:pPr>
+                      <w:rPr>
+                        <w:sz w:val="16"/>
+                        <w:szCs w:val="16"/>
+                      </w:rPr>
+                    </w:pPr>
+                  </w:p>
+                </w:txbxContent>
+              </v:textbox>
+            </v:shape>
+            <v:shape id="_x0000_s1072" type="#_x0000_t202" style="position:absolute;left:7825;top:10259;width:497;height:409" filled="f" stroked="f">
+              <v:textbox>
+                <w:txbxContent>
+                  <w:p>
+                    <w:pPr>
+                      <w:rPr>
+                        <w:sz w:val="16"/>
+                        <w:szCs w:val="16"/>
+                      </w:rPr>
+                    </w:pPr>
+                    <w:r>
+                      <w:rPr>
+                        <w:sz w:val="16"/>
+                        <w:szCs w:val="16"/>
+                      </w:rPr>
+                      <w:t>No</w:t>
+                    </w:r>
+                  </w:p>
+                </w:txbxContent>
+              </v:textbox>
+            </v:shape>
+            <v:shape id="_x0000_s1073" type="#_x0000_t202" style="position:absolute;left:8084;top:10326;width:1239;height:603" filled="f" stroked="f">
+              <v:textbox>
+                <w:txbxContent>
+                  <w:p>
+                    <w:pPr>
+                      <w:jc w:val="center"/>
+                      <w:rPr>
+                        <w:b/>
+                        <w:bCs/>
+                        <w:sz w:val="16"/>
+                        <w:szCs w:val="16"/>
+                        <w:lang w:val="en-US"/>
+                      </w:rPr>
+                    </w:pPr>
+                    <w:r>
+                      <w:rPr>
+                        <w:b/>
+                        <w:bCs/>
+                        <w:sz w:val="16"/>
+                        <w:szCs w:val="16"/>
+                        <w:lang w:val="en-US"/>
+                      </w:rPr>
+                      <w:t>Does it satisfy the requirements?</w:t>
+                    </w:r>
+                  </w:p>
+                  <w:p>
+                    <w:pPr>
+                      <w:jc w:val="center"/>
+                      <w:rPr>
+                        <w:b/>
+                        <w:bCs/>
+                        <w:sz w:val="16"/>
+                        <w:szCs w:val="16"/>
+                        <w:lang w:val="en-US"/>
+                      </w:rPr>
+                    </w:pPr>
+                  </w:p>
+                </w:txbxContent>
+              </v:textbox>
+            </v:shape>
+            <v:shape id="_x0000_s1074" type="#_x0000_t202" style="position:absolute;left:8827;top:11003;width:496;height:342" filled="f" stroked="f">
+              <v:textbox>
+                <w:txbxContent>
+                  <w:p>
+                    <w:pPr>
+                      <w:rPr>
+                        <w:sz w:val="16"/>
+                        <w:szCs w:val="16"/>
+                      </w:rPr>
+                    </w:pPr>
+                    <w:r>
+                      <w:rPr>
+                        <w:sz w:val="16"/>
+                        <w:szCs w:val="16"/>
+                      </w:rPr>
+                      <w:t>Yes</w:t>
+                    </w:r>
+                  </w:p>
+                </w:txbxContent>
+              </v:textbox>
+            </v:shape>
+            <w10:anchorlock/>
+          </v:group>
+        </w:pict>
+      </w:r>
+    </w:p>
+    <w:p>
+      <w:pPr>
+        <w:pStyle w:val="Heading3"/>
         <w:spacing w:line="360" w:lineRule="auto"/>
-      </w:pPr>
-      <w:r>
-        <w:t>Para resolver la situación anterior se eligió el Método de la Ingeniería para desarrollar la solución siguiendo un enfoque sistemático y acorde con la situación problemática planteada.</w:t>
-      </w:r>
-    </w:p>
-    <w:p>
-      <w:pPr>
-        <w:spacing w:line="360" w:lineRule="auto"/>
-      </w:pPr>
-      <w:r>
-        <w:t>Con base en la descripción del Método de la Ingeniería del libro “Introduction to Engineering” de Paul Wright, se definió el siguiente diagrama de flujo, cuyos pasos seguiremos en el desarrollo de la solución.</w:t>
-      </w:r>
-    </w:p>
-    <w:p>
-      <w:pPr>
-        <w:spacing w:line="360" w:lineRule="auto"/>
-      </w:pPr>
-      <w:r>
-        <w:rPr>
-          <w:noProof/>
-        </w:rPr>
-        <w:drawing>
-          <wp:inline distT="0" distB="0" distL="0" distR="0" wp14:anchorId="1C61B072" wp14:editId="3190CA7E">
-            <wp:extent cx="4761781" cy="2037146"/>
-            <wp:effectExtent l="0" t="0" r="0" b="0"/>
-            <wp:docPr id="17" name="Imagen 17" descr="Diagrama&#10;&#10;Descripción generada automáticamente"/>
-            <wp:cNvGraphicFramePr>
-              <a:graphicFrameLocks xmlns:a="http://schemas.openxmlformats.org/drawingml/2006/main" noChangeAspect="1"/>
-            </wp:cNvGraphicFramePr>
-            <a:graphic xmlns:a="http://schemas.openxmlformats.org/drawingml/2006/main">
-              <a:graphicData uri="http://schemas.openxmlformats.org/drawingml/2006/picture">
-                <pic:pic xmlns:pic="http://schemas.openxmlformats.org/drawingml/2006/picture">
-                  <pic:nvPicPr>
-                    <pic:cNvPr id="17" name="Imagen 17" descr="Diagrama&#10;&#10;Descripción generada automáticamente"/>
-                    <pic:cNvPicPr/>
-                  </pic:nvPicPr>
-                  <pic:blipFill>
-                    <a:blip r:embed="rId7">
-                      <a:extLst>
-                        <a:ext uri="{28A0092B-C50C-407E-A947-70E740481C1C}">
-                          <a14:useLocalDpi xmlns:a14="http://schemas.microsoft.com/office/drawing/2010/main" val="0"/>
-                        </a:ext>
-                      </a:extLst>
-                    </a:blip>
-                    <a:stretch>
-                      <a:fillRect/>
-                    </a:stretch>
-                  </pic:blipFill>
-                  <pic:spPr>
-                    <a:xfrm>
-                      <a:off x="0" y="0"/>
-                      <a:ext cx="4767218" cy="2039472"/>
-                    </a:xfrm>
-                    <a:prstGeom prst="rect">
-                      <a:avLst/>
-                    </a:prstGeom>
-                  </pic:spPr>
-                </pic:pic>
-              </a:graphicData>
-            </a:graphic>
-          </wp:inline>
-        </w:drawing>
-      </w:r>
-    </w:p>
-    <w:p>
-      <w:pPr>
-        <w:pStyle w:val="Ttulo3"/>
-        <w:spacing w:line="360" w:lineRule="auto"/>
-      </w:pPr>
-      <w:r>
-        <w:t>Paso 1. Identificación del Problema</w:t>
+        <w:rPr>
+          <w:lang w:val="en-US"/>
+        </w:rPr>
+      </w:pPr>
+      <w:r>
+        <w:rPr>
+          <w:lang w:val="en-US"/>
+        </w:rPr>
+        <w:t>Step 1: Identifying the Problem</w:t>
       </w:r>
     </w:p>
     <w:p>
@@ -140,27 +795,40 @@
         <w:spacing w:line="360" w:lineRule="auto"/>
         <w:jc w:val="left"/>
         <w:rPr>
-          <w:rStyle w:val="Ttulo4Car"/>
+          <w:rStyle w:val="Heading4Char"/>
           <w:rFonts w:cs="Times New Roman"/>
           <w:b w:val="0"/>
           <w:bCs/>
           <w:u w:val="single"/>
-        </w:rPr>
-      </w:pPr>
-      <w:r>
-        <w:rPr>
-          <w:rStyle w:val="Ttulo4Car"/>
+          <w:lang w:val="en-US"/>
+        </w:rPr>
+      </w:pPr>
+      <w:r>
+        <w:rPr>
+          <w:rStyle w:val="Heading4Char"/>
           <w:rFonts w:cs="Times New Roman"/>
           <w:b w:val="0"/>
           <w:bCs/>
           <w:u w:val="single"/>
-        </w:rPr>
-        <w:t>Identificación de necesidades y síntomas</w:t>
-      </w:r>
-    </w:p>
-    <w:p>
-      <w:pPr>
-        <w:pStyle w:val="Prrafodelista"/>
+          <w:lang w:val="en-US"/>
+        </w:rPr>
+        <w:t>Id</w:t>
+      </w:r>
+      <w:r>
+        <w:rPr>
+          <w:rStyle w:val="Heading4Char"/>
+          <w:rFonts w:cs="Times New Roman"/>
+          <w:b w:val="0"/>
+          <w:bCs/>
+          <w:u w:val="single"/>
+          <w:lang w:val="en-US"/>
+        </w:rPr>
+        <w:t>entifying symptoms and necessities</w:t>
+      </w:r>
+    </w:p>
+    <w:p>
+      <w:pPr>
+        <w:pStyle w:val="ListParagraph"/>
         <w:numPr>
           <w:ilvl w:val="0"/>
           <w:numId w:val="1"/>
@@ -169,36 +837,27 @@
         <w:rPr>
           <w:rFonts w:cs="Times New Roman"/>
           <w:u w:val="single"/>
-        </w:rPr>
-      </w:pPr>
-      <w:r>
-        <w:rPr>
-          <w:rFonts w:cs="Times New Roman"/>
-        </w:rPr>
-        <w:t xml:space="preserve">Los </w:t>
-      </w:r>
-      <w:r>
-        <w:rPr>
-          <w:rFonts w:cs="Times New Roman"/>
-        </w:rPr>
-        <w:t>caleños deben poder</w:t>
-      </w:r>
-      <w:r>
-        <w:rPr>
-          <w:rFonts w:cs="Times New Roman"/>
-        </w:rPr>
-        <w:t xml:space="preserve"> conocer acerca de cómo funcionaría esta nueva tienda en la ciudad</w:t>
-      </w:r>
-      <w:r>
-        <w:rPr>
-          <w:rFonts w:cs="Times New Roman"/>
-        </w:rPr>
-        <w:t>.</w:t>
-      </w:r>
-    </w:p>
-    <w:p>
-      <w:pPr>
-        <w:pStyle w:val="Prrafodelista"/>
+          <w:lang w:val="en-US"/>
+        </w:rPr>
+      </w:pPr>
+      <w:r>
+        <w:rPr>
+          <w:rFonts w:cs="Times New Roman"/>
+          <w:lang w:val="en-US"/>
+        </w:rPr>
+        <w:t>People of Cali should b</w:t>
+      </w:r>
+      <w:r>
+        <w:rPr>
+          <w:rFonts w:cs="Times New Roman"/>
+          <w:lang w:val="en-US"/>
+        </w:rPr>
+        <w:t>e able to familiarize with the new shop’s system and how it will work.</w:t>
+      </w:r>
+    </w:p>
+    <w:p>
+      <w:pPr>
+        <w:pStyle w:val="ListParagraph"/>
         <w:numPr>
           <w:ilvl w:val="0"/>
           <w:numId w:val="1"/>
@@ -206,18 +865,21 @@
         <w:spacing w:line="360" w:lineRule="auto"/>
         <w:rPr>
           <w:rFonts w:cs="Times New Roman"/>
-        </w:rPr>
-      </w:pPr>
-      <w:r>
-        <w:rPr>
-          <w:rFonts w:cs="Times New Roman"/>
-        </w:rPr>
-        <w:t>Se debe simular el proceso de compra de videojuegos mediante un Software.</w:t>
-      </w:r>
-    </w:p>
-    <w:p>
-      <w:pPr>
-        <w:pStyle w:val="Prrafodelista"/>
+          <w:u w:val="single"/>
+          <w:lang w:val="en-US"/>
+        </w:rPr>
+      </w:pPr>
+      <w:r>
+        <w:rPr>
+          <w:rFonts w:cs="Times New Roman"/>
+          <w:lang w:val="en-US"/>
+        </w:rPr>
+        <w:t>The videogame shopping process should be simulated through software (the product).</w:t>
+      </w:r>
+    </w:p>
+    <w:p>
+      <w:pPr>
+        <w:pStyle w:val="ListParagraph"/>
         <w:numPr>
           <w:ilvl w:val="0"/>
           <w:numId w:val="1"/>
@@ -225,18 +887,27 @@
         <w:spacing w:line="360" w:lineRule="auto"/>
         <w:rPr>
           <w:rFonts w:cs="Times New Roman"/>
-        </w:rPr>
-      </w:pPr>
-      <w:r>
-        <w:rPr>
-          <w:rFonts w:cs="Times New Roman"/>
-        </w:rPr>
-        <w:t>El Software debe tener interfaz gráfica.</w:t>
-      </w:r>
-    </w:p>
-    <w:p>
-      <w:pPr>
-        <w:pStyle w:val="Prrafodelista"/>
+          <w:lang w:val="en-US"/>
+        </w:rPr>
+      </w:pPr>
+      <w:r>
+        <w:rPr>
+          <w:rFonts w:cs="Times New Roman"/>
+          <w:lang w:val="en-US"/>
+        </w:rPr>
+        <w:t>This software must have a</w:t>
+      </w:r>
+      <w:r>
+        <w:rPr>
+          <w:rFonts w:cs="Times New Roman"/>
+          <w:lang w:val="en-US"/>
+        </w:rPr>
+        <w:t xml:space="preserve"> GUI</w:t>
+      </w:r>
+    </w:p>
+    <w:p>
+      <w:pPr>
+        <w:pStyle w:val="ListParagraph"/>
         <w:numPr>
           <w:ilvl w:val="0"/>
           <w:numId w:val="1"/>
@@ -245,23 +916,33 @@
         <w:rPr>
           <w:rFonts w:cs="Times New Roman"/>
           <w:u w:val="single"/>
+          <w:lang w:val="en-US"/>
         </w:rPr>
       </w:pPr>
       <w:r>
         <w:rPr>
           <w:rFonts w:eastAsia="Times New Roman" w:cs="Times New Roman"/>
           <w:color w:val="000000"/>
-          <w:lang w:eastAsia="es-CO"/>
-        </w:rPr>
-        <w:t xml:space="preserve">El Software </w:t>
+          <w:lang w:val="en-US" w:eastAsia="es-CO"/>
+        </w:rPr>
+        <w:lastRenderedPageBreak/>
+        <w:t>The software must inform t</w:t>
       </w:r>
       <w:r>
         <w:rPr>
           <w:rFonts w:eastAsia="Times New Roman" w:cs="Times New Roman"/>
           <w:color w:val="000000"/>
-          <w:lang w:eastAsia="es-CO"/>
-        </w:rPr>
-        <w:t>debe informar el orden de salida de los clientes, el valor de cada compra y el orden en que quedaron empacados sus juegos.</w:t>
+          <w:lang w:val="en-US" w:eastAsia="es-CO"/>
+        </w:rPr>
+        <w:t xml:space="preserve">he </w:t>
+      </w:r>
+      <w:r>
+        <w:rPr>
+          <w:rFonts w:eastAsia="Times New Roman" w:cs="Times New Roman"/>
+          <w:color w:val="000000"/>
+          <w:lang w:val="en-US" w:eastAsia="es-CO"/>
+        </w:rPr>
+        <w:t>exit order of the clients, the value of each purchase and the order each client had their games packed up.</w:t>
       </w:r>
     </w:p>
     <w:p>
@@ -272,6 +953,7 @@
           <w:i/>
           <w:iCs/>
           <w:u w:val="single"/>
+          <w:lang w:val="en-US"/>
         </w:rPr>
       </w:pPr>
       <w:r>
@@ -280,8 +962,9 @@
           <w:i/>
           <w:iCs/>
           <w:u w:val="single"/>
-        </w:rPr>
-        <w:t>Definición del Problema</w:t>
+          <w:lang w:val="en-US"/>
+        </w:rPr>
+        <w:t>Definition of the Problem</w:t>
       </w:r>
     </w:p>
     <w:p>
@@ -289,126 +972,96 @@
         <w:spacing w:line="360" w:lineRule="auto"/>
         <w:rPr>
           <w:rFonts w:cs="Times New Roman"/>
-        </w:rPr>
-      </w:pPr>
-      <w:r>
-        <w:rPr>
-          <w:rFonts w:cs="Times New Roman"/>
-        </w:rPr>
-        <w:t>La tienda de videojuegos requiere del desarrollo de un Software</w:t>
-      </w:r>
-      <w:r>
-        <w:rPr>
-          <w:rFonts w:cs="Times New Roman"/>
-        </w:rPr>
-        <w:t xml:space="preserve"> con interfaz gráfica</w:t>
-      </w:r>
-      <w:r>
-        <w:rPr>
-          <w:rFonts w:cs="Times New Roman"/>
+          <w:lang w:val="en-US"/>
+        </w:rPr>
+      </w:pPr>
+      <w:r>
+        <w:rPr>
+          <w:rFonts w:cs="Times New Roman"/>
+          <w:lang w:val="en-US"/>
+        </w:rPr>
+        <w:t>The videogame store</w:t>
+      </w:r>
+      <w:r>
+        <w:rPr>
+          <w:rFonts w:cs="Times New Roman"/>
+          <w:lang w:val="en-US"/>
         </w:rPr>
         <w:t xml:space="preserve"> </w:t>
       </w:r>
       <w:r>
         <w:rPr>
           <w:rFonts w:cs="Times New Roman"/>
-        </w:rPr>
-        <w:t>que simule e</w:t>
-      </w:r>
-      <w:r>
-        <w:rPr>
-          <w:rFonts w:cs="Times New Roman"/>
-        </w:rPr>
-        <w:t>l funcionamiento</w:t>
-      </w:r>
-      <w:r>
-        <w:rPr>
-          <w:rFonts w:cs="Times New Roman"/>
-        </w:rPr>
-        <w:t xml:space="preserve"> del proceso de compra en la ciudad de Cali</w:t>
-      </w:r>
-      <w:r>
-        <w:rPr>
-          <w:rFonts w:cs="Times New Roman"/>
-        </w:rPr>
-        <w:t>.</w:t>
-      </w:r>
-    </w:p>
-    <w:p>
-      <w:pPr>
-        <w:spacing w:line="360" w:lineRule="auto"/>
-        <w:rPr>
-          <w:rFonts w:cs="Times New Roman"/>
-        </w:rPr>
-      </w:pPr>
-    </w:p>
-    <w:p>
-      <w:pPr>
-        <w:pStyle w:val="Ttulo3"/>
-      </w:pPr>
-      <w:r>
-        <w:t>Paso 2. Recopilación de Información</w:t>
-      </w:r>
-    </w:p>
-    <w:p>
-      <w:pPr>
-        <w:rPr>
-          <w:rFonts w:cs="Times New Roman"/>
-        </w:rPr>
-      </w:pPr>
-      <w:r>
-        <w:rPr>
-          <w:rFonts w:cs="Times New Roman"/>
-        </w:rPr>
-        <w:t>Con el objetivo de tener total claridad en los conceptos involucrados se hace una búsqueda de las definiciones</w:t>
-      </w:r>
-      <w:r>
-        <w:rPr>
-          <w:rFonts w:cs="Times New Roman"/>
-        </w:rPr>
+          <w:lang w:val="en-US"/>
+        </w:rPr>
+        <w:t>requires t</w:t>
+      </w:r>
+      <w:r>
+        <w:rPr>
+          <w:rFonts w:cs="Times New Roman"/>
+          <w:lang w:val="en-US"/>
+        </w:rPr>
+        <w:t xml:space="preserve">he development of a GUI software that simulates how the purchase process will work in the city of Cali. </w:t>
+      </w:r>
+    </w:p>
+    <w:p>
+      <w:pPr>
+        <w:pStyle w:val="Heading3"/>
+      </w:pPr>
+      <w:r>
+        <w:t>Step 2:</w:t>
+      </w:r>
+      <w:r>
         <w:t xml:space="preserve"> </w:t>
       </w:r>
-      <w:r>
-        <w:rPr>
-          <w:rFonts w:cs="Times New Roman"/>
-        </w:rPr>
-        <w:t xml:space="preserve">de los términos </w:t>
-      </w:r>
-      <w:r>
-        <w:rPr>
-          <w:rFonts w:cs="Times New Roman"/>
-        </w:rPr>
-        <w:t>informáticos</w:t>
-      </w:r>
-      <w:r>
-        <w:rPr>
-          <w:rFonts w:cs="Times New Roman"/>
-        </w:rPr>
-        <w:t xml:space="preserve"> más estrechamente relacionados con el problema planteado. Es importante</w:t>
-      </w:r>
-      <w:r>
-        <w:rPr>
-          <w:rFonts w:cs="Times New Roman"/>
-        </w:rPr>
+      <w:proofErr w:type="spellStart"/>
+      <w:r>
+        <w:t>Information</w:t>
+      </w:r>
+      <w:proofErr w:type="spellEnd"/>
+      <w:r>
         <w:t xml:space="preserve"> </w:t>
       </w:r>
-      <w:r>
-        <w:rPr>
-          <w:rFonts w:cs="Times New Roman"/>
-        </w:rPr>
-        <w:t>realizar esta búsqueda en fuentes reconocidas y confiables para conocer cuáles elementos hacen parte del</w:t>
-      </w:r>
-      <w:r>
-        <w:rPr>
-          <w:rFonts w:cs="Times New Roman"/>
-        </w:rPr>
-        <w:t xml:space="preserve"> </w:t>
-      </w:r>
-      <w:r>
-        <w:rPr>
-          <w:rFonts w:cs="Times New Roman"/>
-        </w:rPr>
-        <w:t>problema y cuáles no.</w:t>
+      <w:proofErr w:type="spellStart"/>
+      <w:r>
+        <w:t>Gathering</w:t>
+      </w:r>
+      <w:proofErr w:type="spellEnd"/>
+    </w:p>
+    <w:p>
+      <w:pPr>
+        <w:rPr>
+          <w:rFonts w:cs="Times New Roman"/>
+          <w:lang w:val="en-US"/>
+        </w:rPr>
+      </w:pPr>
+      <w:r>
+        <w:rPr>
+          <w:rFonts w:cs="Times New Roman"/>
+          <w:lang w:val="en-US"/>
+        </w:rPr>
+        <w:t>With the purpose of b</w:t>
+      </w:r>
+      <w:r>
+        <w:rPr>
+          <w:rFonts w:cs="Times New Roman"/>
+          <w:lang w:val="en-US"/>
+        </w:rPr>
+        <w:t xml:space="preserve">eing as clear as possible regarding the concepts involved in this process a search </w:t>
+      </w:r>
+      <w:r>
+        <w:rPr>
+          <w:rFonts w:cs="Times New Roman"/>
+          <w:lang w:val="en-US"/>
+        </w:rPr>
+        <w:t>is done</w:t>
+      </w:r>
+      <w:r>
+        <w:rPr>
+          <w:rFonts w:cs="Times New Roman"/>
+          <w:lang w:val="en-US"/>
+        </w:rPr>
+        <w:t xml:space="preserve"> for the definitions of the informatic specific terms most closely related with the given problem. It is important to use renown and trustworthy sources for this search, in order to know which elements take part in the problem and which ones don’t.</w:t>
       </w:r>
     </w:p>
     <w:p>
@@ -418,6 +1071,7 @@
           <w:i/>
           <w:iCs/>
           <w:u w:val="single"/>
+          <w:lang w:val="en-US"/>
         </w:rPr>
       </w:pPr>
       <w:r>
@@ -426,8 +1080,9 @@
           <w:i/>
           <w:iCs/>
           <w:u w:val="single"/>
-        </w:rPr>
-        <w:t>Definiciones</w:t>
+          <w:lang w:val="en-US"/>
+        </w:rPr>
+        <w:t>Definitions</w:t>
       </w:r>
     </w:p>
     <w:p>
@@ -436,67 +1091,109 @@
         <w:ind w:left="4956"/>
         <w:rPr>
           <w:rFonts w:cs="Times New Roman"/>
-        </w:rPr>
-      </w:pPr>
-      <w:r>
-        <w:rPr>
-          <w:rFonts w:cs="Times New Roman"/>
-        </w:rPr>
-        <w:t>Fuente</w:t>
-      </w:r>
-      <w:r>
-        <w:rPr>
-          <w:rFonts w:cs="Times New Roman"/>
+          <w:lang w:val="en-US"/>
+        </w:rPr>
+      </w:pPr>
+      <w:r>
+        <w:rPr>
+          <w:rFonts w:cs="Times New Roman"/>
+          <w:lang w:val="en-US"/>
+        </w:rPr>
+        <w:t>Sources</w:t>
+      </w:r>
+      <w:r>
+        <w:rPr>
+          <w:rFonts w:cs="Times New Roman"/>
+          <w:lang w:val="en-US"/>
         </w:rPr>
         <w:t>:</w:t>
       </w:r>
       <w:r>
         <w:rPr>
           <w:rFonts w:cs="Times New Roman"/>
+          <w:lang w:val="en-US"/>
+        </w:rPr>
+        <w:br/>
+      </w:r>
+      <w:hyperlink r:id="rId7" w:history="1">
+        <w:r>
+          <w:rPr>
+            <w:rStyle w:val="Hyperlink"/>
+            <w:rFonts w:cs="Times New Roman"/>
+            <w:lang w:val="en-US"/>
+          </w:rPr>
+          <w:t>https://www.in</w:t>
+        </w:r>
+        <w:r>
+          <w:rPr>
+            <w:rStyle w:val="Hyperlink"/>
+            <w:rFonts w:cs="Times New Roman"/>
+            <w:lang w:val="en-US"/>
+          </w:rPr>
+          <w:t>f</w:t>
+        </w:r>
+        <w:r>
+          <w:rPr>
+            <w:rStyle w:val="Hyperlink"/>
+            <w:rFonts w:cs="Times New Roman"/>
+            <w:lang w:val="en-US"/>
+          </w:rPr>
+          <w:t>ormaticamilenium.com.mx/</w:t>
+        </w:r>
+      </w:hyperlink>
+      <w:r>
+        <w:rPr>
+          <w:rFonts w:cs="Times New Roman"/>
+          <w:lang w:val="en-US"/>
+        </w:rPr>
+        <w:t xml:space="preserve"> </w:t>
+      </w:r>
+      <w:r>
+        <w:rPr>
+          <w:rFonts w:cs="Times New Roman"/>
+          <w:lang w:val="en-US"/>
         </w:rPr>
         <w:br/>
       </w:r>
       <w:hyperlink r:id="rId8" w:history="1">
         <w:r>
           <w:rPr>
-            <w:rStyle w:val="Hipervnculo"/>
+            <w:rStyle w:val="Hyperlink"/>
             <w:rFonts w:cs="Times New Roman"/>
+            <w:lang w:val="en-US"/>
           </w:rPr>
-          <w:t>https://www.informaticamilenium.com.mx/</w:t>
+          <w:t>https://softwa</w:t>
+        </w:r>
+        <w:r>
+          <w:rPr>
+            <w:rStyle w:val="Hyperlink"/>
+            <w:rFonts w:cs="Times New Roman"/>
+            <w:lang w:val="en-US"/>
+          </w:rPr>
+          <w:t>r</w:t>
+        </w:r>
+        <w:r>
+          <w:rPr>
+            <w:rStyle w:val="Hyperlink"/>
+            <w:rFonts w:cs="Times New Roman"/>
+            <w:lang w:val="en-US"/>
+          </w:rPr>
+          <w:t>eparatodo.com/</w:t>
         </w:r>
       </w:hyperlink>
       <w:r>
         <w:rPr>
           <w:rFonts w:cs="Times New Roman"/>
-        </w:rPr>
-        <w:t xml:space="preserve"> </w:t>
-      </w:r>
-      <w:r>
-        <w:rPr>
-          <w:rFonts w:cs="Times New Roman"/>
+          <w:lang w:val="en-US"/>
         </w:rPr>
         <w:br/>
       </w:r>
       <w:hyperlink r:id="rId9" w:history="1">
         <w:r>
           <w:rPr>
-            <w:rStyle w:val="Hipervnculo"/>
+            <w:rStyle w:val="Hyperlink"/>
             <w:rFonts w:cs="Times New Roman"/>
-          </w:rPr>
-          <w:t>https://softwareparatodo.com/</w:t>
-        </w:r>
-      </w:hyperlink>
-      <w:r>
-        <w:rPr>
-          <w:rFonts w:cs="Times New Roman"/>
-        </w:rPr>
-        <w:br/>
-      </w:r>
-      <w:hyperlink r:id="rId10" w:history="1">
-        <w:r>
-          <w:rPr>
-            <w:rStyle w:val="Hipervnculo"/>
-            <w:rFonts w:cs="Times New Roman"/>
+            <w:lang w:val="en-US"/>
           </w:rPr>
           <w:t>https://www.ecured.cu/</w:t>
         </w:r>
@@ -504,6 +1201,7 @@
       <w:r>
         <w:rPr>
           <w:rFonts w:cs="Times New Roman"/>
+          <w:lang w:val="en-US"/>
         </w:rPr>
         <w:t xml:space="preserve"> </w:t>
       </w:r>
@@ -514,6 +1212,7 @@
           <w:rFonts w:cs="Times New Roman"/>
           <w:i/>
           <w:iCs/>
+          <w:lang w:val="en-US"/>
         </w:rPr>
       </w:pPr>
       <w:r>
@@ -521,6 +1220,7 @@
           <w:rFonts w:cs="Times New Roman"/>
           <w:i/>
           <w:iCs/>
+          <w:lang w:val="en-US"/>
         </w:rPr>
         <w:t>Software</w:t>
       </w:r>
@@ -529,13 +1229,22 @@
       <w:pPr>
         <w:rPr>
           <w:rFonts w:cs="Times New Roman"/>
-        </w:rPr>
-      </w:pPr>
-      <w:r>
-        <w:rPr>
-          <w:rFonts w:cs="Times New Roman"/>
-        </w:rPr>
-        <w:t>El Software son los programas de aplicación y los sistemas operativos que permiten que la computadora pueda desempeñar tareas inteligentes, dirigiendo a los componentes físicos o hardware con instrucciones y datos a través de diferentes tipos de programas.</w:t>
+          <w:lang w:val="en-US"/>
+        </w:rPr>
+      </w:pPr>
+      <w:r>
+        <w:rPr>
+          <w:rFonts w:cs="Times New Roman"/>
+          <w:lang w:val="en-US"/>
+        </w:rPr>
+        <w:t>Software is every application p</w:t>
+      </w:r>
+      <w:r>
+        <w:rPr>
+          <w:rFonts w:cs="Times New Roman"/>
+          <w:lang w:val="en-US"/>
+        </w:rPr>
+        <w:t>rogram and operative system that allow the computer can run smart tasks, directing the physical components or hardware with instructions and data through several different kinds of programs.</w:t>
       </w:r>
     </w:p>
     <w:p>
@@ -544,6 +1253,7 @@
           <w:rFonts w:cs="Times New Roman"/>
           <w:i/>
           <w:iCs/>
+          <w:lang w:val="en-US"/>
         </w:rPr>
       </w:pPr>
       <w:r>
@@ -551,8 +1261,9 @@
           <w:rFonts w:cs="Times New Roman"/>
           <w:i/>
           <w:iCs/>
-        </w:rPr>
-        <w:t>Software de Simulación</w:t>
+          <w:lang w:val="en-US"/>
+        </w:rPr>
+        <w:t>Simulation Software</w:t>
       </w:r>
     </w:p>
     <w:p>
@@ -561,13 +1272,22 @@
           <w:rFonts w:cs="Times New Roman"/>
           <w:i/>
           <w:iCs/>
-        </w:rPr>
-      </w:pPr>
-      <w:r>
-        <w:rPr>
-          <w:rFonts w:cs="Times New Roman"/>
-        </w:rPr>
-        <w:t>Un software de simulación tiene como objetivo facilitar o automatizar el proceso de modelar un fenómeno del mundo real haciendo uso de fórmulas matemáticas a través de la programación. Básicamente, se trata de un programa que permite al usuario ver que pasara al realizar cierta operación sin necesidad de tener que hacerla en el mundo real.</w:t>
+          <w:lang w:val="en-US"/>
+        </w:rPr>
+      </w:pPr>
+      <w:r>
+        <w:rPr>
+          <w:rFonts w:cs="Times New Roman"/>
+          <w:lang w:val="en-US"/>
+        </w:rPr>
+        <w:t>A simulation software has t</w:t>
+      </w:r>
+      <w:r>
+        <w:rPr>
+          <w:rFonts w:cs="Times New Roman"/>
+          <w:lang w:val="en-US"/>
+        </w:rPr>
+        <w:t>he objective of facilitating or automating the modeling process for a real-world phenomenon, using mathematical formulas through programing. At its core, it is a program that allows the user to see what will happen after doing a specific action or set of actions, without having to do it in the real world.</w:t>
       </w:r>
     </w:p>
     <w:p>
@@ -576,6 +1296,7 @@
           <w:rFonts w:cs="Times New Roman"/>
           <w:i/>
           <w:iCs/>
+          <w:lang w:val="en-US"/>
         </w:rPr>
       </w:pPr>
       <w:r>
@@ -583,92 +1304,73 @@
           <w:rFonts w:cs="Times New Roman"/>
           <w:i/>
           <w:iCs/>
-        </w:rPr>
-        <w:t>Interfaz Gráfica de Usuario (GUI)</w:t>
-      </w:r>
-    </w:p>
-    <w:p>
-      <w:pPr>
-        <w:rPr>
-          <w:rFonts w:cs="Times New Roman"/>
-        </w:rPr>
-      </w:pPr>
-      <w:r>
-        <w:rPr>
-          <w:rFonts w:cs="Times New Roman"/>
-        </w:rPr>
-        <w:t xml:space="preserve">Interfaz gráfica de usuario (GUI), acrónimo en inglés de Graphical User </w:t>
-      </w:r>
-      <w:proofErr w:type="gramStart"/>
-      <w:r>
-        <w:rPr>
-          <w:rFonts w:cs="Times New Roman"/>
-        </w:rPr>
-        <w:t>Interfa</w:t>
-      </w:r>
-      <w:r>
-        <w:rPr>
-          <w:rFonts w:cs="Times New Roman"/>
-        </w:rPr>
-        <w:t>c</w:t>
-      </w:r>
-      <w:r>
-        <w:rPr>
-          <w:rFonts w:cs="Times New Roman"/>
-        </w:rPr>
-        <w:t>e</w:t>
-      </w:r>
-      <w:proofErr w:type="gramEnd"/>
-      <w:r>
-        <w:rPr>
-          <w:rFonts w:cs="Times New Roman"/>
-        </w:rPr>
-        <w:t>. La interfaz gráfica de usuario es un programa o entorno que gestiona la interacción con el usuario basándose en relaciones visuales como iconos, menús o un puntero.</w:t>
-      </w:r>
-    </w:p>
-    <w:p>
-      <w:pPr>
-        <w:pStyle w:val="Ttulo3"/>
-      </w:pPr>
-      <w:r>
-        <w:t>Paso 3. Búsqueda de Soluciones Creativas</w:t>
-      </w:r>
-    </w:p>
-    <w:p>
-      <w:pPr>
-        <w:rPr>
-          <w:rFonts w:cs="Times New Roman"/>
-        </w:rPr>
-      </w:pPr>
-      <w:r>
-        <w:rPr>
-          <w:rFonts w:cs="Times New Roman"/>
-        </w:rPr>
-        <w:t>Para este paso, aunque podemos pensar en soluciones propias, y como resulta que el problema es uno</w:t>
-      </w:r>
-      <w:r>
-        <w:rPr>
-          <w:rFonts w:cs="Times New Roman"/>
-        </w:rPr>
-        <w:t xml:space="preserve"> </w:t>
-      </w:r>
-      <w:r>
-        <w:rPr>
-          <w:rFonts w:cs="Times New Roman"/>
-        </w:rPr>
-        <w:t>clásico en las matemáticas, buscamos en textos especializados diversas estrategias a través de los cuales</w:t>
-      </w:r>
-      <w:r>
-        <w:rPr>
-          <w:rFonts w:cs="Times New Roman"/>
-        </w:rPr>
-        <w:t xml:space="preserve"> </w:t>
-      </w:r>
-      <w:r>
-        <w:rPr>
-          <w:rFonts w:cs="Times New Roman"/>
-        </w:rPr>
-        <w:t>puedan ser encontradas las raíces de una ecuación cuadrática. Los métodos encontrados son los siguientes:</w:t>
+          <w:lang w:val="en-US"/>
+        </w:rPr>
+        <w:t>Graphical User Interface (GUI)</w:t>
+      </w:r>
+    </w:p>
+    <w:p>
+      <w:pPr>
+        <w:rPr>
+          <w:rFonts w:cs="Times New Roman"/>
+          <w:lang w:val="en-US"/>
+        </w:rPr>
+      </w:pPr>
+      <w:r>
+        <w:rPr>
+          <w:rFonts w:cs="Times New Roman"/>
+          <w:lang w:val="en-US"/>
+        </w:rPr>
+        <w:t>A graphical user interface</w:t>
+      </w:r>
+      <w:r>
+        <w:rPr>
+          <w:rFonts w:cs="Times New Roman"/>
+          <w:lang w:val="en-US"/>
+        </w:rPr>
+        <w:t xml:space="preserve"> (GUI by its English acronym) is a program or environment that manages the interaction with the user basing itself on visual relations such as icons, menus, or pointers</w:t>
+      </w:r>
+    </w:p>
+    <w:p>
+      <w:pPr>
+        <w:pStyle w:val="Heading3"/>
+        <w:rPr>
+          <w:lang w:val="en-US"/>
+        </w:rPr>
+      </w:pPr>
+      <w:r>
+        <w:rPr>
+          <w:lang w:val="en-US"/>
+        </w:rPr>
+        <w:t xml:space="preserve">Step 3: </w:t>
+      </w:r>
+      <w:r>
+        <w:rPr>
+          <w:lang w:val="en-US"/>
+        </w:rPr>
+        <w:t>Creative Solutions Proposal</w:t>
+      </w:r>
+    </w:p>
+    <w:p>
+      <w:pPr>
+        <w:rPr>
+          <w:rFonts w:cs="Times New Roman"/>
+          <w:lang w:val="en-US"/>
+        </w:rPr>
+      </w:pPr>
+      <w:r>
+        <w:rPr>
+          <w:rFonts w:cs="Times New Roman"/>
+          <w:lang w:val="en-US"/>
+        </w:rPr>
+        <w:t>In</w:t>
+      </w:r>
+      <w:r>
+        <w:rPr>
+          <w:rFonts w:cs="Times New Roman"/>
+          <w:lang w:val="en-US"/>
+        </w:rPr>
+        <w:t xml:space="preserve"> this step, a handful of creative solutions should be proposed for the problem in question. However, because of the requirements of the problem given, the solution alternatives rely on a matter of form, because any solution proposed must be a simulation. With this in mind, the following solution is proposed:</w:t>
       </w:r>
     </w:p>
     <w:p>
@@ -678,6 +1380,7 @@
           <w:i/>
           <w:iCs/>
           <w:u w:val="single"/>
+          <w:lang w:val="en-US"/>
         </w:rPr>
       </w:pPr>
       <w:r>
@@ -686,47 +1389,356 @@
           <w:i/>
           <w:iCs/>
           <w:u w:val="single"/>
-        </w:rPr>
-        <w:t>Alternativa 1.</w:t>
-      </w:r>
-    </w:p>
-    <w:p>
-      <w:pPr>
+          <w:lang w:val="en-US"/>
+        </w:rPr>
+        <w:t>Alter</w:t>
+      </w:r>
+      <w:r>
         <w:rPr>
           <w:rFonts w:cs="Times New Roman"/>
           <w:i/>
           <w:iCs/>
           <w:u w:val="single"/>
-        </w:rPr>
-      </w:pPr>
-      <w:r>
-        <w:rPr>
-          <w:rFonts w:cs="Times New Roman"/>
-          <w:i/>
-          <w:iCs/>
-          <w:u w:val="single"/>
-        </w:rPr>
-        <w:t>Alternativa 2.</w:t>
-      </w:r>
-    </w:p>
-    <w:p>
-      <w:pPr>
-        <w:rPr>
-          <w:rFonts w:cs="Times New Roman"/>
-        </w:rPr>
-      </w:pPr>
-      <w:r>
-        <w:rPr>
-          <w:rFonts w:cs="Times New Roman"/>
-          <w:i/>
-          <w:iCs/>
-          <w:u w:val="single"/>
-        </w:rPr>
-        <w:t>Alternativa 3.</w:t>
+          <w:lang w:val="en-US"/>
+        </w:rPr>
+        <w:t>native 1:</w:t>
+      </w:r>
+    </w:p>
+    <w:p>
+      <w:pPr>
+        <w:rPr>
+          <w:rFonts w:cs="Times New Roman"/>
+          <w:lang w:val="en-US"/>
+        </w:rPr>
+      </w:pPr>
+      <w:r>
+        <w:rPr>
+          <w:rFonts w:cs="Times New Roman"/>
+          <w:lang w:val="en-US"/>
+        </w:rPr>
+        <w:t xml:space="preserve">Ideally, the software will be divided in as many </w:t>
+      </w:r>
+      <w:r>
+        <w:rPr>
+          <w:rFonts w:cs="Times New Roman"/>
+          <w:lang w:val="en-US"/>
+        </w:rPr>
+        <w:t xml:space="preserve">sections for the videogame purchase process (hereon referred to as “The main process”) </w:t>
+      </w:r>
+      <w:r>
+        <w:rPr>
+          <w:rFonts w:cs="Times New Roman"/>
+          <w:lang w:val="en-US"/>
+        </w:rPr>
+        <w:t xml:space="preserve">as possible. In the statement given to us, there were four (4) sections. This process of division would be done via tabs or panes accessed by buttons on a menu. </w:t>
+      </w:r>
+      <w:r>
+        <w:rPr>
+          <w:rFonts w:cs="Times New Roman"/>
+          <w:lang w:val="en-US"/>
+        </w:rPr>
+        <w:t xml:space="preserve">Furthermore, since the main process is a complex one with many abstract concepts like a </w:t>
+      </w:r>
+      <w:r>
+        <w:rPr>
+          <w:rFonts w:cs="Times New Roman"/>
+          <w:lang w:val="en-US"/>
+        </w:rPr>
+        <w:lastRenderedPageBreak/>
+        <w:t>payment queue, videogame shelves, and clients, the Object-Oriented Programming paradigm will be used for solving and modeling the problem.</w:t>
+      </w:r>
+    </w:p>
+    <w:p>
+      <w:pPr>
+        <w:rPr>
+          <w:rFonts w:cs="Times New Roman"/>
+          <w:lang w:val="en-US"/>
+        </w:rPr>
+      </w:pPr>
+      <w:r>
+        <w:rPr>
+          <w:rFonts w:cs="Times New Roman"/>
+          <w:lang w:val="en-US"/>
+        </w:rPr>
+        <w:t xml:space="preserve">The </w:t>
+      </w:r>
+      <w:r>
+        <w:rPr>
+          <w:rFonts w:cs="Times New Roman"/>
+          <w:lang w:val="en-US"/>
+        </w:rPr>
+        <w:t>client</w:t>
+      </w:r>
+      <w:r>
+        <w:rPr>
+          <w:rFonts w:cs="Times New Roman"/>
+          <w:lang w:val="en-US"/>
+        </w:rPr>
+        <w:t xml:space="preserve"> begin</w:t>
+      </w:r>
+      <w:r>
+        <w:rPr>
+          <w:rFonts w:cs="Times New Roman"/>
+          <w:lang w:val="en-US"/>
+        </w:rPr>
+        <w:t>s</w:t>
+      </w:r>
+      <w:r>
+        <w:rPr>
+          <w:rFonts w:cs="Times New Roman"/>
+          <w:lang w:val="en-US"/>
+        </w:rPr>
+        <w:t xml:space="preserve"> in stage 1 by entering their name and ID number into the login prompt, and then </w:t>
+      </w:r>
+      <w:r>
+        <w:rPr>
+          <w:rFonts w:cs="Times New Roman"/>
+          <w:lang w:val="en-US"/>
+        </w:rPr>
+        <w:t>will access the shopping catalogue from which they will choose the games they want to purchase and add them to their shopping kart. After that and when the client is satisfied with the interaction with the catalogue, the code for the client</w:t>
+      </w:r>
+      <w:r>
+        <w:rPr>
+          <w:rFonts w:cs="Times New Roman"/>
+          <w:lang w:val="en-US"/>
+        </w:rPr>
+        <w:t xml:space="preserve"> to enter the store in the next step of the stage is generated. This step requires the user to input said code into a field that will simulate the tablet, which will load the client’s list into the next stage for the client to use.</w:t>
+      </w:r>
+    </w:p>
+    <w:p>
+      <w:pPr>
+        <w:rPr>
+          <w:rFonts w:cs="Times New Roman"/>
+          <w:lang w:val="en-US"/>
+        </w:rPr>
+      </w:pPr>
+      <w:r>
+        <w:rPr>
+          <w:rFonts w:cs="Times New Roman"/>
+          <w:lang w:val="en-US"/>
+        </w:rPr>
+        <w:t xml:space="preserve">The input will consist as a pane of its own and will take the specifications of each test case to be ran in the simulation. Each test case takes the number of cashiers available during the simulation, the number of clients and the number of shelves as main parameters for the simulation. Particularly, each client </w:t>
+      </w:r>
+    </w:p>
+    <w:p>
+      <w:pPr>
+        <w:rPr>
+          <w:rFonts w:cs="Times New Roman"/>
+          <w:lang w:val="en-US"/>
+        </w:rPr>
+      </w:pPr>
+      <w:r>
+        <w:rPr>
+          <w:rFonts w:cs="Times New Roman"/>
+          <w:lang w:val="en-US"/>
+        </w:rPr>
+        <w:t>Upon starting stage 2, the user will search for the games in their list in the shelves. This will be done by taking the loaded list from the previous stage</w:t>
+      </w:r>
+      <w:r>
+        <w:rPr>
+          <w:rFonts w:cs="Times New Roman"/>
+          <w:lang w:val="en-US"/>
+        </w:rPr>
+        <w:t xml:space="preserve"> and the “tablet” returns the block and/or shelf each game is located at in a list. This list will be sorted according to the location of the shelves (shelves closest to the tablet will appear at the top of the list) in order to make the collection process easier. This could be showcased through a virtual map of the shelves in the store. Should the game be out of stock, the shelf where it is located will be omitted and not shown in the final list. The way the sorting is triggered is by user input since the user will be required to choose between two different sorting algorithms.</w:t>
+      </w:r>
+      <w:r>
+        <w:rPr>
+          <w:rFonts w:cs="Times New Roman"/>
+          <w:lang w:val="en-US"/>
+        </w:rPr>
+        <w:t xml:space="preserve"> </w:t>
+      </w:r>
+      <w:r>
+        <w:rPr>
+          <w:rFonts w:cs="Times New Roman"/>
+          <w:lang w:val="en-US"/>
+        </w:rPr>
+        <w:t>A quantity of 1 + n minutes will be added under the client’s name</w:t>
+      </w:r>
+      <w:r>
+        <w:rPr>
+          <w:rFonts w:cs="Times New Roman"/>
+          <w:lang w:val="en-US"/>
+        </w:rPr>
+        <w:t xml:space="preserve">, where n is the number of clients that arrived </w:t>
+      </w:r>
+      <w:r>
+        <w:rPr>
+          <w:rFonts w:cs="Times New Roman"/>
+          <w:lang w:val="en-US"/>
+        </w:rPr>
+        <w:t>at</w:t>
+      </w:r>
+      <w:r>
+        <w:rPr>
+          <w:rFonts w:cs="Times New Roman"/>
+          <w:lang w:val="en-US"/>
+        </w:rPr>
+        <w:t xml:space="preserve"> the tablet first (the first one to arrive to the tablet will take 1 minute, the second, 2 minutes, and so on).</w:t>
+      </w:r>
+    </w:p>
+    <w:p>
+      <w:pPr>
+        <w:rPr>
+          <w:rFonts w:cs="Times New Roman"/>
+          <w:lang w:val="en-US"/>
+        </w:rPr>
+      </w:pPr>
+      <w:r>
+        <w:rPr>
+          <w:rFonts w:cs="Times New Roman"/>
+          <w:lang w:val="en-US"/>
+        </w:rPr>
+        <w:t xml:space="preserve">With the ordered list done, the next stage is triggered, and an automated basket will begin stacking the games in the list in order, in a way that the first game found, is the one at the bottom of the basket. </w:t>
+      </w:r>
+      <w:r>
+        <w:rPr>
+          <w:rFonts w:cs="Times New Roman"/>
+          <w:lang w:val="en-US"/>
+        </w:rPr>
+        <w:t>For each game found a minute will be added under the client’s name (if they exit this stage with 3 games, 3 minutes will be added)</w:t>
+      </w:r>
+      <w:r>
+        <w:rPr>
+          <w:rFonts w:cs="Times New Roman"/>
+          <w:lang w:val="en-US"/>
+        </w:rPr>
+        <w:t>. This process is stage 3 in the main process.</w:t>
+      </w:r>
+    </w:p>
+    <w:p>
+      <w:pPr>
+        <w:rPr>
+          <w:rFonts w:cs="Times New Roman"/>
+          <w:lang w:val="en-US"/>
+        </w:rPr>
+      </w:pPr>
+      <w:r>
+        <w:rPr>
+          <w:rFonts w:cs="Times New Roman"/>
+          <w:lang w:val="en-US"/>
+        </w:rPr>
+        <w:t xml:space="preserve">Finally, stage 4 begins. Up until now the clients have taken a quantity of </w:t>
+      </w:r>
+      <m:oMath>
+        <m:r>
+          <w:rPr>
+            <w:rFonts w:ascii="Cambria Math" w:hAnsi="Cambria Math" w:cs="Times New Roman"/>
+            <w:lang w:val="en-US"/>
+          </w:rPr>
+          <m:t>n+g</m:t>
+        </m:r>
+      </m:oMath>
+      <w:r>
+        <w:rPr>
+          <w:rFonts w:eastAsiaTheme="minorEastAsia" w:cs="Times New Roman"/>
+          <w:lang w:val="en-US"/>
+        </w:rPr>
+        <w:t xml:space="preserve"> minutes, where n is their position in the line to use the tablet (index 1) and g is the number of games they have in their basket. A client that used the tablet 4</w:t>
+      </w:r>
+      <w:r>
+        <w:rPr>
+          <w:rFonts w:eastAsiaTheme="minorEastAsia" w:cs="Times New Roman"/>
+          <w:vertAlign w:val="superscript"/>
+          <w:lang w:val="en-US"/>
+        </w:rPr>
+        <w:t>th</w:t>
+      </w:r>
+      <w:r>
+        <w:rPr>
+          <w:rFonts w:eastAsiaTheme="minorEastAsia" w:cs="Times New Roman"/>
+          <w:lang w:val="en-US"/>
+        </w:rPr>
+        <w:t xml:space="preserve"> and gathered only 1 game will have 5 minutes to their </w:t>
+      </w:r>
+      <w:r>
+        <w:rPr>
+          <w:rFonts w:eastAsiaTheme="minorEastAsia" w:cs="Times New Roman"/>
+          <w:lang w:val="en-US"/>
+        </w:rPr>
+        <w:t>name and</w:t>
+      </w:r>
+      <w:r>
+        <w:rPr>
+          <w:rFonts w:eastAsiaTheme="minorEastAsia" w:cs="Times New Roman"/>
+          <w:lang w:val="en-US"/>
+        </w:rPr>
+        <w:t xml:space="preserve"> will be placed before the clients who took </w:t>
+      </w:r>
+      <w:r>
+        <w:rPr>
+          <w:rFonts w:eastAsiaTheme="minorEastAsia" w:cs="Times New Roman"/>
+          <w:b/>
+          <w:bCs/>
+          <w:lang w:val="en-US"/>
+        </w:rPr>
+        <w:t>longer</w:t>
+      </w:r>
+      <w:r>
+        <w:rPr>
+          <w:rFonts w:eastAsiaTheme="minorEastAsia" w:cs="Times New Roman"/>
+          <w:lang w:val="en-US"/>
+        </w:rPr>
+        <w:t xml:space="preserve"> or used the tablet </w:t>
+      </w:r>
+      <w:r>
+        <w:rPr>
+          <w:rFonts w:eastAsiaTheme="minorEastAsia" w:cs="Times New Roman"/>
+          <w:b/>
+          <w:bCs/>
+          <w:lang w:val="en-US"/>
+        </w:rPr>
+        <w:t>after</w:t>
+      </w:r>
+      <w:r>
+        <w:rPr>
+          <w:rFonts w:eastAsiaTheme="minorEastAsia" w:cs="Times New Roman"/>
+          <w:lang w:val="en-US"/>
+        </w:rPr>
+        <w:t xml:space="preserve"> them, and before the clients who were </w:t>
+      </w:r>
+      <w:r>
+        <w:rPr>
+          <w:rFonts w:eastAsiaTheme="minorEastAsia" w:cs="Times New Roman"/>
+          <w:b/>
+          <w:bCs/>
+          <w:lang w:val="en-US"/>
+        </w:rPr>
+        <w:t>faster</w:t>
+      </w:r>
+      <w:r>
+        <w:rPr>
+          <w:rFonts w:eastAsiaTheme="minorEastAsia" w:cs="Times New Roman"/>
+          <w:lang w:val="en-US"/>
+        </w:rPr>
+        <w:t xml:space="preserve"> or used the tablet </w:t>
+      </w:r>
+      <w:r>
+        <w:rPr>
+          <w:rFonts w:eastAsiaTheme="minorEastAsia" w:cs="Times New Roman"/>
+          <w:b/>
+          <w:bCs/>
+          <w:lang w:val="en-US"/>
+        </w:rPr>
+        <w:t>before</w:t>
+      </w:r>
+      <w:r>
+        <w:rPr>
+          <w:rFonts w:eastAsiaTheme="minorEastAsia" w:cs="Times New Roman"/>
+          <w:lang w:val="en-US"/>
+        </w:rPr>
+        <w:t xml:space="preserve"> them.</w:t>
+      </w:r>
+      <w:r>
+        <w:rPr>
+          <w:rFonts w:eastAsiaTheme="minorEastAsia" w:cs="Times New Roman"/>
+          <w:lang w:val="en-US"/>
+        </w:rPr>
+        <w:t xml:space="preserve"> Using this rule, the clients will be queued in a single line. The way they exit </w:t>
       </w:r>
     </w:p>
     <w:sectPr>
-      <w:headerReference w:type="default" r:id="rId11"/>
+      <w:headerReference w:type="default" r:id="rId10"/>
       <w:pgSz w:w="12240" w:h="15840"/>
       <w:pgMar w:top="1417" w:right="1701" w:bottom="1417" w:left="1701" w:header="708" w:footer="708" w:gutter="0"/>
       <w:cols w:space="708"/>
@@ -790,12 +1802,13 @@
 <w:hdr xmlns:wpc="http://schemas.microsoft.com/office/word/2010/wordprocessingCanvas" xmlns:cx="http://schemas.microsoft.com/office/drawing/2014/chartex" xmlns:cx1="http://schemas.microsoft.com/office/drawing/2015/9/8/chartex" xmlns:cx2="http://schemas.microsoft.com/office/drawing/2015/10/21/chartex" xmlns:cx3="http://schemas.microsoft.com/office/drawing/2016/5/9/chartex" xmlns:cx4="http://schemas.microsoft.com/office/drawing/2016/5/10/chartex" xmlns:cx5="http://schemas.microsoft.com/office/drawing/2016/5/11/chartex" xmlns:cx6="http://schemas.microsoft.com/office/drawing/2016/5/12/chartex" xmlns:cx7="http://schemas.microsoft.com/office/drawing/2016/5/13/chartex" xmlns:cx8="http://schemas.microsoft.com/office/drawing/2016/5/14/chartex" xmlns:mc="http://schemas.openxmlformats.org/markup-compatibility/2006" xmlns:aink="http://schemas.microsoft.com/office/drawing/2016/ink" xmlns:am3d="http://schemas.microsoft.com/office/drawing/2017/model3d" xmlns:o="urn:schemas-microsoft-com:office:office" xmlns:r="http://schemas.openxmlformats.org/officeDocument/2006/relationships" xmlns:m="http://schemas.openxmlformats.org/officeDocument/2006/math" xmlns:v="urn:schemas-microsoft-com:vml" xmlns:wp14="http://schemas.microsoft.com/office/word/2010/wordprocessingDrawing" xmlns:wp="http://schemas.openxmlformats.org/drawingml/2006/wordprocessingDrawing" xmlns:w10="urn:schemas-microsoft-com:office:word" xmlns:w="http://schemas.openxmlformats.org/wordprocessingml/2006/main" xmlns:w14="http://schemas.microsoft.com/office/word/2010/wordml" xmlns:w15="http://schemas.microsoft.com/office/word/2012/wordml" xmlns:w16cex="http://schemas.microsoft.com/office/word/2018/wordml/cex" xmlns:w16cid="http://schemas.microsoft.com/office/word/2016/wordml/cid" xmlns:w16="http://schemas.microsoft.com/office/word/2018/wordml" xmlns:w16sdtdh="http://schemas.microsoft.com/office/word/2020/wordml/sdtdatahash" xmlns:w16se="http://schemas.microsoft.com/office/word/2015/wordml/symex" xmlns:wpg="http://schemas.microsoft.com/office/word/2010/wordprocessingGroup" xmlns:wpi="http://schemas.microsoft.com/office/word/2010/wordprocessingInk" xmlns:wne="http://schemas.microsoft.com/office/word/2006/wordml" xmlns:wps="http://schemas.microsoft.com/office/word/2010/wordprocessingShape" mc:Ignorable="w14 w15 w16se w16cid w16 w16cex w16sdtdh wp14">
   <w:p>
     <w:pPr>
-      <w:pStyle w:val="Encabezado"/>
+      <w:pStyle w:val="Header"/>
       <w:ind w:left="4253"/>
       <w:jc w:val="center"/>
       <w:rPr>
         <w:b/>
         <w:bCs/>
+        <w:lang w:val="en-US"/>
       </w:rPr>
     </w:pPr>
     <w:r>
@@ -803,7 +1816,7 @@
         <w:noProof/>
       </w:rPr>
       <w:drawing>
-        <wp:anchor distT="0" distB="0" distL="114300" distR="114300" simplePos="0" relativeHeight="251659264" behindDoc="0" locked="0" layoutInCell="1" allowOverlap="1" wp14:anchorId="1B13D701" wp14:editId="553FB438">
+        <wp:anchor distT="0" distB="0" distL="114300" distR="114300" simplePos="0" relativeHeight="251659264" behindDoc="0" locked="0" layoutInCell="1" allowOverlap="1" wp14:anchorId="1B13D701" wp14:editId="18A715B0">
           <wp:simplePos x="0" y="0"/>
           <wp:positionH relativeFrom="margin">
             <wp:align>left</wp:align>
@@ -811,8 +1824,8 @@
           <wp:positionV relativeFrom="paragraph">
             <wp:posOffset>4064</wp:posOffset>
           </wp:positionV>
-          <wp:extent cx="2204085" cy="681355"/>
-          <wp:effectExtent l="0" t="0" r="5715" b="4445"/>
+          <wp:extent cx="1504950" cy="464820"/>
+          <wp:effectExtent l="0" t="0" r="0" b="0"/>
           <wp:wrapSquare wrapText="bothSides"/>
           <wp:docPr id="3" name="Imagen 3"/>
           <wp:cNvGraphicFramePr>
@@ -841,7 +1854,7 @@
                 <pic:spPr bwMode="auto">
                   <a:xfrm>
                     <a:off x="0" y="0"/>
-                    <a:ext cx="2204085" cy="681355"/>
+                    <a:ext cx="1543453" cy="477131"/>
                   </a:xfrm>
                   <a:prstGeom prst="rect">
                     <a:avLst/>
@@ -872,44 +1885,73 @@
       <w:rPr>
         <w:b/>
         <w:bCs/>
+        <w:lang w:val="en-US"/>
       </w:rPr>
-      <w:t>Método de la Ingeniería</w:t>
+      <w:t>The Eng</w:t>
+    </w:r>
+    <w:r>
+      <w:rPr>
+        <w:b/>
+        <w:bCs/>
+        <w:lang w:val="en-US"/>
+      </w:rPr>
+      <w:t>i</w:t>
+    </w:r>
+    <w:r>
+      <w:rPr>
+        <w:b/>
+        <w:bCs/>
+        <w:lang w:val="en-US"/>
+      </w:rPr>
+      <w:t>neering Method</w:t>
     </w:r>
   </w:p>
   <w:p>
     <w:pPr>
-      <w:pStyle w:val="Encabezado"/>
+      <w:pStyle w:val="Header"/>
       <w:ind w:left="4253"/>
       <w:jc w:val="center"/>
       <w:rPr>
         <w:b/>
         <w:bCs/>
+        <w:lang w:val="en-US"/>
       </w:rPr>
     </w:pPr>
     <w:r>
       <w:rPr>
         <w:b/>
         <w:bCs/>
+        <w:lang w:val="en-US"/>
       </w:rPr>
-      <w:t>Aplicación para la Solución de un Problema</w:t>
+      <w:t>Applied to Problem Solving</w:t>
     </w:r>
   </w:p>
   <w:p>
     <w:pPr>
-      <w:pStyle w:val="Encabezado"/>
+      <w:pStyle w:val="Header"/>
       <w:ind w:left="4253"/>
       <w:jc w:val="center"/>
       <w:rPr>
         <w:b/>
         <w:bCs/>
+        <w:lang w:val="en-US"/>
       </w:rPr>
     </w:pPr>
     <w:r>
       <w:rPr>
         <w:b/>
         <w:bCs/>
+        <w:lang w:val="en-US"/>
       </w:rPr>
-      <w:t>Tienda de videojuegos</w:t>
+      <w:t xml:space="preserve">Videogame </w:t>
+    </w:r>
+    <w:r>
+      <w:rPr>
+        <w:b/>
+        <w:bCs/>
+        <w:lang w:val="en-US"/>
+      </w:rPr>
+      <w:t>Shop</w:t>
     </w:r>
   </w:p>
 </w:hdr>
@@ -1439,11 +2481,11 @@
       <w:jc w:val="both"/>
     </w:pPr>
   </w:style>
-  <w:style w:type="paragraph" w:styleId="Ttulo1">
+  <w:style w:type="paragraph" w:styleId="Heading1">
     <w:name w:val="heading 1"/>
     <w:basedOn w:val="Normal"/>
     <w:next w:val="Normal"/>
-    <w:link w:val="Ttulo1Car"/>
+    <w:link w:val="Heading1Char"/>
     <w:uiPriority w:val="9"/>
     <w:qFormat/>
     <w:rsid w:val="00C73D30"/>
@@ -1460,11 +2502,11 @@
       <w:szCs w:val="32"/>
     </w:rPr>
   </w:style>
-  <w:style w:type="paragraph" w:styleId="Ttulo2">
+  <w:style w:type="paragraph" w:styleId="Heading2">
     <w:name w:val="heading 2"/>
     <w:basedOn w:val="Normal"/>
     <w:next w:val="Normal"/>
-    <w:link w:val="Ttulo2Car"/>
+    <w:link w:val="Heading2Char"/>
     <w:uiPriority w:val="9"/>
     <w:unhideWhenUsed/>
     <w:qFormat/>
@@ -1482,11 +2524,11 @@
       <w:szCs w:val="26"/>
     </w:rPr>
   </w:style>
-  <w:style w:type="paragraph" w:styleId="Ttulo3">
+  <w:style w:type="paragraph" w:styleId="Heading3">
     <w:name w:val="heading 3"/>
     <w:basedOn w:val="Normal"/>
     <w:next w:val="Normal"/>
-    <w:link w:val="Ttulo3Car"/>
+    <w:link w:val="Heading3Char"/>
     <w:uiPriority w:val="9"/>
     <w:unhideWhenUsed/>
     <w:qFormat/>
@@ -1504,11 +2546,11 @@
       <w:szCs w:val="24"/>
     </w:rPr>
   </w:style>
-  <w:style w:type="paragraph" w:styleId="Ttulo4">
+  <w:style w:type="paragraph" w:styleId="Heading4">
     <w:name w:val="heading 4"/>
     <w:basedOn w:val="Normal"/>
     <w:next w:val="Normal"/>
-    <w:link w:val="Ttulo4Car"/>
+    <w:link w:val="Heading4Char"/>
     <w:uiPriority w:val="9"/>
     <w:unhideWhenUsed/>
     <w:qFormat/>
@@ -1526,11 +2568,11 @@
       <w:iCs/>
     </w:rPr>
   </w:style>
-  <w:style w:type="paragraph" w:styleId="Ttulo5">
+  <w:style w:type="paragraph" w:styleId="Heading5">
     <w:name w:val="heading 5"/>
     <w:basedOn w:val="Normal"/>
     <w:next w:val="Normal"/>
-    <w:link w:val="Ttulo5Car"/>
+    <w:link w:val="Heading5Char"/>
     <w:uiPriority w:val="9"/>
     <w:semiHidden/>
     <w:unhideWhenUsed/>
@@ -1548,13 +2590,13 @@
       <w:b/>
     </w:rPr>
   </w:style>
-  <w:style w:type="character" w:default="1" w:styleId="Fuentedeprrafopredeter">
+  <w:style w:type="character" w:default="1" w:styleId="DefaultParagraphFont">
     <w:name w:val="Default Paragraph Font"/>
     <w:uiPriority w:val="1"/>
     <w:semiHidden/>
     <w:unhideWhenUsed/>
   </w:style>
-  <w:style w:type="table" w:default="1" w:styleId="Tablanormal">
+  <w:style w:type="table" w:default="1" w:styleId="TableNormal">
     <w:name w:val="Normal Table"/>
     <w:uiPriority w:val="99"/>
     <w:semiHidden/>
@@ -1569,16 +2611,16 @@
       </w:tblCellMar>
     </w:tblPr>
   </w:style>
-  <w:style w:type="numbering" w:default="1" w:styleId="Sinlista">
+  <w:style w:type="numbering" w:default="1" w:styleId="NoList">
     <w:name w:val="No List"/>
     <w:uiPriority w:val="99"/>
     <w:semiHidden/>
     <w:unhideWhenUsed/>
   </w:style>
-  <w:style w:type="character" w:customStyle="1" w:styleId="Ttulo1Car">
-    <w:name w:val="Título 1 Car"/>
-    <w:basedOn w:val="Fuentedeprrafopredeter"/>
-    <w:link w:val="Ttulo1"/>
+  <w:style w:type="character" w:customStyle="1" w:styleId="Heading1Char">
+    <w:name w:val="Heading 1 Char"/>
+    <w:basedOn w:val="DefaultParagraphFont"/>
+    <w:link w:val="Heading1"/>
     <w:uiPriority w:val="9"/>
     <w:rsid w:val="00C73D30"/>
     <w:rPr>
@@ -1588,10 +2630,10 @@
       <w:szCs w:val="32"/>
     </w:rPr>
   </w:style>
-  <w:style w:type="character" w:customStyle="1" w:styleId="Ttulo2Car">
-    <w:name w:val="Título 2 Car"/>
-    <w:basedOn w:val="Fuentedeprrafopredeter"/>
-    <w:link w:val="Ttulo2"/>
+  <w:style w:type="character" w:customStyle="1" w:styleId="Heading2Char">
+    <w:name w:val="Heading 2 Char"/>
+    <w:basedOn w:val="DefaultParagraphFont"/>
+    <w:link w:val="Heading2"/>
     <w:uiPriority w:val="9"/>
     <w:rsid w:val="00C73D30"/>
     <w:rPr>
@@ -1601,10 +2643,10 @@
       <w:szCs w:val="26"/>
     </w:rPr>
   </w:style>
-  <w:style w:type="character" w:customStyle="1" w:styleId="Ttulo4Car">
-    <w:name w:val="Título 4 Car"/>
-    <w:basedOn w:val="Fuentedeprrafopredeter"/>
-    <w:link w:val="Ttulo4"/>
+  <w:style w:type="character" w:customStyle="1" w:styleId="Heading4Char">
+    <w:name w:val="Heading 4 Char"/>
+    <w:basedOn w:val="DefaultParagraphFont"/>
+    <w:link w:val="Heading4"/>
     <w:uiPriority w:val="9"/>
     <w:rsid w:val="00C73D30"/>
     <w:rPr>
@@ -1614,10 +2656,10 @@
       <w:iCs/>
     </w:rPr>
   </w:style>
-  <w:style w:type="character" w:customStyle="1" w:styleId="Ttulo5Car">
-    <w:name w:val="Título 5 Car"/>
-    <w:basedOn w:val="Fuentedeprrafopredeter"/>
-    <w:link w:val="Ttulo5"/>
+  <w:style w:type="character" w:customStyle="1" w:styleId="Heading5Char">
+    <w:name w:val="Heading 5 Char"/>
+    <w:basedOn w:val="DefaultParagraphFont"/>
+    <w:link w:val="Heading5"/>
     <w:uiPriority w:val="9"/>
     <w:semiHidden/>
     <w:rsid w:val="00C73D30"/>
@@ -1626,10 +2668,10 @@
       <w:b/>
     </w:rPr>
   </w:style>
-  <w:style w:type="character" w:customStyle="1" w:styleId="Ttulo3Car">
-    <w:name w:val="Título 3 Car"/>
-    <w:basedOn w:val="Fuentedeprrafopredeter"/>
-    <w:link w:val="Ttulo3"/>
+  <w:style w:type="character" w:customStyle="1" w:styleId="Heading3Char">
+    <w:name w:val="Heading 3 Char"/>
+    <w:basedOn w:val="DefaultParagraphFont"/>
+    <w:link w:val="Heading3"/>
     <w:uiPriority w:val="9"/>
     <w:rsid w:val="00720308"/>
     <w:rPr>
@@ -1639,10 +2681,10 @@
       <w:szCs w:val="24"/>
     </w:rPr>
   </w:style>
-  <w:style w:type="paragraph" w:styleId="Encabezado">
+  <w:style w:type="paragraph" w:styleId="Header">
     <w:name w:val="header"/>
     <w:basedOn w:val="Normal"/>
-    <w:link w:val="EncabezadoCar"/>
+    <w:link w:val="HeaderChar"/>
     <w:uiPriority w:val="99"/>
     <w:unhideWhenUsed/>
     <w:rsid w:val="00577E79"/>
@@ -1654,17 +2696,17 @@
       <w:spacing w:after="0" w:line="240" w:lineRule="auto"/>
     </w:pPr>
   </w:style>
-  <w:style w:type="character" w:customStyle="1" w:styleId="EncabezadoCar">
-    <w:name w:val="Encabezado Car"/>
-    <w:basedOn w:val="Fuentedeprrafopredeter"/>
-    <w:link w:val="Encabezado"/>
+  <w:style w:type="character" w:customStyle="1" w:styleId="HeaderChar">
+    <w:name w:val="Header Char"/>
+    <w:basedOn w:val="DefaultParagraphFont"/>
+    <w:link w:val="Header"/>
     <w:uiPriority w:val="99"/>
     <w:rsid w:val="00577E79"/>
   </w:style>
-  <w:style w:type="paragraph" w:styleId="Piedepgina">
+  <w:style w:type="paragraph" w:styleId="Footer">
     <w:name w:val="footer"/>
     <w:basedOn w:val="Normal"/>
-    <w:link w:val="PiedepginaCar"/>
+    <w:link w:val="FooterChar"/>
     <w:uiPriority w:val="99"/>
     <w:unhideWhenUsed/>
     <w:rsid w:val="00577E79"/>
@@ -1676,14 +2718,14 @@
       <w:spacing w:after="0" w:line="240" w:lineRule="auto"/>
     </w:pPr>
   </w:style>
-  <w:style w:type="character" w:customStyle="1" w:styleId="PiedepginaCar">
-    <w:name w:val="Pie de página Car"/>
-    <w:basedOn w:val="Fuentedeprrafopredeter"/>
-    <w:link w:val="Piedepgina"/>
+  <w:style w:type="character" w:customStyle="1" w:styleId="FooterChar">
+    <w:name w:val="Footer Char"/>
+    <w:basedOn w:val="DefaultParagraphFont"/>
+    <w:link w:val="Footer"/>
     <w:uiPriority w:val="99"/>
     <w:rsid w:val="00577E79"/>
   </w:style>
-  <w:style w:type="paragraph" w:styleId="Prrafodelista">
+  <w:style w:type="paragraph" w:styleId="ListParagraph">
     <w:name w:val="List Paragraph"/>
     <w:basedOn w:val="Normal"/>
     <w:uiPriority w:val="34"/>
@@ -1694,9 +2736,9 @@
       <w:contextualSpacing/>
     </w:pPr>
   </w:style>
-  <w:style w:type="character" w:styleId="Hipervnculo">
+  <w:style w:type="character" w:styleId="Hyperlink">
     <w:name w:val="Hyperlink"/>
-    <w:basedOn w:val="Fuentedeprrafopredeter"/>
+    <w:basedOn w:val="DefaultParagraphFont"/>
     <w:uiPriority w:val="99"/>
     <w:unhideWhenUsed/>
     <w:rsid w:val="003D6999"/>
@@ -1705,9 +2747,9 @@
       <w:u w:val="single"/>
     </w:rPr>
   </w:style>
-  <w:style w:type="character" w:styleId="Mencinsinresolver">
+  <w:style w:type="character" w:styleId="UnresolvedMention">
     <w:name w:val="Unresolved Mention"/>
-    <w:basedOn w:val="Fuentedeprrafopredeter"/>
+    <w:basedOn w:val="DefaultParagraphFont"/>
     <w:uiPriority w:val="99"/>
     <w:semiHidden/>
     <w:unhideWhenUsed/>
@@ -1715,6 +2757,28 @@
     <w:rPr>
       <w:color w:val="605E5C"/>
       <w:shd w:val="clear" w:color="auto" w:fill="E1DFDD"/>
+    </w:rPr>
+  </w:style>
+  <w:style w:type="character" w:styleId="FollowedHyperlink">
+    <w:name w:val="FollowedHyperlink"/>
+    <w:basedOn w:val="DefaultParagraphFont"/>
+    <w:uiPriority w:val="99"/>
+    <w:semiHidden/>
+    <w:unhideWhenUsed/>
+    <w:rsid w:val="00DE579E"/>
+    <w:rPr>
+      <w:color w:val="954F72" w:themeColor="followedHyperlink"/>
+      <w:u w:val="single"/>
+    </w:rPr>
+  </w:style>
+  <w:style w:type="character" w:styleId="PlaceholderText">
+    <w:name w:val="Placeholder Text"/>
+    <w:basedOn w:val="DefaultParagraphFont"/>
+    <w:uiPriority w:val="99"/>
+    <w:semiHidden/>
+    <w:rsid w:val="007E535C"/>
+    <w:rPr>
+      <w:color w:val="808080"/>
     </w:rPr>
   </w:style>
 </w:styles>

</xml_diff>

<commit_message>
Added first solution to engineering method and attempted to remove tmp files
</commit_message>
<xml_diff>
--- a/docs/Engineering Method.docx
+++ b/docs/Engineering Method.docx
@@ -2,18 +2,24 @@
 <file path=word/document.xml><?xml version="1.0" encoding="utf-8"?>
 <w:document xmlns:wpc="http://schemas.microsoft.com/office/word/2010/wordprocessingCanvas" xmlns:cx="http://schemas.microsoft.com/office/drawing/2014/chartex" xmlns:cx1="http://schemas.microsoft.com/office/drawing/2015/9/8/chartex" xmlns:cx2="http://schemas.microsoft.com/office/drawing/2015/10/21/chartex" xmlns:cx3="http://schemas.microsoft.com/office/drawing/2016/5/9/chartex" xmlns:cx4="http://schemas.microsoft.com/office/drawing/2016/5/10/chartex" xmlns:cx5="http://schemas.microsoft.com/office/drawing/2016/5/11/chartex" xmlns:cx6="http://schemas.microsoft.com/office/drawing/2016/5/12/chartex" xmlns:cx7="http://schemas.microsoft.com/office/drawing/2016/5/13/chartex" xmlns:cx8="http://schemas.microsoft.com/office/drawing/2016/5/14/chartex" xmlns:mc="http://schemas.openxmlformats.org/markup-compatibility/2006" xmlns:aink="http://schemas.microsoft.com/office/drawing/2016/ink" xmlns:am3d="http://schemas.microsoft.com/office/drawing/2017/model3d" xmlns:o="urn:schemas-microsoft-com:office:office" xmlns:r="http://schemas.openxmlformats.org/officeDocument/2006/relationships" xmlns:m="http://schemas.openxmlformats.org/officeDocument/2006/math" xmlns:v="urn:schemas-microsoft-com:vml" xmlns:wp14="http://schemas.microsoft.com/office/word/2010/wordprocessingDrawing" xmlns:wp="http://schemas.openxmlformats.org/drawingml/2006/wordprocessingDrawing" xmlns:w10="urn:schemas-microsoft-com:office:word" xmlns:w="http://schemas.openxmlformats.org/wordprocessingml/2006/main" xmlns:w14="http://schemas.microsoft.com/office/word/2010/wordml" xmlns:w15="http://schemas.microsoft.com/office/word/2012/wordml" xmlns:w16cex="http://schemas.microsoft.com/office/word/2018/wordml/cex" xmlns:w16cid="http://schemas.microsoft.com/office/word/2016/wordml/cid" xmlns:w16="http://schemas.microsoft.com/office/word/2018/wordml" xmlns:w16sdtdh="http://schemas.microsoft.com/office/word/2020/wordml/sdtdatahash" xmlns:w16se="http://schemas.microsoft.com/office/word/2015/wordml/symex" xmlns:wpg="http://schemas.microsoft.com/office/word/2010/wordprocessingGroup" xmlns:wpi="http://schemas.microsoft.com/office/word/2010/wordprocessingInk" xmlns:wne="http://schemas.microsoft.com/office/word/2006/wordml" xmlns:wps="http://schemas.microsoft.com/office/word/2010/wordprocessingShape" mc:Ignorable="w14 w15 w16se w16cid w16 w16cex w16sdtdh wp14">
   <w:body>
-    <w:p/>
+    <w:p>
+      <w:pPr>
+        <w:rPr>
+          <w:lang w:val="en-GB"/>
+        </w:rPr>
+      </w:pPr>
+    </w:p>
     <w:p>
       <w:pPr>
         <w:pStyle w:val="Heading2"/>
         <w:spacing w:line="360" w:lineRule="auto"/>
         <w:rPr>
-          <w:lang w:val="en-US"/>
-        </w:rPr>
-      </w:pPr>
-      <w:r>
-        <w:rPr>
-          <w:lang w:val="en-US"/>
+          <w:lang w:val="en-GB"/>
+        </w:rPr>
+      </w:pPr>
+      <w:r>
+        <w:rPr>
+          <w:lang w:val="en-GB"/>
         </w:rPr>
         <w:t>Context of the Problem</w:t>
       </w:r>
@@ -22,20 +28,14 @@
       <w:pPr>
         <w:spacing w:line="360" w:lineRule="auto"/>
         <w:rPr>
-          <w:lang w:val="en-US"/>
-        </w:rPr>
-      </w:pPr>
-      <w:r>
-        <w:rPr>
-          <w:lang w:val="en-US"/>
-        </w:rPr>
-        <w:t>A videogame shop wants t</w:t>
-      </w:r>
-      <w:r>
-        <w:rPr>
-          <w:lang w:val="en-US"/>
-        </w:rPr>
-        <w:t>o innovate the way it offers its services, and requires a GUI based software which allows people from Cali to get familiar with the way the shop is intended to work.</w:t>
+          <w:lang w:val="en-GB"/>
+        </w:rPr>
+      </w:pPr>
+      <w:r>
+        <w:rPr>
+          <w:lang w:val="en-GB"/>
+        </w:rPr>
+        <w:t>A videogame shop wants to innovate the way it offers its services, and requires a GUI based software which allows people from Cali to get familiar with the way the shop is intended to work.</w:t>
       </w:r>
     </w:p>
     <w:p>
@@ -43,12 +43,12 @@
         <w:pStyle w:val="Heading2"/>
         <w:spacing w:line="360" w:lineRule="auto"/>
         <w:rPr>
-          <w:lang w:val="en-US"/>
-        </w:rPr>
-      </w:pPr>
-      <w:r>
-        <w:rPr>
-          <w:lang w:val="en-US"/>
+          <w:lang w:val="en-GB"/>
+        </w:rPr>
+      </w:pPr>
+      <w:r>
+        <w:rPr>
+          <w:lang w:val="en-GB"/>
         </w:rPr>
         <w:t>Development of The Solution</w:t>
       </w:r>
@@ -57,36 +57,38 @@
       <w:pPr>
         <w:spacing w:line="360" w:lineRule="auto"/>
         <w:rPr>
-          <w:lang w:val="en-US"/>
-        </w:rPr>
-      </w:pPr>
-      <w:r>
-        <w:rPr>
-          <w:lang w:val="en-US"/>
-        </w:rPr>
-        <w:t>In order to solve t</w:t>
-      </w:r>
-      <w:r>
-        <w:rPr>
-          <w:lang w:val="en-US"/>
-        </w:rPr>
-        <w:t xml:space="preserve">he proposed </w:t>
-      </w:r>
-      <w:r>
-        <w:rPr>
-          <w:lang w:val="en-US"/>
+          <w:lang w:val="en-GB"/>
+        </w:rPr>
+      </w:pPr>
+      <w:proofErr w:type="gramStart"/>
+      <w:r>
+        <w:rPr>
+          <w:lang w:val="en-GB"/>
+        </w:rPr>
+        <w:t>In order to</w:t>
+      </w:r>
+      <w:proofErr w:type="gramEnd"/>
+      <w:r>
+        <w:rPr>
+          <w:lang w:val="en-GB"/>
+        </w:rPr>
+        <w:t xml:space="preserve"> solve the proposed </w:t>
+      </w:r>
+      <w:r>
+        <w:rPr>
+          <w:lang w:val="en-GB"/>
         </w:rPr>
         <w:t>situation,</w:t>
       </w:r>
       <w:r>
         <w:rPr>
-          <w:lang w:val="en-US"/>
+          <w:lang w:val="en-GB"/>
         </w:rPr>
         <w:t xml:space="preserve"> the engineering method has been chosen to develop the solution following a systematic framework</w:t>
       </w:r>
       <w:r>
         <w:rPr>
-          <w:lang w:val="en-US"/>
+          <w:lang w:val="en-GB"/>
         </w:rPr>
         <w:t xml:space="preserve"> and according to the problematic given.</w:t>
       </w:r>
@@ -95,24 +97,24 @@
       <w:pPr>
         <w:spacing w:line="360" w:lineRule="auto"/>
         <w:rPr>
-          <w:lang w:val="en-US"/>
-        </w:rPr>
-      </w:pPr>
-      <w:r>
-        <w:rPr>
-          <w:lang w:val="en-US"/>
+          <w:lang w:val="en-GB"/>
+        </w:rPr>
+      </w:pPr>
+      <w:r>
+        <w:rPr>
+          <w:lang w:val="en-GB"/>
         </w:rPr>
         <w:t xml:space="preserve">Based on the description </w:t>
       </w:r>
       <w:r>
         <w:rPr>
-          <w:lang w:val="en-US"/>
+          <w:lang w:val="en-GB"/>
         </w:rPr>
         <w:t xml:space="preserve">of the engineering method </w:t>
       </w:r>
       <w:r>
         <w:rPr>
-          <w:lang w:val="en-US"/>
+          <w:lang w:val="en-GB"/>
         </w:rPr>
         <w:t xml:space="preserve">given in the book </w:t>
       </w:r>
@@ -120,25 +122,25 @@
         <w:rPr>
           <w:i/>
           <w:iCs/>
-          <w:lang w:val="en-US"/>
+          <w:lang w:val="en-GB"/>
         </w:rPr>
         <w:t>Introduction to Engineering</w:t>
       </w:r>
       <w:r>
         <w:rPr>
-          <w:lang w:val="en-US"/>
+          <w:lang w:val="en-GB"/>
         </w:rPr>
         <w:t xml:space="preserve"> </w:t>
       </w:r>
       <w:r>
         <w:rPr>
-          <w:lang w:val="en-US"/>
+          <w:lang w:val="en-GB"/>
         </w:rPr>
         <w:t>by Paul Wright, the following flux diagram was drawn, and will be followed according to the steps shown in it during the development of the solutio</w:t>
       </w:r>
       <w:r>
         <w:rPr>
-          <w:lang w:val="en-US"/>
+          <w:lang w:val="en-GB"/>
         </w:rPr>
         <w:t>n.</w:t>
       </w:r>
@@ -147,22 +149,25 @@
       <w:pPr>
         <w:spacing w:line="360" w:lineRule="auto"/>
         <w:rPr>
-          <w:lang w:val="en-US"/>
+          <w:lang w:val="en-GB"/>
         </w:rPr>
       </w:pPr>
       <w:r>
         <w:rPr>
           <w:noProof/>
-          <w:lang w:val="en-US"/>
+          <w:lang w:val="en-GB"/>
         </w:rPr>
         <w:t xml:space="preserve"> </w:t>
       </w:r>
       <w:r>
         <w:rPr>
-          <w:noProof/>
-        </w:rPr>
-      </w:r>
-      <w:r>
+          <w:lang w:val="en-GB"/>
+        </w:rPr>
+      </w:r>
+      <w:r>
+        <w:rPr>
+          <w:lang w:val="en-GB"/>
+        </w:rPr>
         <w:pict w14:anchorId="2E1DBCD6">
           <v:group id="_x0000_s1028" editas="canvas" style="width:451.25pt;height:243.85pt;mso-position-horizontal-relative:char;mso-position-vertical-relative:line" coordorigin="2373,8671" coordsize="7352,3973">
             <o:lock v:ext="edit" aspectratio="t"/>
@@ -780,12 +785,12 @@
         <w:pStyle w:val="Heading3"/>
         <w:spacing w:line="360" w:lineRule="auto"/>
         <w:rPr>
-          <w:lang w:val="en-US"/>
-        </w:rPr>
-      </w:pPr>
-      <w:r>
-        <w:rPr>
-          <w:lang w:val="en-US"/>
+          <w:lang w:val="en-GB"/>
+        </w:rPr>
+      </w:pPr>
+      <w:r>
+        <w:rPr>
+          <w:lang w:val="en-GB"/>
         </w:rPr>
         <w:t>Step 1: Identifying the Problem</w:t>
       </w:r>
@@ -800,7 +805,7 @@
           <w:b w:val="0"/>
           <w:bCs/>
           <w:u w:val="single"/>
-          <w:lang w:val="en-US"/>
+          <w:lang w:val="en-GB"/>
         </w:rPr>
       </w:pPr>
       <w:r>
@@ -810,20 +815,9 @@
           <w:b w:val="0"/>
           <w:bCs/>
           <w:u w:val="single"/>
-          <w:lang w:val="en-US"/>
-        </w:rPr>
-        <w:t>Id</w:t>
-      </w:r>
-      <w:r>
-        <w:rPr>
-          <w:rStyle w:val="Heading4Char"/>
-          <w:rFonts w:cs="Times New Roman"/>
-          <w:b w:val="0"/>
-          <w:bCs/>
-          <w:u w:val="single"/>
-          <w:lang w:val="en-US"/>
-        </w:rPr>
-        <w:t>entifying symptoms and necessities</w:t>
+          <w:lang w:val="en-GB"/>
+        </w:rPr>
+        <w:t>Identifying symptoms and necessities</w:t>
       </w:r>
     </w:p>
     <w:p>
@@ -837,22 +831,15 @@
         <w:rPr>
           <w:rFonts w:cs="Times New Roman"/>
           <w:u w:val="single"/>
-          <w:lang w:val="en-US"/>
-        </w:rPr>
-      </w:pPr>
-      <w:r>
-        <w:rPr>
-          <w:rFonts w:cs="Times New Roman"/>
-          <w:lang w:val="en-US"/>
-        </w:rPr>
-        <w:t>People of Cali should b</w:t>
-      </w:r>
-      <w:r>
-        <w:rPr>
-          <w:rFonts w:cs="Times New Roman"/>
-          <w:lang w:val="en-US"/>
-        </w:rPr>
-        <w:t>e able to familiarize with the new shop’s system and how it will work.</w:t>
+          <w:lang w:val="en-GB"/>
+        </w:rPr>
+      </w:pPr>
+      <w:r>
+        <w:rPr>
+          <w:rFonts w:cs="Times New Roman"/>
+          <w:lang w:val="en-GB"/>
+        </w:rPr>
+        <w:t>People of Cali should be able to familiarize with the new shop’s system and how it will work.</w:t>
       </w:r>
     </w:p>
     <w:p>
@@ -866,13 +853,13 @@
         <w:rPr>
           <w:rFonts w:cs="Times New Roman"/>
           <w:u w:val="single"/>
-          <w:lang w:val="en-US"/>
-        </w:rPr>
-      </w:pPr>
-      <w:r>
-        <w:rPr>
-          <w:rFonts w:cs="Times New Roman"/>
-          <w:lang w:val="en-US"/>
+          <w:lang w:val="en-GB"/>
+        </w:rPr>
+      </w:pPr>
+      <w:r>
+        <w:rPr>
+          <w:rFonts w:cs="Times New Roman"/>
+          <w:lang w:val="en-GB"/>
         </w:rPr>
         <w:t>The videogame shopping process should be simulated through software (the product).</w:t>
       </w:r>
@@ -887,22 +874,15 @@
         <w:spacing w:line="360" w:lineRule="auto"/>
         <w:rPr>
           <w:rFonts w:cs="Times New Roman"/>
-          <w:lang w:val="en-US"/>
-        </w:rPr>
-      </w:pPr>
-      <w:r>
-        <w:rPr>
-          <w:rFonts w:cs="Times New Roman"/>
-          <w:lang w:val="en-US"/>
-        </w:rPr>
-        <w:t>This software must have a</w:t>
-      </w:r>
-      <w:r>
-        <w:rPr>
-          <w:rFonts w:cs="Times New Roman"/>
-          <w:lang w:val="en-US"/>
-        </w:rPr>
-        <w:t xml:space="preserve"> GUI</w:t>
+          <w:lang w:val="en-GB"/>
+        </w:rPr>
+      </w:pPr>
+      <w:r>
+        <w:rPr>
+          <w:rFonts w:cs="Times New Roman"/>
+          <w:lang w:val="en-GB"/>
+        </w:rPr>
+        <w:t>This software must have a GUI</w:t>
       </w:r>
     </w:p>
     <w:p>
@@ -916,31 +896,23 @@
         <w:rPr>
           <w:rFonts w:cs="Times New Roman"/>
           <w:u w:val="single"/>
-          <w:lang w:val="en-US"/>
+          <w:lang w:val="en-GB"/>
         </w:rPr>
       </w:pPr>
       <w:r>
         <w:rPr>
           <w:rFonts w:eastAsia="Times New Roman" w:cs="Times New Roman"/>
           <w:color w:val="000000"/>
-          <w:lang w:val="en-US" w:eastAsia="es-CO"/>
+          <w:lang w:val="en-GB" w:eastAsia="es-CO"/>
         </w:rPr>
         <w:lastRenderedPageBreak/>
-        <w:t>The software must inform t</w:t>
+        <w:t xml:space="preserve">The software must inform the </w:t>
       </w:r>
       <w:r>
         <w:rPr>
           <w:rFonts w:eastAsia="Times New Roman" w:cs="Times New Roman"/>
           <w:color w:val="000000"/>
-          <w:lang w:val="en-US" w:eastAsia="es-CO"/>
-        </w:rPr>
-        <w:t xml:space="preserve">he </w:t>
-      </w:r>
-      <w:r>
-        <w:rPr>
-          <w:rFonts w:eastAsia="Times New Roman" w:cs="Times New Roman"/>
-          <w:color w:val="000000"/>
-          <w:lang w:val="en-US" w:eastAsia="es-CO"/>
+          <w:lang w:val="en-GB" w:eastAsia="es-CO"/>
         </w:rPr>
         <w:t>exit order of the clients, the value of each purchase and the order each client had their games packed up.</w:t>
       </w:r>
@@ -953,7 +925,7 @@
           <w:i/>
           <w:iCs/>
           <w:u w:val="single"/>
-          <w:lang w:val="en-US"/>
+          <w:lang w:val="en-GB"/>
         </w:rPr>
       </w:pPr>
       <w:r>
@@ -962,7 +934,7 @@
           <w:i/>
           <w:iCs/>
           <w:u w:val="single"/>
-          <w:lang w:val="en-US"/>
+          <w:lang w:val="en-GB"/>
         </w:rPr>
         <w:t>Definition of the Problem</w:t>
       </w:r>
@@ -972,96 +944,66 @@
         <w:spacing w:line="360" w:lineRule="auto"/>
         <w:rPr>
           <w:rFonts w:cs="Times New Roman"/>
-          <w:lang w:val="en-US"/>
-        </w:rPr>
-      </w:pPr>
-      <w:r>
-        <w:rPr>
-          <w:rFonts w:cs="Times New Roman"/>
-          <w:lang w:val="en-US"/>
-        </w:rPr>
-        <w:t>The videogame store</w:t>
-      </w:r>
-      <w:r>
-        <w:rPr>
-          <w:rFonts w:cs="Times New Roman"/>
-          <w:lang w:val="en-US"/>
-        </w:rPr>
-        <w:t xml:space="preserve"> </w:t>
-      </w:r>
-      <w:r>
-        <w:rPr>
-          <w:rFonts w:cs="Times New Roman"/>
-          <w:lang w:val="en-US"/>
-        </w:rPr>
-        <w:t>requires t</w:t>
-      </w:r>
-      <w:r>
-        <w:rPr>
-          <w:rFonts w:cs="Times New Roman"/>
-          <w:lang w:val="en-US"/>
-        </w:rPr>
-        <w:t xml:space="preserve">he development of a GUI software that simulates how the purchase process will work in the city of Cali. </w:t>
+          <w:lang w:val="en-GB"/>
+        </w:rPr>
+      </w:pPr>
+      <w:r>
+        <w:rPr>
+          <w:rFonts w:cs="Times New Roman"/>
+          <w:lang w:val="en-GB"/>
+        </w:rPr>
+        <w:t xml:space="preserve">The videogame store requires the development of a GUI software that simulates how the purchase process will work in the city of Cali. </w:t>
       </w:r>
     </w:p>
     <w:p>
       <w:pPr>
         <w:pStyle w:val="Heading3"/>
-      </w:pPr>
-      <w:r>
+        <w:rPr>
+          <w:lang w:val="en-GB"/>
+        </w:rPr>
+      </w:pPr>
+      <w:r>
+        <w:rPr>
+          <w:lang w:val="en-GB"/>
+        </w:rPr>
         <w:t>Step 2:</w:t>
       </w:r>
       <w:r>
-        <w:t xml:space="preserve"> </w:t>
-      </w:r>
-      <w:proofErr w:type="spellStart"/>
-      <w:r>
-        <w:t>Information</w:t>
-      </w:r>
-      <w:proofErr w:type="spellEnd"/>
-      <w:r>
-        <w:t xml:space="preserve"> </w:t>
-      </w:r>
-      <w:proofErr w:type="spellStart"/>
-      <w:r>
-        <w:t>Gathering</w:t>
-      </w:r>
-      <w:proofErr w:type="spellEnd"/>
-    </w:p>
-    <w:p>
-      <w:pPr>
-        <w:rPr>
-          <w:rFonts w:cs="Times New Roman"/>
-          <w:lang w:val="en-US"/>
-        </w:rPr>
-      </w:pPr>
-      <w:r>
-        <w:rPr>
-          <w:rFonts w:cs="Times New Roman"/>
-          <w:lang w:val="en-US"/>
-        </w:rPr>
-        <w:t>With the purpose of b</w:t>
-      </w:r>
-      <w:r>
-        <w:rPr>
-          <w:rFonts w:cs="Times New Roman"/>
-          <w:lang w:val="en-US"/>
-        </w:rPr>
-        <w:t xml:space="preserve">eing as clear as possible regarding the concepts involved in this process a search </w:t>
-      </w:r>
-      <w:r>
-        <w:rPr>
-          <w:rFonts w:cs="Times New Roman"/>
-          <w:lang w:val="en-US"/>
-        </w:rPr>
-        <w:t>is done</w:t>
-      </w:r>
-      <w:r>
-        <w:rPr>
-          <w:rFonts w:cs="Times New Roman"/>
-          <w:lang w:val="en-US"/>
-        </w:rPr>
-        <w:t xml:space="preserve"> for the definitions of the informatic specific terms most closely related with the given problem. It is important to use renown and trustworthy sources for this search, in order to know which elements take part in the problem and which ones don’t.</w:t>
+        <w:rPr>
+          <w:lang w:val="en-GB"/>
+        </w:rPr>
+        <w:t xml:space="preserve"> Information Gathering</w:t>
+      </w:r>
+    </w:p>
+    <w:p>
+      <w:pPr>
+        <w:rPr>
+          <w:rFonts w:cs="Times New Roman"/>
+          <w:lang w:val="en-GB"/>
+        </w:rPr>
+      </w:pPr>
+      <w:r>
+        <w:rPr>
+          <w:rFonts w:cs="Times New Roman"/>
+          <w:lang w:val="en-GB"/>
+        </w:rPr>
+        <w:t xml:space="preserve">With the purpose of being as clear as possible regarding the concepts involved in this process a search is done for the definitions of the informatic specific terms most closely related with the given problem. It is important to use renown and trustworthy sources for this search, in order to know which </w:t>
+      </w:r>
+      <w:proofErr w:type="gramStart"/>
+      <w:r>
+        <w:rPr>
+          <w:rFonts w:cs="Times New Roman"/>
+          <w:lang w:val="en-GB"/>
+        </w:rPr>
+        <w:t>elements</w:t>
+      </w:r>
+      <w:proofErr w:type="gramEnd"/>
+      <w:r>
+        <w:rPr>
+          <w:rFonts w:cs="Times New Roman"/>
+          <w:lang w:val="en-GB"/>
+        </w:rPr>
+        <w:t xml:space="preserve"> take part in the problem and which ones don’t.</w:t>
       </w:r>
     </w:p>
     <w:p>
@@ -1071,7 +1013,7 @@
           <w:i/>
           <w:iCs/>
           <w:u w:val="single"/>
-          <w:lang w:val="en-US"/>
+          <w:lang w:val="en-GB"/>
         </w:rPr>
       </w:pPr>
       <w:r>
@@ -1080,7 +1022,7 @@
           <w:i/>
           <w:iCs/>
           <w:u w:val="single"/>
-          <w:lang w:val="en-US"/>
+          <w:lang w:val="en-GB"/>
         </w:rPr>
         <w:t>Definitions</w:t>
       </w:r>
@@ -1091,27 +1033,27 @@
         <w:ind w:left="4956"/>
         <w:rPr>
           <w:rFonts w:cs="Times New Roman"/>
-          <w:lang w:val="en-US"/>
-        </w:rPr>
-      </w:pPr>
-      <w:r>
-        <w:rPr>
-          <w:rFonts w:cs="Times New Roman"/>
-          <w:lang w:val="en-US"/>
+          <w:lang w:val="en-GB"/>
+        </w:rPr>
+      </w:pPr>
+      <w:r>
+        <w:rPr>
+          <w:rFonts w:cs="Times New Roman"/>
+          <w:lang w:val="en-GB"/>
         </w:rPr>
         <w:t>Sources</w:t>
       </w:r>
       <w:r>
         <w:rPr>
           <w:rFonts w:cs="Times New Roman"/>
-          <w:lang w:val="en-US"/>
+          <w:lang w:val="en-GB"/>
         </w:rPr>
         <w:t>:</w:t>
       </w:r>
       <w:r>
         <w:rPr>
           <w:rFonts w:cs="Times New Roman"/>
-          <w:lang w:val="en-US"/>
+          <w:lang w:val="en-GB"/>
         </w:rPr>
         <w:br/>
       </w:r>
@@ -1120,38 +1062,22 @@
           <w:rPr>
             <w:rStyle w:val="Hyperlink"/>
             <w:rFonts w:cs="Times New Roman"/>
-            <w:lang w:val="en-US"/>
+            <w:lang w:val="en-GB"/>
           </w:rPr>
-          <w:t>https://www.in</w:t>
-        </w:r>
-        <w:r>
-          <w:rPr>
-            <w:rStyle w:val="Hyperlink"/>
-            <w:rFonts w:cs="Times New Roman"/>
-            <w:lang w:val="en-US"/>
-          </w:rPr>
-          <w:t>f</w:t>
-        </w:r>
-        <w:r>
-          <w:rPr>
-            <w:rStyle w:val="Hyperlink"/>
-            <w:rFonts w:cs="Times New Roman"/>
-            <w:lang w:val="en-US"/>
-          </w:rPr>
-          <w:t>ormaticamilenium.com.mx/</w:t>
+          <w:t>https://www.informaticamilenium.com.mx/</w:t>
         </w:r>
       </w:hyperlink>
       <w:r>
         <w:rPr>
           <w:rFonts w:cs="Times New Roman"/>
-          <w:lang w:val="en-US"/>
+          <w:lang w:val="en-GB"/>
         </w:rPr>
         <w:t xml:space="preserve"> </w:t>
       </w:r>
       <w:r>
         <w:rPr>
           <w:rFonts w:cs="Times New Roman"/>
-          <w:lang w:val="en-US"/>
+          <w:lang w:val="en-GB"/>
         </w:rPr>
         <w:br/>
       </w:r>
@@ -1160,31 +1086,15 @@
           <w:rPr>
             <w:rStyle w:val="Hyperlink"/>
             <w:rFonts w:cs="Times New Roman"/>
-            <w:lang w:val="en-US"/>
+            <w:lang w:val="en-GB"/>
           </w:rPr>
-          <w:t>https://softwa</w:t>
-        </w:r>
-        <w:r>
-          <w:rPr>
-            <w:rStyle w:val="Hyperlink"/>
-            <w:rFonts w:cs="Times New Roman"/>
-            <w:lang w:val="en-US"/>
-          </w:rPr>
-          <w:t>r</w:t>
-        </w:r>
-        <w:r>
-          <w:rPr>
-            <w:rStyle w:val="Hyperlink"/>
-            <w:rFonts w:cs="Times New Roman"/>
-            <w:lang w:val="en-US"/>
-          </w:rPr>
-          <w:t>eparatodo.com/</w:t>
+          <w:t>https://softwareparatodo.com/</w:t>
         </w:r>
       </w:hyperlink>
       <w:r>
         <w:rPr>
           <w:rFonts w:cs="Times New Roman"/>
-          <w:lang w:val="en-US"/>
+          <w:lang w:val="en-GB"/>
         </w:rPr>
         <w:br/>
       </w:r>
@@ -1193,7 +1103,7 @@
           <w:rPr>
             <w:rStyle w:val="Hyperlink"/>
             <w:rFonts w:cs="Times New Roman"/>
-            <w:lang w:val="en-US"/>
+            <w:lang w:val="en-GB"/>
           </w:rPr>
           <w:t>https://www.ecured.cu/</w:t>
         </w:r>
@@ -1201,7 +1111,7 @@
       <w:r>
         <w:rPr>
           <w:rFonts w:cs="Times New Roman"/>
-          <w:lang w:val="en-US"/>
+          <w:lang w:val="en-GB"/>
         </w:rPr>
         <w:t xml:space="preserve"> </w:t>
       </w:r>
@@ -1212,7 +1122,7 @@
           <w:rFonts w:cs="Times New Roman"/>
           <w:i/>
           <w:iCs/>
-          <w:lang w:val="en-US"/>
+          <w:lang w:val="en-GB"/>
         </w:rPr>
       </w:pPr>
       <w:r>
@@ -1220,7 +1130,7 @@
           <w:rFonts w:cs="Times New Roman"/>
           <w:i/>
           <w:iCs/>
-          <w:lang w:val="en-US"/>
+          <w:lang w:val="en-GB"/>
         </w:rPr>
         <w:t>Software</w:t>
       </w:r>
@@ -1229,22 +1139,15 @@
       <w:pPr>
         <w:rPr>
           <w:rFonts w:cs="Times New Roman"/>
-          <w:lang w:val="en-US"/>
-        </w:rPr>
-      </w:pPr>
-      <w:r>
-        <w:rPr>
-          <w:rFonts w:cs="Times New Roman"/>
-          <w:lang w:val="en-US"/>
-        </w:rPr>
-        <w:t>Software is every application p</w:t>
-      </w:r>
-      <w:r>
-        <w:rPr>
-          <w:rFonts w:cs="Times New Roman"/>
-          <w:lang w:val="en-US"/>
-        </w:rPr>
-        <w:t>rogram and operative system that allow the computer can run smart tasks, directing the physical components or hardware with instructions and data through several different kinds of programs.</w:t>
+          <w:lang w:val="en-GB"/>
+        </w:rPr>
+      </w:pPr>
+      <w:r>
+        <w:rPr>
+          <w:rFonts w:cs="Times New Roman"/>
+          <w:lang w:val="en-GB"/>
+        </w:rPr>
+        <w:t>Software is every application program and operative system that allow the computer can run smart tasks, directing the physical components or hardware with instructions and data through several different kinds of programs.</w:t>
       </w:r>
     </w:p>
     <w:p>
@@ -1253,7 +1156,7 @@
           <w:rFonts w:cs="Times New Roman"/>
           <w:i/>
           <w:iCs/>
-          <w:lang w:val="en-US"/>
+          <w:lang w:val="en-GB"/>
         </w:rPr>
       </w:pPr>
       <w:r>
@@ -1261,7 +1164,7 @@
           <w:rFonts w:cs="Times New Roman"/>
           <w:i/>
           <w:iCs/>
-          <w:lang w:val="en-US"/>
+          <w:lang w:val="en-GB"/>
         </w:rPr>
         <w:t>Simulation Software</w:t>
       </w:r>
@@ -1272,22 +1175,47 @@
           <w:rFonts w:cs="Times New Roman"/>
           <w:i/>
           <w:iCs/>
-          <w:lang w:val="en-US"/>
-        </w:rPr>
-      </w:pPr>
-      <w:r>
-        <w:rPr>
-          <w:rFonts w:cs="Times New Roman"/>
-          <w:lang w:val="en-US"/>
-        </w:rPr>
-        <w:t>A simulation software has t</w:t>
-      </w:r>
-      <w:r>
-        <w:rPr>
-          <w:rFonts w:cs="Times New Roman"/>
-          <w:lang w:val="en-US"/>
-        </w:rPr>
-        <w:t>he objective of facilitating or automating the modeling process for a real-world phenomenon, using mathematical formulas through programing. At its core, it is a program that allows the user to see what will happen after doing a specific action or set of actions, without having to do it in the real world.</w:t>
+          <w:lang w:val="en-GB"/>
+        </w:rPr>
+      </w:pPr>
+      <w:r>
+        <w:rPr>
+          <w:rFonts w:cs="Times New Roman"/>
+          <w:lang w:val="en-GB"/>
+        </w:rPr>
+        <w:t xml:space="preserve">A simulation software has the objective of facilitating or automating the </w:t>
+      </w:r>
+      <w:proofErr w:type="spellStart"/>
+      <w:r>
+        <w:rPr>
+          <w:rFonts w:cs="Times New Roman"/>
+          <w:lang w:val="en-GB"/>
+        </w:rPr>
+        <w:t>modeling</w:t>
+      </w:r>
+      <w:proofErr w:type="spellEnd"/>
+      <w:r>
+        <w:rPr>
+          <w:rFonts w:cs="Times New Roman"/>
+          <w:lang w:val="en-GB"/>
+        </w:rPr>
+        <w:t xml:space="preserve"> process for a real-world phenomenon, using mathematical formulas through </w:t>
+      </w:r>
+      <w:proofErr w:type="spellStart"/>
+      <w:r>
+        <w:rPr>
+          <w:rFonts w:cs="Times New Roman"/>
+          <w:lang w:val="en-GB"/>
+        </w:rPr>
+        <w:t>programing</w:t>
+      </w:r>
+      <w:proofErr w:type="spellEnd"/>
+      <w:r>
+        <w:rPr>
+          <w:rFonts w:cs="Times New Roman"/>
+          <w:lang w:val="en-GB"/>
+        </w:rPr>
+        <w:t>. At its core, it is a program that allows the user to see what will happen after doing a specific action or set of actions, without having to do it in the real world.</w:t>
       </w:r>
     </w:p>
     <w:p>
@@ -1296,7 +1224,7 @@
           <w:rFonts w:cs="Times New Roman"/>
           <w:i/>
           <w:iCs/>
-          <w:lang w:val="en-US"/>
+          <w:lang w:val="en-GB"/>
         </w:rPr>
       </w:pPr>
       <w:r>
@@ -1304,7 +1232,7 @@
           <w:rFonts w:cs="Times New Roman"/>
           <w:i/>
           <w:iCs/>
-          <w:lang w:val="en-US"/>
+          <w:lang w:val="en-GB"/>
         </w:rPr>
         <w:t>Graphical User Interface (GUI)</w:t>
       </w:r>
@@ -1313,20 +1241,20 @@
       <w:pPr>
         <w:rPr>
           <w:rFonts w:cs="Times New Roman"/>
-          <w:lang w:val="en-US"/>
-        </w:rPr>
-      </w:pPr>
-      <w:r>
-        <w:rPr>
-          <w:rFonts w:cs="Times New Roman"/>
-          <w:lang w:val="en-US"/>
+          <w:lang w:val="en-GB"/>
+        </w:rPr>
+      </w:pPr>
+      <w:r>
+        <w:rPr>
+          <w:rFonts w:cs="Times New Roman"/>
+          <w:lang w:val="en-GB"/>
         </w:rPr>
         <w:t>A graphical user interface</w:t>
       </w:r>
       <w:r>
         <w:rPr>
           <w:rFonts w:cs="Times New Roman"/>
-          <w:lang w:val="en-US"/>
+          <w:lang w:val="en-GB"/>
         </w:rPr>
         <w:t xml:space="preserve"> (GUI by its English acronym) is a program or environment that manages the interaction with the user basing itself on visual relations such as icons, menus, or pointers</w:t>
       </w:r>
@@ -1335,18 +1263,18 @@
       <w:pPr>
         <w:pStyle w:val="Heading3"/>
         <w:rPr>
-          <w:lang w:val="en-US"/>
-        </w:rPr>
-      </w:pPr>
-      <w:r>
-        <w:rPr>
-          <w:lang w:val="en-US"/>
+          <w:lang w:val="en-GB"/>
+        </w:rPr>
+      </w:pPr>
+      <w:r>
+        <w:rPr>
+          <w:lang w:val="en-GB"/>
         </w:rPr>
         <w:t xml:space="preserve">Step 3: </w:t>
       </w:r>
       <w:r>
         <w:rPr>
-          <w:lang w:val="en-US"/>
+          <w:lang w:val="en-GB"/>
         </w:rPr>
         <w:t>Creative Solutions Proposal</w:t>
       </w:r>
@@ -1355,22 +1283,31 @@
       <w:pPr>
         <w:rPr>
           <w:rFonts w:cs="Times New Roman"/>
-          <w:lang w:val="en-US"/>
-        </w:rPr>
-      </w:pPr>
-      <w:r>
-        <w:rPr>
-          <w:rFonts w:cs="Times New Roman"/>
-          <w:lang w:val="en-US"/>
-        </w:rPr>
-        <w:t>In</w:t>
-      </w:r>
-      <w:r>
-        <w:rPr>
-          <w:rFonts w:cs="Times New Roman"/>
-          <w:lang w:val="en-US"/>
-        </w:rPr>
-        <w:t xml:space="preserve"> this step, a handful of creative solutions should be proposed for the problem in question. However, because of the requirements of the problem given, the solution alternatives rely on a matter of form, because any solution proposed must be a simulation. With this in mind, the following solution is proposed:</w:t>
+          <w:lang w:val="en-GB"/>
+        </w:rPr>
+      </w:pPr>
+      <w:r>
+        <w:rPr>
+          <w:rFonts w:cs="Times New Roman"/>
+          <w:lang w:val="en-GB"/>
+        </w:rPr>
+        <w:t xml:space="preserve">In this step, a handful of creative solutions should be proposed for the problem in question. However, because of the requirements of the problem given, the solution alternatives rely on a matter of form, because any solution proposed must be a simulation. </w:t>
+      </w:r>
+      <w:proofErr w:type="gramStart"/>
+      <w:r>
+        <w:rPr>
+          <w:rFonts w:cs="Times New Roman"/>
+          <w:lang w:val="en-GB"/>
+        </w:rPr>
+        <w:t>With this in mind, the</w:t>
+      </w:r>
+      <w:proofErr w:type="gramEnd"/>
+      <w:r>
+        <w:rPr>
+          <w:rFonts w:cs="Times New Roman"/>
+          <w:lang w:val="en-GB"/>
+        </w:rPr>
+        <w:t xml:space="preserve"> following solution is proposed:</w:t>
       </w:r>
     </w:p>
     <w:p>
@@ -1380,7 +1317,7 @@
           <w:i/>
           <w:iCs/>
           <w:u w:val="single"/>
-          <w:lang w:val="en-US"/>
+          <w:lang w:val="en-GB"/>
         </w:rPr>
       </w:pPr>
       <w:r>
@@ -1389,7 +1326,7 @@
           <w:i/>
           <w:iCs/>
           <w:u w:val="single"/>
-          <w:lang w:val="en-US"/>
+          <w:lang w:val="en-GB"/>
         </w:rPr>
         <w:t>Alter</w:t>
       </w:r>
@@ -1399,7 +1336,7 @@
           <w:i/>
           <w:iCs/>
           <w:u w:val="single"/>
-          <w:lang w:val="en-US"/>
+          <w:lang w:val="en-GB"/>
         </w:rPr>
         <w:t>native 1:</w:t>
       </w:r>
@@ -1408,223 +1345,262 @@
       <w:pPr>
         <w:rPr>
           <w:rFonts w:cs="Times New Roman"/>
-          <w:lang w:val="en-US"/>
-        </w:rPr>
-      </w:pPr>
-      <w:r>
-        <w:rPr>
-          <w:rFonts w:cs="Times New Roman"/>
-          <w:lang w:val="en-US"/>
+          <w:lang w:val="en-GB"/>
+        </w:rPr>
+      </w:pPr>
+      <w:r>
+        <w:rPr>
+          <w:rFonts w:cs="Times New Roman"/>
+          <w:lang w:val="en-GB"/>
         </w:rPr>
         <w:t xml:space="preserve">Ideally, the software will be divided in as many </w:t>
       </w:r>
       <w:r>
         <w:rPr>
           <w:rFonts w:cs="Times New Roman"/>
-          <w:lang w:val="en-US"/>
-        </w:rPr>
-        <w:t xml:space="preserve">sections for the videogame purchase process (hereon referred to as “The main process”) </w:t>
-      </w:r>
-      <w:r>
-        <w:rPr>
-          <w:rFonts w:cs="Times New Roman"/>
-          <w:lang w:val="en-US"/>
+          <w:lang w:val="en-GB"/>
+        </w:rPr>
+        <w:t xml:space="preserve">sections for the videogame purchase process </w:t>
+      </w:r>
+      <w:r>
+        <w:rPr>
+          <w:rFonts w:cs="Times New Roman"/>
+          <w:lang w:val="en-GB"/>
         </w:rPr>
         <w:t xml:space="preserve">as possible. In the statement given to us, there were four (4) sections. This process of division would be done via tabs or panes accessed by buttons on a menu. </w:t>
       </w:r>
       <w:r>
         <w:rPr>
           <w:rFonts w:cs="Times New Roman"/>
-          <w:lang w:val="en-US"/>
-        </w:rPr>
-        <w:t xml:space="preserve">Furthermore, since the main process is a complex one with many abstract concepts like a </w:t>
-      </w:r>
-      <w:r>
-        <w:rPr>
-          <w:rFonts w:cs="Times New Roman"/>
-          <w:lang w:val="en-US"/>
+          <w:lang w:val="en-GB"/>
+        </w:rPr>
+        <w:t xml:space="preserve">Furthermore, since the main process is a </w:t>
+      </w:r>
+      <w:r>
+        <w:rPr>
+          <w:rFonts w:cs="Times New Roman"/>
+          <w:lang w:val="en-GB"/>
         </w:rPr>
         <w:lastRenderedPageBreak/>
-        <w:t>payment queue, videogame shelves, and clients, the Object-Oriented Programming paradigm will be used for solving and modeling the problem.</w:t>
-      </w:r>
-    </w:p>
-    <w:p>
-      <w:pPr>
-        <w:rPr>
-          <w:rFonts w:cs="Times New Roman"/>
-          <w:lang w:val="en-US"/>
-        </w:rPr>
-      </w:pPr>
-      <w:r>
-        <w:rPr>
-          <w:rFonts w:cs="Times New Roman"/>
-          <w:lang w:val="en-US"/>
-        </w:rPr>
-        <w:t xml:space="preserve">The </w:t>
-      </w:r>
-      <w:r>
-        <w:rPr>
-          <w:rFonts w:cs="Times New Roman"/>
-          <w:lang w:val="en-US"/>
-        </w:rPr>
-        <w:t>client</w:t>
-      </w:r>
-      <w:r>
-        <w:rPr>
-          <w:rFonts w:cs="Times New Roman"/>
-          <w:lang w:val="en-US"/>
-        </w:rPr>
-        <w:t xml:space="preserve"> begin</w:t>
-      </w:r>
-      <w:r>
-        <w:rPr>
-          <w:rFonts w:cs="Times New Roman"/>
-          <w:lang w:val="en-US"/>
-        </w:rPr>
-        <w:t>s</w:t>
-      </w:r>
-      <w:r>
-        <w:rPr>
-          <w:rFonts w:cs="Times New Roman"/>
-          <w:lang w:val="en-US"/>
-        </w:rPr>
-        <w:t xml:space="preserve"> in stage 1 by entering their name and ID number into the login prompt, and then </w:t>
-      </w:r>
-      <w:r>
-        <w:rPr>
-          <w:rFonts w:cs="Times New Roman"/>
-          <w:lang w:val="en-US"/>
-        </w:rPr>
-        <w:t>will access the shopping catalogue from which they will choose the games they want to purchase and add them to their shopping kart. After that and when the client is satisfied with the interaction with the catalogue, the code for the client</w:t>
-      </w:r>
-      <w:r>
-        <w:rPr>
-          <w:rFonts w:cs="Times New Roman"/>
-          <w:lang w:val="en-US"/>
-        </w:rPr>
-        <w:t xml:space="preserve"> to enter the store in the next step of the stage is generated. This step requires the user to input said code into a field that will simulate the tablet, which will load the client’s list into the next stage for the client to use.</w:t>
-      </w:r>
-    </w:p>
-    <w:p>
-      <w:pPr>
-        <w:rPr>
-          <w:rFonts w:cs="Times New Roman"/>
-          <w:lang w:val="en-US"/>
-        </w:rPr>
-      </w:pPr>
-      <w:r>
-        <w:rPr>
-          <w:rFonts w:cs="Times New Roman"/>
-          <w:lang w:val="en-US"/>
-        </w:rPr>
-        <w:t xml:space="preserve">The input will consist as a pane of its own and will take the specifications of each test case to be ran in the simulation. Each test case takes the number of cashiers available during the simulation, the number of clients and the number of shelves as main parameters for the simulation. Particularly, each client </w:t>
-      </w:r>
-    </w:p>
-    <w:p>
-      <w:pPr>
-        <w:rPr>
-          <w:rFonts w:cs="Times New Roman"/>
-          <w:lang w:val="en-US"/>
-        </w:rPr>
-      </w:pPr>
-      <w:r>
-        <w:rPr>
-          <w:rFonts w:cs="Times New Roman"/>
-          <w:lang w:val="en-US"/>
-        </w:rPr>
-        <w:t>Upon starting stage 2, the user will search for the games in their list in the shelves. This will be done by taking the loaded list from the previous stage</w:t>
-      </w:r>
-      <w:r>
-        <w:rPr>
-          <w:rFonts w:cs="Times New Roman"/>
-          <w:lang w:val="en-US"/>
-        </w:rPr>
-        <w:t xml:space="preserve"> and the “tablet” returns the block and/or shelf each game is located at in a list. This list will be sorted according to the location of the shelves (shelves closest to the tablet will appear at the top of the list) in order to make the collection process easier. This could be showcased through a virtual map of the shelves in the store. Should the game be out of stock, the shelf where it is located will be omitted and not shown in the final list. The way the sorting is triggered is by user input since the user will be required to choose between two different sorting algorithms.</w:t>
-      </w:r>
-      <w:r>
-        <w:rPr>
-          <w:rFonts w:cs="Times New Roman"/>
-          <w:lang w:val="en-US"/>
-        </w:rPr>
-        <w:t xml:space="preserve"> </w:t>
-      </w:r>
-      <w:r>
-        <w:rPr>
-          <w:rFonts w:cs="Times New Roman"/>
-          <w:lang w:val="en-US"/>
-        </w:rPr>
-        <w:t>A quantity of 1 + n minutes will be added under the client’s name</w:t>
-      </w:r>
-      <w:r>
-        <w:rPr>
-          <w:rFonts w:cs="Times New Roman"/>
-          <w:lang w:val="en-US"/>
-        </w:rPr>
-        <w:t xml:space="preserve">, where n is the number of clients that arrived </w:t>
-      </w:r>
-      <w:r>
-        <w:rPr>
-          <w:rFonts w:cs="Times New Roman"/>
-          <w:lang w:val="en-US"/>
-        </w:rPr>
-        <w:t>at</w:t>
-      </w:r>
-      <w:r>
-        <w:rPr>
-          <w:rFonts w:cs="Times New Roman"/>
-          <w:lang w:val="en-US"/>
-        </w:rPr>
-        <w:t xml:space="preserve"> the tablet first (the first one to arrive to the tablet will take 1 minute, the second, 2 minutes, and so on).</w:t>
-      </w:r>
-    </w:p>
-    <w:p>
-      <w:pPr>
-        <w:rPr>
-          <w:rFonts w:cs="Times New Roman"/>
-          <w:lang w:val="en-US"/>
-        </w:rPr>
-      </w:pPr>
-      <w:r>
-        <w:rPr>
-          <w:rFonts w:cs="Times New Roman"/>
-          <w:lang w:val="en-US"/>
-        </w:rPr>
-        <w:t xml:space="preserve">With the ordered list done, the next stage is triggered, and an automated basket will begin stacking the games in the list in order, in a way that the first game found, is the one at the bottom of the basket. </w:t>
-      </w:r>
-      <w:r>
-        <w:rPr>
-          <w:rFonts w:cs="Times New Roman"/>
-          <w:lang w:val="en-US"/>
-        </w:rPr>
-        <w:t>For each game found a minute will be added under the client’s name (if they exit this stage with 3 games, 3 minutes will be added)</w:t>
-      </w:r>
-      <w:r>
-        <w:rPr>
-          <w:rFonts w:cs="Times New Roman"/>
-          <w:lang w:val="en-US"/>
-        </w:rPr>
-        <w:t>. This process is stage 3 in the main process.</w:t>
-      </w:r>
-    </w:p>
-    <w:p>
-      <w:pPr>
-        <w:rPr>
-          <w:rFonts w:cs="Times New Roman"/>
-          <w:lang w:val="en-US"/>
-        </w:rPr>
-      </w:pPr>
-      <w:r>
-        <w:rPr>
-          <w:rFonts w:cs="Times New Roman"/>
-          <w:lang w:val="en-US"/>
-        </w:rPr>
-        <w:t xml:space="preserve">Finally, stage 4 begins. Up until now the clients have taken a quantity of </w:t>
+        <w:t xml:space="preserve">complex one with many abstract concepts like a payment queue, videogame shelves, and clients, the Object-Oriented Programming paradigm will be used for solving and </w:t>
+      </w:r>
+      <w:r>
+        <w:rPr>
+          <w:rFonts w:cs="Times New Roman"/>
+          <w:lang w:val="en-GB"/>
+        </w:rPr>
+        <w:t>modelling</w:t>
+      </w:r>
+      <w:r>
+        <w:rPr>
+          <w:rFonts w:cs="Times New Roman"/>
+          <w:lang w:val="en-GB"/>
+        </w:rPr>
+        <w:t xml:space="preserve"> the problem.</w:t>
+      </w:r>
+    </w:p>
+    <w:p>
+      <w:pPr>
+        <w:rPr>
+          <w:rFonts w:eastAsiaTheme="minorEastAsia" w:cs="Times New Roman"/>
+          <w:lang w:val="en-GB"/>
+        </w:rPr>
+      </w:pPr>
+      <w:r>
+        <w:rPr>
+          <w:rFonts w:cs="Times New Roman"/>
+          <w:lang w:val="en-GB"/>
+        </w:rPr>
+        <w:t xml:space="preserve">The input will consist as a pane of its own and will take the specifications of each test case to be ran in the simulation. Each test case takes the number of cashiers available during the simulation, the number of clients and the number of shelves as main parameters for the simulation. Particularly, </w:t>
+      </w:r>
+      <w:r>
+        <w:rPr>
+          <w:rFonts w:cs="Times New Roman"/>
+          <w:lang w:val="en-GB"/>
+        </w:rPr>
+        <w:t>for each shelf a</w:t>
+      </w:r>
+      <w:r>
+        <w:rPr>
+          <w:rFonts w:cs="Times New Roman"/>
+          <w:lang w:val="en-GB"/>
+        </w:rPr>
+        <w:t xml:space="preserve">n id and a number </w:t>
       </w:r>
       <m:oMath>
         <m:r>
           <w:rPr>
             <w:rFonts w:ascii="Cambria Math" w:hAnsi="Cambria Math" w:cs="Times New Roman"/>
-            <w:lang w:val="en-US"/>
+            <w:lang w:val="en-GB"/>
+          </w:rPr>
+          <m:t>j</m:t>
+        </m:r>
+      </m:oMath>
+      <w:r>
+        <w:rPr>
+          <w:rFonts w:eastAsiaTheme="minorEastAsia" w:cs="Times New Roman"/>
+          <w:lang w:val="en-GB"/>
+        </w:rPr>
+        <w:t xml:space="preserve"> of games must be provided, as well as the metadata related to the imputed game (Name, price, code, and stock). For each client that is added, a comma separated list with the codes or names of the games (either or) is imputed, as well as the ID of each client.</w:t>
+      </w:r>
+      <w:r>
+        <w:rPr>
+          <w:rFonts w:eastAsiaTheme="minorEastAsia" w:cs="Times New Roman"/>
+          <w:lang w:val="en-GB"/>
+        </w:rPr>
+        <w:t xml:space="preserve"> Finally, the user will decide which of the two provided sorting algorithms will be used to sort the list of stage 2.</w:t>
+      </w:r>
+    </w:p>
+    <w:p>
+      <w:pPr>
+        <w:rPr>
+          <w:rFonts w:cs="Times New Roman"/>
+          <w:lang w:val="en-GB"/>
+        </w:rPr>
+      </w:pPr>
+      <w:r>
+        <w:rPr>
+          <w:rFonts w:eastAsiaTheme="minorEastAsia" w:cs="Times New Roman"/>
+          <w:lang w:val="en-GB"/>
+        </w:rPr>
+        <w:t>The input will count as stage 1 in which the list of games from the catalogue for each client is provided. And the way they arrive at the tablet in stage 2 is determined by who is added first (which ever client gets added first is the first in line to use the tablet</w:t>
+      </w:r>
+      <w:r>
+        <w:rPr>
+          <w:rFonts w:eastAsiaTheme="minorEastAsia" w:cs="Times New Roman"/>
+          <w:lang w:val="en-GB"/>
+        </w:rPr>
+        <w:t xml:space="preserve">) and will also represent the amount </w:t>
+      </w:r>
+      <m:oMath>
+        <m:r>
+          <w:rPr>
+            <w:rFonts w:ascii="Cambria Math" w:eastAsiaTheme="minorEastAsia" w:hAnsi="Cambria Math" w:cs="Times New Roman"/>
+            <w:lang w:val="en-GB"/>
+          </w:rPr>
+          <m:t>n</m:t>
+        </m:r>
+      </m:oMath>
+      <w:r>
+        <w:rPr>
+          <w:rFonts w:eastAsiaTheme="minorEastAsia" w:cs="Times New Roman"/>
+          <w:lang w:val="en-GB"/>
+        </w:rPr>
+        <w:t xml:space="preserve"> of minutes that will be added to each user (2</w:t>
+      </w:r>
+      <w:r>
+        <w:rPr>
+          <w:rFonts w:eastAsiaTheme="minorEastAsia" w:cs="Times New Roman"/>
+          <w:vertAlign w:val="superscript"/>
+          <w:lang w:val="en-GB"/>
+        </w:rPr>
+        <w:t>nd</w:t>
+      </w:r>
+      <w:r>
+        <w:rPr>
+          <w:rFonts w:eastAsiaTheme="minorEastAsia" w:cs="Times New Roman"/>
+          <w:lang w:val="en-GB"/>
+        </w:rPr>
+        <w:t xml:space="preserve"> in line will get 2 minutes added)</w:t>
+      </w:r>
+      <w:r>
+        <w:rPr>
+          <w:rFonts w:eastAsiaTheme="minorEastAsia" w:cs="Times New Roman"/>
+          <w:lang w:val="en-GB"/>
+        </w:rPr>
+        <w:t>. After clicking a submit or confirm button, each client is given a numeric random unique number</w:t>
+      </w:r>
+      <w:r>
+        <w:rPr>
+          <w:rFonts w:eastAsiaTheme="minorEastAsia" w:cs="Times New Roman"/>
+          <w:lang w:val="en-GB"/>
+        </w:rPr>
+        <w:t xml:space="preserve"> which will be their code. This code will be used to identify each client. With this code the program will get the list of games for each client and sort it by distance to the tablet with the algorithm given in the input</w:t>
+      </w:r>
+    </w:p>
+    <w:p>
+      <w:pPr>
+        <w:rPr>
+          <w:rFonts w:cs="Times New Roman"/>
+          <w:lang w:val="en-GB"/>
+        </w:rPr>
+      </w:pPr>
+      <w:r>
+        <w:rPr>
+          <w:rFonts w:cs="Times New Roman"/>
+          <w:lang w:val="en-GB"/>
+        </w:rPr>
+        <w:t xml:space="preserve">With the ordered list done, the next stage is triggered, and </w:t>
+      </w:r>
+      <w:r>
+        <w:rPr>
+          <w:rFonts w:cs="Times New Roman"/>
+          <w:lang w:val="en-GB"/>
+        </w:rPr>
+        <w:t>a stack that represents the automated basket</w:t>
+      </w:r>
+      <w:r>
+        <w:rPr>
+          <w:rFonts w:cs="Times New Roman"/>
+          <w:lang w:val="en-GB"/>
+        </w:rPr>
+        <w:t xml:space="preserve"> will begin stacking the games in the list</w:t>
+      </w:r>
+      <w:r>
+        <w:rPr>
+          <w:rFonts w:cs="Times New Roman"/>
+          <w:lang w:val="en-GB"/>
+        </w:rPr>
+        <w:t>. The length of the stack will be then get added to the client’s total purchasing time</w:t>
+      </w:r>
+      <w:r>
+        <w:rPr>
+          <w:rFonts w:cs="Times New Roman"/>
+          <w:lang w:val="en-GB"/>
+        </w:rPr>
+        <w:t xml:space="preserve"> (if they exit this stage with 3 games</w:t>
+      </w:r>
+      <w:r>
+        <w:rPr>
+          <w:rFonts w:cs="Times New Roman"/>
+          <w:lang w:val="en-GB"/>
+        </w:rPr>
+        <w:t xml:space="preserve"> in the stack</w:t>
+      </w:r>
+      <w:r>
+        <w:rPr>
+          <w:rFonts w:cs="Times New Roman"/>
+          <w:lang w:val="en-GB"/>
+        </w:rPr>
+        <w:t>, 3 minutes will be added)</w:t>
+      </w:r>
+      <w:r>
+        <w:rPr>
+          <w:rFonts w:cs="Times New Roman"/>
+          <w:lang w:val="en-GB"/>
+        </w:rPr>
+        <w:t xml:space="preserve">. </w:t>
+      </w:r>
+    </w:p>
+    <w:p>
+      <w:pPr>
+        <w:rPr>
+          <w:rFonts w:eastAsiaTheme="minorEastAsia" w:cs="Times New Roman"/>
+          <w:lang w:val="en-GB"/>
+        </w:rPr>
+      </w:pPr>
+      <w:r>
+        <w:rPr>
+          <w:rFonts w:cs="Times New Roman"/>
+          <w:lang w:val="en-GB"/>
+        </w:rPr>
+        <w:t xml:space="preserve">Finally, stage 4 begins. Up until now the clients have taken a quantity of </w:t>
+      </w:r>
+      <m:oMath>
+        <m:r>
+          <w:rPr>
+            <w:rFonts w:ascii="Cambria Math" w:hAnsi="Cambria Math" w:cs="Times New Roman"/>
+            <w:lang w:val="en-GB"/>
           </w:rPr>
           <m:t>n+g</m:t>
         </m:r>
@@ -1632,7 +1608,7 @@
       <w:r>
         <w:rPr>
           <w:rFonts w:eastAsiaTheme="minorEastAsia" w:cs="Times New Roman"/>
-          <w:lang w:val="en-US"/>
+          <w:lang w:val="en-GB"/>
         </w:rPr>
         <w:t xml:space="preserve"> minutes, where n is their position in the line to use the tablet (index 1) and g is the number of games they have in their basket. A client that used the tablet 4</w:t>
       </w:r>
@@ -1640,28 +1616,28 @@
         <w:rPr>
           <w:rFonts w:eastAsiaTheme="minorEastAsia" w:cs="Times New Roman"/>
           <w:vertAlign w:val="superscript"/>
-          <w:lang w:val="en-US"/>
+          <w:lang w:val="en-GB"/>
         </w:rPr>
         <w:t>th</w:t>
       </w:r>
       <w:r>
         <w:rPr>
           <w:rFonts w:eastAsiaTheme="minorEastAsia" w:cs="Times New Roman"/>
-          <w:lang w:val="en-US"/>
+          <w:lang w:val="en-GB"/>
         </w:rPr>
         <w:t xml:space="preserve"> and gathered only 1 game will have 5 minutes to their </w:t>
       </w:r>
       <w:r>
         <w:rPr>
           <w:rFonts w:eastAsiaTheme="minorEastAsia" w:cs="Times New Roman"/>
-          <w:lang w:val="en-US"/>
+          <w:lang w:val="en-GB"/>
         </w:rPr>
         <w:t>name and</w:t>
       </w:r>
       <w:r>
         <w:rPr>
           <w:rFonts w:eastAsiaTheme="minorEastAsia" w:cs="Times New Roman"/>
-          <w:lang w:val="en-US"/>
+          <w:lang w:val="en-GB"/>
         </w:rPr>
         <w:t xml:space="preserve"> will be placed before the clients who took </w:t>
       </w:r>
@@ -1670,14 +1646,14 @@
           <w:rFonts w:eastAsiaTheme="minorEastAsia" w:cs="Times New Roman"/>
           <w:b/>
           <w:bCs/>
-          <w:lang w:val="en-US"/>
+          <w:lang w:val="en-GB"/>
         </w:rPr>
         <w:t>longer</w:t>
       </w:r>
       <w:r>
         <w:rPr>
           <w:rFonts w:eastAsiaTheme="minorEastAsia" w:cs="Times New Roman"/>
-          <w:lang w:val="en-US"/>
+          <w:lang w:val="en-GB"/>
         </w:rPr>
         <w:t xml:space="preserve"> or used the tablet </w:t>
       </w:r>
@@ -1686,14 +1662,14 @@
           <w:rFonts w:eastAsiaTheme="minorEastAsia" w:cs="Times New Roman"/>
           <w:b/>
           <w:bCs/>
-          <w:lang w:val="en-US"/>
+          <w:lang w:val="en-GB"/>
         </w:rPr>
         <w:t>after</w:t>
       </w:r>
       <w:r>
         <w:rPr>
           <w:rFonts w:eastAsiaTheme="minorEastAsia" w:cs="Times New Roman"/>
-          <w:lang w:val="en-US"/>
+          <w:lang w:val="en-GB"/>
         </w:rPr>
         <w:t xml:space="preserve"> them, and before the clients who were </w:t>
       </w:r>
@@ -1702,14 +1678,14 @@
           <w:rFonts w:eastAsiaTheme="minorEastAsia" w:cs="Times New Roman"/>
           <w:b/>
           <w:bCs/>
-          <w:lang w:val="en-US"/>
+          <w:lang w:val="en-GB"/>
         </w:rPr>
         <w:t>faster</w:t>
       </w:r>
       <w:r>
         <w:rPr>
           <w:rFonts w:eastAsiaTheme="minorEastAsia" w:cs="Times New Roman"/>
-          <w:lang w:val="en-US"/>
+          <w:lang w:val="en-GB"/>
         </w:rPr>
         <w:t xml:space="preserve"> or used the tablet </w:t>
       </w:r>
@@ -1718,24 +1694,123 @@
           <w:rFonts w:eastAsiaTheme="minorEastAsia" w:cs="Times New Roman"/>
           <w:b/>
           <w:bCs/>
-          <w:lang w:val="en-US"/>
+          <w:lang w:val="en-GB"/>
         </w:rPr>
         <w:t>before</w:t>
       </w:r>
       <w:r>
         <w:rPr>
           <w:rFonts w:eastAsiaTheme="minorEastAsia" w:cs="Times New Roman"/>
-          <w:lang w:val="en-US"/>
+          <w:lang w:val="en-GB"/>
         </w:rPr>
         <w:t xml:space="preserve"> them.</w:t>
       </w:r>
       <w:r>
         <w:rPr>
           <w:rFonts w:eastAsiaTheme="minorEastAsia" w:cs="Times New Roman"/>
-          <w:lang w:val="en-US"/>
-        </w:rPr>
-        <w:t xml:space="preserve"> Using this rule, the clients will be queued in a single line. The way they exit </w:t>
-      </w:r>
+          <w:lang w:val="en-GB"/>
+        </w:rPr>
+        <w:t xml:space="preserve"> Using this rule, the clients will be queued in a single line</w:t>
+      </w:r>
+      <w:r>
+        <w:rPr>
+          <w:rFonts w:eastAsiaTheme="minorEastAsia" w:cs="Times New Roman"/>
+          <w:lang w:val="en-GB"/>
+        </w:rPr>
+        <w:t xml:space="preserve"> to pay, and for each game in their basket they will take 1 minute paying for it. </w:t>
+      </w:r>
+      <w:r>
+        <w:rPr>
+          <w:rFonts w:eastAsiaTheme="minorEastAsia" w:cs="Times New Roman"/>
+          <w:lang w:val="en-GB"/>
+        </w:rPr>
+        <w:t xml:space="preserve">The way they exit </w:t>
+      </w:r>
+      <w:r>
+        <w:rPr>
+          <w:rFonts w:eastAsiaTheme="minorEastAsia" w:cs="Times New Roman"/>
+          <w:lang w:val="en-GB"/>
+        </w:rPr>
+        <w:t xml:space="preserve">follows </w:t>
+      </w:r>
+      <w:r>
+        <w:rPr>
+          <w:rFonts w:eastAsiaTheme="minorEastAsia" w:cs="Times New Roman"/>
+          <w:lang w:val="en-GB"/>
+        </w:rPr>
+        <w:t>the queue formed by this rule</w:t>
+      </w:r>
+      <w:r>
+        <w:rPr>
+          <w:rFonts w:eastAsiaTheme="minorEastAsia" w:cs="Times New Roman"/>
+          <w:lang w:val="en-GB"/>
+        </w:rPr>
+        <w:t xml:space="preserve"> and will be displayed from top to bottom on screen, where the topmost client exited first, and the bottommost, last. </w:t>
+      </w:r>
+    </w:p>
+    <w:p>
+      <w:pPr>
+        <w:rPr>
+          <w:rFonts w:eastAsiaTheme="minorEastAsia" w:cs="Times New Roman"/>
+          <w:lang w:val="en-GB"/>
+        </w:rPr>
+      </w:pPr>
+      <w:r>
+        <w:rPr>
+          <w:rFonts w:eastAsiaTheme="minorEastAsia" w:cs="Times New Roman"/>
+          <w:lang w:val="en-GB"/>
+        </w:rPr>
+        <w:t>For each client in this screen a context menu will be triggerable which will show: their ID number, shop code, and the list of games</w:t>
+      </w:r>
+      <w:r>
+        <w:rPr>
+          <w:rFonts w:eastAsiaTheme="minorEastAsia" w:cs="Times New Roman"/>
+          <w:lang w:val="en-GB"/>
+        </w:rPr>
+        <w:t xml:space="preserve"> they purchased, as well as the total price they paid for. On hover, or right clicking a game, the price, shelf, </w:t>
+      </w:r>
+      <w:r>
+        <w:rPr>
+          <w:rFonts w:eastAsiaTheme="minorEastAsia" w:cs="Times New Roman"/>
+          <w:lang w:val="en-GB"/>
+        </w:rPr>
+        <w:t>code,</w:t>
+      </w:r>
+      <w:r>
+        <w:rPr>
+          <w:rFonts w:eastAsiaTheme="minorEastAsia" w:cs="Times New Roman"/>
+          <w:lang w:val="en-GB"/>
+        </w:rPr>
+        <w:t xml:space="preserve"> and name will be displayed, as well as the amount of it the client bought. This screen will be the final output and marks the end of the simulation. Additionally, this pane will show the real quantity of time the simulation took, as well as how many minutes the full interaction took</w:t>
+      </w:r>
+      <w:r>
+        <w:rPr>
+          <w:rFonts w:eastAsiaTheme="minorEastAsia" w:cs="Times New Roman"/>
+          <w:lang w:val="en-GB"/>
+        </w:rPr>
+        <w:t xml:space="preserve"> for each client (from the moment they entered the store to the moment they exit it).</w:t>
+      </w:r>
+    </w:p>
+    <w:p>
+      <w:pPr>
+        <w:pStyle w:val="Heading3"/>
+        <w:rPr>
+          <w:lang w:val="en-GB"/>
+        </w:rPr>
+      </w:pPr>
+      <w:r>
+        <w:rPr>
+          <w:lang w:val="en-GB"/>
+        </w:rPr>
+        <w:t>Step 4: Design Drafts</w:t>
+      </w:r>
+    </w:p>
+    <w:p>
+      <w:pPr>
+        <w:rPr>
+          <w:lang w:val="en-GB"/>
+        </w:rPr>
+      </w:pPr>
     </w:p>
     <w:sectPr>
       <w:headerReference w:type="default" r:id="rId10"/>

</xml_diff>

<commit_message>
Finished until step 5 of planning design
</commit_message>
<xml_diff>
--- a/docs/Engineering Method.docx
+++ b/docs/Engineering Method.docx
@@ -1855,56 +1855,7 @@
           <w:rFonts w:cs="Times New Roman"/>
           <w:lang w:val="en-US"/>
         </w:rPr>
-        <w:t>T</w:t>
-      </w:r>
-      <w:r>
-        <w:rPr>
-          <w:rFonts w:cs="Times New Roman"/>
-          <w:lang w:val="en-US"/>
-        </w:rPr>
-        <w:t xml:space="preserve">he software will be divided in </w:t>
-      </w:r>
-      <w:r>
-        <w:rPr>
-          <w:rFonts w:cs="Times New Roman"/>
-          <w:lang w:val="en-US"/>
-        </w:rPr>
-        <w:t>four</w:t>
-      </w:r>
-      <w:r>
-        <w:rPr>
-          <w:rFonts w:cs="Times New Roman"/>
-          <w:lang w:val="en-US"/>
-        </w:rPr>
-        <w:t xml:space="preserve"> </w:t>
-      </w:r>
-      <w:r>
-        <w:rPr>
-          <w:rFonts w:cs="Times New Roman"/>
-          <w:lang w:val="en-US"/>
-        </w:rPr>
-        <w:t>s</w:t>
-      </w:r>
-      <w:r>
-        <w:rPr>
-          <w:rFonts w:cs="Times New Roman"/>
-          <w:lang w:val="en-US"/>
-        </w:rPr>
-        <w:t>ections for the videogame purchase process. This process of division would be done via tabs or pane</w:t>
-      </w:r>
-      <w:r>
-        <w:rPr>
-          <w:rFonts w:cs="Times New Roman"/>
-          <w:lang w:val="en-US"/>
-        </w:rPr>
-        <w:t>s</w:t>
-      </w:r>
-      <w:r>
-        <w:rPr>
-          <w:rFonts w:cs="Times New Roman"/>
-          <w:lang w:val="en-US"/>
-        </w:rPr>
-        <w:t>. Furthermore, since the main process is a complex one with many abstract concepts like a payment queue, videogame shelves, and clients, the Object-Oriented Programming paradigm will be used for solving and modelling the problem.</w:t>
+        <w:t>The software will be divided in four sections for the videogame purchase process. This process of division would be done via tabs or panes. Furthermore, since the main process is a complex one with many abstract concepts like a payment queue, videogame shelves, and clients, the Object-Oriented Programming paradigm will be used for solving and modelling the problem.</w:t>
       </w:r>
     </w:p>
     <w:p>
@@ -1920,21 +1871,7 @@
           <w:lang w:val="en-US"/>
         </w:rPr>
         <w:lastRenderedPageBreak/>
-        <w:t xml:space="preserve">The input will consist as a </w:t>
-      </w:r>
-      <w:r>
-        <w:rPr>
-          <w:rFonts w:cs="Times New Roman"/>
-          <w:lang w:val="en-US"/>
-        </w:rPr>
-        <w:t>text area</w:t>
-      </w:r>
-      <w:r>
-        <w:rPr>
-          <w:rFonts w:cs="Times New Roman"/>
-          <w:lang w:val="en-US"/>
-        </w:rPr>
-        <w:t xml:space="preserve"> of its own and will take the specifications of each test case to be ran in the simulation. Each test case takes the number of cashiers available during the simulation, the number of clients and the number of shelves as main parameters for the simulation. Particularly, for each shelf an id and a number </w:t>
+        <w:t xml:space="preserve">The input will consist as a text area of its own and will take the specifications of each test case to be ran in the simulation. Each test case takes the number of cashiers available during the simulation, the number of clients and the number of shelves as main parameters for the simulation. Particularly, for each shelf an id and a number </w:t>
       </w:r>
       <m:oMath>
         <m:r>
@@ -1965,63 +1902,7 @@
           <w:rFonts w:eastAsiaTheme="minorEastAsia" w:cs="Times New Roman"/>
           <w:lang w:val="en-GB"/>
         </w:rPr>
-        <w:t xml:space="preserve">For each client </w:t>
-      </w:r>
-      <w:r>
-        <w:rPr>
-          <w:rFonts w:eastAsiaTheme="minorEastAsia" w:cs="Times New Roman"/>
-          <w:lang w:val="en-GB"/>
-        </w:rPr>
-        <w:t>on the other</w:t>
-      </w:r>
-      <w:r>
-        <w:rPr>
-          <w:rFonts w:eastAsiaTheme="minorEastAsia" w:cs="Times New Roman"/>
-          <w:lang w:val="en-GB"/>
-        </w:rPr>
-        <w:t xml:space="preserve"> screen a </w:t>
-      </w:r>
-      <w:r>
-        <w:rPr>
-          <w:rFonts w:eastAsiaTheme="minorEastAsia" w:cs="Times New Roman"/>
-          <w:lang w:val="en-GB"/>
-        </w:rPr>
-        <w:t>pane with a text area</w:t>
-      </w:r>
-      <w:r>
-        <w:rPr>
-          <w:rFonts w:eastAsiaTheme="minorEastAsia" w:cs="Times New Roman"/>
-          <w:lang w:val="en-GB"/>
-        </w:rPr>
-        <w:t xml:space="preserve"> will show: their ID number, shop code, and the list of games they purchased, as well as the total price they paid for</w:t>
-      </w:r>
-      <w:r>
-        <w:rPr>
-          <w:rFonts w:eastAsiaTheme="minorEastAsia" w:cs="Times New Roman"/>
-          <w:lang w:val="en-GB"/>
-        </w:rPr>
-        <w:t xml:space="preserve">, the </w:t>
-      </w:r>
-      <w:r>
-        <w:rPr>
-          <w:rFonts w:eastAsiaTheme="minorEastAsia" w:cs="Times New Roman"/>
-          <w:lang w:val="en-GB"/>
-        </w:rPr>
-        <w:t>game</w:t>
-      </w:r>
-      <w:r>
-        <w:rPr>
-          <w:rFonts w:eastAsiaTheme="minorEastAsia" w:cs="Times New Roman"/>
-          <w:lang w:val="en-GB"/>
-        </w:rPr>
-        <w:t>s</w:t>
-      </w:r>
-      <w:r>
-        <w:rPr>
-          <w:rFonts w:eastAsiaTheme="minorEastAsia" w:cs="Times New Roman"/>
-          <w:lang w:val="en-GB"/>
-        </w:rPr>
-        <w:t>, the price, shelf, code, and name will be displayed, as well as the amount of it the client bought. This screen will be the final output and marks the end of the simulation.</w:t>
+        <w:t>For each client on the other screen a pane with a text area will show: their ID number, shop code, and the list of games they purchased, as well as the total price they paid for, the games, the price, shelf, code, and name will be displayed, as well as the amount of it the client bought. This screen will be the final output and marks the end of the simulation.</w:t>
       </w:r>
     </w:p>
     <w:p>
@@ -2137,28 +2018,7 @@
           <w:rFonts w:eastAsiaTheme="minorEastAsia" w:cs="Times New Roman"/>
           <w:lang w:val="en-GB"/>
         </w:rPr>
-        <w:t>Later, f</w:t>
-      </w:r>
-      <w:r>
-        <w:rPr>
-          <w:rFonts w:eastAsiaTheme="minorEastAsia" w:cs="Times New Roman"/>
-          <w:lang w:val="en-GB"/>
-        </w:rPr>
-        <w:t xml:space="preserve">or each client </w:t>
-      </w:r>
-      <w:r>
-        <w:rPr>
-          <w:rFonts w:eastAsiaTheme="minorEastAsia" w:cs="Times New Roman"/>
-          <w:lang w:val="en-GB"/>
-        </w:rPr>
-        <w:t>will be printed on console:</w:t>
-      </w:r>
-      <w:r>
-        <w:rPr>
-          <w:rFonts w:eastAsiaTheme="minorEastAsia" w:cs="Times New Roman"/>
-          <w:lang w:val="en-GB"/>
-        </w:rPr>
-        <w:t xml:space="preserve"> their ID number, shop code, and the list of games they purchased, as well as the total price they paid for, the games, the price, shelf, code, and name, as well as the amount of it the client bought. This will be the final output and marks the end of the simulation.</w:t>
+        <w:t>Later, for each client will be printed on console: their ID number, shop code, and the list of games they purchased, as well as the total price they paid for, the games, the price, shelf, code, and name, as well as the amount of it the client bought. This will be the final output and marks the end of the simulation.</w:t>
       </w:r>
     </w:p>
     <w:p>
@@ -2175,6 +2035,9 @@
         <w:t>Step 4:</w:t>
       </w:r>
       <w:r>
+        <w:rPr>
+          <w:lang w:val="en-US"/>
+        </w:rPr>
         <w:t xml:space="preserve"> </w:t>
       </w:r>
       <w:r>
@@ -2265,127 +2128,6 @@
           <w:lang w:val="en-GB"/>
         </w:rPr>
         <w:t>Alternative 1:</w:t>
-      </w:r>
-    </w:p>
-    <w:p>
-      <w:pPr>
-        <w:rPr>
-          <w:rFonts w:eastAsiaTheme="minorEastAsia" w:cs="Times New Roman"/>
-          <w:i/>
-          <w:iCs/>
-          <w:u w:val="single"/>
-          <w:lang w:val="en-GB"/>
-        </w:rPr>
-      </w:pPr>
-      <w:r>
-        <w:rPr>
-          <w:rFonts w:eastAsiaTheme="minorEastAsia" w:cs="Times New Roman"/>
-          <w:i/>
-          <w:iCs/>
-          <w:u w:val="single"/>
-          <w:lang w:val="en-GB"/>
-        </w:rPr>
-        <w:t>Alternative 2:</w:t>
-      </w:r>
-    </w:p>
-    <w:p>
-      <w:pPr>
-        <w:pStyle w:val="Ttulo3"/>
-        <w:rPr>
-          <w:lang w:val="en-US"/>
-        </w:rPr>
-      </w:pPr>
-      <w:r>
-        <w:rPr>
-          <w:lang w:val="en-US"/>
-        </w:rPr>
-        <w:t xml:space="preserve">Step 5: </w:t>
-      </w:r>
-      <w:r>
-        <w:rPr>
-          <w:lang w:val="en-US"/>
-        </w:rPr>
-        <w:t>Evaluation and Selection of the Best Solution</w:t>
-      </w:r>
-    </w:p>
-    <w:p>
-      <w:pPr>
-        <w:rPr>
-          <w:i/>
-          <w:iCs/>
-          <w:u w:val="single"/>
-          <w:lang w:val="en-US"/>
-        </w:rPr>
-      </w:pPr>
-      <w:r>
-        <w:rPr>
-          <w:i/>
-          <w:iCs/>
-          <w:u w:val="single"/>
-          <w:lang w:val="en-US"/>
-        </w:rPr>
-        <w:t>Criteria</w:t>
-      </w:r>
-    </w:p>
-    <w:p>
-      <w:pPr>
-        <w:rPr>
-          <w:lang w:val="en-US"/>
-        </w:rPr>
-      </w:pPr>
-      <w:r>
-        <w:rPr>
-          <w:lang w:val="en-US"/>
-        </w:rPr>
-        <w:t>The criteria that will allow evaluating the alternative solutions must be defined and based on this result</w:t>
-      </w:r>
-      <w:r>
-        <w:rPr>
-          <w:lang w:val="en-US"/>
-        </w:rPr>
-        <w:t xml:space="preserve"> </w:t>
-      </w:r>
-      <w:r>
-        <w:rPr>
-          <w:lang w:val="en-US"/>
-        </w:rPr>
-        <w:t>choose the solution that best meets the needs of the problem. The criteria we chose in</w:t>
-      </w:r>
-      <w:r>
-        <w:rPr>
-          <w:lang w:val="en-US"/>
-        </w:rPr>
-        <w:t xml:space="preserve"> </w:t>
-      </w:r>
-      <w:r>
-        <w:rPr>
-          <w:lang w:val="en-US"/>
-        </w:rPr>
-        <w:t>this case are the ones we list below. Next to each one a numerical value has been established</w:t>
-      </w:r>
-      <w:r>
-        <w:rPr>
-          <w:lang w:val="en-US"/>
-        </w:rPr>
-        <w:t xml:space="preserve"> </w:t>
-      </w:r>
-      <w:r>
-        <w:rPr>
-          <w:lang w:val="en-US"/>
-        </w:rPr>
-        <w:t>with the aim of establishing a weight that indicates which of the possible values ​​of each criterion have the most</w:t>
-      </w:r>
-      <w:r>
-        <w:rPr>
-          <w:lang w:val="en-US"/>
-        </w:rPr>
-        <w:t xml:space="preserve"> </w:t>
-      </w:r>
-      <w:r>
-        <w:rPr>
-          <w:lang w:val="en-US"/>
-        </w:rPr>
-        <w:t>weight (i.e., they are more desirable).</w:t>
       </w:r>
     </w:p>
     <w:p>
@@ -2396,23 +2138,17 @@
           <w:numId w:val="1"/>
         </w:numPr>
         <w:rPr>
-          <w:lang w:val="en-US"/>
-        </w:rPr>
-      </w:pPr>
-      <w:r>
-        <w:rPr>
-          <w:i/>
-          <w:iCs/>
-          <w:lang w:val="en-US"/>
-        </w:rPr>
-        <w:lastRenderedPageBreak/>
-        <w:t>Criteria A.</w:t>
-      </w:r>
-      <w:r>
-        <w:rPr>
-          <w:lang w:val="en-US"/>
-        </w:rPr>
-        <w:t xml:space="preserve"> </w:t>
+          <w:rFonts w:eastAsiaTheme="minorEastAsia" w:cs="Times New Roman"/>
+          <w:u w:val="single"/>
+          <w:lang w:val="en-GB"/>
+        </w:rPr>
+      </w:pPr>
+      <w:r>
+        <w:rPr>
+          <w:rFonts w:eastAsiaTheme="minorEastAsia" w:cs="Times New Roman"/>
+          <w:lang w:val="en-GB"/>
+        </w:rPr>
+        <w:t>It has multiple panes to be a complete interactive GUI simulation.</w:t>
       </w:r>
     </w:p>
     <w:p>
@@ -2423,16 +2159,38 @@
           <w:numId w:val="1"/>
         </w:numPr>
         <w:rPr>
-          <w:lang w:val="en-US"/>
-        </w:rPr>
-      </w:pPr>
-      <w:r>
-        <w:rPr>
-          <w:i/>
-          <w:iCs/>
-          <w:lang w:val="en-US"/>
-        </w:rPr>
-        <w:t>Criteria B.</w:t>
+          <w:rFonts w:eastAsiaTheme="minorEastAsia" w:cs="Times New Roman"/>
+          <w:u w:val="single"/>
+          <w:lang w:val="en-GB"/>
+        </w:rPr>
+      </w:pPr>
+      <w:r>
+        <w:rPr>
+          <w:rFonts w:eastAsiaTheme="minorEastAsia" w:cs="Times New Roman"/>
+          <w:lang w:val="en-GB"/>
+        </w:rPr>
+        <w:t>It’s possible to modify</w:t>
+      </w:r>
+      <w:r>
+        <w:rPr>
+          <w:rFonts w:eastAsiaTheme="minorEastAsia" w:cs="Times New Roman"/>
+          <w:lang w:val="en-GB"/>
+        </w:rPr>
+        <w:t>, create and delete</w:t>
+      </w:r>
+      <w:r>
+        <w:rPr>
+          <w:rFonts w:eastAsiaTheme="minorEastAsia" w:cs="Times New Roman"/>
+          <w:lang w:val="en-GB"/>
+        </w:rPr>
+        <w:t xml:space="preserve"> </w:t>
+      </w:r>
+      <w:r>
+        <w:rPr>
+          <w:rFonts w:eastAsiaTheme="minorEastAsia" w:cs="Times New Roman"/>
+          <w:lang w:val="en-GB"/>
+        </w:rPr>
+        <w:t>all the objects with the different panes.</w:t>
       </w:r>
     </w:p>
     <w:p>
@@ -2443,16 +2201,616 @@
           <w:numId w:val="1"/>
         </w:numPr>
         <w:rPr>
-          <w:lang w:val="en-US"/>
-        </w:rPr>
-      </w:pPr>
-      <w:r>
-        <w:rPr>
+          <w:rFonts w:eastAsiaTheme="minorEastAsia" w:cs="Times New Roman"/>
+          <w:u w:val="single"/>
+          <w:lang w:val="en-GB"/>
+        </w:rPr>
+      </w:pPr>
+      <w:r>
+        <w:rPr>
+          <w:rFonts w:eastAsiaTheme="minorEastAsia" w:cs="Times New Roman"/>
+          <w:lang w:val="en-GB"/>
+        </w:rPr>
+        <w:t>It shows the process of all the stages and the final output in different panes.</w:t>
+      </w:r>
+    </w:p>
+    <w:p>
+      <w:pPr>
+        <w:rPr>
+          <w:rFonts w:eastAsiaTheme="minorEastAsia" w:cs="Times New Roman"/>
           <w:i/>
           <w:iCs/>
+          <w:u w:val="single"/>
+          <w:lang w:val="en-GB"/>
+        </w:rPr>
+      </w:pPr>
+      <w:r>
+        <w:rPr>
+          <w:rFonts w:eastAsiaTheme="minorEastAsia" w:cs="Times New Roman"/>
+          <w:i/>
+          <w:iCs/>
+          <w:u w:val="single"/>
+          <w:lang w:val="en-GB"/>
+        </w:rPr>
+        <w:t>Alternative 2:</w:t>
+      </w:r>
+    </w:p>
+    <w:p>
+      <w:pPr>
+        <w:pStyle w:val="Prrafodelista"/>
+        <w:numPr>
+          <w:ilvl w:val="0"/>
+          <w:numId w:val="1"/>
+        </w:numPr>
+        <w:rPr>
+          <w:rFonts w:eastAsiaTheme="minorEastAsia" w:cs="Times New Roman"/>
+          <w:lang w:val="en-GB"/>
+        </w:rPr>
+      </w:pPr>
+      <w:r>
+        <w:rPr>
+          <w:rFonts w:eastAsiaTheme="minorEastAsia" w:cs="Times New Roman"/>
+          <w:lang w:val="en-GB"/>
+        </w:rPr>
+        <w:t>It only has two panes, one to put the input and the other one to show the final output or the solution.</w:t>
+      </w:r>
+    </w:p>
+    <w:p>
+      <w:pPr>
+        <w:pStyle w:val="Prrafodelista"/>
+        <w:numPr>
+          <w:ilvl w:val="0"/>
+          <w:numId w:val="1"/>
+        </w:numPr>
+        <w:rPr>
+          <w:rFonts w:eastAsiaTheme="minorEastAsia" w:cs="Times New Roman"/>
+          <w:lang w:val="en-GB"/>
+        </w:rPr>
+      </w:pPr>
+      <w:r>
+        <w:rPr>
+          <w:rFonts w:eastAsiaTheme="minorEastAsia" w:cs="Times New Roman"/>
+          <w:lang w:val="en-GB"/>
+        </w:rPr>
+        <w:t xml:space="preserve">It only </w:t>
+      </w:r>
+      <w:r>
+        <w:rPr>
+          <w:rFonts w:eastAsiaTheme="minorEastAsia" w:cs="Times New Roman"/>
+          <w:lang w:val="en-GB"/>
+        </w:rPr>
+        <w:t>receives</w:t>
+      </w:r>
+      <w:r>
+        <w:rPr>
+          <w:rFonts w:eastAsiaTheme="minorEastAsia" w:cs="Times New Roman"/>
+          <w:lang w:val="en-GB"/>
+        </w:rPr>
+        <w:t xml:space="preserve"> a single input </w:t>
+      </w:r>
+      <w:r>
+        <w:rPr>
+          <w:rFonts w:eastAsiaTheme="minorEastAsia" w:cs="Times New Roman"/>
+          <w:lang w:val="en-GB"/>
+        </w:rPr>
+        <w:t>and</w:t>
+      </w:r>
+      <w:r>
+        <w:rPr>
+          <w:rFonts w:eastAsiaTheme="minorEastAsia" w:cs="Times New Roman"/>
+          <w:lang w:val="en-GB"/>
+        </w:rPr>
+        <w:t xml:space="preserve"> create the object, but it</w:t>
+      </w:r>
+      <w:r>
+        <w:rPr>
+          <w:rFonts w:eastAsiaTheme="minorEastAsia" w:cs="Times New Roman"/>
+          <w:lang w:val="en-GB"/>
+        </w:rPr>
+        <w:t xml:space="preserve"> can’t be modified later.</w:t>
+      </w:r>
+    </w:p>
+    <w:p>
+      <w:pPr>
+        <w:pStyle w:val="Prrafodelista"/>
+        <w:numPr>
+          <w:ilvl w:val="0"/>
+          <w:numId w:val="1"/>
+        </w:numPr>
+        <w:rPr>
+          <w:rFonts w:eastAsiaTheme="minorEastAsia" w:cs="Times New Roman"/>
+          <w:lang w:val="en-GB"/>
+        </w:rPr>
+      </w:pPr>
+      <w:r>
+        <w:rPr>
+          <w:rFonts w:eastAsiaTheme="minorEastAsia" w:cs="Times New Roman"/>
+          <w:lang w:val="en-GB"/>
+        </w:rPr>
+        <w:t xml:space="preserve">It only </w:t>
+      </w:r>
+      <w:proofErr w:type="gramStart"/>
+      <w:r>
+        <w:rPr>
+          <w:rFonts w:eastAsiaTheme="minorEastAsia" w:cs="Times New Roman"/>
+          <w:lang w:val="en-GB"/>
+        </w:rPr>
+        <w:t>show</w:t>
+      </w:r>
+      <w:proofErr w:type="gramEnd"/>
+      <w:r>
+        <w:rPr>
+          <w:rFonts w:eastAsiaTheme="minorEastAsia" w:cs="Times New Roman"/>
+          <w:lang w:val="en-GB"/>
+        </w:rPr>
+        <w:t xml:space="preserve"> the final output in a single pane.</w:t>
+      </w:r>
+    </w:p>
+    <w:p>
+      <w:pPr>
+        <w:pStyle w:val="Ttulo3"/>
+        <w:rPr>
+          <w:lang w:val="en-US"/>
+        </w:rPr>
+      </w:pPr>
+      <w:r>
+        <w:rPr>
+          <w:lang w:val="en-US"/>
+        </w:rPr>
+        <w:lastRenderedPageBreak/>
+        <w:t xml:space="preserve">Step 5: </w:t>
+      </w:r>
+      <w:r>
+        <w:rPr>
+          <w:lang w:val="en-US"/>
+        </w:rPr>
+        <w:t>Evaluation and Selection of the Best Solution</w:t>
+      </w:r>
+    </w:p>
+    <w:p>
+      <w:pPr>
+        <w:rPr>
+          <w:i/>
+          <w:iCs/>
+          <w:u w:val="single"/>
+          <w:lang w:val="en-US"/>
+        </w:rPr>
+      </w:pPr>
+      <w:r>
+        <w:rPr>
+          <w:i/>
+          <w:iCs/>
+          <w:u w:val="single"/>
+          <w:lang w:val="en-US"/>
+        </w:rPr>
+        <w:t>Criteria</w:t>
+      </w:r>
+    </w:p>
+    <w:p>
+      <w:pPr>
+        <w:rPr>
+          <w:lang w:val="en-US"/>
+        </w:rPr>
+      </w:pPr>
+      <w:r>
+        <w:rPr>
+          <w:lang w:val="en-US"/>
+        </w:rPr>
+        <w:t>The criteria that will allow evaluating the alternative solutions must be defined and based on this result</w:t>
+      </w:r>
+      <w:r>
+        <w:rPr>
+          <w:lang w:val="en-US"/>
+        </w:rPr>
+        <w:t xml:space="preserve"> </w:t>
+      </w:r>
+      <w:r>
+        <w:rPr>
+          <w:lang w:val="en-US"/>
+        </w:rPr>
+        <w:t>choose the solution that best meets the needs of the problem. The criteria we chose in</w:t>
+      </w:r>
+      <w:r>
+        <w:rPr>
+          <w:lang w:val="en-US"/>
+        </w:rPr>
+        <w:t xml:space="preserve"> </w:t>
+      </w:r>
+      <w:r>
+        <w:rPr>
+          <w:lang w:val="en-US"/>
+        </w:rPr>
+        <w:t>this case are the ones we list below. Next to each one a numerical value has been established</w:t>
+      </w:r>
+      <w:r>
+        <w:rPr>
+          <w:lang w:val="en-US"/>
+        </w:rPr>
+        <w:t xml:space="preserve"> </w:t>
+      </w:r>
+      <w:r>
+        <w:rPr>
+          <w:lang w:val="en-US"/>
+        </w:rPr>
+        <w:t>with the aim of establishing a weight that indicates which of the possible values ​​of each criterion have the most</w:t>
+      </w:r>
+      <w:r>
+        <w:rPr>
+          <w:lang w:val="en-US"/>
+        </w:rPr>
+        <w:t xml:space="preserve"> </w:t>
+      </w:r>
+      <w:r>
+        <w:rPr>
+          <w:lang w:val="en-US"/>
+        </w:rPr>
+        <w:t>weight (i.e., they are more desirable).</w:t>
+      </w:r>
+    </w:p>
+    <w:p>
+      <w:pPr>
+        <w:pStyle w:val="Prrafodelista"/>
+        <w:numPr>
+          <w:ilvl w:val="0"/>
+          <w:numId w:val="1"/>
+        </w:numPr>
+        <w:rPr>
+          <w:lang w:val="en-US"/>
+        </w:rPr>
+      </w:pPr>
+      <w:r>
+        <w:rPr>
+          <w:i/>
+          <w:iCs/>
+          <w:lang w:val="en-US"/>
+        </w:rPr>
+        <w:t>Criteria A.</w:t>
+      </w:r>
+      <w:r>
+        <w:rPr>
+          <w:lang w:val="en-US"/>
+        </w:rPr>
+        <w:t xml:space="preserve"> </w:t>
+      </w:r>
+      <w:r>
+        <w:rPr>
+          <w:lang w:val="en-US"/>
+        </w:rPr>
+        <w:t>Design quality</w:t>
+      </w:r>
+      <w:r>
+        <w:rPr>
+          <w:lang w:val="en-US"/>
+        </w:rPr>
+        <w:t xml:space="preserve"> GUI</w:t>
+      </w:r>
+    </w:p>
+    <w:p>
+      <w:pPr>
+        <w:pStyle w:val="Prrafodelista"/>
+        <w:numPr>
+          <w:ilvl w:val="1"/>
+          <w:numId w:val="1"/>
+        </w:numPr>
+        <w:rPr>
+          <w:lang w:val="en-US"/>
+        </w:rPr>
+      </w:pPr>
+      <w:r>
+        <w:rPr>
+          <w:lang w:val="en-US"/>
+        </w:rPr>
+        <w:t>[3] Good</w:t>
+      </w:r>
+    </w:p>
+    <w:p>
+      <w:pPr>
+        <w:pStyle w:val="Prrafodelista"/>
+        <w:numPr>
+          <w:ilvl w:val="1"/>
+          <w:numId w:val="1"/>
+        </w:numPr>
+        <w:rPr>
+          <w:lang w:val="en-US"/>
+        </w:rPr>
+      </w:pPr>
+      <w:r>
+        <w:rPr>
+          <w:lang w:val="en-US"/>
+        </w:rPr>
+        <w:t>[2] Fair</w:t>
+      </w:r>
+    </w:p>
+    <w:p>
+      <w:pPr>
+        <w:pStyle w:val="Prrafodelista"/>
+        <w:numPr>
+          <w:ilvl w:val="1"/>
+          <w:numId w:val="1"/>
+        </w:numPr>
+        <w:rPr>
+          <w:lang w:val="en-US"/>
+        </w:rPr>
+      </w:pPr>
+      <w:r>
+        <w:rPr>
+          <w:lang w:val="en-US"/>
+        </w:rPr>
+        <w:t>[1] Bad</w:t>
+      </w:r>
+    </w:p>
+    <w:p>
+      <w:pPr>
+        <w:pStyle w:val="Prrafodelista"/>
+        <w:numPr>
+          <w:ilvl w:val="0"/>
+          <w:numId w:val="1"/>
+        </w:numPr>
+        <w:rPr>
+          <w:lang w:val="en-US"/>
+        </w:rPr>
+      </w:pPr>
+      <w:r>
+        <w:rPr>
+          <w:i/>
+          <w:iCs/>
+          <w:lang w:val="en-US"/>
+        </w:rPr>
+        <w:t>Criteria B.</w:t>
+      </w:r>
+      <w:r>
+        <w:rPr>
+          <w:i/>
+          <w:iCs/>
+          <w:lang w:val="en-US"/>
+        </w:rPr>
+        <w:t xml:space="preserve"> </w:t>
+      </w:r>
+      <w:r>
+        <w:rPr>
+          <w:lang w:val="en-US"/>
+        </w:rPr>
+        <w:t xml:space="preserve">Completeness </w:t>
+      </w:r>
+      <w:r>
+        <w:rPr>
+          <w:lang w:val="en-US"/>
+        </w:rPr>
+        <w:t>algorithm</w:t>
+      </w:r>
+      <w:r>
+        <w:rPr>
+          <w:lang w:val="en-US"/>
+        </w:rPr>
+        <w:t xml:space="preserve">. </w:t>
+      </w:r>
+      <w:r>
+        <w:rPr>
+          <w:lang w:val="en-US"/>
+        </w:rPr>
+        <w:t>P</w:t>
+      </w:r>
+      <w:r>
+        <w:rPr>
+          <w:lang w:val="en-US"/>
+        </w:rPr>
+        <w:t>rovides solution</w:t>
+      </w:r>
+      <w:r>
+        <w:rPr>
+          <w:lang w:val="en-US"/>
+        </w:rPr>
+        <w:t xml:space="preserve"> to any simulation’s inputs</w:t>
+      </w:r>
+    </w:p>
+    <w:p>
+      <w:pPr>
+        <w:pStyle w:val="Prrafodelista"/>
+        <w:numPr>
+          <w:ilvl w:val="1"/>
+          <w:numId w:val="1"/>
+        </w:numPr>
+        <w:rPr>
+          <w:lang w:val="en-US"/>
+        </w:rPr>
+      </w:pPr>
+      <w:r>
+        <w:rPr>
+          <w:lang w:val="en-US"/>
+        </w:rPr>
+        <w:t>[3] Provide solution to any inputs</w:t>
+      </w:r>
+    </w:p>
+    <w:p>
+      <w:pPr>
+        <w:pStyle w:val="Prrafodelista"/>
+        <w:numPr>
+          <w:ilvl w:val="1"/>
+          <w:numId w:val="1"/>
+        </w:numPr>
+        <w:rPr>
+          <w:lang w:val="en-US"/>
+        </w:rPr>
+      </w:pPr>
+      <w:r>
+        <w:rPr>
+          <w:lang w:val="en-US"/>
+        </w:rPr>
+        <w:t>[2] Provide solution to some inputs</w:t>
+      </w:r>
+    </w:p>
+    <w:p>
+      <w:pPr>
+        <w:pStyle w:val="Prrafodelista"/>
+        <w:numPr>
+          <w:ilvl w:val="1"/>
+          <w:numId w:val="1"/>
+        </w:numPr>
+        <w:rPr>
+          <w:lang w:val="en-US"/>
+        </w:rPr>
+      </w:pPr>
+      <w:r>
+        <w:rPr>
+          <w:lang w:val="en-US"/>
+        </w:rPr>
+        <w:t xml:space="preserve">[1] Doesn’t provide </w:t>
+      </w:r>
+      <w:r>
+        <w:rPr>
+          <w:lang w:val="en-US"/>
+        </w:rPr>
+        <w:t xml:space="preserve">the right </w:t>
+      </w:r>
+      <w:r>
+        <w:rPr>
+          <w:lang w:val="en-US"/>
+        </w:rPr>
+        <w:t>solution</w:t>
+      </w:r>
+    </w:p>
+    <w:p>
+      <w:pPr>
+        <w:pStyle w:val="Prrafodelista"/>
+        <w:numPr>
+          <w:ilvl w:val="0"/>
+          <w:numId w:val="1"/>
+        </w:numPr>
+        <w:rPr>
+          <w:lang w:val="en-US"/>
+        </w:rPr>
+      </w:pPr>
+      <w:r>
+        <w:rPr>
+          <w:i/>
+          <w:iCs/>
           <w:lang w:val="en-US"/>
         </w:rPr>
         <w:t>Criteria C.</w:t>
+      </w:r>
+      <w:r>
+        <w:rPr>
+          <w:i/>
+          <w:iCs/>
+          <w:lang w:val="en-US"/>
+        </w:rPr>
+        <w:t xml:space="preserve"> </w:t>
+      </w:r>
+      <w:r>
+        <w:rPr>
+          <w:lang w:val="en-US"/>
+        </w:rPr>
+        <w:t>Ease of algorithmic implementation</w:t>
+      </w:r>
+    </w:p>
+    <w:p>
+      <w:pPr>
+        <w:pStyle w:val="Prrafodelista"/>
+        <w:numPr>
+          <w:ilvl w:val="1"/>
+          <w:numId w:val="1"/>
+        </w:numPr>
+        <w:rPr>
+          <w:lang w:val="en-US"/>
+        </w:rPr>
+      </w:pPr>
+      <w:r>
+        <w:rPr>
+          <w:lang w:val="en-US"/>
+        </w:rPr>
+        <w:t xml:space="preserve">[2] </w:t>
+      </w:r>
+      <w:r>
+        <w:rPr>
+          <w:lang w:val="en-US"/>
+        </w:rPr>
+        <w:t>Simple implementation</w:t>
+      </w:r>
+    </w:p>
+    <w:p>
+      <w:pPr>
+        <w:pStyle w:val="Prrafodelista"/>
+        <w:numPr>
+          <w:ilvl w:val="1"/>
+          <w:numId w:val="1"/>
+        </w:numPr>
+        <w:rPr>
+          <w:lang w:val="en-US"/>
+        </w:rPr>
+      </w:pPr>
+      <w:r>
+        <w:rPr>
+          <w:lang w:val="en-US"/>
+        </w:rPr>
+        <w:t>[1] Complex implementation</w:t>
+      </w:r>
+    </w:p>
+    <w:p>
+      <w:pPr>
+        <w:pStyle w:val="Prrafodelista"/>
+        <w:numPr>
+          <w:ilvl w:val="0"/>
+          <w:numId w:val="1"/>
+        </w:numPr>
+        <w:rPr>
+          <w:lang w:val="en-US"/>
+        </w:rPr>
+      </w:pPr>
+      <w:r>
+        <w:rPr>
+          <w:i/>
+          <w:iCs/>
+          <w:lang w:val="en-US"/>
+        </w:rPr>
+        <w:t xml:space="preserve">Criteria D. </w:t>
+      </w:r>
+      <w:r>
+        <w:rPr>
+          <w:lang w:val="en-US"/>
+        </w:rPr>
+        <w:t>Process monitoring</w:t>
+      </w:r>
+      <w:r>
+        <w:rPr>
+          <w:lang w:val="en-US"/>
+        </w:rPr>
+        <w:t>. Shows all the stages of the simulation</w:t>
+      </w:r>
+    </w:p>
+    <w:p>
+      <w:pPr>
+        <w:pStyle w:val="Prrafodelista"/>
+        <w:numPr>
+          <w:ilvl w:val="1"/>
+          <w:numId w:val="1"/>
+        </w:numPr>
+        <w:rPr>
+          <w:lang w:val="en-US"/>
+        </w:rPr>
+      </w:pPr>
+      <w:r>
+        <w:rPr>
+          <w:lang w:val="en-US"/>
+        </w:rPr>
+        <w:t>[2] Yes</w:t>
+      </w:r>
+    </w:p>
+    <w:p>
+      <w:pPr>
+        <w:pStyle w:val="Prrafodelista"/>
+        <w:numPr>
+          <w:ilvl w:val="1"/>
+          <w:numId w:val="1"/>
+        </w:numPr>
+        <w:rPr>
+          <w:lang w:val="en-US"/>
+        </w:rPr>
+      </w:pPr>
+      <w:r>
+        <w:rPr>
+          <w:lang w:val="en-US"/>
+        </w:rPr>
+        <w:t>[1] No</w:t>
       </w:r>
     </w:p>
     <w:p>
@@ -2481,16 +2839,17 @@
         <w:tblLook w:val="04A0" w:firstRow="1" w:lastRow="0" w:firstColumn="1" w:lastColumn="0" w:noHBand="0" w:noVBand="1"/>
       </w:tblPr>
       <w:tblGrid>
-        <w:gridCol w:w="1696"/>
-        <w:gridCol w:w="1887"/>
-        <w:gridCol w:w="1887"/>
-        <w:gridCol w:w="1887"/>
-        <w:gridCol w:w="1697"/>
+        <w:gridCol w:w="1552"/>
+        <w:gridCol w:w="1609"/>
+        <w:gridCol w:w="1609"/>
+        <w:gridCol w:w="1609"/>
+        <w:gridCol w:w="1271"/>
+        <w:gridCol w:w="1404"/>
       </w:tblGrid>
       <w:tr>
         <w:tc>
           <w:tcPr>
-            <w:tcW w:w="1696" w:type="dxa"/>
+            <w:tcW w:w="1552" w:type="dxa"/>
           </w:tcPr>
           <w:p>
             <w:pPr>
@@ -2504,7 +2863,7 @@
         </w:tc>
         <w:tc>
           <w:tcPr>
-            <w:tcW w:w="1887" w:type="dxa"/>
+            <w:tcW w:w="1609" w:type="dxa"/>
           </w:tcPr>
           <w:p>
             <w:pPr>
@@ -2527,7 +2886,7 @@
         </w:tc>
         <w:tc>
           <w:tcPr>
-            <w:tcW w:w="1887" w:type="dxa"/>
+            <w:tcW w:w="1609" w:type="dxa"/>
           </w:tcPr>
           <w:p>
             <w:pPr>
@@ -2550,7 +2909,7 @@
         </w:tc>
         <w:tc>
           <w:tcPr>
-            <w:tcW w:w="1887" w:type="dxa"/>
+            <w:tcW w:w="1609" w:type="dxa"/>
           </w:tcPr>
           <w:p>
             <w:pPr>
@@ -2573,7 +2932,30 @@
         </w:tc>
         <w:tc>
           <w:tcPr>
-            <w:tcW w:w="1697" w:type="dxa"/>
+            <w:tcW w:w="1271" w:type="dxa"/>
+          </w:tcPr>
+          <w:p>
+            <w:pPr>
+              <w:jc w:val="center"/>
+              <w:rPr>
+                <w:i/>
+                <w:iCs/>
+                <w:lang w:val="en-US"/>
+              </w:rPr>
+            </w:pPr>
+            <w:r>
+              <w:rPr>
+                <w:i/>
+                <w:iCs/>
+                <w:lang w:val="en-US"/>
+              </w:rPr>
+              <w:t>Criteria E</w:t>
+            </w:r>
+          </w:p>
+        </w:tc>
+        <w:tc>
+          <w:tcPr>
+            <w:tcW w:w="1404" w:type="dxa"/>
           </w:tcPr>
           <w:p>
             <w:pPr>
@@ -2598,7 +2980,7 @@
       <w:tr>
         <w:tc>
           <w:tcPr>
-            <w:tcW w:w="1696" w:type="dxa"/>
+            <w:tcW w:w="1552" w:type="dxa"/>
           </w:tcPr>
           <w:p>
             <w:pPr>
@@ -2620,7 +3002,7 @@
         </w:tc>
         <w:tc>
           <w:tcPr>
-            <w:tcW w:w="1887" w:type="dxa"/>
+            <w:tcW w:w="1609" w:type="dxa"/>
           </w:tcPr>
           <w:p>
             <w:pPr>
@@ -2631,11 +3013,19 @@
                 <w:lang w:val="en-US"/>
               </w:rPr>
             </w:pPr>
+            <w:r>
+              <w:rPr>
+                <w:i/>
+                <w:iCs/>
+                <w:lang w:val="en-US"/>
+              </w:rPr>
+              <w:t>3</w:t>
+            </w:r>
           </w:p>
         </w:tc>
         <w:tc>
           <w:tcPr>
-            <w:tcW w:w="1887" w:type="dxa"/>
+            <w:tcW w:w="1609" w:type="dxa"/>
           </w:tcPr>
           <w:p>
             <w:pPr>
@@ -2646,11 +3036,19 @@
                 <w:lang w:val="en-US"/>
               </w:rPr>
             </w:pPr>
+            <w:r>
+              <w:rPr>
+                <w:i/>
+                <w:iCs/>
+                <w:lang w:val="en-US"/>
+              </w:rPr>
+              <w:t>3</w:t>
+            </w:r>
           </w:p>
         </w:tc>
         <w:tc>
           <w:tcPr>
-            <w:tcW w:w="1887" w:type="dxa"/>
+            <w:tcW w:w="1609" w:type="dxa"/>
           </w:tcPr>
           <w:p>
             <w:pPr>
@@ -2661,11 +3059,19 @@
                 <w:lang w:val="en-US"/>
               </w:rPr>
             </w:pPr>
+            <w:r>
+              <w:rPr>
+                <w:i/>
+                <w:iCs/>
+                <w:lang w:val="en-US"/>
+              </w:rPr>
+              <w:t>1</w:t>
+            </w:r>
           </w:p>
         </w:tc>
         <w:tc>
           <w:tcPr>
-            <w:tcW w:w="1697" w:type="dxa"/>
+            <w:tcW w:w="1271" w:type="dxa"/>
           </w:tcPr>
           <w:p>
             <w:pPr>
@@ -2676,13 +3082,44 @@
                 <w:lang w:val="en-US"/>
               </w:rPr>
             </w:pPr>
+            <w:r>
+              <w:rPr>
+                <w:i/>
+                <w:iCs/>
+                <w:lang w:val="en-US"/>
+              </w:rPr>
+              <w:t>2</w:t>
+            </w:r>
+          </w:p>
+        </w:tc>
+        <w:tc>
+          <w:tcPr>
+            <w:tcW w:w="1404" w:type="dxa"/>
+          </w:tcPr>
+          <w:p>
+            <w:pPr>
+              <w:jc w:val="center"/>
+              <w:rPr>
+                <w:i/>
+                <w:iCs/>
+                <w:lang w:val="en-US"/>
+              </w:rPr>
+            </w:pPr>
+            <w:r>
+              <w:rPr>
+                <w:i/>
+                <w:iCs/>
+                <w:lang w:val="en-US"/>
+              </w:rPr>
+              <w:t>9</w:t>
+            </w:r>
           </w:p>
         </w:tc>
       </w:tr>
       <w:tr>
         <w:tc>
           <w:tcPr>
-            <w:tcW w:w="1696" w:type="dxa"/>
+            <w:tcW w:w="1552" w:type="dxa"/>
           </w:tcPr>
           <w:p>
             <w:pPr>
@@ -2704,7 +3141,7 @@
         </w:tc>
         <w:tc>
           <w:tcPr>
-            <w:tcW w:w="1887" w:type="dxa"/>
+            <w:tcW w:w="1609" w:type="dxa"/>
           </w:tcPr>
           <w:p>
             <w:pPr>
@@ -2715,11 +3152,19 @@
                 <w:lang w:val="en-US"/>
               </w:rPr>
             </w:pPr>
+            <w:r>
+              <w:rPr>
+                <w:i/>
+                <w:iCs/>
+                <w:lang w:val="en-US"/>
+              </w:rPr>
+              <w:t>1</w:t>
+            </w:r>
           </w:p>
         </w:tc>
         <w:tc>
           <w:tcPr>
-            <w:tcW w:w="1887" w:type="dxa"/>
+            <w:tcW w:w="1609" w:type="dxa"/>
           </w:tcPr>
           <w:p>
             <w:pPr>
@@ -2730,11 +3175,19 @@
                 <w:lang w:val="en-US"/>
               </w:rPr>
             </w:pPr>
+            <w:r>
+              <w:rPr>
+                <w:i/>
+                <w:iCs/>
+                <w:lang w:val="en-US"/>
+              </w:rPr>
+              <w:t>3</w:t>
+            </w:r>
           </w:p>
         </w:tc>
         <w:tc>
           <w:tcPr>
-            <w:tcW w:w="1887" w:type="dxa"/>
+            <w:tcW w:w="1609" w:type="dxa"/>
           </w:tcPr>
           <w:p>
             <w:pPr>
@@ -2745,11 +3198,19 @@
                 <w:lang w:val="en-US"/>
               </w:rPr>
             </w:pPr>
+            <w:r>
+              <w:rPr>
+                <w:i/>
+                <w:iCs/>
+                <w:lang w:val="en-US"/>
+              </w:rPr>
+              <w:t>2</w:t>
+            </w:r>
           </w:p>
         </w:tc>
         <w:tc>
           <w:tcPr>
-            <w:tcW w:w="1697" w:type="dxa"/>
+            <w:tcW w:w="1271" w:type="dxa"/>
           </w:tcPr>
           <w:p>
             <w:pPr>
@@ -2760,6 +3221,37 @@
                 <w:lang w:val="en-US"/>
               </w:rPr>
             </w:pPr>
+            <w:r>
+              <w:rPr>
+                <w:i/>
+                <w:iCs/>
+                <w:lang w:val="en-US"/>
+              </w:rPr>
+              <w:t>1</w:t>
+            </w:r>
+          </w:p>
+        </w:tc>
+        <w:tc>
+          <w:tcPr>
+            <w:tcW w:w="1404" w:type="dxa"/>
+          </w:tcPr>
+          <w:p>
+            <w:pPr>
+              <w:jc w:val="center"/>
+              <w:rPr>
+                <w:i/>
+                <w:iCs/>
+                <w:lang w:val="en-US"/>
+              </w:rPr>
+            </w:pPr>
+            <w:r>
+              <w:rPr>
+                <w:i/>
+                <w:iCs/>
+                <w:lang w:val="en-US"/>
+              </w:rPr>
+              <w:t>7</w:t>
+            </w:r>
           </w:p>
         </w:tc>
       </w:tr>
@@ -2795,12 +3287,39 @@
     <w:p>
       <w:pPr>
         <w:rPr>
-          <w:i/>
-          <w:iCs/>
-          <w:u w:val="single"/>
-          <w:lang w:val="en-US"/>
-        </w:rPr>
-      </w:pPr>
+          <w:lang w:val="en-US"/>
+        </w:rPr>
+      </w:pPr>
+      <w:r>
+        <w:rPr>
+          <w:lang w:val="en-US"/>
+        </w:rPr>
+        <w:t xml:space="preserve">According to the previous evaluation, Alternative 2 should be </w:t>
+      </w:r>
+      <w:r>
+        <w:rPr>
+          <w:lang w:val="en-US"/>
+        </w:rPr>
+        <w:t>selected since</w:t>
+      </w:r>
+      <w:r>
+        <w:rPr>
+          <w:lang w:val="en-US"/>
+        </w:rPr>
+        <w:t xml:space="preserve"> it obtained the highest score</w:t>
+      </w:r>
+      <w:r>
+        <w:rPr>
+          <w:lang w:val="en-US"/>
+        </w:rPr>
+        <w:t xml:space="preserve"> </w:t>
+      </w:r>
+      <w:r>
+        <w:rPr>
+          <w:lang w:val="en-US"/>
+        </w:rPr>
+        <w:t>according to defined criteria.</w:t>
+      </w:r>
     </w:p>
     <w:p>
       <w:pPr>
@@ -2851,7 +3370,7 @@
         <w:rPr>
           <w:lang w:val="en-US"/>
         </w:rPr>
-        <w:t>Design drafts</w:t>
+        <w:t>Preparation of Reports and Specifications</w:t>
       </w:r>
     </w:p>
     <w:p>
@@ -2987,16 +3506,7 @@
                   <w:rPr>
                     <w:rFonts w:ascii="Cambria Math" w:hAnsi="Cambria Math"/>
                   </w:rPr>
-                  <m:t>Stack=</m:t>
-                </m:r>
-                <m:r>
-                  <m:rPr>
-                    <m:sty m:val="bi"/>
-                  </m:rPr>
-                  <w:rPr>
-                    <w:rFonts w:ascii="Cambria Math" w:hAnsi="Cambria Math"/>
-                  </w:rPr>
-                  <m:t xml:space="preserve"> ≪</m:t>
+                  <m:t>Stack= ≪</m:t>
                 </m:r>
                 <m:sSub>
                   <m:sSubPr>
@@ -3217,34 +3727,7 @@
                       <w:rPr>
                         <w:rFonts w:ascii="Cambria Math" w:eastAsiaTheme="minorEastAsia" w:hAnsi="Cambria Math"/>
                       </w:rPr>
-                      <m:t xml:space="preserve">inv:  </m:t>
-                    </m:r>
-                    <m:r>
-                      <m:rPr>
-                        <m:sty m:val="bi"/>
-                      </m:rPr>
-                      <w:rPr>
-                        <w:rFonts w:ascii="Cambria Math" w:eastAsiaTheme="minorEastAsia" w:hAnsi="Cambria Math"/>
-                      </w:rPr>
-                      <m:t>0≤n</m:t>
-                    </m:r>
-                    <m:r>
-                      <m:rPr>
-                        <m:sty m:val="bi"/>
-                      </m:rPr>
-                      <w:rPr>
-                        <w:rFonts w:ascii="Cambria Math" w:eastAsiaTheme="minorEastAsia" w:hAnsi="Cambria Math"/>
-                      </w:rPr>
-                      <m:t xml:space="preserve"> ^ S</m:t>
-                    </m:r>
-                    <m:r>
-                      <m:rPr>
-                        <m:sty m:val="bi"/>
-                      </m:rPr>
-                      <w:rPr>
-                        <w:rFonts w:ascii="Cambria Math" w:eastAsiaTheme="minorEastAsia" w:hAnsi="Cambria Math"/>
-                      </w:rPr>
-                      <m:t>ize</m:t>
+                      <m:t>inv:  0≤n ^ Size</m:t>
                     </m:r>
                     <m:d>
                       <m:dPr>
@@ -3274,25 +3757,7 @@
                       <w:rPr>
                         <w:rFonts w:ascii="Cambria Math" w:eastAsiaTheme="minorEastAsia" w:hAnsi="Cambria Math"/>
                       </w:rPr>
-                      <m:t>=n</m:t>
-                    </m:r>
-                    <m:r>
-                      <m:rPr>
-                        <m:sty m:val="bi"/>
-                      </m:rPr>
-                      <w:rPr>
-                        <w:rFonts w:ascii="Cambria Math" w:eastAsiaTheme="minorEastAsia" w:hAnsi="Cambria Math"/>
-                      </w:rPr>
-                      <m:t xml:space="preserve"> ^ t</m:t>
-                    </m:r>
-                    <m:r>
-                      <m:rPr>
-                        <m:sty m:val="bi"/>
-                      </m:rPr>
-                      <w:rPr>
-                        <w:rFonts w:ascii="Cambria Math" w:eastAsiaTheme="minorEastAsia" w:hAnsi="Cambria Math"/>
-                      </w:rPr>
-                      <m:t>op=</m:t>
+                      <m:t>=n ^ top=</m:t>
                     </m:r>
                     <m:sSub>
                       <m:sSubPr>
@@ -3360,8 +3825,21 @@
                   <w:rPr>
                     <w:rFonts w:ascii="Cambria Math" w:eastAsia="Calibri" w:hAnsi="Cambria Math" w:cs="Times New Roman"/>
                   </w:rPr>
-                  <m:t>S</m:t>
+                  <m:t>Stack→Stack</m:t>
                 </m:r>
+              </m:oMath>
+            </m:oMathPara>
+          </w:p>
+          <w:p>
+            <w:pPr>
+              <w:rPr>
+                <w:rFonts w:eastAsiaTheme="minorEastAsia"/>
+                <w:b w:val="0"/>
+                <w:bCs w:val="0"/>
+              </w:rPr>
+            </w:pPr>
+            <m:oMathPara>
+              <m:oMath>
                 <m:r>
                   <m:rPr>
                     <m:sty m:val="bi"/>
@@ -3369,7 +3847,7 @@
                   <w:rPr>
                     <w:rFonts w:ascii="Cambria Math" w:eastAsia="Calibri" w:hAnsi="Cambria Math" w:cs="Times New Roman"/>
                   </w:rPr>
-                  <m:t>tack→Stack</m:t>
+                  <m:t>push:  Stack x Element→Stack</m:t>
                 </m:r>
               </m:oMath>
             </m:oMathPara>
@@ -3378,18 +3856,10 @@
             <w:pPr>
               <w:rPr>
                 <w:rFonts w:eastAsiaTheme="minorEastAsia"/>
-                <w:b w:val="0"/>
-                <w:bCs w:val="0"/>
               </w:rPr>
             </w:pPr>
             <m:oMathPara>
               <m:oMath>
-                <m:r>
-                  <w:rPr>
-                    <w:rFonts w:ascii="Cambria Math" w:eastAsia="Calibri" w:hAnsi="Cambria Math" w:cs="Times New Roman"/>
-                  </w:rPr>
-                  <m:t>push:  Stack x Element</m:t>
-                </m:r>
                 <m:r>
                   <m:rPr>
                     <m:sty m:val="bi"/>
@@ -3397,45 +3867,7 @@
                   <w:rPr>
                     <w:rFonts w:ascii="Cambria Math" w:eastAsia="Calibri" w:hAnsi="Cambria Math" w:cs="Times New Roman"/>
                   </w:rPr>
-                  <m:t>→</m:t>
-                </m:r>
-                <m:r>
-                  <w:rPr>
-                    <w:rFonts w:ascii="Cambria Math" w:eastAsia="Calibri" w:hAnsi="Cambria Math" w:cs="Times New Roman"/>
-                  </w:rPr>
-                  <m:t>Stack</m:t>
-                </m:r>
-              </m:oMath>
-            </m:oMathPara>
-          </w:p>
-          <w:p>
-            <w:pPr>
-              <w:rPr>
-                <w:rFonts w:eastAsiaTheme="minorEastAsia"/>
-              </w:rPr>
-            </w:pPr>
-            <m:oMathPara>
-              <m:oMath>
-                <m:r>
-                  <w:rPr>
-                    <w:rFonts w:ascii="Cambria Math" w:eastAsia="Calibri" w:hAnsi="Cambria Math" w:cs="Times New Roman"/>
-                  </w:rPr>
-                  <m:t>pop:  Stack</m:t>
-                </m:r>
-                <m:r>
-                  <m:rPr>
-                    <m:sty m:val="bi"/>
-                  </m:rPr>
-                  <w:rPr>
-                    <w:rFonts w:ascii="Cambria Math" w:eastAsia="Calibri" w:hAnsi="Cambria Math" w:cs="Times New Roman"/>
-                  </w:rPr>
-                  <m:t>→</m:t>
-                </m:r>
-                <m:r>
-                  <w:rPr>
-                    <w:rFonts w:ascii="Cambria Math" w:eastAsia="Calibri" w:hAnsi="Cambria Math" w:cs="Times New Roman"/>
-                  </w:rPr>
-                  <m:t>Stack</m:t>
+                  <m:t>pop:  Stack→Stack</m:t>
                 </m:r>
               </m:oMath>
             </m:oMathPara>
@@ -3480,14 +3912,7 @@
                     <w:rFonts w:ascii="Cambria Math" w:hAnsi="Cambria Math"/>
                     <w:color w:val="auto"/>
                   </w:rPr>
-                  <m:t>Stac</m:t>
-                </m:r>
-                <m:r>
-                  <w:rPr>
-                    <w:rFonts w:ascii="Cambria Math" w:hAnsi="Cambria Math"/>
-                    <w:color w:val="auto"/>
-                  </w:rPr>
-                  <m:t>k</m:t>
+                  <m:t>Stack</m:t>
                 </m:r>
               </m:oMath>
             </m:oMathPara>
@@ -3557,6 +3982,9 @@
                   </m:dPr>
                   <m:e>
                     <m:r>
+                      <m:rPr>
+                        <m:sty m:val="bi"/>
+                      </m:rPr>
                       <w:rPr>
                         <w:rFonts w:ascii="Cambria Math" w:eastAsiaTheme="minorEastAsia" w:hAnsi="Cambria Math"/>
                       </w:rPr>
@@ -3591,6 +4019,9 @@
                   </m:dPr>
                   <m:e>
                     <m:r>
+                      <m:rPr>
+                        <m:sty m:val="bi"/>
+                      </m:rPr>
                       <w:rPr>
                         <w:rFonts w:ascii="Cambria Math" w:eastAsiaTheme="minorEastAsia" w:hAnsi="Cambria Math"/>
                       </w:rPr>
@@ -3686,6 +4117,9 @@
             <m:oMathPara>
               <m:oMath>
                 <m:r>
+                  <m:rPr>
+                    <m:sty m:val="bi"/>
+                  </m:rPr>
                   <w:rPr>
                     <w:rFonts w:ascii="Cambria Math" w:eastAsiaTheme="minorEastAsia" w:hAnsi="Cambria Math"/>
                     <w:color w:val="auto"/>
@@ -3760,6 +4194,9 @@
                   </m:dPr>
                   <m:e>
                     <m:r>
+                      <m:rPr>
+                        <m:sty m:val="bi"/>
+                      </m:rPr>
                       <w:rPr>
                         <w:rFonts w:ascii="Cambria Math" w:eastAsiaTheme="minorEastAsia" w:hAnsi="Cambria Math"/>
                       </w:rPr>
@@ -3935,13 +4372,7 @@
                       <w:rPr>
                         <w:rFonts w:ascii="Cambria Math" w:hAnsi="Cambria Math"/>
                       </w:rPr>
-                      <m:t>&gt;</m:t>
-                    </m:r>
-                    <m:r>
-                      <w:rPr>
-                        <w:rFonts w:ascii="Cambria Math" w:hAnsi="Cambria Math"/>
-                      </w:rPr>
-                      <m:t>and element e or s=∅ and element e</m:t>
+                      <m:t>&gt;and element e or s=∅ and element e</m:t>
                     </m:r>
                   </m:e>
                 </m:d>
@@ -4181,6 +4612,9 @@
                   </m:dPr>
                   <m:e>
                     <m:r>
+                      <m:rPr>
+                        <m:sty m:val="bi"/>
+                      </m:rPr>
                       <w:rPr>
                         <w:rFonts w:ascii="Cambria Math" w:eastAsiaTheme="minorEastAsia" w:hAnsi="Cambria Math"/>
                       </w:rPr>
@@ -4350,25 +4784,13 @@
                       </m:sub>
                     </m:sSub>
                     <m:r>
-                      <w:rPr>
-                        <w:rFonts w:ascii="Cambria Math" w:hAnsi="Cambria Math"/>
-                      </w:rPr>
-                      <m:t>,e</m:t>
-                    </m:r>
-                    <m:r>
                       <m:rPr>
                         <m:sty m:val="bi"/>
                       </m:rPr>
                       <w:rPr>
                         <w:rFonts w:ascii="Cambria Math" w:hAnsi="Cambria Math"/>
                       </w:rPr>
-                      <m:t>&gt;</m:t>
-                    </m:r>
-                    <m:r>
-                      <w:rPr>
-                        <w:rFonts w:ascii="Cambria Math" w:hAnsi="Cambria Math"/>
-                      </w:rPr>
-                      <m:t>or s=&lt;e&gt;</m:t>
+                      <m:t>,e&gt;or s=&lt;e&gt;</m:t>
                     </m:r>
                   </m:e>
                 </m:d>
@@ -4560,18 +4982,14 @@
             <m:oMathPara>
               <m:oMath>
                 <m:r>
+                  <m:rPr>
+                    <m:sty m:val="bi"/>
+                  </m:rPr>
                   <w:rPr>
                     <w:rFonts w:ascii="Cambria Math" w:eastAsiaTheme="minorEastAsia" w:hAnsi="Cambria Math"/>
                     <w:color w:val="auto"/>
                   </w:rPr>
-                  <m:t>p</m:t>
-                </m:r>
-                <m:r>
-                  <w:rPr>
-                    <w:rFonts w:ascii="Cambria Math" w:eastAsiaTheme="minorEastAsia" w:hAnsi="Cambria Math"/>
-                    <w:color w:val="auto"/>
-                  </w:rPr>
-                  <m:t>op</m:t>
+                  <m:t>pop</m:t>
                 </m:r>
               </m:oMath>
             </m:oMathPara>
@@ -4641,6 +5059,9 @@
                   </m:dPr>
                   <m:e>
                     <m:r>
+                      <m:rPr>
+                        <m:sty m:val="bi"/>
+                      </m:rPr>
                       <w:rPr>
                         <w:rFonts w:ascii="Cambria Math" w:eastAsiaTheme="minorEastAsia" w:hAnsi="Cambria Math"/>
                       </w:rPr>
@@ -4996,6 +5417,9 @@
                   </m:dPr>
                   <m:e>
                     <m:r>
+                      <m:rPr>
+                        <m:sty m:val="bi"/>
+                      </m:rPr>
                       <w:rPr>
                         <w:rFonts w:ascii="Cambria Math" w:eastAsiaTheme="minorEastAsia" w:hAnsi="Cambria Math"/>
                       </w:rPr>
@@ -5160,13 +5584,7 @@
                           <w:rPr>
                             <w:rFonts w:ascii="Cambria Math" w:hAnsi="Cambria Math"/>
                           </w:rPr>
-                          <m:t>n</m:t>
-                        </m:r>
-                        <m:r>
-                          <w:rPr>
-                            <w:rFonts w:ascii="Cambria Math" w:hAnsi="Cambria Math"/>
-                          </w:rPr>
-                          <m:t>-1</m:t>
+                          <m:t>n-1</m:t>
                         </m:r>
                       </m:sub>
                     </m:sSub>
@@ -5348,8 +5766,6 @@
             <w:r>
               <w:rPr>
                 <w:rFonts w:eastAsiaTheme="minorEastAsia"/>
-                <w:b w:val="0"/>
-                <w:bCs w:val="0"/>
                 <w:noProof/>
               </w:rPr>
               <w:drawing>
@@ -5407,28 +5823,13 @@
             <m:oMathPara>
               <m:oMath>
                 <m:r>
-                  <w:rPr>
-                    <w:rFonts w:ascii="Cambria Math" w:hAnsi="Cambria Math"/>
-                  </w:rPr>
-                  <m:t>Queue</m:t>
-                </m:r>
-                <m:r>
                   <m:rPr>
                     <m:sty m:val="bi"/>
                   </m:rPr>
                   <w:rPr>
                     <w:rFonts w:ascii="Cambria Math" w:hAnsi="Cambria Math"/>
                   </w:rPr>
-                  <m:t>=</m:t>
-                </m:r>
-                <m:r>
-                  <m:rPr>
-                    <m:sty m:val="bi"/>
-                  </m:rPr>
-                  <w:rPr>
-                    <w:rFonts w:ascii="Cambria Math" w:hAnsi="Cambria Math"/>
-                  </w:rPr>
-                  <m:t xml:space="preserve"> ≪</m:t>
+                  <m:t>Queue= ≪</m:t>
                 </m:r>
                 <m:sSub>
                   <m:sSubPr>
@@ -5600,22 +6001,7 @@
                   <w:rPr>
                     <w:rFonts w:ascii="Cambria Math" w:hAnsi="Cambria Math"/>
                   </w:rPr>
-                  <m:t>,</m:t>
-                </m:r>
-                <m:r>
-                  <w:rPr>
-                    <w:rFonts w:ascii="Cambria Math" w:hAnsi="Cambria Math"/>
-                  </w:rPr>
-                  <m:t>front,back</m:t>
-                </m:r>
-                <m:r>
-                  <m:rPr>
-                    <m:sty m:val="bi"/>
-                  </m:rPr>
-                  <w:rPr>
-                    <w:rFonts w:ascii="Cambria Math" w:hAnsi="Cambria Math"/>
-                  </w:rPr>
-                  <m:t>&gt;</m:t>
+                  <m:t>,front,back&gt;</m:t>
                 </m:r>
               </m:oMath>
             </m:oMathPara>
@@ -5664,40 +6050,7 @@
                       <w:rPr>
                         <w:rFonts w:ascii="Cambria Math" w:eastAsiaTheme="minorEastAsia" w:hAnsi="Cambria Math"/>
                       </w:rPr>
-                      <m:t xml:space="preserve">inv:  </m:t>
-                    </m:r>
-                    <m:r>
-                      <m:rPr>
-                        <m:sty m:val="bi"/>
-                      </m:rPr>
-                      <w:rPr>
-                        <w:rFonts w:ascii="Cambria Math" w:eastAsiaTheme="minorEastAsia" w:hAnsi="Cambria Math"/>
-                      </w:rPr>
-                      <m:t>0≤n</m:t>
-                    </m:r>
-                    <m:r>
-                      <m:rPr>
-                        <m:sty m:val="bi"/>
-                      </m:rPr>
-                      <w:rPr>
-                        <w:rFonts w:ascii="Cambria Math" w:eastAsiaTheme="minorEastAsia" w:hAnsi="Cambria Math"/>
-                      </w:rPr>
-                      <m:t xml:space="preserve">  ^  </m:t>
-                    </m:r>
-                    <m:r>
-                      <w:rPr>
-                        <w:rFonts w:ascii="Cambria Math" w:eastAsiaTheme="minorEastAsia" w:hAnsi="Cambria Math"/>
-                      </w:rPr>
-                      <m:t>S</m:t>
-                    </m:r>
-                    <m:r>
-                      <m:rPr>
-                        <m:sty m:val="bi"/>
-                      </m:rPr>
-                      <w:rPr>
-                        <w:rFonts w:ascii="Cambria Math" w:eastAsiaTheme="minorEastAsia" w:hAnsi="Cambria Math"/>
-                      </w:rPr>
-                      <m:t>ize</m:t>
+                      <m:t>inv:  0≤n  ^  Size</m:t>
                     </m:r>
                     <m:d>
                       <m:dPr>
@@ -5710,6 +6063,9 @@
                       </m:dPr>
                       <m:e>
                         <m:r>
+                          <m:rPr>
+                            <m:sty m:val="bi"/>
+                          </m:rPr>
                           <w:rPr>
                             <w:rFonts w:ascii="Cambria Math" w:eastAsiaTheme="minorEastAsia" w:hAnsi="Cambria Math"/>
                           </w:rPr>
@@ -5724,31 +6080,7 @@
                       <w:rPr>
                         <w:rFonts w:ascii="Cambria Math" w:eastAsiaTheme="minorEastAsia" w:hAnsi="Cambria Math"/>
                       </w:rPr>
-                      <m:t>=n</m:t>
-                    </m:r>
-                    <m:r>
-                      <m:rPr>
-                        <m:sty m:val="bi"/>
-                      </m:rPr>
-                      <w:rPr>
-                        <w:rFonts w:ascii="Cambria Math" w:eastAsiaTheme="minorEastAsia" w:hAnsi="Cambria Math"/>
-                      </w:rPr>
-                      <m:t xml:space="preserve">  ^  </m:t>
-                    </m:r>
-                    <m:r>
-                      <w:rPr>
-                        <w:rFonts w:ascii="Cambria Math" w:eastAsiaTheme="minorEastAsia" w:hAnsi="Cambria Math"/>
-                      </w:rPr>
-                      <m:t>front</m:t>
-                    </m:r>
-                    <m:r>
-                      <m:rPr>
-                        <m:sty m:val="bi"/>
-                      </m:rPr>
-                      <w:rPr>
-                        <w:rFonts w:ascii="Cambria Math" w:eastAsiaTheme="minorEastAsia" w:hAnsi="Cambria Math"/>
-                      </w:rPr>
-                      <m:t>=</m:t>
+                      <m:t>=n  ^  front=</m:t>
                     </m:r>
                     <m:sSub>
                       <m:sSubPr>
@@ -5772,6 +6104,9 @@
                       </m:e>
                       <m:sub>
                         <m:r>
+                          <m:rPr>
+                            <m:sty m:val="bi"/>
+                          </m:rPr>
                           <w:rPr>
                             <w:rFonts w:ascii="Cambria Math" w:eastAsiaTheme="minorEastAsia" w:hAnsi="Cambria Math"/>
                           </w:rPr>
@@ -5780,6 +6115,9 @@
                       </m:sub>
                     </m:sSub>
                     <m:r>
+                      <m:rPr>
+                        <m:sty m:val="bi"/>
+                      </m:rPr>
                       <w:rPr>
                         <w:rFonts w:ascii="Cambria Math" w:eastAsiaTheme="minorEastAsia" w:hAnsi="Cambria Math"/>
                       </w:rPr>
@@ -5798,6 +6136,9 @@
                       </m:sSubPr>
                       <m:e>
                         <m:r>
+                          <m:rPr>
+                            <m:sty m:val="bi"/>
+                          </m:rPr>
                           <w:rPr>
                             <w:rFonts w:ascii="Cambria Math" w:eastAsiaTheme="minorEastAsia" w:hAnsi="Cambria Math"/>
                           </w:rPr>
@@ -5806,6 +6147,9 @@
                       </m:e>
                       <m:sub>
                         <m:r>
+                          <m:rPr>
+                            <m:sty m:val="bi"/>
+                          </m:rPr>
                           <w:rPr>
                             <w:rFonts w:ascii="Cambria Math" w:eastAsiaTheme="minorEastAsia" w:hAnsi="Cambria Math"/>
                           </w:rPr>
@@ -5841,106 +6185,55 @@
             <m:oMathPara>
               <m:oMath>
                 <m:r>
+                  <m:rPr>
+                    <m:sty m:val="bi"/>
+                  </m:rPr>
                   <w:rPr>
                     <w:rFonts w:ascii="Cambria Math" w:eastAsia="Calibri" w:hAnsi="Cambria Math" w:cs="Times New Roman"/>
                   </w:rPr>
-                  <m:t>Queue</m:t>
+                  <m:t>Queue→Queue</m:t>
                 </m:r>
+              </m:oMath>
+            </m:oMathPara>
+          </w:p>
+          <w:p>
+            <w:pPr>
+              <w:rPr>
+                <w:rFonts w:eastAsiaTheme="minorEastAsia"/>
+                <w:b w:val="0"/>
+                <w:bCs w:val="0"/>
+              </w:rPr>
+            </w:pPr>
+            <m:oMathPara>
+              <m:oMath>
                 <m:r>
+                  <m:rPr>
+                    <m:sty m:val="bi"/>
+                  </m:rPr>
                   <w:rPr>
                     <w:rFonts w:ascii="Cambria Math" w:eastAsia="Calibri" w:hAnsi="Cambria Math" w:cs="Times New Roman"/>
                   </w:rPr>
-                  <m:t>→</m:t>
+                  <m:t>enqueue:  Queue x Element→Queue</m:t>
                 </m:r>
+              </m:oMath>
+            </m:oMathPara>
+          </w:p>
+          <w:p>
+            <w:pPr>
+              <w:rPr>
+                <w:rFonts w:eastAsiaTheme="minorEastAsia"/>
+              </w:rPr>
+            </w:pPr>
+            <m:oMathPara>
+              <m:oMath>
                 <m:r>
+                  <m:rPr>
+                    <m:sty m:val="bi"/>
+                  </m:rPr>
                   <w:rPr>
                     <w:rFonts w:ascii="Cambria Math" w:eastAsia="Calibri" w:hAnsi="Cambria Math" w:cs="Times New Roman"/>
                   </w:rPr>
-                  <m:t>Queue</m:t>
-                </m:r>
-              </m:oMath>
-            </m:oMathPara>
-          </w:p>
-          <w:p>
-            <w:pPr>
-              <w:rPr>
-                <w:rFonts w:eastAsiaTheme="minorEastAsia"/>
-                <w:b w:val="0"/>
-                <w:bCs w:val="0"/>
-              </w:rPr>
-            </w:pPr>
-            <m:oMathPara>
-              <m:oMath>
-                <m:r>
-                  <w:rPr>
-                    <w:rFonts w:ascii="Cambria Math" w:eastAsia="Calibri" w:hAnsi="Cambria Math" w:cs="Times New Roman"/>
-                  </w:rPr>
-                  <m:t>enqueue</m:t>
-                </m:r>
-                <m:r>
-                  <w:rPr>
-                    <w:rFonts w:ascii="Cambria Math" w:eastAsia="Calibri" w:hAnsi="Cambria Math" w:cs="Times New Roman"/>
-                  </w:rPr>
-                  <m:t xml:space="preserve">:  </m:t>
-                </m:r>
-                <m:r>
-                  <w:rPr>
-                    <w:rFonts w:ascii="Cambria Math" w:eastAsia="Calibri" w:hAnsi="Cambria Math" w:cs="Times New Roman"/>
-                  </w:rPr>
-                  <m:t>Queue</m:t>
-                </m:r>
-                <m:r>
-                  <w:rPr>
-                    <w:rFonts w:ascii="Cambria Math" w:eastAsia="Calibri" w:hAnsi="Cambria Math" w:cs="Times New Roman"/>
-                  </w:rPr>
-                  <m:t xml:space="preserve"> x Element→</m:t>
-                </m:r>
-                <m:r>
-                  <w:rPr>
-                    <w:rFonts w:ascii="Cambria Math" w:eastAsia="Calibri" w:hAnsi="Cambria Math" w:cs="Times New Roman"/>
-                  </w:rPr>
-                  <m:t>Queue</m:t>
-                </m:r>
-              </m:oMath>
-            </m:oMathPara>
-          </w:p>
-          <w:p>
-            <w:pPr>
-              <w:rPr>
-                <w:rFonts w:eastAsiaTheme="minorEastAsia"/>
-              </w:rPr>
-            </w:pPr>
-            <m:oMathPara>
-              <m:oMath>
-                <m:r>
-                  <w:rPr>
-                    <w:rFonts w:ascii="Cambria Math" w:eastAsia="Calibri" w:hAnsi="Cambria Math" w:cs="Times New Roman"/>
-                  </w:rPr>
-                  <m:t>dequeue</m:t>
-                </m:r>
-                <m:r>
-                  <w:rPr>
-                    <w:rFonts w:ascii="Cambria Math" w:eastAsia="Calibri" w:hAnsi="Cambria Math" w:cs="Times New Roman"/>
-                  </w:rPr>
-                  <m:t xml:space="preserve">:  </m:t>
-                </m:r>
-                <m:r>
-                  <w:rPr>
-                    <w:rFonts w:ascii="Cambria Math" w:eastAsia="Calibri" w:hAnsi="Cambria Math" w:cs="Times New Roman"/>
-                  </w:rPr>
-                  <m:t>Queue</m:t>
-                </m:r>
-                <m:r>
-                  <w:rPr>
-                    <w:rFonts w:ascii="Cambria Math" w:eastAsia="Calibri" w:hAnsi="Cambria Math" w:cs="Times New Roman"/>
-                  </w:rPr>
-                  <m:t>→</m:t>
-                </m:r>
-                <m:r>
-                  <w:rPr>
-                    <w:rFonts w:ascii="Cambria Math" w:eastAsia="Calibri" w:hAnsi="Cambria Math" w:cs="Times New Roman"/>
-                  </w:rPr>
-                  <m:t>Element</m:t>
+                  <m:t>dequeue:  Queue→Element</m:t>
                 </m:r>
               </m:oMath>
             </m:oMathPara>
@@ -5980,6 +6273,9 @@
             <m:oMathPara>
               <m:oMath>
                 <m:r>
+                  <m:rPr>
+                    <m:sty m:val="bi"/>
+                  </m:rPr>
                   <w:rPr>
                     <w:rFonts w:ascii="Cambria Math" w:eastAsiaTheme="minorEastAsia" w:hAnsi="Cambria Math"/>
                     <w:color w:val="auto"/>
@@ -6063,6 +6359,9 @@
                   </m:dPr>
                   <m:e>
                     <m:r>
+                      <m:rPr>
+                        <m:sty m:val="bi"/>
+                      </m:rPr>
                       <w:rPr>
                         <w:rFonts w:ascii="Cambria Math" w:eastAsiaTheme="minorEastAsia" w:hAnsi="Cambria Math"/>
                       </w:rPr>
@@ -6097,6 +6396,9 @@
                   </m:dPr>
                   <m:e>
                     <m:r>
+                      <m:rPr>
+                        <m:sty m:val="bi"/>
+                      </m:rPr>
                       <w:rPr>
                         <w:rFonts w:ascii="Cambria Math" w:eastAsiaTheme="minorEastAsia" w:hAnsi="Cambria Math"/>
                       </w:rPr>
@@ -6192,6 +6494,9 @@
             <m:oMathPara>
               <m:oMath>
                 <m:r>
+                  <m:rPr>
+                    <m:sty m:val="bi"/>
+                  </m:rPr>
                   <w:rPr>
                     <w:rFonts w:ascii="Cambria Math" w:eastAsiaTheme="minorEastAsia" w:hAnsi="Cambria Math"/>
                     <w:color w:val="auto"/>
@@ -6268,6 +6573,9 @@
                   </m:dPr>
                   <m:e>
                     <m:r>
+                      <m:rPr>
+                        <m:sty m:val="bi"/>
+                      </m:rPr>
                       <w:rPr>
                         <w:rFonts w:ascii="Cambria Math" w:eastAsiaTheme="minorEastAsia" w:hAnsi="Cambria Math"/>
                       </w:rPr>
@@ -6437,6 +6745,9 @@
                       </m:sub>
                     </m:sSub>
                     <m:r>
+                      <m:rPr>
+                        <m:sty m:val="bi"/>
+                      </m:rPr>
                       <w:rPr>
                         <w:rFonts w:ascii="Cambria Math" w:hAnsi="Cambria Math"/>
                       </w:rPr>
@@ -6594,6 +6905,7 @@
                 <w:rFonts w:eastAsiaTheme="minorEastAsia"/>
                 <w:b w:val="0"/>
                 <w:bCs w:val="0"/>
+                <w:lang w:val="en-US"/>
               </w:rPr>
             </w:pPr>
             <w:r>
@@ -6601,6 +6913,7 @@
                 <w:rFonts w:eastAsiaTheme="minorEastAsia"/>
                 <w:b w:val="0"/>
                 <w:bCs w:val="0"/>
+                <w:lang w:val="en-US"/>
               </w:rPr>
               <w:t xml:space="preserve">           or</w:t>
             </w:r>
@@ -6611,6 +6924,7 @@
                 <w:rFonts w:eastAsiaTheme="minorEastAsia"/>
                 <w:b w:val="0"/>
                 <w:bCs w:val="0"/>
+                <w:lang w:val="en-US"/>
               </w:rPr>
             </w:pPr>
           </w:p>
@@ -6621,6 +6935,7 @@
                 <w:rFonts w:eastAsiaTheme="minorEastAsia"/>
                 <w:b w:val="0"/>
                 <w:bCs w:val="0"/>
+                <w:lang w:val="en-US"/>
               </w:rPr>
             </w:pPr>
           </w:p>
@@ -6631,6 +6946,7 @@
                 <w:rFonts w:eastAsiaTheme="minorEastAsia"/>
                 <w:b w:val="0"/>
                 <w:bCs w:val="0"/>
+                <w:lang w:val="en-US"/>
               </w:rPr>
             </w:pPr>
             <m:oMath>
@@ -6647,10 +6963,61 @@
                 </m:dPr>
                 <m:e>
                   <m:r>
+                    <m:rPr>
+                      <m:sty m:val="bi"/>
+                    </m:rPr>
                     <w:rPr>
                       <w:rFonts w:ascii="Cambria Math" w:eastAsiaTheme="minorEastAsia" w:hAnsi="Cambria Math"/>
                     </w:rPr>
-                    <m:t>post:  Queue q=&lt;</m:t>
+                    <m:t>post</m:t>
+                  </m:r>
+                  <m:r>
+                    <m:rPr>
+                      <m:sty m:val="bi"/>
+                    </m:rPr>
+                    <w:rPr>
+                      <w:rFonts w:ascii="Cambria Math" w:eastAsiaTheme="minorEastAsia" w:hAnsi="Cambria Math"/>
+                      <w:lang w:val="en-US"/>
+                    </w:rPr>
+                    <m:t xml:space="preserve">:  </m:t>
+                  </m:r>
+                  <m:r>
+                    <m:rPr>
+                      <m:sty m:val="bi"/>
+                    </m:rPr>
+                    <w:rPr>
+                      <w:rFonts w:ascii="Cambria Math" w:eastAsiaTheme="minorEastAsia" w:hAnsi="Cambria Math"/>
+                    </w:rPr>
+                    <m:t>Queue</m:t>
+                  </m:r>
+                  <m:r>
+                    <m:rPr>
+                      <m:sty m:val="bi"/>
+                    </m:rPr>
+                    <w:rPr>
+                      <w:rFonts w:ascii="Cambria Math" w:eastAsiaTheme="minorEastAsia" w:hAnsi="Cambria Math"/>
+                      <w:lang w:val="en-US"/>
+                    </w:rPr>
+                    <m:t xml:space="preserve"> </m:t>
+                  </m:r>
+                  <m:r>
+                    <m:rPr>
+                      <m:sty m:val="bi"/>
+                    </m:rPr>
+                    <w:rPr>
+                      <w:rFonts w:ascii="Cambria Math" w:eastAsiaTheme="minorEastAsia" w:hAnsi="Cambria Math"/>
+                    </w:rPr>
+                    <m:t>q</m:t>
+                  </m:r>
+                  <m:r>
+                    <m:rPr>
+                      <m:sty m:val="bi"/>
+                    </m:rPr>
+                    <w:rPr>
+                      <w:rFonts w:ascii="Cambria Math" w:eastAsiaTheme="minorEastAsia" w:hAnsi="Cambria Math"/>
+                      <w:lang w:val="en-US"/>
+                    </w:rPr>
+                    <m:t>=&lt;</m:t>
                   </m:r>
                   <m:sSub>
                     <m:sSubPr>
@@ -6692,6 +7059,7 @@
                     </m:rPr>
                     <w:rPr>
                       <w:rFonts w:ascii="Cambria Math" w:hAnsi="Cambria Math"/>
+                      <w:lang w:val="en-US"/>
                     </w:rPr>
                     <m:t xml:space="preserve">, </m:t>
                   </m:r>
@@ -6735,6 +7103,7 @@
                     </m:rPr>
                     <w:rPr>
                       <w:rFonts w:ascii="Cambria Math" w:hAnsi="Cambria Math"/>
+                      <w:lang w:val="en-US"/>
                     </w:rPr>
                     <m:t xml:space="preserve">, </m:t>
                   </m:r>
@@ -6778,6 +7147,7 @@
                     </m:rPr>
                     <w:rPr>
                       <w:rFonts w:ascii="Cambria Math" w:hAnsi="Cambria Math"/>
+                      <w:lang w:val="en-US"/>
                     </w:rPr>
                     <m:t>,…,</m:t>
                   </m:r>
@@ -6816,10 +7186,90 @@
                     </m:sub>
                   </m:sSub>
                   <m:r>
+                    <m:rPr>
+                      <m:sty m:val="bi"/>
+                    </m:rPr>
+                    <w:rPr>
+                      <w:rFonts w:ascii="Cambria Math" w:hAnsi="Cambria Math"/>
+                      <w:lang w:val="en-US"/>
+                    </w:rPr>
+                    <m:t>,</m:t>
+                  </m:r>
+                  <m:r>
+                    <m:rPr>
+                      <m:sty m:val="bi"/>
+                    </m:rPr>
                     <w:rPr>
                       <w:rFonts w:ascii="Cambria Math" w:hAnsi="Cambria Math"/>
                     </w:rPr>
-                    <m:t>,e&gt;or q= &lt;e&gt;</m:t>
+                    <m:t>e</m:t>
+                  </m:r>
+                  <m:r>
+                    <m:rPr>
+                      <m:sty m:val="bi"/>
+                    </m:rPr>
+                    <w:rPr>
+                      <w:rFonts w:ascii="Cambria Math" w:hAnsi="Cambria Math"/>
+                      <w:lang w:val="en-US"/>
+                    </w:rPr>
+                    <m:t>&gt;</m:t>
+                  </m:r>
+                  <m:r>
+                    <m:rPr>
+                      <m:sty m:val="bi"/>
+                    </m:rPr>
+                    <w:rPr>
+                      <w:rFonts w:ascii="Cambria Math" w:hAnsi="Cambria Math"/>
+                    </w:rPr>
+                    <m:t>or</m:t>
+                  </m:r>
+                  <m:r>
+                    <m:rPr>
+                      <m:sty m:val="bi"/>
+                    </m:rPr>
+                    <w:rPr>
+                      <w:rFonts w:ascii="Cambria Math" w:hAnsi="Cambria Math"/>
+                      <w:lang w:val="en-US"/>
+                    </w:rPr>
+                    <m:t xml:space="preserve"> </m:t>
+                  </m:r>
+                  <m:r>
+                    <m:rPr>
+                      <m:sty m:val="bi"/>
+                    </m:rPr>
+                    <w:rPr>
+                      <w:rFonts w:ascii="Cambria Math" w:hAnsi="Cambria Math"/>
+                    </w:rPr>
+                    <m:t>q</m:t>
+                  </m:r>
+                  <m:r>
+                    <m:rPr>
+                      <m:sty m:val="bi"/>
+                    </m:rPr>
+                    <w:rPr>
+                      <w:rFonts w:ascii="Cambria Math" w:hAnsi="Cambria Math"/>
+                      <w:lang w:val="en-US"/>
+                    </w:rPr>
+                    <m:t>= &lt;</m:t>
+                  </m:r>
+                  <m:r>
+                    <m:rPr>
+                      <m:sty m:val="bi"/>
+                    </m:rPr>
+                    <w:rPr>
+                      <w:rFonts w:ascii="Cambria Math" w:hAnsi="Cambria Math"/>
+                    </w:rPr>
+                    <m:t>e</m:t>
+                  </m:r>
+                  <m:r>
+                    <m:rPr>
+                      <m:sty m:val="bi"/>
+                    </m:rPr>
+                    <w:rPr>
+                      <w:rFonts w:ascii="Cambria Math" w:hAnsi="Cambria Math"/>
+                      <w:lang w:val="en-US"/>
+                    </w:rPr>
+                    <m:t>&gt;</m:t>
                   </m:r>
                 </m:e>
               </m:d>
@@ -6827,6 +7277,7 @@
             <w:r>
               <w:rPr>
                 <w:rFonts w:eastAsiaTheme="minorEastAsia"/>
+                <w:lang w:val="en-US"/>
               </w:rPr>
               <w:t xml:space="preserve">  </w:t>
             </w:r>
@@ -6836,6 +7287,7 @@
               <w:jc w:val="center"/>
               <w:rPr>
                 <w:rFonts w:eastAsiaTheme="minorEastAsia"/>
+                <w:lang w:val="en-US"/>
               </w:rPr>
             </w:pPr>
             <w:r>
@@ -6966,6 +7418,7 @@
                 <w:rFonts w:eastAsiaTheme="minorEastAsia"/>
                 <w:b w:val="0"/>
                 <w:bCs w:val="0"/>
+                <w:lang w:val="en-US"/>
               </w:rPr>
             </w:pPr>
           </w:p>
@@ -6976,6 +7429,7 @@
                 <w:rFonts w:eastAsiaTheme="minorEastAsia"/>
                 <w:b w:val="0"/>
                 <w:bCs w:val="0"/>
+                <w:lang w:val="en-US"/>
               </w:rPr>
             </w:pPr>
           </w:p>
@@ -6991,8 +7445,17 @@
                 <w:rFonts w:eastAsiaTheme="minorEastAsia"/>
                 <w:b w:val="0"/>
                 <w:bCs w:val="0"/>
-              </w:rPr>
-              <w:t xml:space="preserve">                       or</w:t>
+                <w:lang w:val="en-US"/>
+              </w:rPr>
+              <w:t xml:space="preserve">                       </w:t>
+            </w:r>
+            <w:r>
+              <w:rPr>
+                <w:rFonts w:eastAsiaTheme="minorEastAsia"/>
+                <w:b w:val="0"/>
+                <w:bCs w:val="0"/>
+              </w:rPr>
+              <w:t>or</w:t>
             </w:r>
           </w:p>
           <w:p>
@@ -7056,18 +7519,14 @@
             <m:oMathPara>
               <m:oMath>
                 <m:r>
+                  <m:rPr>
+                    <m:sty m:val="bi"/>
+                  </m:rPr>
                   <w:rPr>
                     <w:rFonts w:ascii="Cambria Math" w:eastAsiaTheme="minorEastAsia" w:hAnsi="Cambria Math"/>
                     <w:color w:val="auto"/>
                   </w:rPr>
-                  <m:t>deq</m:t>
-                </m:r>
-                <m:r>
-                  <w:rPr>
-                    <w:rFonts w:ascii="Cambria Math" w:eastAsiaTheme="minorEastAsia" w:hAnsi="Cambria Math"/>
-                    <w:color w:val="auto"/>
-                  </w:rPr>
-                  <m:t>ueue</m:t>
+                  <m:t>dequeue</m:t>
                 </m:r>
               </m:oMath>
             </m:oMathPara>
@@ -7139,6 +7598,9 @@
                   </m:dPr>
                   <m:e>
                     <m:r>
+                      <m:rPr>
+                        <m:sty m:val="bi"/>
+                      </m:rPr>
                       <w:rPr>
                         <w:rFonts w:ascii="Cambria Math" w:eastAsiaTheme="minorEastAsia" w:hAnsi="Cambria Math"/>
                       </w:rPr>
@@ -7308,6 +7770,9 @@
                       </m:sub>
                     </m:sSub>
                     <m:r>
+                      <m:rPr>
+                        <m:sty m:val="bi"/>
+                      </m:rPr>
                       <w:rPr>
                         <w:rFonts w:ascii="Cambria Math" w:hAnsi="Cambria Math"/>
                       </w:rPr>
@@ -7459,6 +7924,9 @@
                   </m:dPr>
                   <m:e>
                     <m:r>
+                      <m:rPr>
+                        <m:sty m:val="bi"/>
+                      </m:rPr>
                       <w:rPr>
                         <w:rFonts w:ascii="Cambria Math" w:eastAsiaTheme="minorEastAsia" w:hAnsi="Cambria Math"/>
                       </w:rPr>
@@ -7623,17 +8091,14 @@
                           <w:rPr>
                             <w:rFonts w:ascii="Cambria Math" w:hAnsi="Cambria Math"/>
                           </w:rPr>
-                          <m:t>n</m:t>
-                        </m:r>
-                        <m:r>
-                          <w:rPr>
-                            <w:rFonts w:ascii="Cambria Math" w:hAnsi="Cambria Math"/>
-                          </w:rPr>
-                          <m:t>-1</m:t>
+                          <m:t>n-1</m:t>
                         </m:r>
                       </m:sub>
                     </m:sSub>
                     <m:r>
+                      <m:rPr>
+                        <m:sty m:val="bi"/>
+                      </m:rPr>
                       <w:rPr>
                         <w:rFonts w:ascii="Cambria Math" w:hAnsi="Cambria Math"/>
                       </w:rPr>
@@ -7652,6 +8117,9 @@
                       </m:sSubPr>
                       <m:e>
                         <m:r>
+                          <m:rPr>
+                            <m:sty m:val="bi"/>
+                          </m:rPr>
                           <w:rPr>
                             <w:rFonts w:ascii="Cambria Math" w:hAnsi="Cambria Math"/>
                           </w:rPr>
@@ -7660,6 +8128,9 @@
                       </m:e>
                       <m:sub>
                         <m:r>
+                          <m:rPr>
+                            <m:sty m:val="bi"/>
+                          </m:rPr>
                           <w:rPr>
                             <w:rFonts w:ascii="Cambria Math" w:hAnsi="Cambria Math"/>
                           </w:rPr>
@@ -8492,7 +8963,7 @@
         <w:rFonts w:ascii="Times New Roman" w:eastAsiaTheme="minorHAnsi" w:hAnsi="Times New Roman" w:cs="Times New Roman" w:hint="default"/>
       </w:rPr>
     </w:lvl>
-    <w:lvl w:ilvl="1" w:tplc="240A0003" w:tentative="1">
+    <w:lvl w:ilvl="1" w:tplc="240A0003">
       <w:start w:val="1"/>
       <w:numFmt w:val="bullet"/>
       <w:lvlText w:val="o"/>

</xml_diff>

<commit_message>
Added insertion sort method that sorts a game by shelf
</commit_message>
<xml_diff>
--- a/docs/Engineering Method.docx
+++ b/docs/Engineering Method.docx
@@ -3237,7 +3237,23 @@
     </w:p>
     <w:p>
       <w:pPr>
-        <w:rPr>
+        <w:spacing w:line="276" w:lineRule="auto"/>
+        <w:rPr>
+          <w:lang w:val="en-US"/>
+        </w:rPr>
+      </w:pPr>
+      <w:r>
+        <w:rPr>
+          <w:lang w:val="en-US"/>
+        </w:rPr>
+        <w:t>First, we establish the software requirements for a better understanding of the problem dividing them into two requirements: Functional and non-functional.</w:t>
+      </w:r>
+    </w:p>
+    <w:p>
+      <w:pPr>
+        <w:spacing w:line="276" w:lineRule="auto"/>
+        <w:rPr>
+          <w:rFonts w:cs="Times New Roman"/>
           <w:i/>
           <w:iCs/>
           <w:u w:val="single"/>
@@ -3246,9 +3262,280 @@
       </w:pPr>
       <w:r>
         <w:rPr>
+          <w:rFonts w:cs="Times New Roman"/>
           <w:i/>
           <w:iCs/>
           <w:u w:val="single"/>
+          <w:lang w:val="en-US"/>
+        </w:rPr>
+        <w:t>Definitions</w:t>
+      </w:r>
+    </w:p>
+    <w:p>
+      <w:pPr>
+        <w:spacing w:line="276" w:lineRule="auto"/>
+        <w:ind w:left="7080"/>
+        <w:rPr>
+          <w:rFonts w:cs="Times New Roman"/>
+          <w:i/>
+          <w:iCs/>
+          <w:u w:val="single"/>
+          <w:lang w:val="en-US"/>
+        </w:rPr>
+      </w:pPr>
+      <w:r>
+        <w:rPr>
+          <w:rFonts w:cs="Times New Roman"/>
+          <w:i/>
+          <w:iCs/>
+          <w:u w:val="single"/>
+          <w:lang w:val="en-US"/>
+        </w:rPr>
+        <w:t>Sources</w:t>
+      </w:r>
+      <w:r>
+        <w:rPr>
+          <w:rFonts w:cs="Times New Roman"/>
+          <w:i/>
+          <w:iCs/>
+          <w:u w:val="single"/>
+          <w:lang w:val="en-US"/>
+        </w:rPr>
+        <w:br/>
+      </w:r>
+      <w:hyperlink r:id="rId10" w:history="1">
+        <w:r>
+          <w:rPr>
+            <w:rStyle w:val="Hipervnculo"/>
+            <w:rFonts w:cs="Times New Roman"/>
+            <w:i/>
+            <w:iCs/>
+            <w:lang w:val="en-US"/>
+          </w:rPr>
+          <w:t>https://reqtest.com</w:t>
+        </w:r>
+      </w:hyperlink>
+      <w:r>
+        <w:rPr>
+          <w:rFonts w:cs="Times New Roman"/>
+          <w:i/>
+          <w:iCs/>
+          <w:u w:val="single"/>
+          <w:lang w:val="en-US"/>
+        </w:rPr>
+        <w:t xml:space="preserve"> </w:t>
+      </w:r>
+    </w:p>
+    <w:p>
+      <w:pPr>
+        <w:spacing w:line="276" w:lineRule="auto"/>
+        <w:rPr>
+          <w:rFonts w:cs="Times New Roman"/>
+          <w:i/>
+          <w:iCs/>
+          <w:lang w:val="en-US"/>
+        </w:rPr>
+      </w:pPr>
+      <w:r>
+        <w:rPr>
+          <w:rFonts w:cs="Times New Roman"/>
+          <w:i/>
+          <w:iCs/>
+          <w:lang w:val="en-US"/>
+        </w:rPr>
+        <w:t>Functional Requirements</w:t>
+      </w:r>
+    </w:p>
+    <w:p>
+      <w:pPr>
+        <w:spacing w:line="276" w:lineRule="auto"/>
+        <w:rPr>
+          <w:rFonts w:cs="Times New Roman"/>
+          <w:lang w:val="en-US"/>
+        </w:rPr>
+      </w:pPr>
+      <w:r>
+        <w:rPr>
+          <w:rFonts w:cs="Times New Roman"/>
+          <w:lang w:val="en-US"/>
+        </w:rPr>
+        <w:t xml:space="preserve">Any </w:t>
+      </w:r>
+      <w:r>
+        <w:rPr>
+          <w:rFonts w:cs="Times New Roman"/>
+          <w:lang w:val="en-US"/>
+        </w:rPr>
+        <w:t>r</w:t>
+      </w:r>
+      <w:r>
+        <w:rPr>
+          <w:rFonts w:cs="Times New Roman"/>
+          <w:lang w:val="en-US"/>
+        </w:rPr>
+        <w:t xml:space="preserve">equirement </w:t>
+      </w:r>
+      <w:r>
+        <w:rPr>
+          <w:rFonts w:cs="Times New Roman"/>
+          <w:lang w:val="en-US"/>
+        </w:rPr>
+        <w:t>w</w:t>
+      </w:r>
+      <w:r>
+        <w:rPr>
+          <w:rFonts w:cs="Times New Roman"/>
+          <w:lang w:val="en-US"/>
+        </w:rPr>
+        <w:t xml:space="preserve">hich </w:t>
+      </w:r>
+      <w:r>
+        <w:rPr>
+          <w:rFonts w:cs="Times New Roman"/>
+          <w:lang w:val="en-US"/>
+        </w:rPr>
+        <w:t>s</w:t>
+      </w:r>
+      <w:r>
+        <w:rPr>
+          <w:rFonts w:cs="Times New Roman"/>
+          <w:lang w:val="en-US"/>
+        </w:rPr>
+        <w:t xml:space="preserve">pecifies </w:t>
+      </w:r>
+      <w:r>
+        <w:rPr>
+          <w:rFonts w:cs="Times New Roman"/>
+          <w:lang w:val="en-US"/>
+        </w:rPr>
+        <w:t>w</w:t>
+      </w:r>
+      <w:r>
+        <w:rPr>
+          <w:rFonts w:cs="Times New Roman"/>
+          <w:lang w:val="en-US"/>
+        </w:rPr>
+        <w:t xml:space="preserve">hat the </w:t>
+      </w:r>
+      <w:r>
+        <w:rPr>
+          <w:rFonts w:cs="Times New Roman"/>
+          <w:lang w:val="en-US"/>
+        </w:rPr>
+        <w:t>s</w:t>
+      </w:r>
+      <w:r>
+        <w:rPr>
+          <w:rFonts w:cs="Times New Roman"/>
+          <w:lang w:val="en-US"/>
+        </w:rPr>
+        <w:t xml:space="preserve">ystem </w:t>
+      </w:r>
+      <w:r>
+        <w:rPr>
+          <w:rFonts w:cs="Times New Roman"/>
+          <w:lang w:val="en-US"/>
+        </w:rPr>
+        <w:t>s</w:t>
+      </w:r>
+      <w:r>
+        <w:rPr>
+          <w:rFonts w:cs="Times New Roman"/>
+          <w:lang w:val="en-US"/>
+        </w:rPr>
+        <w:t xml:space="preserve">hould </w:t>
+      </w:r>
+      <w:r>
+        <w:rPr>
+          <w:rFonts w:cs="Times New Roman"/>
+          <w:lang w:val="en-US"/>
+        </w:rPr>
+        <w:t>d</w:t>
+      </w:r>
+      <w:r>
+        <w:rPr>
+          <w:rFonts w:cs="Times New Roman"/>
+          <w:lang w:val="en-US"/>
+        </w:rPr>
+        <w:t>o.</w:t>
+      </w:r>
+    </w:p>
+    <w:p>
+      <w:pPr>
+        <w:spacing w:line="276" w:lineRule="auto"/>
+        <w:rPr>
+          <w:rFonts w:cs="Times New Roman"/>
+          <w:i/>
+          <w:iCs/>
+          <w:lang w:val="en-US"/>
+        </w:rPr>
+      </w:pPr>
+      <w:r>
+        <w:rPr>
+          <w:rFonts w:cs="Times New Roman"/>
+          <w:i/>
+          <w:iCs/>
+          <w:lang w:val="en-US"/>
+        </w:rPr>
+        <w:t>Non-functional Requirements</w:t>
+      </w:r>
+    </w:p>
+    <w:p>
+      <w:pPr>
+        <w:spacing w:line="276" w:lineRule="auto"/>
+        <w:rPr>
+          <w:rFonts w:cs="Times New Roman"/>
+          <w:lang w:val="en-US"/>
+        </w:rPr>
+      </w:pPr>
+      <w:r>
+        <w:rPr>
+          <w:rFonts w:cs="Times New Roman"/>
+          <w:lang w:val="en-US"/>
+        </w:rPr>
+        <w:t>A</w:t>
+      </w:r>
+      <w:r>
+        <w:rPr>
+          <w:rFonts w:cs="Times New Roman"/>
+          <w:lang w:val="en-US"/>
+        </w:rPr>
+        <w:t>ny requirement that specifies how the system performs a certain function.</w:t>
+      </w:r>
+    </w:p>
+    <w:p>
+      <w:pPr>
+        <w:spacing w:line="276" w:lineRule="auto"/>
+        <w:rPr>
+          <w:i/>
+          <w:iCs/>
+          <w:u w:val="single"/>
+          <w:lang w:val="en-US"/>
+        </w:rPr>
+      </w:pPr>
+      <w:r>
+        <w:rPr>
+          <w:i/>
+          <w:iCs/>
+          <w:u w:val="single"/>
+          <w:lang w:val="en-US"/>
+        </w:rPr>
+        <w:t>Establishment of Requirements</w:t>
+      </w:r>
+    </w:p>
+    <w:p>
+      <w:pPr>
+        <w:spacing w:line="240" w:lineRule="auto"/>
+        <w:rPr>
+          <w:i/>
+          <w:iCs/>
+          <w:lang w:val="en-US"/>
+        </w:rPr>
+      </w:pPr>
+      <w:r>
+        <w:rPr>
+          <w:i/>
+          <w:iCs/>
           <w:lang w:val="en-US"/>
         </w:rPr>
         <w:t>Functional Requirements</w:t>
@@ -3261,6 +3548,7 @@
           <w:ilvl w:val="0"/>
           <w:numId w:val="1"/>
         </w:numPr>
+        <w:spacing w:line="240" w:lineRule="auto"/>
         <w:rPr>
           <w:lang w:val="en-US"/>
         </w:rPr>
@@ -3279,6 +3567,7 @@
           <w:ilvl w:val="1"/>
           <w:numId w:val="1"/>
         </w:numPr>
+        <w:spacing w:line="240" w:lineRule="auto"/>
         <w:rPr>
           <w:lang w:val="en-US"/>
         </w:rPr>
@@ -3297,6 +3586,7 @@
           <w:ilvl w:val="2"/>
           <w:numId w:val="1"/>
         </w:numPr>
+        <w:spacing w:line="240" w:lineRule="auto"/>
         <w:rPr>
           <w:lang w:val="en-US"/>
         </w:rPr>
@@ -3315,6 +3605,7 @@
           <w:ilvl w:val="1"/>
           <w:numId w:val="1"/>
         </w:numPr>
+        <w:spacing w:line="240" w:lineRule="auto"/>
         <w:rPr>
           <w:lang w:val="en-US"/>
         </w:rPr>
@@ -3333,6 +3624,7 @@
           <w:ilvl w:val="2"/>
           <w:numId w:val="1"/>
         </w:numPr>
+        <w:spacing w:line="240" w:lineRule="auto"/>
         <w:rPr>
           <w:lang w:val="en-US"/>
         </w:rPr>
@@ -3351,6 +3643,7 @@
           <w:ilvl w:val="2"/>
           <w:numId w:val="1"/>
         </w:numPr>
+        <w:spacing w:line="240" w:lineRule="auto"/>
         <w:rPr>
           <w:lang w:val="en-US"/>
         </w:rPr>
@@ -3369,6 +3662,7 @@
           <w:ilvl w:val="2"/>
           <w:numId w:val="1"/>
         </w:numPr>
+        <w:spacing w:line="240" w:lineRule="auto"/>
         <w:rPr>
           <w:lang w:val="en-US"/>
         </w:rPr>
@@ -3387,6 +3681,7 @@
           <w:ilvl w:val="2"/>
           <w:numId w:val="1"/>
         </w:numPr>
+        <w:spacing w:line="240" w:lineRule="auto"/>
         <w:rPr>
           <w:lang w:val="en-US"/>
         </w:rPr>
@@ -3405,6 +3700,7 @@
           <w:ilvl w:val="1"/>
           <w:numId w:val="1"/>
         </w:numPr>
+        <w:spacing w:line="240" w:lineRule="auto"/>
         <w:rPr>
           <w:lang w:val="en-US"/>
         </w:rPr>
@@ -3435,6 +3731,7 @@
           <w:ilvl w:val="2"/>
           <w:numId w:val="1"/>
         </w:numPr>
+        <w:spacing w:line="240" w:lineRule="auto"/>
         <w:rPr>
           <w:lang w:val="en-US"/>
         </w:rPr>
@@ -3453,6 +3750,7 @@
           <w:ilvl w:val="1"/>
           <w:numId w:val="1"/>
         </w:numPr>
+        <w:spacing w:line="240" w:lineRule="auto"/>
         <w:rPr>
           <w:lang w:val="en-US"/>
         </w:rPr>
@@ -3471,6 +3769,7 @@
           <w:ilvl w:val="2"/>
           <w:numId w:val="1"/>
         </w:numPr>
+        <w:spacing w:line="240" w:lineRule="auto"/>
         <w:rPr>
           <w:lang w:val="en-US"/>
         </w:rPr>
@@ -3489,6 +3788,7 @@
           <w:ilvl w:val="2"/>
           <w:numId w:val="1"/>
         </w:numPr>
+        <w:spacing w:line="240" w:lineRule="auto"/>
         <w:rPr>
           <w:lang w:val="en-US"/>
         </w:rPr>
@@ -3513,6 +3813,7 @@
           <w:ilvl w:val="3"/>
           <w:numId w:val="1"/>
         </w:numPr>
+        <w:spacing w:line="240" w:lineRule="auto"/>
         <w:rPr>
           <w:lang w:val="en-US"/>
         </w:rPr>
@@ -3523,15 +3824,6 @@
         </w:rPr>
         <w:t>Game’s code</w:t>
       </w:r>
-    </w:p>
-    <w:p>
-      <w:pPr>
-        <w:pStyle w:val="Prrafodelista"/>
-        <w:ind w:left="2880"/>
-        <w:rPr>
-          <w:lang w:val="en-US"/>
-        </w:rPr>
-      </w:pPr>
     </w:p>
     <w:p>
       <w:pPr>
@@ -3540,6 +3832,7 @@
           <w:ilvl w:val="0"/>
           <w:numId w:val="1"/>
         </w:numPr>
+        <w:spacing w:line="240" w:lineRule="auto"/>
         <w:rPr>
           <w:lang w:val="en-US"/>
         </w:rPr>
@@ -3558,6 +3851,7 @@
           <w:ilvl w:val="1"/>
           <w:numId w:val="1"/>
         </w:numPr>
+        <w:spacing w:line="240" w:lineRule="auto"/>
         <w:rPr>
           <w:lang w:val="en-US"/>
         </w:rPr>
@@ -3568,15 +3862,6 @@
         </w:rPr>
         <w:t>Option to choose between two different sorting algorithms</w:t>
       </w:r>
-    </w:p>
-    <w:p>
-      <w:pPr>
-        <w:pStyle w:val="Prrafodelista"/>
-        <w:ind w:left="1440"/>
-        <w:rPr>
-          <w:lang w:val="en-US"/>
-        </w:rPr>
-      </w:pPr>
     </w:p>
     <w:p>
       <w:pPr>
@@ -3585,6 +3870,7 @@
           <w:ilvl w:val="0"/>
           <w:numId w:val="1"/>
         </w:numPr>
+        <w:spacing w:line="240" w:lineRule="auto"/>
         <w:rPr>
           <w:lang w:val="en-US"/>
         </w:rPr>
@@ -3603,6 +3889,7 @@
           <w:ilvl w:val="1"/>
           <w:numId w:val="1"/>
         </w:numPr>
+        <w:spacing w:line="240" w:lineRule="auto"/>
         <w:rPr>
           <w:lang w:val="en-US"/>
         </w:rPr>
@@ -3621,6 +3908,7 @@
           <w:ilvl w:val="1"/>
           <w:numId w:val="1"/>
         </w:numPr>
+        <w:spacing w:line="240" w:lineRule="auto"/>
         <w:rPr>
           <w:lang w:val="en-US"/>
         </w:rPr>
@@ -3639,6 +3927,7 @@
           <w:ilvl w:val="1"/>
           <w:numId w:val="1"/>
         </w:numPr>
+        <w:spacing w:line="240" w:lineRule="auto"/>
         <w:rPr>
           <w:lang w:val="en-US"/>
         </w:rPr>
@@ -3652,10 +3941,10 @@
     </w:p>
     <w:p>
       <w:pPr>
+        <w:spacing w:line="240" w:lineRule="auto"/>
         <w:rPr>
           <w:i/>
           <w:iCs/>
-          <w:u w:val="single"/>
           <w:lang w:val="en-US"/>
         </w:rPr>
       </w:pPr>
@@ -3663,7 +3952,6 @@
         <w:rPr>
           <w:i/>
           <w:iCs/>
-          <w:u w:val="single"/>
           <w:lang w:val="en-US"/>
         </w:rPr>
         <w:t>non-functional Requirements</w:t>
@@ -3676,6 +3964,7 @@
           <w:ilvl w:val="0"/>
           <w:numId w:val="1"/>
         </w:numPr>
+        <w:spacing w:line="240" w:lineRule="auto"/>
         <w:rPr>
           <w:i/>
           <w:iCs/>
@@ -3697,6 +3986,7 @@
           <w:ilvl w:val="1"/>
           <w:numId w:val="1"/>
         </w:numPr>
+        <w:spacing w:line="240" w:lineRule="auto"/>
         <w:rPr>
           <w:i/>
           <w:iCs/>
@@ -3718,6 +4008,7 @@
           <w:ilvl w:val="1"/>
           <w:numId w:val="1"/>
         </w:numPr>
+        <w:spacing w:line="240" w:lineRule="auto"/>
         <w:rPr>
           <w:i/>
           <w:iCs/>
@@ -3739,6 +4030,7 @@
           <w:ilvl w:val="2"/>
           <w:numId w:val="1"/>
         </w:numPr>
+        <w:spacing w:line="240" w:lineRule="auto"/>
         <w:rPr>
           <w:i/>
           <w:iCs/>
@@ -3760,6 +4052,7 @@
           <w:ilvl w:val="2"/>
           <w:numId w:val="1"/>
         </w:numPr>
+        <w:spacing w:line="240" w:lineRule="auto"/>
         <w:rPr>
           <w:i/>
           <w:iCs/>
@@ -3781,6 +4074,7 @@
           <w:ilvl w:val="2"/>
           <w:numId w:val="1"/>
         </w:numPr>
+        <w:spacing w:line="240" w:lineRule="auto"/>
         <w:rPr>
           <w:i/>
           <w:iCs/>
@@ -3802,6 +4096,7 @@
           <w:ilvl w:val="1"/>
           <w:numId w:val="1"/>
         </w:numPr>
+        <w:spacing w:line="240" w:lineRule="auto"/>
         <w:rPr>
           <w:i/>
           <w:iCs/>
@@ -3823,6 +4118,7 @@
           <w:ilvl w:val="2"/>
           <w:numId w:val="1"/>
         </w:numPr>
+        <w:spacing w:line="240" w:lineRule="auto"/>
         <w:rPr>
           <w:i/>
           <w:iCs/>
@@ -3834,7 +4130,19 @@
         <w:rPr>
           <w:lang w:val="en-US"/>
         </w:rPr>
-        <w:t xml:space="preserve">Both need to have temporal complexity </w:t>
+        <w:t>Both need to have t</w:t>
+      </w:r>
+      <w:r>
+        <w:rPr>
+          <w:lang w:val="en-US"/>
+        </w:rPr>
+        <w:t>emporal</w:t>
+      </w:r>
+      <w:r>
+        <w:rPr>
+          <w:lang w:val="en-US"/>
+        </w:rPr>
+        <w:t xml:space="preserve"> complexity </w:t>
       </w:r>
       <m:oMath>
         <m:r>
@@ -3897,6 +4205,263 @@
           <w:lang w:val="en-US"/>
         </w:rPr>
       </w:pPr>
+      <w:r>
+        <w:rPr>
+          <w:i/>
+          <w:iCs/>
+          <w:u w:val="single"/>
+          <w:lang w:val="en-US"/>
+        </w:rPr>
+        <w:lastRenderedPageBreak/>
+        <w:t>Sort Algorithms</w:t>
+      </w:r>
+    </w:p>
+    <w:p>
+      <w:pPr>
+        <w:rPr>
+          <w:lang w:val="en-US"/>
+        </w:rPr>
+      </w:pPr>
+      <w:r>
+        <w:rPr>
+          <w:lang w:val="en-US"/>
+        </w:rPr>
+        <w:t xml:space="preserve">We select as our two sorting algorithms: Insertion Sort and Selection Sort. Then, we analyze their temporal complexity to determine if they truly have </w:t>
+      </w:r>
+      <m:oMath>
+        <m:r>
+          <w:rPr>
+            <w:rFonts w:ascii="Cambria Math" w:hAnsi="Cambria Math"/>
+            <w:lang w:val="en-US"/>
+          </w:rPr>
+          <m:t>O</m:t>
+        </m:r>
+        <m:d>
+          <m:dPr>
+            <m:ctrlPr>
+              <w:rPr>
+                <w:rFonts w:ascii="Cambria Math" w:hAnsi="Cambria Math"/>
+                <w:i/>
+                <w:lang w:val="en-US"/>
+              </w:rPr>
+            </m:ctrlPr>
+          </m:dPr>
+          <m:e>
+            <m:sSup>
+              <m:sSupPr>
+                <m:ctrlPr>
+                  <w:rPr>
+                    <w:rFonts w:ascii="Cambria Math" w:hAnsi="Cambria Math"/>
+                    <w:i/>
+                    <w:lang w:val="en-US"/>
+                  </w:rPr>
+                </m:ctrlPr>
+              </m:sSupPr>
+              <m:e>
+                <m:r>
+                  <w:rPr>
+                    <w:rFonts w:ascii="Cambria Math" w:hAnsi="Cambria Math"/>
+                    <w:lang w:val="en-US"/>
+                  </w:rPr>
+                  <m:t>n</m:t>
+                </m:r>
+              </m:e>
+              <m:sup>
+                <m:r>
+                  <w:rPr>
+                    <w:rFonts w:ascii="Cambria Math" w:hAnsi="Cambria Math"/>
+                    <w:lang w:val="en-US"/>
+                  </w:rPr>
+                  <m:t>2</m:t>
+                </m:r>
+              </m:sup>
+            </m:sSup>
+          </m:e>
+        </m:d>
+      </m:oMath>
+      <w:r>
+        <w:rPr>
+          <w:rFonts w:eastAsiaTheme="minorEastAsia"/>
+          <w:lang w:val="en-US"/>
+        </w:rPr>
+        <w:t xml:space="preserve"> as the requirement specifies.</w:t>
+      </w:r>
+    </w:p>
+    <w:p>
+      <w:pPr>
+        <w:rPr>
+          <w:i/>
+          <w:iCs/>
+          <w:u w:val="single"/>
+          <w:lang w:val="en-US"/>
+        </w:rPr>
+      </w:pPr>
+      <w:r>
+        <w:rPr>
+          <w:i/>
+          <w:iCs/>
+          <w:u w:val="single"/>
+          <w:lang w:val="en-US"/>
+        </w:rPr>
+        <w:t>Temporal Complexity Analysis</w:t>
+      </w:r>
+    </w:p>
+    <w:p>
+      <w:pPr>
+        <w:rPr>
+          <w:i/>
+          <w:iCs/>
+          <w:lang w:val="en-US"/>
+        </w:rPr>
+      </w:pPr>
+      <w:r>
+        <w:rPr>
+          <w:i/>
+          <w:iCs/>
+          <w:lang w:val="en-US"/>
+        </w:rPr>
+        <w:t>Insertion Sort</w:t>
+      </w:r>
+    </w:p>
+    <w:tbl>
+      <w:tblPr>
+        <w:tblStyle w:val="Tablaconcuadrcula"/>
+        <w:tblW w:w="0" w:type="auto"/>
+        <w:tblLook w:val="04A0" w:firstRow="1" w:lastRow="0" w:firstColumn="1" w:lastColumn="0" w:noHBand="0" w:noVBand="1"/>
+      </w:tblPr>
+      <w:tblGrid>
+        <w:gridCol w:w="2992"/>
+        <w:gridCol w:w="2993"/>
+      </w:tblGrid>
+      <w:tr>
+        <w:tc>
+          <w:tcPr>
+            <w:tcW w:w="2992" w:type="dxa"/>
+          </w:tcPr>
+          <w:p>
+            <w:pPr>
+              <w:rPr>
+                <w:b/>
+                <w:bCs/>
+                <w:lang w:val="en-US"/>
+              </w:rPr>
+            </w:pPr>
+            <w:r>
+              <w:rPr>
+                <w:b/>
+                <w:bCs/>
+                <w:lang w:val="en-US"/>
+              </w:rPr>
+              <w:t>Algorithm</w:t>
+            </w:r>
+          </w:p>
+        </w:tc>
+        <w:tc>
+          <w:tcPr>
+            <w:tcW w:w="2993" w:type="dxa"/>
+          </w:tcPr>
+          <w:p>
+            <w:pPr>
+              <w:rPr>
+                <w:b/>
+                <w:bCs/>
+                <w:lang w:val="en-US"/>
+              </w:rPr>
+            </w:pPr>
+            <w:r>
+              <w:rPr>
+                <w:b/>
+                <w:bCs/>
+                <w:lang w:val="en-US"/>
+              </w:rPr>
+              <w:t>Time</w:t>
+            </w:r>
+          </w:p>
+        </w:tc>
+      </w:tr>
+      <w:tr>
+        <w:tc>
+          <w:tcPr>
+            <w:tcW w:w="2992" w:type="dxa"/>
+          </w:tcPr>
+          <w:p>
+            <w:r>
+              <w:rPr>
+                <w:lang w:val="en-US"/>
+              </w:rPr>
+              <w:t>in</w:t>
+            </w:r>
+            <w:r>
+              <w:rPr>
+                <w:lang w:val="en-US"/>
+              </w:rPr>
+              <w:t>t</w:t>
+            </w:r>
+          </w:p>
+        </w:tc>
+        <w:tc>
+          <w:tcPr>
+            <w:tcW w:w="2993" w:type="dxa"/>
+          </w:tcPr>
+          <w:p>
+            <w:pPr>
+              <w:rPr>
+                <w:i/>
+                <w:iCs/>
+                <w:lang w:val="en-US"/>
+              </w:rPr>
+            </w:pPr>
+          </w:p>
+        </w:tc>
+      </w:tr>
+      <w:tr>
+        <w:tc>
+          <w:tcPr>
+            <w:tcW w:w="2992" w:type="dxa"/>
+          </w:tcPr>
+          <w:p>
+            <w:pPr>
+              <w:rPr>
+                <w:i/>
+                <w:iCs/>
+                <w:lang w:val="en-US"/>
+              </w:rPr>
+            </w:pPr>
+          </w:p>
+        </w:tc>
+        <w:tc>
+          <w:tcPr>
+            <w:tcW w:w="2993" w:type="dxa"/>
+          </w:tcPr>
+          <w:p>
+            <w:pPr>
+              <w:rPr>
+                <w:i/>
+                <w:iCs/>
+                <w:lang w:val="en-US"/>
+              </w:rPr>
+            </w:pPr>
+          </w:p>
+        </w:tc>
+      </w:tr>
+    </w:tbl>
+    <w:p>
+      <w:pPr>
+        <w:rPr>
+          <w:i/>
+          <w:iCs/>
+          <w:lang w:val="en-US"/>
+        </w:rPr>
+      </w:pPr>
+    </w:p>
+    <w:p>
+      <w:pPr>
+        <w:rPr>
+          <w:i/>
+          <w:iCs/>
+          <w:lang w:val="en-US"/>
+        </w:rPr>
+      </w:pPr>
     </w:p>
     <w:p>
       <w:pPr>
@@ -4002,6 +4567,7 @@
             </w:pPr>
             <w:r>
               <w:rPr>
+                <w:noProof/>
                 <w:lang w:val="en-US"/>
               </w:rPr>
               <w:drawing>
@@ -4020,7 +4586,7 @@
                           <pic:cNvPicPr/>
                         </pic:nvPicPr>
                         <pic:blipFill>
-                          <a:blip r:embed="rId10"/>
+                          <a:blip r:embed="rId11"/>
                           <a:stretch>
                             <a:fillRect/>
                           </a:stretch>
@@ -4647,6 +5213,7 @@
             </w:pPr>
             <w:r>
               <w:rPr>
+                <w:noProof/>
                 <w:lang w:val="en-US"/>
               </w:rPr>
               <w:drawing>
@@ -4665,7 +5232,7 @@
                           <pic:cNvPicPr/>
                         </pic:nvPicPr>
                         <pic:blipFill>
-                          <a:blip r:embed="rId11"/>
+                          <a:blip r:embed="rId12"/>
                           <a:stretch>
                             <a:fillRect/>
                           </a:stretch>
@@ -5020,6 +5587,7 @@
             </w:pPr>
             <w:r>
               <w:rPr>
+                <w:noProof/>
                 <w:lang w:val="en-US"/>
               </w:rPr>
               <w:drawing>
@@ -5046,7 +5614,7 @@
                           <pic:cNvPicPr/>
                         </pic:nvPicPr>
                         <pic:blipFill>
-                          <a:blip r:embed="rId12" cstate="print">
+                          <a:blip r:embed="rId13" cstate="print">
                             <a:extLst>
                               <a:ext uri="{28A0092B-C50C-407E-A947-70E740481C1C}">
                                 <a14:useLocalDpi xmlns:a14="http://schemas.microsoft.com/office/drawing/2010/main" val="0"/>
@@ -5080,6 +5648,7 @@
             </w:r>
             <w:r>
               <w:rPr>
+                <w:noProof/>
                 <w:lang w:val="en-US"/>
               </w:rPr>
               <w:drawing>
@@ -5106,7 +5675,7 @@
                           <pic:cNvPicPr/>
                         </pic:nvPicPr>
                         <pic:blipFill rotWithShape="1">
-                          <a:blip r:embed="rId13" cstate="print">
+                          <a:blip r:embed="rId14" cstate="print">
                             <a:extLst>
                               <a:ext uri="{28A0092B-C50C-407E-A947-70E740481C1C}">
                                 <a14:useLocalDpi xmlns:a14="http://schemas.microsoft.com/office/drawing/2010/main" val="0"/>
@@ -5464,6 +6033,7 @@
             </w:pPr>
             <w:r>
               <w:rPr>
+                <w:noProof/>
                 <w:lang w:val="en-US"/>
               </w:rPr>
               <w:drawing>
@@ -5490,7 +6060,7 @@
                           <pic:cNvPicPr/>
                         </pic:nvPicPr>
                         <pic:blipFill rotWithShape="1">
-                          <a:blip r:embed="rId14" cstate="print">
+                          <a:blip r:embed="rId15" cstate="print">
                             <a:extLst>
                               <a:ext uri="{28A0092B-C50C-407E-A947-70E740481C1C}">
                                 <a14:useLocalDpi xmlns:a14="http://schemas.microsoft.com/office/drawing/2010/main" val="0"/>
@@ -5531,6 +6101,7 @@
             </w:r>
             <w:r>
               <w:rPr>
+                <w:noProof/>
                 <w:lang w:val="en-US"/>
               </w:rPr>
               <w:drawing>
@@ -5557,7 +6128,7 @@
                           <pic:cNvPicPr/>
                         </pic:nvPicPr>
                         <pic:blipFill>
-                          <a:blip r:embed="rId15" cstate="print">
+                          <a:blip r:embed="rId16" cstate="print">
                             <a:extLst>
                               <a:ext uri="{28A0092B-C50C-407E-A947-70E740481C1C}">
                                 <a14:useLocalDpi xmlns:a14="http://schemas.microsoft.com/office/drawing/2010/main" val="0"/>
@@ -5942,6 +6513,7 @@
             </w:pPr>
             <w:r>
               <w:rPr>
+                <w:noProof/>
                 <w:lang w:val="en-US"/>
               </w:rPr>
               <w:drawing>
@@ -5968,7 +6540,7 @@
                           <pic:cNvPicPr/>
                         </pic:nvPicPr>
                         <pic:blipFill rotWithShape="1">
-                          <a:blip r:embed="rId16" cstate="print">
+                          <a:blip r:embed="rId17" cstate="print">
                             <a:extLst>
                               <a:ext uri="{28A0092B-C50C-407E-A947-70E740481C1C}">
                                 <a14:useLocalDpi xmlns:a14="http://schemas.microsoft.com/office/drawing/2010/main" val="0"/>
@@ -6326,6 +6898,7 @@
             </w:pPr>
             <w:r>
               <w:rPr>
+                <w:noProof/>
                 <w:lang w:val="en-US"/>
               </w:rPr>
               <w:drawing>
@@ -6352,7 +6925,7 @@
                           <pic:cNvPicPr/>
                         </pic:nvPicPr>
                         <pic:blipFill>
-                          <a:blip r:embed="rId17" cstate="print">
+                          <a:blip r:embed="rId18" cstate="print">
                             <a:extLst>
                               <a:ext uri="{28A0092B-C50C-407E-A947-70E740481C1C}">
                                 <a14:useLocalDpi xmlns:a14="http://schemas.microsoft.com/office/drawing/2010/main" val="0"/>
@@ -6512,6 +7085,7 @@
             <w:r>
               <w:rPr>
                 <w:rFonts w:eastAsiaTheme="minorEastAsia"/>
+                <w:noProof/>
                 <w:lang w:val="en-US"/>
               </w:rPr>
               <w:drawing>
@@ -6530,7 +7104,7 @@
                           <pic:cNvPicPr/>
                         </pic:nvPicPr>
                         <pic:blipFill>
-                          <a:blip r:embed="rId18" cstate="print">
+                          <a:blip r:embed="rId19" cstate="print">
                             <a:extLst>
                               <a:ext uri="{28A0092B-C50C-407E-A947-70E740481C1C}">
                                 <a14:useLocalDpi xmlns:a14="http://schemas.microsoft.com/office/drawing/2010/main" val="0"/>
@@ -7212,6 +7786,7 @@
             </w:pPr>
             <w:r>
               <w:rPr>
+                <w:noProof/>
                 <w:lang w:val="en-US"/>
               </w:rPr>
               <w:drawing>
@@ -7230,7 +7805,7 @@
                           <pic:cNvPicPr/>
                         </pic:nvPicPr>
                         <pic:blipFill>
-                          <a:blip r:embed="rId19"/>
+                          <a:blip r:embed="rId20"/>
                           <a:stretch>
                             <a:fillRect/>
                           </a:stretch>
@@ -7590,6 +8165,7 @@
             </w:pPr>
             <w:r>
               <w:rPr>
+                <w:noProof/>
                 <w:lang w:val="en-US"/>
               </w:rPr>
               <w:drawing>
@@ -7616,7 +8192,7 @@
                           <pic:cNvPicPr/>
                         </pic:nvPicPr>
                         <pic:blipFill>
-                          <a:blip r:embed="rId20">
+                          <a:blip r:embed="rId21">
                             <a:extLst>
                               <a:ext uri="{28A0092B-C50C-407E-A947-70E740481C1C}">
                                 <a14:useLocalDpi xmlns:a14="http://schemas.microsoft.com/office/drawing/2010/main" val="0"/>
@@ -7650,6 +8226,7 @@
             </w:r>
             <w:r>
               <w:rPr>
+                <w:noProof/>
                 <w:lang w:val="en-US"/>
               </w:rPr>
               <w:drawing>
@@ -7676,7 +8253,7 @@
                           <pic:cNvPicPr/>
                         </pic:nvPicPr>
                         <pic:blipFill>
-                          <a:blip r:embed="rId19">
+                          <a:blip r:embed="rId20">
                             <a:extLst>
                               <a:ext uri="{28A0092B-C50C-407E-A947-70E740481C1C}">
                                 <a14:useLocalDpi xmlns:a14="http://schemas.microsoft.com/office/drawing/2010/main" val="0"/>
@@ -8004,6 +8581,7 @@
             </w:pPr>
             <w:r>
               <w:rPr>
+                <w:noProof/>
                 <w:lang w:val="en-US"/>
               </w:rPr>
               <w:drawing>
@@ -8030,7 +8608,7 @@
                           <pic:cNvPicPr/>
                         </pic:nvPicPr>
                         <pic:blipFill>
-                          <a:blip r:embed="rId21">
+                          <a:blip r:embed="rId22">
                             <a:extLst>
                               <a:ext uri="{28A0092B-C50C-407E-A947-70E740481C1C}">
                                 <a14:useLocalDpi xmlns:a14="http://schemas.microsoft.com/office/drawing/2010/main" val="0"/>
@@ -8064,6 +8642,7 @@
             </w:r>
             <w:r>
               <w:rPr>
+                <w:noProof/>
                 <w:lang w:val="en-US"/>
               </w:rPr>
               <w:drawing>
@@ -8090,7 +8669,7 @@
                           <pic:cNvPicPr/>
                         </pic:nvPicPr>
                         <pic:blipFill>
-                          <a:blip r:embed="rId22">
+                          <a:blip r:embed="rId23">
                             <a:extLst>
                               <a:ext uri="{28A0092B-C50C-407E-A947-70E740481C1C}">
                                 <a14:useLocalDpi xmlns:a14="http://schemas.microsoft.com/office/drawing/2010/main" val="0"/>
@@ -8541,6 +9120,7 @@
             </w:pPr>
             <w:r>
               <w:rPr>
+                <w:noProof/>
                 <w:lang w:val="en-US"/>
               </w:rPr>
               <w:drawing>
@@ -8567,7 +9147,7 @@
                           <pic:cNvPicPr/>
                         </pic:nvPicPr>
                         <pic:blipFill>
-                          <a:blip r:embed="rId20">
+                          <a:blip r:embed="rId21">
                             <a:extLst>
                               <a:ext uri="{28A0092B-C50C-407E-A947-70E740481C1C}">
                                 <a14:useLocalDpi xmlns:a14="http://schemas.microsoft.com/office/drawing/2010/main" val="0"/>
@@ -8918,6 +9498,7 @@
             </w:pPr>
             <w:r>
               <w:rPr>
+                <w:noProof/>
                 <w:lang w:val="en-US"/>
               </w:rPr>
               <w:drawing>
@@ -8944,7 +9525,7 @@
                           <pic:cNvPicPr/>
                         </pic:nvPicPr>
                         <pic:blipFill>
-                          <a:blip r:embed="rId23">
+                          <a:blip r:embed="rId24">
                             <a:extLst>
                               <a:ext uri="{28A0092B-C50C-407E-A947-70E740481C1C}">
                                 <a14:useLocalDpi xmlns:a14="http://schemas.microsoft.com/office/drawing/2010/main" val="0"/>
@@ -9106,6 +9687,7 @@
       <w:r>
         <w:rPr>
           <w:rFonts w:cs="Times New Roman"/>
+          <w:noProof/>
           <w:lang w:val="en-US"/>
         </w:rPr>
         <w:drawing>
@@ -9132,7 +9714,7 @@
                     <pic:cNvPicPr/>
                   </pic:nvPicPr>
                   <pic:blipFill>
-                    <a:blip r:embed="rId24" cstate="print">
+                    <a:blip r:embed="rId25" cstate="print">
                       <a:extLst>
                         <a:ext uri="{28A0092B-C50C-407E-A947-70E740481C1C}">
                           <a14:useLocalDpi xmlns:a14="http://schemas.microsoft.com/office/drawing/2010/main" val="0"/>
@@ -9167,6 +9749,7 @@
       <w:r>
         <w:rPr>
           <w:rFonts w:cs="Times New Roman"/>
+          <w:noProof/>
           <w:lang w:val="en-US"/>
         </w:rPr>
         <w:drawing>
@@ -9193,7 +9776,7 @@
                     <pic:cNvPicPr/>
                   </pic:nvPicPr>
                   <pic:blipFill>
-                    <a:blip r:embed="rId25" cstate="print">
+                    <a:blip r:embed="rId26" cstate="print">
                       <a:extLst>
                         <a:ext uri="{28A0092B-C50C-407E-A947-70E740481C1C}">
                           <a14:useLocalDpi xmlns:a14="http://schemas.microsoft.com/office/drawing/2010/main" val="0"/>
@@ -9244,6 +9827,7 @@
       <w:r>
         <w:rPr>
           <w:rFonts w:cs="Times New Roman"/>
+          <w:noProof/>
           <w:lang w:val="en-US"/>
         </w:rPr>
         <w:lastRenderedPageBreak/>
@@ -9271,7 +9855,7 @@
                     <pic:cNvPicPr/>
                   </pic:nvPicPr>
                   <pic:blipFill>
-                    <a:blip r:embed="rId26" cstate="print">
+                    <a:blip r:embed="rId27" cstate="print">
                       <a:extLst>
                         <a:ext uri="{28A0092B-C50C-407E-A947-70E740481C1C}">
                           <a14:useLocalDpi xmlns:a14="http://schemas.microsoft.com/office/drawing/2010/main" val="0"/>
@@ -9496,7 +10080,7 @@
       </w:pPr>
     </w:p>
     <w:sectPr>
-      <w:headerReference w:type="default" r:id="rId27"/>
+      <w:headerReference w:type="default" r:id="rId28"/>
       <w:pgSz w:w="12240" w:h="15840"/>
       <w:pgMar w:top="1417" w:right="1701" w:bottom="1417" w:left="1701" w:header="708" w:footer="708" w:gutter="0"/>
       <w:cols w:space="708"/>

</xml_diff>

<commit_message>
Solved an error on insert but have some difficulties
</commit_message>
<xml_diff>
--- a/docs/Engineering Method.docx
+++ b/docs/Engineering Method.docx
@@ -1532,7 +1532,23 @@
           <w:rFonts w:eastAsiaTheme="minorEastAsia" w:cs="Times New Roman"/>
           <w:lang w:val="en-US"/>
         </w:rPr>
-        <w:t xml:space="preserve"> of minutes that will be added to each user (2</w:t>
+        <w:t xml:space="preserve"> of minutes that wi</w:t>
+      </w:r>
+      <w:proofErr w:type="spellStart"/>
+      <w:r>
+        <w:rPr>
+          <w:rFonts w:eastAsiaTheme="minorEastAsia" w:cs="Times New Roman"/>
+          <w:lang w:val="en-US"/>
+        </w:rPr>
+        <w:t>ll</w:t>
+      </w:r>
+      <w:proofErr w:type="spellEnd"/>
+      <w:r>
+        <w:rPr>
+          <w:rFonts w:eastAsiaTheme="minorEastAsia" w:cs="Times New Roman"/>
+          <w:lang w:val="en-US"/>
+        </w:rPr>
+        <w:t xml:space="preserve"> be added to each user (2</w:t>
       </w:r>
       <w:r>
         <w:rPr>
@@ -1660,6 +1676,7 @@
         </w:rPr>
         <w:t xml:space="preserve"> minutes, where n is their position in the line to use the tablet (index 1) and g is the number of games they have in their basket. A client that used the tablet 4</w:t>
       </w:r>
+      <w:proofErr w:type="spellStart"/>
       <w:r>
         <w:rPr>
           <w:rFonts w:eastAsiaTheme="minorEastAsia" w:cs="Times New Roman"/>
@@ -1668,6 +1685,7 @@
         </w:rPr>
         <w:t>th</w:t>
       </w:r>
+      <w:proofErr w:type="spellEnd"/>
       <w:r>
         <w:rPr>
           <w:rFonts w:eastAsiaTheme="minorEastAsia" w:cs="Times New Roman"/>
@@ -4326,20 +4344,24 @@
     <w:tbl>
       <w:tblPr>
         <w:tblStyle w:val="Tablaconcuadrcula"/>
-        <w:tblW w:w="0" w:type="auto"/>
+        <w:tblW w:w="9521" w:type="dxa"/>
         <w:tblLook w:val="04A0" w:firstRow="1" w:lastRow="0" w:firstColumn="1" w:lastColumn="0" w:noHBand="0" w:noVBand="1"/>
       </w:tblPr>
       <w:tblGrid>
-        <w:gridCol w:w="2992"/>
-        <w:gridCol w:w="2993"/>
+        <w:gridCol w:w="6912"/>
+        <w:gridCol w:w="2609"/>
       </w:tblGrid>
       <w:tr>
+        <w:trPr>
+          <w:trHeight w:val="218"/>
+        </w:trPr>
         <w:tc>
           <w:tcPr>
-            <w:tcW w:w="2992" w:type="dxa"/>
+            <w:tcW w:w="6912" w:type="dxa"/>
           </w:tcPr>
           <w:p>
             <w:pPr>
+              <w:jc w:val="center"/>
               <w:rPr>
                 <w:b/>
                 <w:bCs/>
@@ -4358,10 +4380,11 @@
         </w:tc>
         <w:tc>
           <w:tcPr>
-            <w:tcW w:w="2993" w:type="dxa"/>
+            <w:tcW w:w="2609" w:type="dxa"/>
           </w:tcPr>
           <w:p>
             <w:pPr>
+              <w:jc w:val="center"/>
               <w:rPr>
                 <w:b/>
                 <w:bCs/>
@@ -4380,67 +4403,728 @@
         </w:tc>
       </w:tr>
       <w:tr>
+        <w:trPr>
+          <w:trHeight w:val="228"/>
+        </w:trPr>
         <w:tc>
           <w:tcPr>
-            <w:tcW w:w="2992" w:type="dxa"/>
+            <w:tcW w:w="6912" w:type="dxa"/>
           </w:tcPr>
           <w:p>
             <w:r>
               <w:rPr>
                 <w:lang w:val="en-US"/>
               </w:rPr>
-              <w:t>in</w:t>
+              <w:t>I</w:t>
             </w:r>
             <w:r>
               <w:rPr>
                 <w:lang w:val="en-US"/>
               </w:rPr>
+              <w:t>n</w:t>
+            </w:r>
+            <w:r>
+              <w:rPr>
+                <w:lang w:val="en-US"/>
+              </w:rPr>
               <w:t>t</w:t>
+            </w:r>
+            <w:r>
+              <w:rPr>
+                <w:lang w:val="en-US"/>
+              </w:rPr>
+              <w:t xml:space="preserve"> n = </w:t>
+            </w:r>
+            <w:proofErr w:type="spellStart"/>
+            <w:proofErr w:type="gramStart"/>
+            <w:r>
+              <w:rPr>
+                <w:lang w:val="en-US"/>
+              </w:rPr>
+              <w:t>arr.length</w:t>
+            </w:r>
+            <w:proofErr w:type="spellEnd"/>
+            <w:proofErr w:type="gramEnd"/>
+            <w:r>
+              <w:rPr>
+                <w:lang w:val="en-US"/>
+              </w:rPr>
+              <w:t>;</w:t>
             </w:r>
           </w:p>
         </w:tc>
         <w:tc>
           <w:tcPr>
-            <w:tcW w:w="2993" w:type="dxa"/>
+            <w:tcW w:w="2609" w:type="dxa"/>
           </w:tcPr>
           <w:p>
             <w:pPr>
-              <w:rPr>
-                <w:i/>
-                <w:iCs/>
-                <w:lang w:val="en-US"/>
-              </w:rPr>
-            </w:pPr>
+              <w:jc w:val="center"/>
+              <w:rPr>
+                <w:lang w:val="en-US"/>
+              </w:rPr>
+            </w:pPr>
+            <w:r>
+              <w:rPr>
+                <w:lang w:val="en-US"/>
+              </w:rPr>
+              <w:t>1</w:t>
+            </w:r>
           </w:p>
         </w:tc>
       </w:tr>
       <w:tr>
+        <w:trPr>
+          <w:trHeight w:val="218"/>
+        </w:trPr>
         <w:tc>
           <w:tcPr>
-            <w:tcW w:w="2992" w:type="dxa"/>
+            <w:tcW w:w="6912" w:type="dxa"/>
           </w:tcPr>
           <w:p>
             <w:pPr>
               <w:rPr>
-                <w:i/>
-                <w:iCs/>
-                <w:lang w:val="en-US"/>
-              </w:rPr>
-            </w:pPr>
+                <w:lang w:val="en-US"/>
+              </w:rPr>
+            </w:pPr>
+            <w:r>
+              <w:rPr>
+                <w:lang w:val="en-US"/>
+              </w:rPr>
+              <w:t xml:space="preserve">For (int j = 1; j &lt; n; </w:t>
+            </w:r>
+            <w:proofErr w:type="spellStart"/>
+            <w:r>
+              <w:rPr>
+                <w:lang w:val="en-US"/>
+              </w:rPr>
+              <w:t>j++</w:t>
+            </w:r>
+            <w:proofErr w:type="spellEnd"/>
+            <w:r>
+              <w:rPr>
+                <w:lang w:val="en-US"/>
+              </w:rPr>
+              <w:t>)</w:t>
+            </w:r>
           </w:p>
         </w:tc>
         <w:tc>
           <w:tcPr>
-            <w:tcW w:w="2993" w:type="dxa"/>
+            <w:tcW w:w="2609" w:type="dxa"/>
           </w:tcPr>
           <w:p>
             <w:pPr>
-              <w:rPr>
-                <w:i/>
-                <w:iCs/>
-                <w:lang w:val="en-US"/>
-              </w:rPr>
-            </w:pPr>
+              <w:jc w:val="center"/>
+              <w:rPr>
+                <w:lang w:val="en-US"/>
+              </w:rPr>
+            </w:pPr>
+            <w:r>
+              <w:rPr>
+                <w:lang w:val="en-US"/>
+              </w:rPr>
+              <w:t>n</w:t>
+            </w:r>
+          </w:p>
+        </w:tc>
+      </w:tr>
+      <w:tr>
+        <w:trPr>
+          <w:trHeight w:val="228"/>
+        </w:trPr>
+        <w:tc>
+          <w:tcPr>
+            <w:tcW w:w="6912" w:type="dxa"/>
+          </w:tcPr>
+          <w:p>
+            <w:pPr>
+              <w:rPr>
+                <w:lang w:val="en-US"/>
+              </w:rPr>
+            </w:pPr>
+            <w:r>
+              <w:rPr>
+                <w:lang w:val="en-US"/>
+              </w:rPr>
+              <w:t xml:space="preserve">    Int key = </w:t>
+            </w:r>
+            <w:proofErr w:type="spellStart"/>
+            <w:r>
+              <w:rPr>
+                <w:lang w:val="en-US"/>
+              </w:rPr>
+              <w:t>arr</w:t>
+            </w:r>
+            <w:proofErr w:type="spellEnd"/>
+            <w:r>
+              <w:rPr>
+                <w:lang w:val="en-US"/>
+              </w:rPr>
+              <w:t>[j];</w:t>
+            </w:r>
+          </w:p>
+        </w:tc>
+        <w:tc>
+          <w:tcPr>
+            <w:tcW w:w="2609" w:type="dxa"/>
+          </w:tcPr>
+          <w:p>
+            <w:pPr>
+              <w:jc w:val="center"/>
+              <w:rPr>
+                <w:lang w:val="en-US"/>
+              </w:rPr>
+            </w:pPr>
+            <w:r>
+              <w:rPr>
+                <w:lang w:val="en-US"/>
+              </w:rPr>
+              <w:t>n – 1</w:t>
+            </w:r>
+          </w:p>
+        </w:tc>
+      </w:tr>
+      <w:tr>
+        <w:trPr>
+          <w:trHeight w:val="218"/>
+        </w:trPr>
+        <w:tc>
+          <w:tcPr>
+            <w:tcW w:w="6912" w:type="dxa"/>
+          </w:tcPr>
+          <w:p>
+            <w:pPr>
+              <w:rPr>
+                <w:lang w:val="en-US"/>
+              </w:rPr>
+            </w:pPr>
+            <w:r>
+              <w:rPr>
+                <w:lang w:val="en-US"/>
+              </w:rPr>
+              <w:t xml:space="preserve">    Int I = j - 1;</w:t>
+            </w:r>
+          </w:p>
+        </w:tc>
+        <w:tc>
+          <w:tcPr>
+            <w:tcW w:w="2609" w:type="dxa"/>
+          </w:tcPr>
+          <w:p>
+            <w:pPr>
+              <w:jc w:val="center"/>
+              <w:rPr>
+                <w:lang w:val="en-US"/>
+              </w:rPr>
+            </w:pPr>
+            <w:r>
+              <w:rPr>
+                <w:lang w:val="en-US"/>
+              </w:rPr>
+              <w:t>n</w:t>
+            </w:r>
+            <w:r>
+              <w:rPr>
+                <w:lang w:val="en-US"/>
+              </w:rPr>
+              <w:t xml:space="preserve"> – 1</w:t>
+            </w:r>
+          </w:p>
+        </w:tc>
+      </w:tr>
+      <w:tr>
+        <w:trPr>
+          <w:trHeight w:val="53"/>
+        </w:trPr>
+        <w:tc>
+          <w:tcPr>
+            <w:tcW w:w="6912" w:type="dxa"/>
+          </w:tcPr>
+          <w:p>
+            <w:pPr>
+              <w:rPr>
+                <w:lang w:val="en-US"/>
+              </w:rPr>
+            </w:pPr>
+            <w:r>
+              <w:rPr>
+                <w:lang w:val="en-US"/>
+              </w:rPr>
+              <w:t xml:space="preserve">    Int compare = </w:t>
+            </w:r>
+            <w:proofErr w:type="spellStart"/>
+            <w:r>
+              <w:rPr>
+                <w:lang w:val="en-US"/>
+              </w:rPr>
+              <w:t>getShelf</w:t>
+            </w:r>
+            <w:proofErr w:type="spellEnd"/>
+            <w:r>
+              <w:rPr>
+                <w:lang w:val="en-US"/>
+              </w:rPr>
+              <w:t>(</w:t>
+            </w:r>
+            <w:proofErr w:type="spellStart"/>
+            <w:r>
+              <w:rPr>
+                <w:lang w:val="en-US"/>
+              </w:rPr>
+              <w:t>arr</w:t>
+            </w:r>
+            <w:proofErr w:type="spellEnd"/>
+            <w:r>
+              <w:rPr>
+                <w:lang w:val="en-US"/>
+              </w:rPr>
+              <w:t>[</w:t>
+            </w:r>
+            <w:proofErr w:type="spellStart"/>
+            <w:r>
+              <w:rPr>
+                <w:lang w:val="en-US"/>
+              </w:rPr>
+              <w:t>i</w:t>
+            </w:r>
+            <w:proofErr w:type="spellEnd"/>
+            <w:r>
+              <w:rPr>
+                <w:lang w:val="en-US"/>
+              </w:rPr>
+              <w:t>], shelf</w:t>
+            </w:r>
+            <w:proofErr w:type="gramStart"/>
+            <w:r>
+              <w:rPr>
+                <w:lang w:val="en-US"/>
+              </w:rPr>
+              <w:t>).</w:t>
+            </w:r>
+            <w:proofErr w:type="spellStart"/>
+            <w:r>
+              <w:rPr>
+                <w:lang w:val="en-US"/>
+              </w:rPr>
+              <w:t>compareTo</w:t>
+            </w:r>
+            <w:proofErr w:type="spellEnd"/>
+            <w:proofErr w:type="gramEnd"/>
+            <w:r>
+              <w:rPr>
+                <w:lang w:val="en-US"/>
+              </w:rPr>
+              <w:t>(</w:t>
+            </w:r>
+            <w:proofErr w:type="spellStart"/>
+            <w:r>
+              <w:rPr>
+                <w:lang w:val="en-US"/>
+              </w:rPr>
+              <w:t>getShelf</w:t>
+            </w:r>
+            <w:proofErr w:type="spellEnd"/>
+            <w:r>
+              <w:rPr>
+                <w:lang w:val="en-US"/>
+              </w:rPr>
+              <w:t>(key, shelf));</w:t>
+            </w:r>
+          </w:p>
+        </w:tc>
+        <w:tc>
+          <w:tcPr>
+            <w:tcW w:w="2609" w:type="dxa"/>
+          </w:tcPr>
+          <w:p>
+            <w:pPr>
+              <w:jc w:val="center"/>
+              <w:rPr>
+                <w:lang w:val="en-US"/>
+              </w:rPr>
+            </w:pPr>
+            <w:r>
+              <w:rPr>
+                <w:lang w:val="en-US"/>
+              </w:rPr>
+              <w:t>n</w:t>
+            </w:r>
+            <w:r>
+              <w:rPr>
+                <w:lang w:val="en-US"/>
+              </w:rPr>
+              <w:t xml:space="preserve"> – 1</w:t>
+            </w:r>
+          </w:p>
+        </w:tc>
+      </w:tr>
+      <w:tr>
+        <w:trPr>
+          <w:trHeight w:val="218"/>
+        </w:trPr>
+        <w:tc>
+          <w:tcPr>
+            <w:tcW w:w="6912" w:type="dxa"/>
+          </w:tcPr>
+          <w:p>
+            <w:pPr>
+              <w:jc w:val="left"/>
+              <w:rPr>
+                <w:lang w:val="en-US"/>
+              </w:rPr>
+            </w:pPr>
+            <w:r>
+              <w:rPr>
+                <w:lang w:val="en-US"/>
+              </w:rPr>
+              <w:t xml:space="preserve">    while ((</w:t>
+            </w:r>
+            <w:proofErr w:type="spellStart"/>
+            <w:r>
+              <w:rPr>
+                <w:lang w:val="en-US"/>
+              </w:rPr>
+              <w:t>i</w:t>
+            </w:r>
+            <w:proofErr w:type="spellEnd"/>
+            <w:r>
+              <w:rPr>
+                <w:lang w:val="en-US"/>
+              </w:rPr>
+              <w:t xml:space="preserve"> &gt; -1) &amp;&amp; (compare &gt;= 0))</w:t>
+            </w:r>
+          </w:p>
+        </w:tc>
+        <w:tc>
+          <w:tcPr>
+            <w:tcW w:w="2609" w:type="dxa"/>
+          </w:tcPr>
+          <w:p>
+            <w:pPr>
+              <w:jc w:val="center"/>
+              <w:rPr>
+                <w:lang w:val="en-US"/>
+              </w:rPr>
+            </w:pPr>
+            <w:r>
+              <w:rPr>
+                <w:lang w:val="en-US"/>
+              </w:rPr>
+              <w:t>(</w:t>
+            </w:r>
+            <w:r>
+              <w:rPr>
+                <w:lang w:val="en-US"/>
+              </w:rPr>
+              <w:t>n(n+1)</w:t>
+            </w:r>
+            <w:r>
+              <w:rPr>
+                <w:lang w:val="en-US"/>
+              </w:rPr>
+              <w:t>/</w:t>
+            </w:r>
+            <w:r>
+              <w:rPr>
+                <w:lang w:val="en-US"/>
+              </w:rPr>
+              <w:t>2</w:t>
+            </w:r>
+            <w:r>
+              <w:rPr>
+                <w:lang w:val="en-US"/>
+              </w:rPr>
+              <w:t>) + (n – 1)</w:t>
+            </w:r>
+          </w:p>
+        </w:tc>
+      </w:tr>
+      <w:tr>
+        <w:trPr>
+          <w:trHeight w:val="218"/>
+        </w:trPr>
+        <w:tc>
+          <w:tcPr>
+            <w:tcW w:w="6912" w:type="dxa"/>
+          </w:tcPr>
+          <w:p>
+            <w:pPr>
+              <w:jc w:val="left"/>
+              <w:rPr>
+                <w:lang w:val="en-US"/>
+              </w:rPr>
+            </w:pPr>
+            <w:r>
+              <w:rPr>
+                <w:lang w:val="en-US"/>
+              </w:rPr>
+              <w:t xml:space="preserve">        </w:t>
+            </w:r>
+            <w:proofErr w:type="spellStart"/>
+            <w:proofErr w:type="gramStart"/>
+            <w:r>
+              <w:rPr>
+                <w:lang w:val="en-US"/>
+              </w:rPr>
+              <w:t>arr</w:t>
+            </w:r>
+            <w:proofErr w:type="spellEnd"/>
+            <w:r>
+              <w:rPr>
+                <w:lang w:val="en-US"/>
+              </w:rPr>
+              <w:t>[</w:t>
+            </w:r>
+            <w:proofErr w:type="spellStart"/>
+            <w:proofErr w:type="gramEnd"/>
+            <w:r>
+              <w:rPr>
+                <w:lang w:val="en-US"/>
+              </w:rPr>
+              <w:t>i</w:t>
+            </w:r>
+            <w:proofErr w:type="spellEnd"/>
+            <w:r>
+              <w:rPr>
+                <w:lang w:val="en-US"/>
+              </w:rPr>
+              <w:t xml:space="preserve"> + 1] = </w:t>
+            </w:r>
+            <w:proofErr w:type="spellStart"/>
+            <w:r>
+              <w:rPr>
+                <w:lang w:val="en-US"/>
+              </w:rPr>
+              <w:t>arr</w:t>
+            </w:r>
+            <w:proofErr w:type="spellEnd"/>
+            <w:r>
+              <w:rPr>
+                <w:lang w:val="en-US"/>
+              </w:rPr>
+              <w:t>[</w:t>
+            </w:r>
+            <w:proofErr w:type="spellStart"/>
+            <w:r>
+              <w:rPr>
+                <w:lang w:val="en-US"/>
+              </w:rPr>
+              <w:t>i</w:t>
+            </w:r>
+            <w:proofErr w:type="spellEnd"/>
+            <w:r>
+              <w:rPr>
+                <w:lang w:val="en-US"/>
+              </w:rPr>
+              <w:t>];</w:t>
+            </w:r>
+          </w:p>
+        </w:tc>
+        <w:tc>
+          <w:tcPr>
+            <w:tcW w:w="2609" w:type="dxa"/>
+          </w:tcPr>
+          <w:p>
+            <w:pPr>
+              <w:jc w:val="center"/>
+              <w:rPr>
+                <w:lang w:val="en-US"/>
+              </w:rPr>
+            </w:pPr>
+            <w:r>
+              <w:rPr>
+                <w:lang w:val="en-US"/>
+              </w:rPr>
+              <w:t>(n(n+1)/2)</w:t>
+            </w:r>
+          </w:p>
+        </w:tc>
+      </w:tr>
+      <w:tr>
+        <w:trPr>
+          <w:trHeight w:val="218"/>
+        </w:trPr>
+        <w:tc>
+          <w:tcPr>
+            <w:tcW w:w="6912" w:type="dxa"/>
+          </w:tcPr>
+          <w:p>
+            <w:pPr>
+              <w:jc w:val="left"/>
+              <w:rPr>
+                <w:lang w:val="en-US"/>
+              </w:rPr>
+            </w:pPr>
+            <w:r>
+              <w:rPr>
+                <w:lang w:val="en-US"/>
+              </w:rPr>
+              <w:t xml:space="preserve">        </w:t>
+            </w:r>
+            <w:proofErr w:type="spellStart"/>
+            <w:r>
+              <w:rPr>
+                <w:lang w:val="en-US"/>
+              </w:rPr>
+              <w:t>i</w:t>
+            </w:r>
+            <w:proofErr w:type="spellEnd"/>
+            <w:r>
+              <w:rPr>
+                <w:lang w:val="en-US"/>
+              </w:rPr>
+              <w:t>--;</w:t>
+            </w:r>
+          </w:p>
+        </w:tc>
+        <w:tc>
+          <w:tcPr>
+            <w:tcW w:w="2609" w:type="dxa"/>
+          </w:tcPr>
+          <w:p>
+            <w:pPr>
+              <w:jc w:val="center"/>
+              <w:rPr>
+                <w:lang w:val="en-US"/>
+              </w:rPr>
+            </w:pPr>
+            <w:r>
+              <w:rPr>
+                <w:lang w:val="en-US"/>
+              </w:rPr>
+              <w:t>(n(n+1)/2)</w:t>
+            </w:r>
+          </w:p>
+        </w:tc>
+      </w:tr>
+      <w:tr>
+        <w:trPr>
+          <w:trHeight w:val="218"/>
+        </w:trPr>
+        <w:tc>
+          <w:tcPr>
+            <w:tcW w:w="6912" w:type="dxa"/>
+          </w:tcPr>
+          <w:p>
+            <w:pPr>
+              <w:jc w:val="left"/>
+              <w:rPr>
+                <w:lang w:val="en-US"/>
+              </w:rPr>
+            </w:pPr>
+            <w:r>
+              <w:rPr>
+                <w:lang w:val="en-US"/>
+              </w:rPr>
+              <w:t xml:space="preserve">    </w:t>
+            </w:r>
+            <w:proofErr w:type="spellStart"/>
+            <w:proofErr w:type="gramStart"/>
+            <w:r>
+              <w:rPr>
+                <w:lang w:val="en-US"/>
+              </w:rPr>
+              <w:t>arr</w:t>
+            </w:r>
+            <w:proofErr w:type="spellEnd"/>
+            <w:r>
+              <w:rPr>
+                <w:lang w:val="en-US"/>
+              </w:rPr>
+              <w:t>[</w:t>
+            </w:r>
+            <w:proofErr w:type="spellStart"/>
+            <w:proofErr w:type="gramEnd"/>
+            <w:r>
+              <w:rPr>
+                <w:lang w:val="en-US"/>
+              </w:rPr>
+              <w:t>i</w:t>
+            </w:r>
+            <w:proofErr w:type="spellEnd"/>
+            <w:r>
+              <w:rPr>
+                <w:lang w:val="en-US"/>
+              </w:rPr>
+              <w:t xml:space="preserve"> + 1] = key;</w:t>
+            </w:r>
+          </w:p>
+        </w:tc>
+        <w:tc>
+          <w:tcPr>
+            <w:tcW w:w="2609" w:type="dxa"/>
+          </w:tcPr>
+          <w:p>
+            <w:pPr>
+              <w:jc w:val="center"/>
+              <w:rPr>
+                <w:lang w:val="en-US"/>
+              </w:rPr>
+            </w:pPr>
+            <w:r>
+              <w:rPr>
+                <w:lang w:val="en-US"/>
+              </w:rPr>
+              <w:t>N</w:t>
+            </w:r>
+          </w:p>
+        </w:tc>
+      </w:tr>
+      <w:tr>
+        <w:trPr>
+          <w:trHeight w:val="218"/>
+        </w:trPr>
+        <w:tc>
+          <w:tcPr>
+            <w:tcW w:w="6912" w:type="dxa"/>
+          </w:tcPr>
+          <w:p>
+            <w:pPr>
+              <w:jc w:val="left"/>
+              <w:rPr>
+                <w:lang w:val="en-US"/>
+              </w:rPr>
+            </w:pPr>
+            <w:r>
+              <w:rPr>
+                <w:lang w:val="en-US"/>
+              </w:rPr>
+              <w:t xml:space="preserve">return </w:t>
+            </w:r>
+            <w:proofErr w:type="spellStart"/>
+            <w:r>
+              <w:rPr>
+                <w:lang w:val="en-US"/>
+              </w:rPr>
+              <w:t>arr</w:t>
+            </w:r>
+            <w:proofErr w:type="spellEnd"/>
+            <w:r>
+              <w:rPr>
+                <w:lang w:val="en-US"/>
+              </w:rPr>
+              <w:t>;</w:t>
+            </w:r>
+          </w:p>
+        </w:tc>
+        <w:tc>
+          <w:tcPr>
+            <w:tcW w:w="2609" w:type="dxa"/>
+          </w:tcPr>
+          <w:p>
+            <w:pPr>
+              <w:jc w:val="center"/>
+              <w:rPr>
+                <w:lang w:val="en-US"/>
+              </w:rPr>
+            </w:pPr>
+            <w:r>
+              <w:rPr>
+                <w:lang w:val="en-US"/>
+              </w:rPr>
+              <w:t>1</w:t>
+            </w:r>
           </w:p>
         </w:tc>
       </w:tr>

</xml_diff>

<commit_message>
Started with ADT Hash Table
</commit_message>
<xml_diff>
--- a/docs/Engineering Method.docx
+++ b/docs/Engineering Method.docx
@@ -5645,14 +5645,7 @@
             <w:rFonts w:ascii="Cambria Math" w:hAnsi="Cambria Math"/>
             <w:lang w:val="en-US"/>
           </w:rPr>
-          <m:t>=3+n+</m:t>
-        </m:r>
-        <m:r>
-          <w:rPr>
-            <w:rFonts w:ascii="Cambria Math" w:hAnsi="Cambria Math"/>
-            <w:lang w:val="en-US"/>
-          </w:rPr>
-          <m:t>10</m:t>
+          <m:t>=3+n+10</m:t>
         </m:r>
         <m:d>
           <m:dPr>
@@ -5931,21 +5924,7 @@
                 <w:rFonts w:ascii="Cambria Math" w:hAnsi="Cambria Math"/>
                 <w:lang w:val="en-US"/>
               </w:rPr>
-              <m:t>+25n+4nC</m:t>
-            </m:r>
-            <m:r>
-              <w:rPr>
-                <w:rFonts w:ascii="Cambria Math" w:hAnsi="Cambria Math"/>
-                <w:lang w:val="en-US"/>
-              </w:rPr>
-              <m:t>-2C</m:t>
-            </m:r>
-            <m:r>
-              <w:rPr>
-                <w:rFonts w:ascii="Cambria Math" w:hAnsi="Cambria Math"/>
-                <w:lang w:val="en-US"/>
-              </w:rPr>
-              <m:t>-14</m:t>
+              <m:t>+25n+4nC-2C-14</m:t>
             </m:r>
           </m:num>
           <m:den>
@@ -6079,28 +6058,7 @@
                 <w:rFonts w:ascii="Cambria Math" w:hAnsi="Cambria Math"/>
                 <w:lang w:val="en-US"/>
               </w:rPr>
-              <m:t>+2</m:t>
-            </m:r>
-            <m:r>
-              <w:rPr>
-                <w:rFonts w:ascii="Cambria Math" w:hAnsi="Cambria Math"/>
-                <w:lang w:val="en-US"/>
-              </w:rPr>
-              <m:t>9</m:t>
-            </m:r>
-            <m:r>
-              <w:rPr>
-                <w:rFonts w:ascii="Cambria Math" w:hAnsi="Cambria Math"/>
-                <w:lang w:val="en-US"/>
-              </w:rPr>
-              <m:t>n-1</m:t>
-            </m:r>
-            <m:r>
-              <w:rPr>
-                <w:rFonts w:ascii="Cambria Math" w:hAnsi="Cambria Math"/>
-                <w:lang w:val="en-US"/>
-              </w:rPr>
-              <m:t>6</m:t>
+              <m:t>+29n-16</m:t>
             </m:r>
           </m:num>
           <m:den>
@@ -6477,15 +6435,7 @@
                     <w:color w:val="404040" w:themeColor="text1" w:themeTint="BF"/>
                     <w:lang w:val="en-US"/>
                   </w:rPr>
-                  <m:t>n</m:t>
-                </m:r>
-                <m:r>
-                  <w:rPr>
-                    <w:rFonts w:ascii="Cambria Math" w:hAnsi="Cambria Math"/>
-                    <w:color w:val="404040" w:themeColor="text1" w:themeTint="BF"/>
-                    <w:lang w:val="en-US"/>
-                  </w:rPr>
-                  <m:t xml:space="preserve"> </m:t>
+                  <m:t xml:space="preserve">n </m:t>
                 </m:r>
               </m:oMath>
             </m:oMathPara>
@@ -7007,21 +6957,7 @@
           <w:rFonts w:eastAsiaTheme="minorEastAsia"/>
           <w:lang w:val="en-US"/>
         </w:rPr>
-        <w:t xml:space="preserve">The </w:t>
-      </w:r>
-      <w:r>
-        <w:rPr>
-          <w:rFonts w:eastAsiaTheme="minorEastAsia"/>
-          <w:lang w:val="en-US"/>
-        </w:rPr>
-        <w:t>spatial</w:t>
-      </w:r>
-      <w:r>
-        <w:rPr>
-          <w:rFonts w:eastAsiaTheme="minorEastAsia"/>
-          <w:lang w:val="en-US"/>
-        </w:rPr>
-        <w:t xml:space="preserve"> complexity of this insertion sort is </w:t>
+        <w:t xml:space="preserve">The spatial complexity of this insertion sort is </w:t>
       </w:r>
       <m:oMath>
         <m:r>
@@ -8264,7 +8200,7 @@
                 <w:lang w:val="en-US"/>
               </w:rPr>
               <w:drawing>
-                <wp:anchor distT="0" distB="0" distL="114300" distR="114300" simplePos="0" relativeHeight="251652096" behindDoc="0" locked="0" layoutInCell="1" allowOverlap="1" wp14:anchorId="568D3B50" wp14:editId="03295BEF">
+                <wp:anchor distT="0" distB="0" distL="114300" distR="114300" simplePos="0" relativeHeight="251653120" behindDoc="0" locked="0" layoutInCell="1" allowOverlap="1" wp14:anchorId="568D3B50" wp14:editId="03295BEF">
                   <wp:simplePos x="0" y="0"/>
                   <wp:positionH relativeFrom="column">
                     <wp:posOffset>3068955</wp:posOffset>
@@ -8325,7 +8261,7 @@
                 <w:lang w:val="en-US"/>
               </w:rPr>
               <w:drawing>
-                <wp:anchor distT="0" distB="0" distL="114300" distR="114300" simplePos="0" relativeHeight="251650048" behindDoc="0" locked="0" layoutInCell="1" allowOverlap="1" wp14:anchorId="64B89A91" wp14:editId="190E961B">
+                <wp:anchor distT="0" distB="0" distL="114300" distR="114300" simplePos="0" relativeHeight="251652096" behindDoc="0" locked="0" layoutInCell="1" allowOverlap="1" wp14:anchorId="64B89A91" wp14:editId="190E961B">
                   <wp:simplePos x="0" y="0"/>
                   <wp:positionH relativeFrom="column">
                     <wp:posOffset>2154555</wp:posOffset>
@@ -8710,7 +8646,7 @@
                 <w:lang w:val="en-US"/>
               </w:rPr>
               <w:drawing>
-                <wp:anchor distT="0" distB="0" distL="114300" distR="114300" simplePos="0" relativeHeight="251656192" behindDoc="0" locked="0" layoutInCell="1" allowOverlap="1" wp14:anchorId="5FA143BA" wp14:editId="48B02012">
+                <wp:anchor distT="0" distB="0" distL="114300" distR="114300" simplePos="0" relativeHeight="251655168" behindDoc="0" locked="0" layoutInCell="1" allowOverlap="1" wp14:anchorId="5FA143BA" wp14:editId="48B02012">
                   <wp:simplePos x="0" y="0"/>
                   <wp:positionH relativeFrom="column">
                     <wp:posOffset>2995651</wp:posOffset>
@@ -9190,7 +9126,7 @@
                 <w:lang w:val="en-US"/>
               </w:rPr>
               <w:drawing>
-                <wp:anchor distT="0" distB="0" distL="114300" distR="114300" simplePos="0" relativeHeight="251658240" behindDoc="0" locked="0" layoutInCell="1" allowOverlap="1" wp14:anchorId="72481007" wp14:editId="519BC78A">
+                <wp:anchor distT="0" distB="0" distL="114300" distR="114300" simplePos="0" relativeHeight="251657216" behindDoc="0" locked="0" layoutInCell="1" allowOverlap="1" wp14:anchorId="72481007" wp14:editId="519BC78A">
                   <wp:simplePos x="0" y="0"/>
                   <wp:positionH relativeFrom="column">
                     <wp:posOffset>2527300</wp:posOffset>
@@ -9575,7 +9511,7 @@
                 <w:lang w:val="en-US"/>
               </w:rPr>
               <w:drawing>
-                <wp:anchor distT="0" distB="0" distL="114300" distR="114300" simplePos="0" relativeHeight="251660288" behindDoc="0" locked="0" layoutInCell="1" allowOverlap="1" wp14:anchorId="6042E1A8" wp14:editId="00D7D2C9">
+                <wp:anchor distT="0" distB="0" distL="114300" distR="114300" simplePos="0" relativeHeight="251659264" behindDoc="0" locked="0" layoutInCell="1" allowOverlap="1" wp14:anchorId="6042E1A8" wp14:editId="00D7D2C9">
                   <wp:simplePos x="0" y="0"/>
                   <wp:positionH relativeFrom="column">
                     <wp:posOffset>2570658</wp:posOffset>
@@ -10842,7 +10778,7 @@
                 <w:lang w:val="en-US"/>
               </w:rPr>
               <w:drawing>
-                <wp:anchor distT="0" distB="0" distL="114300" distR="114300" simplePos="0" relativeHeight="251666432" behindDoc="0" locked="0" layoutInCell="1" allowOverlap="1" wp14:anchorId="775FDAFF" wp14:editId="33616F49">
+                <wp:anchor distT="0" distB="0" distL="114300" distR="114300" simplePos="0" relativeHeight="251662336" behindDoc="0" locked="0" layoutInCell="1" allowOverlap="1" wp14:anchorId="775FDAFF" wp14:editId="33616F49">
                   <wp:simplePos x="0" y="0"/>
                   <wp:positionH relativeFrom="column">
                     <wp:posOffset>613244</wp:posOffset>
@@ -10903,7 +10839,7 @@
                 <w:lang w:val="en-US"/>
               </w:rPr>
               <w:drawing>
-                <wp:anchor distT="0" distB="0" distL="114300" distR="114300" simplePos="0" relativeHeight="251662336" behindDoc="0" locked="0" layoutInCell="1" allowOverlap="1" wp14:anchorId="3BF706BB" wp14:editId="0ECA0B27">
+                <wp:anchor distT="0" distB="0" distL="114300" distR="114300" simplePos="0" relativeHeight="251660288" behindDoc="0" locked="0" layoutInCell="1" allowOverlap="1" wp14:anchorId="3BF706BB" wp14:editId="0ECA0B27">
                   <wp:simplePos x="0" y="0"/>
                   <wp:positionH relativeFrom="column">
                     <wp:posOffset>2982568</wp:posOffset>
@@ -11258,7 +11194,7 @@
                 <w:lang w:val="en-US"/>
               </w:rPr>
               <w:drawing>
-                <wp:anchor distT="0" distB="0" distL="114300" distR="114300" simplePos="0" relativeHeight="251668480" behindDoc="0" locked="0" layoutInCell="1" allowOverlap="1" wp14:anchorId="781A9B20" wp14:editId="2FBE112A">
+                <wp:anchor distT="0" distB="0" distL="114300" distR="114300" simplePos="0" relativeHeight="251663360" behindDoc="0" locked="0" layoutInCell="1" allowOverlap="1" wp14:anchorId="781A9B20" wp14:editId="2FBE112A">
                   <wp:simplePos x="0" y="0"/>
                   <wp:positionH relativeFrom="column">
                     <wp:posOffset>422247</wp:posOffset>
@@ -11319,7 +11255,7 @@
                 <w:lang w:val="en-US"/>
               </w:rPr>
               <w:drawing>
-                <wp:anchor distT="0" distB="0" distL="114300" distR="114300" simplePos="0" relativeHeight="251664384" behindDoc="0" locked="0" layoutInCell="1" allowOverlap="1" wp14:anchorId="29A53986" wp14:editId="429C852C">
+                <wp:anchor distT="0" distB="0" distL="114300" distR="114300" simplePos="0" relativeHeight="251661312" behindDoc="0" locked="0" layoutInCell="1" allowOverlap="1" wp14:anchorId="29A53986" wp14:editId="429C852C">
                   <wp:simplePos x="0" y="0"/>
                   <wp:positionH relativeFrom="column">
                     <wp:posOffset>3036321</wp:posOffset>
@@ -11797,7 +11733,7 @@
                 <w:lang w:val="en-US"/>
               </w:rPr>
               <w:drawing>
-                <wp:anchor distT="0" distB="0" distL="114300" distR="114300" simplePos="0" relativeHeight="251670528" behindDoc="0" locked="0" layoutInCell="1" allowOverlap="1" wp14:anchorId="09ADCB5E" wp14:editId="6B5F9B94">
+                <wp:anchor distT="0" distB="0" distL="114300" distR="114300" simplePos="0" relativeHeight="251664384" behindDoc="0" locked="0" layoutInCell="1" allowOverlap="1" wp14:anchorId="09ADCB5E" wp14:editId="6B5F9B94">
                   <wp:simplePos x="0" y="0"/>
                   <wp:positionH relativeFrom="column">
                     <wp:posOffset>1758839</wp:posOffset>
@@ -12175,7 +12111,7 @@
                 <w:lang w:val="en-US"/>
               </w:rPr>
               <w:drawing>
-                <wp:anchor distT="0" distB="0" distL="114300" distR="114300" simplePos="0" relativeHeight="251672576" behindDoc="0" locked="0" layoutInCell="1" allowOverlap="1" wp14:anchorId="4DE07314" wp14:editId="36AB98EA">
+                <wp:anchor distT="0" distB="0" distL="114300" distR="114300" simplePos="0" relativeHeight="251665408" behindDoc="0" locked="0" layoutInCell="1" allowOverlap="1" wp14:anchorId="4DE07314" wp14:editId="36AB98EA">
                   <wp:simplePos x="0" y="0"/>
                   <wp:positionH relativeFrom="column">
                     <wp:posOffset>1606274</wp:posOffset>
@@ -12458,15 +12394,15 @@
                 <w:noProof/>
               </w:rPr>
               <w:drawing>
-                <wp:anchor distT="0" distB="0" distL="114300" distR="114300" simplePos="0" relativeHeight="251659264" behindDoc="0" locked="0" layoutInCell="1" allowOverlap="1" wp14:anchorId="0321830D" wp14:editId="4E7B05F3">
+                <wp:anchor distT="0" distB="0" distL="114300" distR="114300" simplePos="0" relativeHeight="251658240" behindDoc="0" locked="0" layoutInCell="1" allowOverlap="1" wp14:anchorId="0321830D" wp14:editId="153B1808">
                   <wp:simplePos x="0" y="0"/>
                   <wp:positionH relativeFrom="column">
-                    <wp:posOffset>2386965</wp:posOffset>
+                    <wp:posOffset>2910785</wp:posOffset>
                   </wp:positionH>
                   <wp:positionV relativeFrom="paragraph">
-                    <wp:posOffset>1270</wp:posOffset>
+                    <wp:posOffset>58834</wp:posOffset>
                   </wp:positionV>
-                  <wp:extent cx="2314575" cy="1507490"/>
+                  <wp:extent cx="1677670" cy="1092200"/>
                   <wp:effectExtent l="0" t="0" r="0" b="0"/>
                   <wp:wrapSquare wrapText="bothSides"/>
                   <wp:docPr id="13" name="Imagen 13"/>
@@ -12496,7 +12432,7 @@
                         <pic:spPr>
                           <a:xfrm>
                             <a:off x="0" y="0"/>
-                            <a:ext cx="2314575" cy="1507490"/>
+                            <a:ext cx="1677670" cy="1092200"/>
                           </a:xfrm>
                           <a:prstGeom prst="rect">
                             <a:avLst/>
@@ -12617,26 +12553,10 @@
           </w:p>
           <w:p>
             <w:pPr>
-              <w:jc w:val="center"/>
               <w:rPr>
                 <w:rFonts w:eastAsiaTheme="minorEastAsia"/>
-                <w:lang w:val="en-US"/>
-              </w:rPr>
-            </w:pPr>
-          </w:p>
-          <w:p>
-            <w:pPr>
-              <w:jc w:val="center"/>
-              <w:rPr>
-                <w:rFonts w:eastAsiaTheme="minorEastAsia"/>
-                <w:lang w:val="en-US"/>
-              </w:rPr>
-            </w:pPr>
-          </w:p>
-          <w:p>
-            <w:pPr>
-              <w:rPr>
-                <w:rFonts w:eastAsiaTheme="minorEastAsia"/>
+                <w:b w:val="0"/>
+                <w:bCs w:val="0"/>
                 <w:lang w:val="en-US"/>
               </w:rPr>
             </w:pPr>
@@ -12671,39 +12591,12 @@
                     <w:rFonts w:ascii="Cambria Math" w:hAnsi="Cambria Math"/>
                     <w:lang w:val="en-US"/>
                   </w:rPr>
-                  <m:t>Hash</m:t>
+                  <m:t>HashTable= ≪</m:t>
                 </m:r>
                 <m:r>
                   <m:rPr>
                     <m:sty m:val="bi"/>
                   </m:rPr>
-                  <w:rPr>
-                    <w:rFonts w:ascii="Cambria Math" w:hAnsi="Cambria Math"/>
-                    <w:lang w:val="en-US"/>
-                  </w:rPr>
-                  <m:t>Table</m:t>
-                </m:r>
-                <m:r>
-                  <m:rPr>
-                    <m:sty m:val="bi"/>
-                  </m:rPr>
-                  <w:rPr>
-                    <w:rFonts w:ascii="Cambria Math" w:hAnsi="Cambria Math"/>
-                    <w:lang w:val="en-US"/>
-                  </w:rPr>
-                  <m:t>=</m:t>
-                </m:r>
-                <m:r>
-                  <m:rPr>
-                    <m:sty m:val="bi"/>
-                  </m:rPr>
-                  <w:rPr>
-                    <w:rFonts w:ascii="Cambria Math" w:hAnsi="Cambria Math"/>
-                    <w:lang w:val="en-US"/>
-                  </w:rPr>
-                  <m:t xml:space="preserve"> ≪</m:t>
-                </m:r>
-                <m:r>
                   <w:rPr>
                     <w:rFonts w:ascii="Cambria Math" w:eastAsiaTheme="minorEastAsia" w:hAnsi="Cambria Math"/>
                     <w:lang w:val="en-US"/>
@@ -12755,6 +12648,9 @@
                   </m:sub>
                 </m:sSub>
                 <m:r>
+                  <m:rPr>
+                    <m:sty m:val="bi"/>
+                  </m:rPr>
                   <w:rPr>
                     <w:rFonts w:ascii="Cambria Math" w:eastAsiaTheme="minorEastAsia" w:hAnsi="Cambria Math"/>
                     <w:lang w:val="en-US"/>
@@ -12806,13 +12702,6 @@
                   </m:sub>
                 </m:sSub>
                 <m:r>
-                  <w:rPr>
-                    <w:rFonts w:ascii="Cambria Math" w:eastAsiaTheme="minorEastAsia" w:hAnsi="Cambria Math"/>
-                    <w:lang w:val="en-US"/>
-                  </w:rPr>
-                  <m:t>&gt;</m:t>
-                </m:r>
-                <m:r>
                   <m:rPr>
                     <m:sty m:val="bi"/>
                   </m:rPr>
@@ -12820,14 +12709,7 @@
                     <w:rFonts w:ascii="Cambria Math" w:eastAsiaTheme="minorEastAsia" w:hAnsi="Cambria Math"/>
                     <w:lang w:val="en-US"/>
                   </w:rPr>
-                  <m:t>,</m:t>
-                </m:r>
-                <m:r>
-                  <w:rPr>
-                    <w:rFonts w:ascii="Cambria Math" w:eastAsiaTheme="minorEastAsia" w:hAnsi="Cambria Math"/>
-                    <w:lang w:val="en-US"/>
-                  </w:rPr>
-                  <m:t>&lt;</m:t>
+                  <m:t>&gt;,&lt;</m:t>
                 </m:r>
                 <m:sSub>
                   <m:sSubPr>
@@ -12874,6 +12756,9 @@
                   </m:sub>
                 </m:sSub>
                 <m:r>
+                  <m:rPr>
+                    <m:sty m:val="bi"/>
+                  </m:rPr>
                   <w:rPr>
                     <w:rFonts w:ascii="Cambria Math" w:eastAsiaTheme="minorEastAsia" w:hAnsi="Cambria Math"/>
                     <w:lang w:val="en-US"/>
@@ -12925,13 +12810,6 @@
                   </m:sub>
                 </m:sSub>
                 <m:r>
-                  <w:rPr>
-                    <w:rFonts w:ascii="Cambria Math" w:eastAsiaTheme="minorEastAsia" w:hAnsi="Cambria Math"/>
-                    <w:lang w:val="en-US"/>
-                  </w:rPr>
-                  <m:t>&gt;</m:t>
-                </m:r>
-                <m:r>
                   <m:rPr>
                     <m:sty m:val="bi"/>
                   </m:rPr>
@@ -12939,14 +12817,7 @@
                     <w:rFonts w:ascii="Cambria Math" w:eastAsiaTheme="minorEastAsia" w:hAnsi="Cambria Math"/>
                     <w:lang w:val="en-US"/>
                   </w:rPr>
-                  <m:t>,</m:t>
-                </m:r>
-                <m:r>
-                  <w:rPr>
-                    <w:rFonts w:ascii="Cambria Math" w:eastAsiaTheme="minorEastAsia" w:hAnsi="Cambria Math"/>
-                    <w:lang w:val="en-US"/>
-                  </w:rPr>
-                  <m:t>&lt;</m:t>
+                  <m:t>&gt;,&lt;</m:t>
                 </m:r>
                 <m:sSub>
                   <m:sSubPr>
@@ -12993,6 +12864,9 @@
                   </m:sub>
                 </m:sSub>
                 <m:r>
+                  <m:rPr>
+                    <m:sty m:val="bi"/>
+                  </m:rPr>
                   <w:rPr>
                     <w:rFonts w:ascii="Cambria Math" w:eastAsiaTheme="minorEastAsia" w:hAnsi="Cambria Math"/>
                     <w:lang w:val="en-US"/>
@@ -13044,13 +12918,6 @@
                   </m:sub>
                 </m:sSub>
                 <m:r>
-                  <w:rPr>
-                    <w:rFonts w:ascii="Cambria Math" w:eastAsiaTheme="minorEastAsia" w:hAnsi="Cambria Math"/>
-                    <w:lang w:val="en-US"/>
-                  </w:rPr>
-                  <m:t>&gt;</m:t>
-                </m:r>
-                <m:r>
                   <m:rPr>
                     <m:sty m:val="bi"/>
                   </m:rPr>
@@ -13058,14 +12925,7 @@
                     <w:rFonts w:ascii="Cambria Math" w:eastAsiaTheme="minorEastAsia" w:hAnsi="Cambria Math"/>
                     <w:lang w:val="en-US"/>
                   </w:rPr>
-                  <m:t>,…,</m:t>
-                </m:r>
-                <m:r>
-                  <w:rPr>
-                    <w:rFonts w:ascii="Cambria Math" w:eastAsiaTheme="minorEastAsia" w:hAnsi="Cambria Math"/>
-                    <w:lang w:val="en-US"/>
-                  </w:rPr>
-                  <m:t>&lt;</m:t>
+                  <m:t>&gt;,…,&lt;</m:t>
                 </m:r>
                 <m:sSub>
                   <m:sSubPr>
@@ -13112,6 +12972,9 @@
                   </m:sub>
                 </m:sSub>
                 <m:r>
+                  <m:rPr>
+                    <m:sty m:val="bi"/>
+                  </m:rPr>
                   <w:rPr>
                     <w:rFonts w:ascii="Cambria Math" w:eastAsiaTheme="minorEastAsia" w:hAnsi="Cambria Math"/>
                     <w:lang w:val="en-US"/>
@@ -13163,6 +13026,9 @@
                   </m:sub>
                 </m:sSub>
                 <m:r>
+                  <m:rPr>
+                    <m:sty m:val="bi"/>
+                  </m:rPr>
                   <w:rPr>
                     <w:rFonts w:ascii="Cambria Math" w:eastAsiaTheme="minorEastAsia" w:hAnsi="Cambria Math"/>
                     <w:lang w:val="en-US"/>
@@ -13275,14 +13141,7 @@
                         <w:rFonts w:ascii="Cambria Math" w:eastAsiaTheme="minorEastAsia" w:hAnsi="Cambria Math"/>
                         <w:lang w:val="en-US"/>
                       </w:rPr>
-                      <m:t xml:space="preserve">∈U ^ </m:t>
-                    </m:r>
-                    <m:r>
-                      <w:rPr>
-                        <w:rFonts w:ascii="Cambria Math" w:eastAsiaTheme="minorEastAsia" w:hAnsi="Cambria Math"/>
-                        <w:lang w:val="en-US"/>
-                      </w:rPr>
-                      <m:t>h</m:t>
+                      <m:t>∈U ^ h</m:t>
                     </m:r>
                     <m:d>
                       <m:dPr>
@@ -13317,17 +13176,7 @@
                         <w:rFonts w:ascii="Cambria Math" w:eastAsiaTheme="minorEastAsia" w:hAnsi="Cambria Math"/>
                         <w:lang w:val="en-US"/>
                       </w:rPr>
-                      <m:t>∈</m:t>
-                    </m:r>
-                    <m:r>
-                      <m:rPr>
-                        <m:sty m:val="bi"/>
-                      </m:rPr>
-                      <w:rPr>
-                        <w:rFonts w:ascii="Cambria Math" w:eastAsiaTheme="minorEastAsia" w:hAnsi="Cambria Math"/>
-                        <w:lang w:val="en-US"/>
-                      </w:rPr>
-                      <m:t xml:space="preserve">A | </m:t>
+                      <m:t xml:space="preserve">∈A | </m:t>
                     </m:r>
                     <m:sSub>
                       <m:sSubPr>
@@ -13390,6 +13239,9 @@
                       </m:dPr>
                       <m:e>
                         <m:r>
+                          <m:rPr>
+                            <m:sty m:val="bi"/>
+                          </m:rPr>
                           <w:rPr>
                             <w:rFonts w:ascii="Cambria Math" w:eastAsiaTheme="minorEastAsia" w:hAnsi="Cambria Math"/>
                             <w:lang w:val="en-US"/>
@@ -13468,6 +13320,9 @@
                       </m:e>
                     </m:d>
                     <m:r>
+                      <m:rPr>
+                        <m:sty m:val="bi"/>
+                      </m:rPr>
                       <w:rPr>
                         <w:rFonts w:ascii="Cambria Math" w:eastAsiaTheme="minorEastAsia" w:hAnsi="Cambria Math"/>
                         <w:lang w:val="en-US"/>
@@ -13608,27 +13463,7 @@
                     <w:rFonts w:ascii="Cambria Math" w:eastAsia="Calibri" w:hAnsi="Cambria Math" w:cs="Times New Roman"/>
                     <w:lang w:val="en-US"/>
                   </w:rPr>
-                  <m:t>HashTable</m:t>
-                </m:r>
-                <m:r>
-                  <m:rPr>
-                    <m:sty m:val="bi"/>
-                  </m:rPr>
-                  <w:rPr>
-                    <w:rFonts w:ascii="Cambria Math" w:eastAsia="Calibri" w:hAnsi="Cambria Math" w:cs="Times New Roman"/>
-                    <w:lang w:val="en-US"/>
-                  </w:rPr>
-                  <m:t>→</m:t>
-                </m:r>
-                <m:r>
-                  <m:rPr>
-                    <m:sty m:val="bi"/>
-                  </m:rPr>
-                  <w:rPr>
-                    <w:rFonts w:ascii="Cambria Math" w:eastAsia="Calibri" w:hAnsi="Cambria Math" w:cs="Times New Roman"/>
-                    <w:lang w:val="en-US"/>
-                  </w:rPr>
-                  <m:t>HashTable</m:t>
+                  <m:t>HashTable→HashTable</m:t>
                 </m:r>
               </m:oMath>
             </m:oMathPara>
@@ -13652,67 +13487,7 @@
                     <w:rFonts w:ascii="Cambria Math" w:eastAsia="Calibri" w:hAnsi="Cambria Math" w:cs="Times New Roman"/>
                     <w:lang w:val="en-US"/>
                   </w:rPr>
-                  <m:t>insert</m:t>
-                </m:r>
-                <m:r>
-                  <m:rPr>
-                    <m:sty m:val="bi"/>
-                  </m:rPr>
-                  <w:rPr>
-                    <w:rFonts w:ascii="Cambria Math" w:eastAsia="Calibri" w:hAnsi="Cambria Math" w:cs="Times New Roman"/>
-                    <w:lang w:val="en-US"/>
-                  </w:rPr>
-                  <m:t xml:space="preserve">: </m:t>
-                </m:r>
-                <m:r>
-                  <m:rPr>
-                    <m:sty m:val="bi"/>
-                  </m:rPr>
-                  <w:rPr>
-                    <w:rFonts w:ascii="Cambria Math" w:eastAsia="Calibri" w:hAnsi="Cambria Math" w:cs="Times New Roman"/>
-                    <w:lang w:val="en-US"/>
-                  </w:rPr>
-                  <m:t>HashTable</m:t>
-                </m:r>
-                <m:r>
-                  <m:rPr>
-                    <m:sty m:val="bi"/>
-                  </m:rPr>
-                  <w:rPr>
-                    <w:rFonts w:ascii="Cambria Math" w:eastAsia="Calibri" w:hAnsi="Cambria Math" w:cs="Times New Roman"/>
-                    <w:lang w:val="en-US"/>
-                  </w:rPr>
-                  <m:t xml:space="preserve"> x </m:t>
-                </m:r>
-                <m:r>
-                  <m:rPr>
-                    <m:sty m:val="bi"/>
-                  </m:rPr>
-                  <w:rPr>
-                    <w:rFonts w:ascii="Cambria Math" w:eastAsia="Calibri" w:hAnsi="Cambria Math" w:cs="Times New Roman"/>
-                    <w:lang w:val="en-US"/>
-                  </w:rPr>
-                  <m:t>Key x Value</m:t>
-                </m:r>
-                <m:r>
-                  <m:rPr>
-                    <m:sty m:val="bi"/>
-                  </m:rPr>
-                  <w:rPr>
-                    <w:rFonts w:ascii="Cambria Math" w:eastAsia="Calibri" w:hAnsi="Cambria Math" w:cs="Times New Roman"/>
-                    <w:lang w:val="en-US"/>
-                  </w:rPr>
-                  <m:t>→</m:t>
-                </m:r>
-                <m:r>
-                  <m:rPr>
-                    <m:sty m:val="bi"/>
-                  </m:rPr>
-                  <w:rPr>
-                    <w:rFonts w:ascii="Cambria Math" w:eastAsia="Calibri" w:hAnsi="Cambria Math" w:cs="Times New Roman"/>
-                    <w:lang w:val="en-US"/>
-                  </w:rPr>
-                  <m:t>index</m:t>
+                  <m:t>insert: HashTable x Key x Value→index</m:t>
                 </m:r>
               </m:oMath>
             </m:oMathPara>
@@ -13736,47 +13511,7 @@
                     <w:rFonts w:ascii="Cambria Math" w:eastAsia="Calibri" w:hAnsi="Cambria Math" w:cs="Times New Roman"/>
                     <w:lang w:val="en-US"/>
                   </w:rPr>
-                  <m:t>delete</m:t>
-                </m:r>
-                <m:r>
-                  <m:rPr>
-                    <m:sty m:val="bi"/>
-                  </m:rPr>
-                  <w:rPr>
-                    <w:rFonts w:ascii="Cambria Math" w:eastAsia="Calibri" w:hAnsi="Cambria Math" w:cs="Times New Roman"/>
-                    <w:lang w:val="en-US"/>
-                  </w:rPr>
-                  <m:t xml:space="preserve">:  </m:t>
-                </m:r>
-                <m:r>
-                  <m:rPr>
-                    <m:sty m:val="bi"/>
-                  </m:rPr>
-                  <w:rPr>
-                    <w:rFonts w:ascii="Cambria Math" w:eastAsia="Calibri" w:hAnsi="Cambria Math" w:cs="Times New Roman"/>
-                    <w:lang w:val="en-US"/>
-                  </w:rPr>
-                  <m:t>HashTable x Key</m:t>
-                </m:r>
-                <m:r>
-                  <m:rPr>
-                    <m:sty m:val="bi"/>
-                  </m:rPr>
-                  <w:rPr>
-                    <w:rFonts w:ascii="Cambria Math" w:eastAsia="Calibri" w:hAnsi="Cambria Math" w:cs="Times New Roman"/>
-                    <w:lang w:val="en-US"/>
-                  </w:rPr>
-                  <m:t>→</m:t>
-                </m:r>
-                <m:r>
-                  <m:rPr>
-                    <m:sty m:val="bi"/>
-                  </m:rPr>
-                  <w:rPr>
-                    <w:rFonts w:ascii="Cambria Math" w:eastAsia="Calibri" w:hAnsi="Cambria Math" w:cs="Times New Roman"/>
-                    <w:lang w:val="en-US"/>
-                  </w:rPr>
-                  <m:t>HashTable</m:t>
+                  <m:t>delete:  HashTable x Key→HashTable</m:t>
                 </m:r>
               </m:oMath>
             </m:oMathPara>
@@ -13810,17 +13545,7 @@
                     <w:rFonts w:ascii="Cambria Math" w:eastAsia="Calibri" w:hAnsi="Cambria Math" w:cs="Times New Roman"/>
                     <w:lang w:val="en-US"/>
                   </w:rPr>
-                  <m:t>→</m:t>
-                </m:r>
-                <m:r>
-                  <m:rPr>
-                    <m:sty m:val="bi"/>
-                  </m:rPr>
-                  <w:rPr>
-                    <w:rFonts w:ascii="Cambria Math" w:eastAsia="Calibri" w:hAnsi="Cambria Math" w:cs="Times New Roman"/>
-                    <w:lang w:val="en-US"/>
-                  </w:rPr>
-                  <m:t>Value</m:t>
+                  <m:t>→Value</m:t>
                 </m:r>
               </m:oMath>
             </m:oMathPara>
@@ -13876,29 +13601,7 @@
                     <w:color w:val="262626" w:themeColor="text1" w:themeTint="D9"/>
                     <w:lang w:val="en-US"/>
                   </w:rPr>
-                  <m:t>Has</m:t>
-                </m:r>
-                <m:r>
-                  <m:rPr>
-                    <m:sty m:val="bi"/>
-                  </m:rPr>
-                  <w:rPr>
-                    <w:rFonts w:ascii="Cambria Math" w:eastAsiaTheme="minorEastAsia" w:hAnsi="Cambria Math"/>
-                    <w:color w:val="262626" w:themeColor="text1" w:themeTint="D9"/>
-                    <w:lang w:val="en-US"/>
-                  </w:rPr>
-                  <m:t>h</m:t>
-                </m:r>
-                <m:r>
-                  <m:rPr>
-                    <m:sty m:val="bi"/>
-                  </m:rPr>
-                  <w:rPr>
-                    <w:rFonts w:ascii="Cambria Math" w:eastAsiaTheme="minorEastAsia" w:hAnsi="Cambria Math"/>
-                    <w:color w:val="262626" w:themeColor="text1" w:themeTint="D9"/>
-                    <w:lang w:val="en-US"/>
-                  </w:rPr>
-                  <m:t>Table</m:t>
+                  <m:t>HashTable</m:t>
                 </m:r>
               </m:oMath>
             </m:oMathPara>
@@ -13961,14 +13664,323 @@
                 <w:lang w:val="en-US"/>
               </w:rPr>
             </w:pPr>
-          </w:p>
-          <w:p>
-            <w:pPr>
-              <w:jc w:val="center"/>
+            <m:oMath>
+              <m:d>
+                <m:dPr>
+                  <m:begChr m:val="{"/>
+                  <m:endChr m:val="}"/>
+                  <m:ctrlPr>
+                    <w:rPr>
+                      <w:rFonts w:ascii="Cambria Math" w:eastAsiaTheme="minorEastAsia" w:hAnsi="Cambria Math"/>
+                      <w:i/>
+                      <w:lang w:val="en-US"/>
+                    </w:rPr>
+                  </m:ctrlPr>
+                </m:dPr>
+                <m:e>
+                  <m:r>
+                    <m:rPr>
+                      <m:sty m:val="bi"/>
+                    </m:rPr>
+                    <w:rPr>
+                      <w:rFonts w:ascii="Cambria Math" w:eastAsiaTheme="minorEastAsia" w:hAnsi="Cambria Math"/>
+                      <w:lang w:val="en-US"/>
+                    </w:rPr>
+                    <m:t>pre:  null</m:t>
+                  </m:r>
+                </m:e>
+              </m:d>
+            </m:oMath>
+            <w:r>
               <w:rPr>
                 <w:rFonts w:eastAsiaTheme="minorEastAsia"/>
                 <w:b w:val="0"/>
                 <w:bCs w:val="0"/>
+                <w:lang w:val="en-US"/>
+              </w:rPr>
+              <w:t xml:space="preserve">         </w:t>
+            </w:r>
+          </w:p>
+          <w:p>
+            <w:pPr>
+              <w:jc w:val="center"/>
+              <w:rPr>
+                <w:rFonts w:eastAsiaTheme="minorEastAsia"/>
+                <w:b w:val="0"/>
+                <w:bCs w:val="0"/>
+                <w:lang w:val="en-US"/>
+              </w:rPr>
+            </w:pPr>
+          </w:p>
+          <w:p>
+            <w:pPr>
+              <w:jc w:val="center"/>
+              <w:rPr>
+                <w:rFonts w:eastAsiaTheme="minorEastAsia"/>
+                <w:b w:val="0"/>
+                <w:bCs w:val="0"/>
+                <w:lang w:val="en-US"/>
+              </w:rPr>
+            </w:pPr>
+            <m:oMathPara>
+              <m:oMath>
+                <m:d>
+                  <m:dPr>
+                    <m:begChr m:val="{"/>
+                    <m:endChr m:val="}"/>
+                    <m:ctrlPr>
+                      <w:rPr>
+                        <w:rFonts w:ascii="Cambria Math" w:eastAsiaTheme="minorEastAsia" w:hAnsi="Cambria Math"/>
+                        <w:i/>
+                        <w:lang w:val="en-US"/>
+                      </w:rPr>
+                    </m:ctrlPr>
+                  </m:dPr>
+                  <m:e>
+                    <m:r>
+                      <m:rPr>
+                        <m:sty m:val="bi"/>
+                      </m:rPr>
+                      <w:rPr>
+                        <w:rFonts w:ascii="Cambria Math" w:eastAsiaTheme="minorEastAsia" w:hAnsi="Cambria Math"/>
+                        <w:lang w:val="en-US"/>
+                      </w:rPr>
+                      <m:t>post:  HashTable ht=θ</m:t>
+                    </m:r>
+                  </m:e>
+                </m:d>
+              </m:oMath>
+            </m:oMathPara>
+          </w:p>
+          <w:p>
+            <w:pPr>
+              <w:jc w:val="center"/>
+              <w:rPr>
+                <w:rFonts w:eastAsiaTheme="minorEastAsia"/>
+                <w:b w:val="0"/>
+                <w:bCs w:val="0"/>
+                <w:lang w:val="en-US"/>
+              </w:rPr>
+            </w:pPr>
+            <w:r>
+              <w:rPr>
+                <w:noProof/>
+              </w:rPr>
+              <w:drawing>
+                <wp:inline distT="0" distB="0" distL="0" distR="0" wp14:anchorId="775DD8CF" wp14:editId="563353DD">
+                  <wp:extent cx="1001865" cy="935829"/>
+                  <wp:effectExtent l="0" t="0" r="0" b="0"/>
+                  <wp:docPr id="19" name="Imagen 19"/>
+                  <wp:cNvGraphicFramePr>
+                    <a:graphicFrameLocks xmlns:a="http://schemas.openxmlformats.org/drawingml/2006/main" noChangeAspect="1"/>
+                  </wp:cNvGraphicFramePr>
+                  <a:graphic xmlns:a="http://schemas.openxmlformats.org/drawingml/2006/main">
+                    <a:graphicData uri="http://schemas.openxmlformats.org/drawingml/2006/picture">
+                      <pic:pic xmlns:pic="http://schemas.openxmlformats.org/drawingml/2006/picture">
+                        <pic:nvPicPr>
+                          <pic:cNvPr id="1" name=""/>
+                          <pic:cNvPicPr/>
+                        </pic:nvPicPr>
+                        <pic:blipFill>
+                          <a:blip r:embed="rId27">
+                            <a:grayscl/>
+                          </a:blip>
+                          <a:stretch>
+                            <a:fillRect/>
+                          </a:stretch>
+                        </pic:blipFill>
+                        <pic:spPr>
+                          <a:xfrm>
+                            <a:off x="0" y="0"/>
+                            <a:ext cx="1010622" cy="944009"/>
+                          </a:xfrm>
+                          <a:prstGeom prst="rect">
+                            <a:avLst/>
+                          </a:prstGeom>
+                        </pic:spPr>
+                      </pic:pic>
+                    </a:graphicData>
+                  </a:graphic>
+                </wp:inline>
+              </w:drawing>
+            </w:r>
+          </w:p>
+          <w:p>
+            <w:pPr>
+              <w:jc w:val="left"/>
+              <w:rPr>
+                <w:rFonts w:eastAsiaTheme="minorEastAsia"/>
+                <w:b w:val="0"/>
+                <w:bCs w:val="0"/>
+                <w:lang w:val="en-US"/>
+              </w:rPr>
+            </w:pPr>
+          </w:p>
+        </w:tc>
+      </w:tr>
+    </w:tbl>
+    <w:p>
+      <w:pPr>
+        <w:rPr>
+          <w:u w:val="single"/>
+          <w:lang w:val="en-US"/>
+        </w:rPr>
+      </w:pPr>
+    </w:p>
+    <w:tbl>
+      <w:tblPr>
+        <w:tblStyle w:val="Tablaconcuadrcula4-nfasis2"/>
+        <w:tblW w:w="0" w:type="auto"/>
+        <w:tblLook w:val="04A0" w:firstRow="1" w:lastRow="0" w:firstColumn="1" w:lastColumn="0" w:noHBand="0" w:noVBand="1"/>
+      </w:tblPr>
+      <w:tblGrid>
+        <w:gridCol w:w="8828"/>
+      </w:tblGrid>
+      <w:tr>
+        <w:trPr>
+          <w:cnfStyle w:val="100000000000" w:firstRow="1" w:lastRow="0" w:firstColumn="0" w:lastColumn="0" w:oddVBand="0" w:evenVBand="0" w:oddHBand="0" w:evenHBand="0" w:firstRowFirstColumn="0" w:firstRowLastColumn="0" w:lastRowFirstColumn="0" w:lastRowLastColumn="0"/>
+        </w:trPr>
+        <w:tc>
+          <w:tcPr>
+            <w:cnfStyle w:val="001000000000" w:firstRow="0" w:lastRow="0" w:firstColumn="1" w:lastColumn="0" w:oddVBand="0" w:evenVBand="0" w:oddHBand="0" w:evenHBand="0" w:firstRowFirstColumn="0" w:firstRowLastColumn="0" w:lastRowFirstColumn="0" w:lastRowLastColumn="0"/>
+            <w:tcW w:w="8828" w:type="dxa"/>
+            <w:shd w:val="clear" w:color="auto" w:fill="FBE4D5" w:themeFill="accent2" w:themeFillTint="33"/>
+          </w:tcPr>
+          <w:p>
+            <w:pPr>
+              <w:jc w:val="center"/>
+              <w:rPr>
+                <w:rFonts w:eastAsiaTheme="minorEastAsia"/>
+                <w:bCs w:val="0"/>
+                <w:color w:val="262626" w:themeColor="text1" w:themeTint="D9"/>
+                <w:lang w:val="en-US"/>
+              </w:rPr>
+            </w:pPr>
+            <m:oMathPara>
+              <m:oMath>
+                <m:r>
+                  <m:rPr>
+                    <m:sty m:val="bi"/>
+                  </m:rPr>
+                  <w:rPr>
+                    <w:rFonts w:ascii="Cambria Math" w:eastAsiaTheme="minorEastAsia" w:hAnsi="Cambria Math"/>
+                    <w:color w:val="262626" w:themeColor="text1" w:themeTint="D9"/>
+                    <w:lang w:val="en-US"/>
+                  </w:rPr>
+                  <m:t>Insert</m:t>
+                </m:r>
+              </m:oMath>
+            </m:oMathPara>
+          </w:p>
+        </w:tc>
+      </w:tr>
+      <w:tr>
+        <w:trPr>
+          <w:cnfStyle w:val="000000100000" w:firstRow="0" w:lastRow="0" w:firstColumn="0" w:lastColumn="0" w:oddVBand="0" w:evenVBand="0" w:oddHBand="1" w:evenHBand="0" w:firstRowFirstColumn="0" w:firstRowLastColumn="0" w:lastRowFirstColumn="0" w:lastRowLastColumn="0"/>
+        </w:trPr>
+        <w:tc>
+          <w:tcPr>
+            <w:cnfStyle w:val="001000000000" w:firstRow="0" w:lastRow="0" w:firstColumn="1" w:lastColumn="0" w:oddVBand="0" w:evenVBand="0" w:oddHBand="0" w:evenHBand="0" w:firstRowFirstColumn="0" w:firstRowLastColumn="0" w:lastRowFirstColumn="0" w:lastRowLastColumn="0"/>
+            <w:tcW w:w="8828" w:type="dxa"/>
+            <w:shd w:val="clear" w:color="auto" w:fill="FFFFFF" w:themeFill="background1"/>
+          </w:tcPr>
+          <w:p>
+            <w:pPr>
+              <w:jc w:val="center"/>
+              <w:rPr>
+                <w:rFonts w:eastAsiaTheme="minorEastAsia"/>
+                <w:b w:val="0"/>
+                <w:bCs w:val="0"/>
+                <w:lang w:val="en-US"/>
+              </w:rPr>
+            </w:pPr>
+            <w:r>
+              <w:rPr>
+                <w:rFonts w:eastAsiaTheme="minorEastAsia"/>
+                <w:b w:val="0"/>
+                <w:bCs w:val="0"/>
+                <w:lang w:val="en-US"/>
+              </w:rPr>
+              <w:t>Inserts</w:t>
+            </w:r>
+            <w:r>
+              <w:rPr>
+                <w:rFonts w:eastAsiaTheme="minorEastAsia"/>
+                <w:b w:val="0"/>
+                <w:bCs w:val="0"/>
+                <w:lang w:val="en-US"/>
+              </w:rPr>
+              <w:t xml:space="preserve"> a</w:t>
+            </w:r>
+            <w:r>
+              <w:rPr>
+                <w:rFonts w:eastAsiaTheme="minorEastAsia"/>
+                <w:b w:val="0"/>
+                <w:bCs w:val="0"/>
+                <w:lang w:val="en-US"/>
+              </w:rPr>
+              <w:t xml:space="preserve"> new</w:t>
+            </w:r>
+            <w:r>
+              <w:rPr>
+                <w:rFonts w:eastAsiaTheme="minorEastAsia"/>
+                <w:b w:val="0"/>
+                <w:bCs w:val="0"/>
+                <w:lang w:val="en-US"/>
+              </w:rPr>
+              <w:t xml:space="preserve"> i</w:t>
+            </w:r>
+            <w:r>
+              <w:rPr>
+                <w:rFonts w:eastAsiaTheme="minorEastAsia"/>
+                <w:b w:val="0"/>
+                <w:bCs w:val="0"/>
+                <w:lang w:val="en-US"/>
+              </w:rPr>
+              <w:t>tem into a table in its proper sorted</w:t>
+            </w:r>
+            <w:r>
+              <w:rPr>
+                <w:rFonts w:eastAsiaTheme="minorEastAsia"/>
+                <w:b w:val="0"/>
+                <w:bCs w:val="0"/>
+                <w:lang w:val="en-US"/>
+              </w:rPr>
+              <w:t xml:space="preserve">, </w:t>
+            </w:r>
+            <w:r>
+              <w:rPr>
+                <w:rFonts w:eastAsiaTheme="minorEastAsia"/>
+                <w:b w:val="0"/>
+                <w:bCs w:val="0"/>
+                <w:lang w:val="en-US"/>
+              </w:rPr>
+              <w:t>order according to the ne</w:t>
+            </w:r>
+            <w:r>
+              <w:rPr>
+                <w:rFonts w:eastAsiaTheme="minorEastAsia"/>
+                <w:b w:val="0"/>
+                <w:bCs w:val="0"/>
+                <w:lang w:val="en-US"/>
+              </w:rPr>
+              <w:t>w i</w:t>
+            </w:r>
+            <w:r>
+              <w:rPr>
+                <w:rFonts w:eastAsiaTheme="minorEastAsia"/>
+                <w:b w:val="0"/>
+                <w:bCs w:val="0"/>
+                <w:lang w:val="en-US"/>
+              </w:rPr>
+              <w:t>tem’s search key.</w:t>
+            </w:r>
+          </w:p>
+          <w:p>
+            <w:pPr>
+              <w:jc w:val="center"/>
+              <w:rPr>
+                <w:rFonts w:eastAsiaTheme="minorEastAsia"/>
                 <w:lang w:val="en-US"/>
               </w:rPr>
             </w:pPr>
@@ -14004,7 +14016,273 @@
                       <w:rFonts w:ascii="Cambria Math" w:eastAsiaTheme="minorEastAsia" w:hAnsi="Cambria Math"/>
                       <w:lang w:val="en-US"/>
                     </w:rPr>
-                    <m:t>null</m:t>
+                    <m:t xml:space="preserve">hashTable h= </m:t>
+                  </m:r>
+                  <m:r>
+                    <m:rPr>
+                      <m:sty m:val="bi"/>
+                    </m:rPr>
+                    <w:rPr>
+                      <w:rFonts w:ascii="Cambria Math" w:hAnsi="Cambria Math"/>
+                      <w:lang w:val="en-US"/>
+                    </w:rPr>
+                    <m:t>≪</m:t>
+                  </m:r>
+                  <m:r>
+                    <m:rPr>
+                      <m:sty m:val="bi"/>
+                    </m:rPr>
+                    <w:rPr>
+                      <w:rFonts w:ascii="Cambria Math" w:eastAsiaTheme="minorEastAsia" w:hAnsi="Cambria Math"/>
+                      <w:lang w:val="en-US"/>
+                    </w:rPr>
+                    <m:t>&lt;</m:t>
+                  </m:r>
+                  <m:sSub>
+                    <m:sSubPr>
+                      <m:ctrlPr>
+                        <w:rPr>
+                          <w:rFonts w:ascii="Cambria Math" w:eastAsiaTheme="minorEastAsia" w:hAnsi="Cambria Math"/>
+                          <w:b w:val="0"/>
+                          <w:bCs w:val="0"/>
+                          <w:i/>
+                          <w:lang w:val="en-US"/>
+                        </w:rPr>
+                      </m:ctrlPr>
+                    </m:sSubPr>
+                    <m:e>
+                      <m:r>
+                        <m:rPr>
+                          <m:sty m:val="bi"/>
+                        </m:rPr>
+                        <w:rPr>
+                          <w:rFonts w:ascii="Cambria Math" w:eastAsiaTheme="minorEastAsia" w:hAnsi="Cambria Math"/>
+                          <w:lang w:val="en-US"/>
+                        </w:rPr>
+                        <m:t>k</m:t>
+                      </m:r>
+                      <m:ctrlPr>
+                        <w:rPr>
+                          <w:rFonts w:ascii="Cambria Math" w:eastAsiaTheme="minorEastAsia" w:hAnsi="Cambria Math"/>
+                          <w:i/>
+                          <w:lang w:val="en-US"/>
+                        </w:rPr>
+                      </m:ctrlPr>
+                    </m:e>
+                    <m:sub>
+                      <m:r>
+                        <m:rPr>
+                          <m:sty m:val="bi"/>
+                        </m:rPr>
+                        <w:rPr>
+                          <w:rFonts w:ascii="Cambria Math" w:eastAsiaTheme="minorEastAsia" w:hAnsi="Cambria Math"/>
+                          <w:lang w:val="en-US"/>
+                        </w:rPr>
+                        <m:t>0</m:t>
+                      </m:r>
+                    </m:sub>
+                  </m:sSub>
+                  <m:r>
+                    <m:rPr>
+                      <m:sty m:val="bi"/>
+                    </m:rPr>
+                    <w:rPr>
+                      <w:rFonts w:ascii="Cambria Math" w:eastAsiaTheme="minorEastAsia" w:hAnsi="Cambria Math"/>
+                      <w:lang w:val="en-US"/>
+                    </w:rPr>
+                    <m:t>,</m:t>
+                  </m:r>
+                  <m:sSub>
+                    <m:sSubPr>
+                      <m:ctrlPr>
+                        <w:rPr>
+                          <w:rFonts w:ascii="Cambria Math" w:eastAsiaTheme="minorEastAsia" w:hAnsi="Cambria Math"/>
+                          <w:b w:val="0"/>
+                          <w:bCs w:val="0"/>
+                          <w:i/>
+                          <w:lang w:val="en-US"/>
+                        </w:rPr>
+                      </m:ctrlPr>
+                    </m:sSubPr>
+                    <m:e>
+                      <m:r>
+                        <m:rPr>
+                          <m:sty m:val="bi"/>
+                        </m:rPr>
+                        <w:rPr>
+                          <w:rFonts w:ascii="Cambria Math" w:eastAsiaTheme="minorEastAsia" w:hAnsi="Cambria Math"/>
+                          <w:lang w:val="en-US"/>
+                        </w:rPr>
+                        <m:t>v</m:t>
+                      </m:r>
+                      <m:ctrlPr>
+                        <w:rPr>
+                          <w:rFonts w:ascii="Cambria Math" w:eastAsiaTheme="minorEastAsia" w:hAnsi="Cambria Math"/>
+                          <w:i/>
+                          <w:lang w:val="en-US"/>
+                        </w:rPr>
+                      </m:ctrlPr>
+                    </m:e>
+                    <m:sub>
+                      <m:r>
+                        <m:rPr>
+                          <m:sty m:val="bi"/>
+                        </m:rPr>
+                        <w:rPr>
+                          <w:rFonts w:ascii="Cambria Math" w:eastAsiaTheme="minorEastAsia" w:hAnsi="Cambria Math"/>
+                          <w:lang w:val="en-US"/>
+                        </w:rPr>
+                        <m:t>0</m:t>
+                      </m:r>
+                    </m:sub>
+                  </m:sSub>
+                  <m:r>
+                    <m:rPr>
+                      <m:sty m:val="bi"/>
+                    </m:rPr>
+                    <w:rPr>
+                      <w:rFonts w:ascii="Cambria Math" w:eastAsiaTheme="minorEastAsia" w:hAnsi="Cambria Math"/>
+                      <w:lang w:val="en-US"/>
+                    </w:rPr>
+                    <m:t>&gt;,</m:t>
+                  </m:r>
+                  <m:r>
+                    <m:rPr>
+                      <m:sty m:val="bi"/>
+                    </m:rPr>
+                    <w:rPr>
+                      <w:rFonts w:ascii="Cambria Math" w:eastAsiaTheme="minorEastAsia" w:hAnsi="Cambria Math"/>
+                      <w:lang w:val="en-US"/>
+                    </w:rPr>
+                    <m:t>…,</m:t>
+                  </m:r>
+                  <m:r>
+                    <m:rPr>
+                      <m:sty m:val="bi"/>
+                    </m:rPr>
+                    <w:rPr>
+                      <w:rFonts w:ascii="Cambria Math" w:eastAsiaTheme="minorEastAsia" w:hAnsi="Cambria Math"/>
+                      <w:lang w:val="en-US"/>
+                    </w:rPr>
+                    <m:t>&lt;</m:t>
+                  </m:r>
+                  <m:sSub>
+                    <m:sSubPr>
+                      <m:ctrlPr>
+                        <w:rPr>
+                          <w:rFonts w:ascii="Cambria Math" w:eastAsiaTheme="minorEastAsia" w:hAnsi="Cambria Math"/>
+                          <w:b w:val="0"/>
+                          <w:bCs w:val="0"/>
+                          <w:i/>
+                          <w:lang w:val="en-US"/>
+                        </w:rPr>
+                      </m:ctrlPr>
+                    </m:sSubPr>
+                    <m:e>
+                      <m:r>
+                        <m:rPr>
+                          <m:sty m:val="bi"/>
+                        </m:rPr>
+                        <w:rPr>
+                          <w:rFonts w:ascii="Cambria Math" w:eastAsiaTheme="minorEastAsia" w:hAnsi="Cambria Math"/>
+                          <w:lang w:val="en-US"/>
+                        </w:rPr>
+                        <m:t>k</m:t>
+                      </m:r>
+                      <m:ctrlPr>
+                        <w:rPr>
+                          <w:rFonts w:ascii="Cambria Math" w:eastAsiaTheme="minorEastAsia" w:hAnsi="Cambria Math"/>
+                          <w:i/>
+                          <w:lang w:val="en-US"/>
+                        </w:rPr>
+                      </m:ctrlPr>
+                    </m:e>
+                    <m:sub>
+                      <m:r>
+                        <m:rPr>
+                          <m:sty m:val="bi"/>
+                        </m:rPr>
+                        <w:rPr>
+                          <w:rFonts w:ascii="Cambria Math" w:eastAsiaTheme="minorEastAsia" w:hAnsi="Cambria Math"/>
+                          <w:lang w:val="en-US"/>
+                        </w:rPr>
+                        <m:t>n</m:t>
+                      </m:r>
+                    </m:sub>
+                  </m:sSub>
+                  <m:r>
+                    <m:rPr>
+                      <m:sty m:val="bi"/>
+                    </m:rPr>
+                    <w:rPr>
+                      <w:rFonts w:ascii="Cambria Math" w:eastAsiaTheme="minorEastAsia" w:hAnsi="Cambria Math"/>
+                      <w:lang w:val="en-US"/>
+                    </w:rPr>
+                    <m:t>,</m:t>
+                  </m:r>
+                  <m:sSub>
+                    <m:sSubPr>
+                      <m:ctrlPr>
+                        <w:rPr>
+                          <w:rFonts w:ascii="Cambria Math" w:eastAsiaTheme="minorEastAsia" w:hAnsi="Cambria Math"/>
+                          <w:b w:val="0"/>
+                          <w:bCs w:val="0"/>
+                          <w:i/>
+                          <w:lang w:val="en-US"/>
+                        </w:rPr>
+                      </m:ctrlPr>
+                    </m:sSubPr>
+                    <m:e>
+                      <m:r>
+                        <m:rPr>
+                          <m:sty m:val="bi"/>
+                        </m:rPr>
+                        <w:rPr>
+                          <w:rFonts w:ascii="Cambria Math" w:eastAsiaTheme="minorEastAsia" w:hAnsi="Cambria Math"/>
+                          <w:lang w:val="en-US"/>
+                        </w:rPr>
+                        <m:t>v</m:t>
+                      </m:r>
+                      <m:ctrlPr>
+                        <w:rPr>
+                          <w:rFonts w:ascii="Cambria Math" w:eastAsiaTheme="minorEastAsia" w:hAnsi="Cambria Math"/>
+                          <w:i/>
+                          <w:lang w:val="en-US"/>
+                        </w:rPr>
+                      </m:ctrlPr>
+                    </m:e>
+                    <m:sub>
+                      <m:r>
+                        <m:rPr>
+                          <m:sty m:val="bi"/>
+                        </m:rPr>
+                        <w:rPr>
+                          <w:rFonts w:ascii="Cambria Math" w:eastAsiaTheme="minorEastAsia" w:hAnsi="Cambria Math"/>
+                          <w:lang w:val="en-US"/>
+                        </w:rPr>
+                        <m:t>n</m:t>
+                      </m:r>
+                    </m:sub>
+                  </m:sSub>
+                  <m:r>
+                    <m:rPr>
+                      <m:sty m:val="bi"/>
+                    </m:rPr>
+                    <w:rPr>
+                      <w:rFonts w:ascii="Cambria Math" w:eastAsiaTheme="minorEastAsia" w:hAnsi="Cambria Math"/>
+                      <w:lang w:val="en-US"/>
+                    </w:rPr>
+                    <m:t>&gt;</m:t>
+                  </m:r>
+                  <m:r>
+                    <m:rPr>
+                      <m:sty m:val="bi"/>
+                    </m:rPr>
+                    <w:rPr>
+                      <w:rFonts w:ascii="Cambria Math" w:eastAsiaTheme="minorEastAsia" w:hAnsi="Cambria Math"/>
+                      <w:lang w:val="en-US"/>
+                    </w:rPr>
+                    <m:t>≫or h=θ and Key k≠θ</m:t>
                   </m:r>
                 </m:e>
               </m:d>
@@ -14029,96 +14307,23 @@
                 <w:lang w:val="en-US"/>
               </w:rPr>
             </w:pPr>
-          </w:p>
-          <w:p>
-            <w:pPr>
-              <w:jc w:val="center"/>
-              <w:rPr>
-                <w:rFonts w:eastAsiaTheme="minorEastAsia"/>
-                <w:b w:val="0"/>
-                <w:bCs w:val="0"/>
-                <w:lang w:val="en-US"/>
-              </w:rPr>
-            </w:pPr>
-            <m:oMathPara>
-              <m:oMath>
-                <m:d>
-                  <m:dPr>
-                    <m:begChr m:val="{"/>
-                    <m:endChr m:val="}"/>
-                    <m:ctrlPr>
-                      <w:rPr>
-                        <w:rFonts w:ascii="Cambria Math" w:eastAsiaTheme="minorEastAsia" w:hAnsi="Cambria Math"/>
-                        <w:i/>
-                        <w:lang w:val="en-US"/>
-                      </w:rPr>
-                    </m:ctrlPr>
-                  </m:dPr>
-                  <m:e>
-                    <m:r>
-                      <m:rPr>
-                        <m:sty m:val="bi"/>
-                      </m:rPr>
-                      <w:rPr>
-                        <w:rFonts w:ascii="Cambria Math" w:eastAsiaTheme="minorEastAsia" w:hAnsi="Cambria Math"/>
-                        <w:lang w:val="en-US"/>
-                      </w:rPr>
-                      <m:t xml:space="preserve">post:  </m:t>
-                    </m:r>
-                    <m:r>
-                      <m:rPr>
-                        <m:sty m:val="bi"/>
-                      </m:rPr>
-                      <w:rPr>
-                        <w:rFonts w:ascii="Cambria Math" w:eastAsiaTheme="minorEastAsia" w:hAnsi="Cambria Math"/>
-                        <w:lang w:val="en-US"/>
-                      </w:rPr>
-                      <m:t>HashTable ht</m:t>
-                    </m:r>
-                    <m:r>
-                      <m:rPr>
-                        <m:sty m:val="bi"/>
-                      </m:rPr>
-                      <w:rPr>
-                        <w:rFonts w:ascii="Cambria Math" w:eastAsiaTheme="minorEastAsia" w:hAnsi="Cambria Math"/>
-                        <w:lang w:val="en-US"/>
-                      </w:rPr>
-                      <m:t>=</m:t>
-                    </m:r>
-                    <m:r>
-                      <m:rPr>
-                        <m:sty m:val="bi"/>
-                      </m:rPr>
-                      <w:rPr>
-                        <w:rFonts w:ascii="Cambria Math" w:eastAsiaTheme="minorEastAsia" w:hAnsi="Cambria Math"/>
-                        <w:lang w:val="en-US"/>
-                      </w:rPr>
-                      <m:t>θ</m:t>
-                    </m:r>
-                  </m:e>
-                </m:d>
-              </m:oMath>
-            </m:oMathPara>
-          </w:p>
-          <w:p>
-            <w:pPr>
-              <w:jc w:val="center"/>
-              <w:rPr>
-                <w:rFonts w:eastAsiaTheme="minorEastAsia"/>
-                <w:b w:val="0"/>
-                <w:bCs w:val="0"/>
-                <w:lang w:val="en-US"/>
-              </w:rPr>
-            </w:pPr>
             <w:r>
               <w:rPr>
                 <w:noProof/>
               </w:rPr>
               <w:drawing>
-                <wp:inline distT="0" distB="0" distL="0" distR="0" wp14:anchorId="775DD8CF" wp14:editId="293584B9">
-                  <wp:extent cx="1190625" cy="1112147"/>
+                <wp:anchor distT="0" distB="0" distL="114300" distR="114300" simplePos="0" relativeHeight="251659776" behindDoc="0" locked="0" layoutInCell="1" allowOverlap="1" wp14:anchorId="68ACD446" wp14:editId="7FAE2599">
+                  <wp:simplePos x="0" y="0"/>
+                  <wp:positionH relativeFrom="column">
+                    <wp:posOffset>2306209</wp:posOffset>
+                  </wp:positionH>
+                  <wp:positionV relativeFrom="paragraph">
+                    <wp:posOffset>9332</wp:posOffset>
+                  </wp:positionV>
+                  <wp:extent cx="987425" cy="922020"/>
                   <wp:effectExtent l="0" t="0" r="0" b="0"/>
-                  <wp:docPr id="19" name="Imagen 19"/>
+                  <wp:wrapSquare wrapText="bothSides"/>
+                  <wp:docPr id="21" name="Imagen 21" descr="Diagrama&#10;&#10;Descripción generada automáticamente"/>
                   <wp:cNvGraphicFramePr>
                     <a:graphicFrameLocks xmlns:a="http://schemas.openxmlformats.org/drawingml/2006/main" noChangeAspect="1"/>
                   </wp:cNvGraphicFramePr>
@@ -14126,12 +14331,17 @@
                     <a:graphicData uri="http://schemas.openxmlformats.org/drawingml/2006/picture">
                       <pic:pic xmlns:pic="http://schemas.openxmlformats.org/drawingml/2006/picture">
                         <pic:nvPicPr>
-                          <pic:cNvPr id="1" name=""/>
+                          <pic:cNvPr id="21" name="Imagen 21" descr="Diagrama&#10;&#10;Descripción generada automáticamente"/>
                           <pic:cNvPicPr/>
                         </pic:nvPicPr>
                         <pic:blipFill>
-                          <a:blip r:embed="rId27">
+                          <a:blip r:embed="rId28" cstate="print">
                             <a:grayscl/>
+                            <a:extLst>
+                              <a:ext uri="{28A0092B-C50C-407E-A947-70E740481C1C}">
+                                <a14:useLocalDpi xmlns:a14="http://schemas.microsoft.com/office/drawing/2010/main" val="0"/>
+                              </a:ext>
+                            </a:extLst>
                           </a:blip>
                           <a:stretch>
                             <a:fillRect/>
@@ -14140,7 +14350,7 @@
                         <pic:spPr>
                           <a:xfrm>
                             <a:off x="0" y="0"/>
-                            <a:ext cx="1195087" cy="1116315"/>
+                            <a:ext cx="987425" cy="922020"/>
                           </a:xfrm>
                           <a:prstGeom prst="rect">
                             <a:avLst/>
@@ -14149,13 +14359,37 @@
                       </pic:pic>
                     </a:graphicData>
                   </a:graphic>
-                </wp:inline>
+                  <wp14:sizeRelH relativeFrom="margin">
+                    <wp14:pctWidth>0</wp14:pctWidth>
+                  </wp14:sizeRelH>
+                  <wp14:sizeRelV relativeFrom="margin">
+                    <wp14:pctHeight>0</wp14:pctHeight>
+                  </wp14:sizeRelV>
+                </wp:anchor>
               </w:drawing>
             </w:r>
           </w:p>
           <w:p>
             <w:pPr>
-              <w:jc w:val="left"/>
+              <w:jc w:val="center"/>
+              <w:rPr>
+                <w:rFonts w:eastAsiaTheme="minorEastAsia"/>
+                <w:lang w:val="en-US"/>
+              </w:rPr>
+            </w:pPr>
+          </w:p>
+          <w:p>
+            <w:pPr>
+              <w:jc w:val="center"/>
+              <w:rPr>
+                <w:rFonts w:eastAsiaTheme="minorEastAsia"/>
+                <w:lang w:val="en-US"/>
+              </w:rPr>
+            </w:pPr>
+          </w:p>
+          <w:p>
+            <w:pPr>
+              <w:jc w:val="center"/>
               <w:rPr>
                 <w:rFonts w:eastAsiaTheme="minorEastAsia"/>
                 <w:b w:val="0"/>
@@ -14164,74 +14398,15 @@
               </w:rPr>
             </w:pPr>
           </w:p>
-        </w:tc>
-      </w:tr>
-    </w:tbl>
-    <w:p>
-      <w:pPr>
-        <w:rPr>
-          <w:u w:val="single"/>
-          <w:lang w:val="en-US"/>
-        </w:rPr>
-      </w:pPr>
-    </w:p>
-    <w:tbl>
-      <w:tblPr>
-        <w:tblStyle w:val="Tablaconcuadrcula4-nfasis2"/>
-        <w:tblW w:w="0" w:type="auto"/>
-        <w:tblLook w:val="04A0" w:firstRow="1" w:lastRow="0" w:firstColumn="1" w:lastColumn="0" w:noHBand="0" w:noVBand="1"/>
-      </w:tblPr>
-      <w:tblGrid>
-        <w:gridCol w:w="8828"/>
-      </w:tblGrid>
-      <w:tr>
-        <w:trPr>
-          <w:cnfStyle w:val="100000000000" w:firstRow="1" w:lastRow="0" w:firstColumn="0" w:lastColumn="0" w:oddVBand="0" w:evenVBand="0" w:oddHBand="0" w:evenHBand="0" w:firstRowFirstColumn="0" w:firstRowLastColumn="0" w:lastRowFirstColumn="0" w:lastRowLastColumn="0"/>
-        </w:trPr>
-        <w:tc>
-          <w:tcPr>
-            <w:cnfStyle w:val="001000000000" w:firstRow="0" w:lastRow="0" w:firstColumn="1" w:lastColumn="0" w:oddVBand="0" w:evenVBand="0" w:oddHBand="0" w:evenHBand="0" w:firstRowFirstColumn="0" w:firstRowLastColumn="0" w:lastRowFirstColumn="0" w:lastRowLastColumn="0"/>
-            <w:tcW w:w="8828" w:type="dxa"/>
-            <w:shd w:val="clear" w:color="auto" w:fill="FBE4D5" w:themeFill="accent2" w:themeFillTint="33"/>
-          </w:tcPr>
           <w:p>
             <w:pPr>
               <w:jc w:val="center"/>
               <w:rPr>
                 <w:rFonts w:eastAsiaTheme="minorEastAsia"/>
-                <w:bCs w:val="0"/>
-                <w:color w:val="262626" w:themeColor="text1" w:themeTint="D9"/>
-                <w:lang w:val="en-US"/>
-              </w:rPr>
-            </w:pPr>
-            <m:oMathPara>
-              <m:oMath>
-                <m:r>
-                  <m:rPr>
-                    <m:sty m:val="bi"/>
-                  </m:rPr>
-                  <w:rPr>
-                    <w:rFonts w:ascii="Cambria Math" w:eastAsiaTheme="minorEastAsia" w:hAnsi="Cambria Math"/>
-                    <w:color w:val="262626" w:themeColor="text1" w:themeTint="D9"/>
-                    <w:lang w:val="en-US"/>
-                  </w:rPr>
-                  <m:t>Insert</m:t>
-                </m:r>
-              </m:oMath>
-            </m:oMathPara>
-          </w:p>
-        </w:tc>
-      </w:tr>
-      <w:tr>
-        <w:trPr>
-          <w:cnfStyle w:val="000000100000" w:firstRow="0" w:lastRow="0" w:firstColumn="0" w:lastColumn="0" w:oddVBand="0" w:evenVBand="0" w:oddHBand="1" w:evenHBand="0" w:firstRowFirstColumn="0" w:firstRowLastColumn="0" w:lastRowFirstColumn="0" w:lastRowLastColumn="0"/>
-        </w:trPr>
-        <w:tc>
-          <w:tcPr>
-            <w:cnfStyle w:val="001000000000" w:firstRow="0" w:lastRow="0" w:firstColumn="1" w:lastColumn="0" w:oddVBand="0" w:evenVBand="0" w:oddHBand="0" w:evenHBand="0" w:firstRowFirstColumn="0" w:firstRowLastColumn="0" w:lastRowFirstColumn="0" w:lastRowLastColumn="0"/>
-            <w:tcW w:w="8828" w:type="dxa"/>
-            <w:shd w:val="clear" w:color="auto" w:fill="FFFFFF" w:themeFill="background1"/>
-          </w:tcPr>
+                <w:lang w:val="en-US"/>
+              </w:rPr>
+            </w:pPr>
+          </w:p>
           <w:p>
             <w:pPr>
               <w:jc w:val="center"/>
@@ -14242,87 +14417,6 @@
                 <w:lang w:val="en-US"/>
               </w:rPr>
             </w:pPr>
-            <w:r>
-              <w:rPr>
-                <w:rFonts w:eastAsiaTheme="minorEastAsia"/>
-                <w:b w:val="0"/>
-                <w:bCs w:val="0"/>
-                <w:lang w:val="en-US"/>
-              </w:rPr>
-              <w:t>Inserts</w:t>
-            </w:r>
-            <w:r>
-              <w:rPr>
-                <w:rFonts w:eastAsiaTheme="minorEastAsia"/>
-                <w:b w:val="0"/>
-                <w:bCs w:val="0"/>
-                <w:lang w:val="en-US"/>
-              </w:rPr>
-              <w:t xml:space="preserve"> a</w:t>
-            </w:r>
-            <w:r>
-              <w:rPr>
-                <w:rFonts w:eastAsiaTheme="minorEastAsia"/>
-                <w:b w:val="0"/>
-                <w:bCs w:val="0"/>
-                <w:lang w:val="en-US"/>
-              </w:rPr>
-              <w:t xml:space="preserve"> new</w:t>
-            </w:r>
-            <w:r>
-              <w:rPr>
-                <w:rFonts w:eastAsiaTheme="minorEastAsia"/>
-                <w:b w:val="0"/>
-                <w:bCs w:val="0"/>
-                <w:lang w:val="en-US"/>
-              </w:rPr>
-              <w:t xml:space="preserve"> i</w:t>
-            </w:r>
-            <w:r>
-              <w:rPr>
-                <w:rFonts w:eastAsiaTheme="minorEastAsia"/>
-                <w:b w:val="0"/>
-                <w:bCs w:val="0"/>
-                <w:lang w:val="en-US"/>
-              </w:rPr>
-              <w:t>tem into a table in its proper sorted</w:t>
-            </w:r>
-            <w:r>
-              <w:rPr>
-                <w:rFonts w:eastAsiaTheme="minorEastAsia"/>
-                <w:b w:val="0"/>
-                <w:bCs w:val="0"/>
-                <w:lang w:val="en-US"/>
-              </w:rPr>
-              <w:t xml:space="preserve">, </w:t>
-            </w:r>
-            <w:r>
-              <w:rPr>
-                <w:rFonts w:eastAsiaTheme="minorEastAsia"/>
-                <w:b w:val="0"/>
-                <w:bCs w:val="0"/>
-                <w:lang w:val="en-US"/>
-              </w:rPr>
-              <w:t>order according to the ne</w:t>
-            </w:r>
-            <w:r>
-              <w:rPr>
-                <w:rFonts w:eastAsiaTheme="minorEastAsia"/>
-                <w:b w:val="0"/>
-                <w:bCs w:val="0"/>
-                <w:lang w:val="en-US"/>
-              </w:rPr>
-              <w:t>w i</w:t>
-            </w:r>
-            <w:r>
-              <w:rPr>
-                <w:rFonts w:eastAsiaTheme="minorEastAsia"/>
-                <w:b w:val="0"/>
-                <w:bCs w:val="0"/>
-                <w:lang w:val="en-US"/>
-              </w:rPr>
-              <w:t>tem’s search key.</w:t>
-            </w:r>
           </w:p>
           <w:p>
             <w:pPr>
@@ -14354,7 +14448,283 @@
                       <w:rFonts w:ascii="Cambria Math" w:eastAsiaTheme="minorEastAsia" w:hAnsi="Cambria Math"/>
                       <w:lang w:val="en-US"/>
                     </w:rPr>
-                    <m:t>pre:  null</m:t>
+                    <m:t xml:space="preserve">pre:  hashTable h= </m:t>
+                  </m:r>
+                  <m:r>
+                    <m:rPr>
+                      <m:sty m:val="bi"/>
+                    </m:rPr>
+                    <w:rPr>
+                      <w:rFonts w:ascii="Cambria Math" w:hAnsi="Cambria Math"/>
+                      <w:lang w:val="en-US"/>
+                    </w:rPr>
+                    <m:t>≪</m:t>
+                  </m:r>
+                  <m:r>
+                    <m:rPr>
+                      <m:sty m:val="bi"/>
+                    </m:rPr>
+                    <w:rPr>
+                      <w:rFonts w:ascii="Cambria Math" w:eastAsiaTheme="minorEastAsia" w:hAnsi="Cambria Math"/>
+                      <w:lang w:val="en-US"/>
+                    </w:rPr>
+                    <m:t>&lt;</m:t>
+                  </m:r>
+                  <m:sSub>
+                    <m:sSubPr>
+                      <m:ctrlPr>
+                        <w:rPr>
+                          <w:rFonts w:ascii="Cambria Math" w:eastAsiaTheme="minorEastAsia" w:hAnsi="Cambria Math"/>
+                          <w:b w:val="0"/>
+                          <w:bCs w:val="0"/>
+                          <w:i/>
+                          <w:lang w:val="en-US"/>
+                        </w:rPr>
+                      </m:ctrlPr>
+                    </m:sSubPr>
+                    <m:e>
+                      <m:r>
+                        <m:rPr>
+                          <m:sty m:val="bi"/>
+                        </m:rPr>
+                        <w:rPr>
+                          <w:rFonts w:ascii="Cambria Math" w:eastAsiaTheme="minorEastAsia" w:hAnsi="Cambria Math"/>
+                          <w:lang w:val="en-US"/>
+                        </w:rPr>
+                        <m:t>k</m:t>
+                      </m:r>
+                      <m:ctrlPr>
+                        <w:rPr>
+                          <w:rFonts w:ascii="Cambria Math" w:eastAsiaTheme="minorEastAsia" w:hAnsi="Cambria Math"/>
+                          <w:i/>
+                          <w:lang w:val="en-US"/>
+                        </w:rPr>
+                      </m:ctrlPr>
+                    </m:e>
+                    <m:sub>
+                      <m:r>
+                        <m:rPr>
+                          <m:sty m:val="bi"/>
+                        </m:rPr>
+                        <w:rPr>
+                          <w:rFonts w:ascii="Cambria Math" w:eastAsiaTheme="minorEastAsia" w:hAnsi="Cambria Math"/>
+                          <w:lang w:val="en-US"/>
+                        </w:rPr>
+                        <m:t>0</m:t>
+                      </m:r>
+                    </m:sub>
+                  </m:sSub>
+                  <m:r>
+                    <m:rPr>
+                      <m:sty m:val="bi"/>
+                    </m:rPr>
+                    <w:rPr>
+                      <w:rFonts w:ascii="Cambria Math" w:eastAsiaTheme="minorEastAsia" w:hAnsi="Cambria Math"/>
+                      <w:lang w:val="en-US"/>
+                    </w:rPr>
+                    <m:t>,</m:t>
+                  </m:r>
+                  <m:sSub>
+                    <m:sSubPr>
+                      <m:ctrlPr>
+                        <w:rPr>
+                          <w:rFonts w:ascii="Cambria Math" w:eastAsiaTheme="minorEastAsia" w:hAnsi="Cambria Math"/>
+                          <w:b w:val="0"/>
+                          <w:bCs w:val="0"/>
+                          <w:i/>
+                          <w:lang w:val="en-US"/>
+                        </w:rPr>
+                      </m:ctrlPr>
+                    </m:sSubPr>
+                    <m:e>
+                      <m:r>
+                        <m:rPr>
+                          <m:sty m:val="bi"/>
+                        </m:rPr>
+                        <w:rPr>
+                          <w:rFonts w:ascii="Cambria Math" w:eastAsiaTheme="minorEastAsia" w:hAnsi="Cambria Math"/>
+                          <w:lang w:val="en-US"/>
+                        </w:rPr>
+                        <m:t>v</m:t>
+                      </m:r>
+                      <m:ctrlPr>
+                        <w:rPr>
+                          <w:rFonts w:ascii="Cambria Math" w:eastAsiaTheme="minorEastAsia" w:hAnsi="Cambria Math"/>
+                          <w:i/>
+                          <w:lang w:val="en-US"/>
+                        </w:rPr>
+                      </m:ctrlPr>
+                    </m:e>
+                    <m:sub>
+                      <m:r>
+                        <m:rPr>
+                          <m:sty m:val="bi"/>
+                        </m:rPr>
+                        <w:rPr>
+                          <w:rFonts w:ascii="Cambria Math" w:eastAsiaTheme="minorEastAsia" w:hAnsi="Cambria Math"/>
+                          <w:lang w:val="en-US"/>
+                        </w:rPr>
+                        <m:t>0</m:t>
+                      </m:r>
+                    </m:sub>
+                  </m:sSub>
+                  <m:r>
+                    <m:rPr>
+                      <m:sty m:val="bi"/>
+                    </m:rPr>
+                    <w:rPr>
+                      <w:rFonts w:ascii="Cambria Math" w:eastAsiaTheme="minorEastAsia" w:hAnsi="Cambria Math"/>
+                      <w:lang w:val="en-US"/>
+                    </w:rPr>
+                    <m:t>&gt;,…,&lt;</m:t>
+                  </m:r>
+                  <m:sSub>
+                    <m:sSubPr>
+                      <m:ctrlPr>
+                        <w:rPr>
+                          <w:rFonts w:ascii="Cambria Math" w:eastAsiaTheme="minorEastAsia" w:hAnsi="Cambria Math"/>
+                          <w:b w:val="0"/>
+                          <w:bCs w:val="0"/>
+                          <w:i/>
+                          <w:lang w:val="en-US"/>
+                        </w:rPr>
+                      </m:ctrlPr>
+                    </m:sSubPr>
+                    <m:e>
+                      <m:r>
+                        <m:rPr>
+                          <m:sty m:val="bi"/>
+                        </m:rPr>
+                        <w:rPr>
+                          <w:rFonts w:ascii="Cambria Math" w:eastAsiaTheme="minorEastAsia" w:hAnsi="Cambria Math"/>
+                          <w:lang w:val="en-US"/>
+                        </w:rPr>
+                        <m:t>k</m:t>
+                      </m:r>
+                      <m:ctrlPr>
+                        <w:rPr>
+                          <w:rFonts w:ascii="Cambria Math" w:eastAsiaTheme="minorEastAsia" w:hAnsi="Cambria Math"/>
+                          <w:i/>
+                          <w:lang w:val="en-US"/>
+                        </w:rPr>
+                      </m:ctrlPr>
+                    </m:e>
+                    <m:sub>
+                      <m:r>
+                        <m:rPr>
+                          <m:sty m:val="bi"/>
+                        </m:rPr>
+                        <w:rPr>
+                          <w:rFonts w:ascii="Cambria Math" w:eastAsiaTheme="minorEastAsia" w:hAnsi="Cambria Math"/>
+                          <w:lang w:val="en-US"/>
+                        </w:rPr>
+                        <m:t>n</m:t>
+                      </m:r>
+                    </m:sub>
+                  </m:sSub>
+                  <m:r>
+                    <m:rPr>
+                      <m:sty m:val="bi"/>
+                    </m:rPr>
+                    <w:rPr>
+                      <w:rFonts w:ascii="Cambria Math" w:eastAsiaTheme="minorEastAsia" w:hAnsi="Cambria Math"/>
+                      <w:lang w:val="en-US"/>
+                    </w:rPr>
+                    <m:t>,</m:t>
+                  </m:r>
+                  <m:sSub>
+                    <m:sSubPr>
+                      <m:ctrlPr>
+                        <w:rPr>
+                          <w:rFonts w:ascii="Cambria Math" w:eastAsiaTheme="minorEastAsia" w:hAnsi="Cambria Math"/>
+                          <w:b w:val="0"/>
+                          <w:bCs w:val="0"/>
+                          <w:i/>
+                          <w:lang w:val="en-US"/>
+                        </w:rPr>
+                      </m:ctrlPr>
+                    </m:sSubPr>
+                    <m:e>
+                      <m:r>
+                        <m:rPr>
+                          <m:sty m:val="bi"/>
+                        </m:rPr>
+                        <w:rPr>
+                          <w:rFonts w:ascii="Cambria Math" w:eastAsiaTheme="minorEastAsia" w:hAnsi="Cambria Math"/>
+                          <w:lang w:val="en-US"/>
+                        </w:rPr>
+                        <m:t>v</m:t>
+                      </m:r>
+                      <m:ctrlPr>
+                        <w:rPr>
+                          <w:rFonts w:ascii="Cambria Math" w:eastAsiaTheme="minorEastAsia" w:hAnsi="Cambria Math"/>
+                          <w:i/>
+                          <w:lang w:val="en-US"/>
+                        </w:rPr>
+                      </m:ctrlPr>
+                    </m:e>
+                    <m:sub>
+                      <m:r>
+                        <m:rPr>
+                          <m:sty m:val="bi"/>
+                        </m:rPr>
+                        <w:rPr>
+                          <w:rFonts w:ascii="Cambria Math" w:eastAsiaTheme="minorEastAsia" w:hAnsi="Cambria Math"/>
+                          <w:lang w:val="en-US"/>
+                        </w:rPr>
+                        <m:t>n</m:t>
+                      </m:r>
+                    </m:sub>
+                  </m:sSub>
+                  <m:r>
+                    <m:rPr>
+                      <m:sty m:val="bi"/>
+                    </m:rPr>
+                    <w:rPr>
+                      <w:rFonts w:ascii="Cambria Math" w:eastAsiaTheme="minorEastAsia" w:hAnsi="Cambria Math"/>
+                      <w:lang w:val="en-US"/>
+                    </w:rPr>
+                    <m:t>&gt;</m:t>
+                  </m:r>
+                  <m:r>
+                    <m:rPr>
+                      <m:sty m:val="bi"/>
+                    </m:rPr>
+                    <w:rPr>
+                      <w:rFonts w:ascii="Cambria Math" w:eastAsiaTheme="minorEastAsia" w:hAnsi="Cambria Math"/>
+                      <w:lang w:val="en-US"/>
+                    </w:rPr>
+                    <m:t>,&lt;k,v&gt;</m:t>
+                  </m:r>
+                  <m:r>
+                    <m:rPr>
+                      <m:sty m:val="bi"/>
+                    </m:rPr>
+                    <w:rPr>
+                      <w:rFonts w:ascii="Cambria Math" w:eastAsiaTheme="minorEastAsia" w:hAnsi="Cambria Math"/>
+                      <w:lang w:val="en-US"/>
+                    </w:rPr>
+                    <m:t>≫or h=</m:t>
+                  </m:r>
+                  <m:r>
+                    <m:rPr>
+                      <m:sty m:val="bi"/>
+                    </m:rPr>
+                    <w:rPr>
+                      <w:rFonts w:ascii="Cambria Math" w:eastAsiaTheme="minorEastAsia" w:hAnsi="Cambria Math"/>
+                      <w:lang w:val="en-US"/>
+                    </w:rPr>
+                    <m:t>&lt;k,v&gt;</m:t>
+                  </m:r>
+                  <m:r>
+                    <m:rPr>
+                      <m:sty m:val="bi"/>
+                    </m:rPr>
+                    <w:rPr>
+                      <w:rFonts w:ascii="Cambria Math" w:eastAsiaTheme="minorEastAsia" w:hAnsi="Cambria Math"/>
+                      <w:lang w:val="en-US"/>
+                    </w:rPr>
+                    <m:t xml:space="preserve"> </m:t>
                   </m:r>
                 </m:e>
               </m:d>
@@ -14379,263 +14749,6 @@
                 <w:lang w:val="en-US"/>
               </w:rPr>
             </w:pPr>
-            <m:oMathPara>
-              <m:oMath>
-                <m:d>
-                  <m:dPr>
-                    <m:begChr m:val="{"/>
-                    <m:endChr m:val="}"/>
-                    <m:ctrlPr>
-                      <w:rPr>
-                        <w:rFonts w:ascii="Cambria Math" w:eastAsiaTheme="minorEastAsia" w:hAnsi="Cambria Math"/>
-                        <w:i/>
-                        <w:lang w:val="en-US"/>
-                      </w:rPr>
-                    </m:ctrlPr>
-                  </m:dPr>
-                  <m:e>
-                    <m:r>
-                      <m:rPr>
-                        <m:sty m:val="bi"/>
-                      </m:rPr>
-                      <w:rPr>
-                        <w:rFonts w:ascii="Cambria Math" w:eastAsiaTheme="minorEastAsia" w:hAnsi="Cambria Math"/>
-                        <w:lang w:val="en-US"/>
-                      </w:rPr>
-                      <m:t xml:space="preserve">pre:  </m:t>
-                    </m:r>
-                    <m:r>
-                      <m:rPr>
-                        <m:sty m:val="bi"/>
-                      </m:rPr>
-                      <w:rPr>
-                        <w:rFonts w:ascii="Cambria Math" w:eastAsiaTheme="minorEastAsia" w:hAnsi="Cambria Math"/>
-                        <w:lang w:val="en-US"/>
-                      </w:rPr>
-                      <m:t>HashTable</m:t>
-                    </m:r>
-                    <m:r>
-                      <m:rPr>
-                        <m:sty m:val="bi"/>
-                      </m:rPr>
-                      <w:rPr>
-                        <w:rFonts w:ascii="Cambria Math" w:eastAsiaTheme="minorEastAsia" w:hAnsi="Cambria Math"/>
-                        <w:lang w:val="en-US"/>
-                      </w:rPr>
-                      <m:t xml:space="preserve"> </m:t>
-                    </m:r>
-                    <m:r>
-                      <m:rPr>
-                        <m:sty m:val="bi"/>
-                      </m:rPr>
-                      <w:rPr>
-                        <w:rFonts w:ascii="Cambria Math" w:eastAsiaTheme="minorEastAsia" w:hAnsi="Cambria Math"/>
-                        <w:lang w:val="en-US"/>
-                      </w:rPr>
-                      <m:t>ht</m:t>
-                    </m:r>
-                    <m:r>
-                      <m:rPr>
-                        <m:sty m:val="bi"/>
-                      </m:rPr>
-                      <w:rPr>
-                        <w:rFonts w:ascii="Cambria Math" w:eastAsiaTheme="minorEastAsia" w:hAnsi="Cambria Math"/>
-                        <w:lang w:val="en-US"/>
-                      </w:rPr>
-                      <m:t>= &lt;</m:t>
-                    </m:r>
-                    <m:sSub>
-                      <m:sSubPr>
-                        <m:ctrlPr>
-                          <w:rPr>
-                            <w:rFonts w:ascii="Cambria Math" w:hAnsi="Cambria Math"/>
-                            <w:b w:val="0"/>
-                            <w:bCs w:val="0"/>
-                            <w:i/>
-                            <w:lang w:val="en-US"/>
-                          </w:rPr>
-                        </m:ctrlPr>
-                      </m:sSubPr>
-                      <m:e>
-                        <m:r>
-                          <m:rPr>
-                            <m:sty m:val="bi"/>
-                          </m:rPr>
-                          <w:rPr>
-                            <w:rFonts w:ascii="Cambria Math" w:hAnsi="Cambria Math"/>
-                            <w:lang w:val="en-US"/>
-                          </w:rPr>
-                          <m:t>e</m:t>
-                        </m:r>
-                      </m:e>
-                      <m:sub>
-                        <m:r>
-                          <m:rPr>
-                            <m:sty m:val="bi"/>
-                          </m:rPr>
-                          <w:rPr>
-                            <w:rFonts w:ascii="Cambria Math" w:hAnsi="Cambria Math"/>
-                            <w:lang w:val="en-US"/>
-                          </w:rPr>
-                          <m:t>1</m:t>
-                        </m:r>
-                      </m:sub>
-                    </m:sSub>
-                    <m:r>
-                      <m:rPr>
-                        <m:sty m:val="bi"/>
-                      </m:rPr>
-                      <w:rPr>
-                        <w:rFonts w:ascii="Cambria Math" w:hAnsi="Cambria Math"/>
-                        <w:lang w:val="en-US"/>
-                      </w:rPr>
-                      <m:t xml:space="preserve">, </m:t>
-                    </m:r>
-                    <m:sSub>
-                      <m:sSubPr>
-                        <m:ctrlPr>
-                          <w:rPr>
-                            <w:rFonts w:ascii="Cambria Math" w:hAnsi="Cambria Math"/>
-                            <w:b w:val="0"/>
-                            <w:bCs w:val="0"/>
-                            <w:i/>
-                            <w:lang w:val="en-US"/>
-                          </w:rPr>
-                        </m:ctrlPr>
-                      </m:sSubPr>
-                      <m:e>
-                        <m:r>
-                          <m:rPr>
-                            <m:sty m:val="bi"/>
-                          </m:rPr>
-                          <w:rPr>
-                            <w:rFonts w:ascii="Cambria Math" w:hAnsi="Cambria Math"/>
-                            <w:lang w:val="en-US"/>
-                          </w:rPr>
-                          <m:t>e</m:t>
-                        </m:r>
-                      </m:e>
-                      <m:sub>
-                        <m:r>
-                          <m:rPr>
-                            <m:sty m:val="bi"/>
-                          </m:rPr>
-                          <w:rPr>
-                            <w:rFonts w:ascii="Cambria Math" w:hAnsi="Cambria Math"/>
-                            <w:lang w:val="en-US"/>
-                          </w:rPr>
-                          <m:t>2</m:t>
-                        </m:r>
-                      </m:sub>
-                    </m:sSub>
-                    <m:r>
-                      <m:rPr>
-                        <m:sty m:val="bi"/>
-                      </m:rPr>
-                      <w:rPr>
-                        <w:rFonts w:ascii="Cambria Math" w:hAnsi="Cambria Math"/>
-                        <w:lang w:val="en-US"/>
-                      </w:rPr>
-                      <m:t xml:space="preserve">, </m:t>
-                    </m:r>
-                    <m:sSub>
-                      <m:sSubPr>
-                        <m:ctrlPr>
-                          <w:rPr>
-                            <w:rFonts w:ascii="Cambria Math" w:hAnsi="Cambria Math"/>
-                            <w:b w:val="0"/>
-                            <w:bCs w:val="0"/>
-                            <w:i/>
-                            <w:lang w:val="en-US"/>
-                          </w:rPr>
-                        </m:ctrlPr>
-                      </m:sSubPr>
-                      <m:e>
-                        <m:r>
-                          <m:rPr>
-                            <m:sty m:val="bi"/>
-                          </m:rPr>
-                          <w:rPr>
-                            <w:rFonts w:ascii="Cambria Math" w:hAnsi="Cambria Math"/>
-                            <w:lang w:val="en-US"/>
-                          </w:rPr>
-                          <m:t>e</m:t>
-                        </m:r>
-                      </m:e>
-                      <m:sub>
-                        <m:r>
-                          <m:rPr>
-                            <m:sty m:val="bi"/>
-                          </m:rPr>
-                          <w:rPr>
-                            <w:rFonts w:ascii="Cambria Math" w:hAnsi="Cambria Math"/>
-                            <w:lang w:val="en-US"/>
-                          </w:rPr>
-                          <m:t>3</m:t>
-                        </m:r>
-                      </m:sub>
-                    </m:sSub>
-                    <m:r>
-                      <m:rPr>
-                        <m:sty m:val="bi"/>
-                      </m:rPr>
-                      <w:rPr>
-                        <w:rFonts w:ascii="Cambria Math" w:hAnsi="Cambria Math"/>
-                        <w:lang w:val="en-US"/>
-                      </w:rPr>
-                      <m:t>,…,</m:t>
-                    </m:r>
-                    <m:sSub>
-                      <m:sSubPr>
-                        <m:ctrlPr>
-                          <w:rPr>
-                            <w:rFonts w:ascii="Cambria Math" w:hAnsi="Cambria Math"/>
-                            <w:b w:val="0"/>
-                            <w:bCs w:val="0"/>
-                            <w:i/>
-                            <w:lang w:val="en-US"/>
-                          </w:rPr>
-                        </m:ctrlPr>
-                      </m:sSubPr>
-                      <m:e>
-                        <m:r>
-                          <m:rPr>
-                            <m:sty m:val="bi"/>
-                          </m:rPr>
-                          <w:rPr>
-                            <w:rFonts w:ascii="Cambria Math" w:hAnsi="Cambria Math"/>
-                            <w:lang w:val="en-US"/>
-                          </w:rPr>
-                          <m:t>e</m:t>
-                        </m:r>
-                      </m:e>
-                      <m:sub>
-                        <m:r>
-                          <m:rPr>
-                            <m:sty m:val="bi"/>
-                          </m:rPr>
-                          <w:rPr>
-                            <w:rFonts w:ascii="Cambria Math" w:hAnsi="Cambria Math"/>
-                            <w:lang w:val="en-US"/>
-                          </w:rPr>
-                          <m:t>n</m:t>
-                        </m:r>
-                      </m:sub>
-                    </m:sSub>
-                    <m:r>
-                      <m:rPr>
-                        <m:sty m:val="bi"/>
-                      </m:rPr>
-                      <w:rPr>
-                        <w:rFonts w:ascii="Cambria Math" w:hAnsi="Cambria Math"/>
-                        <w:lang w:val="en-US"/>
-                      </w:rPr>
-                      <m:t>&gt;and element e or q=∅ and element e</m:t>
-                    </m:r>
-                  </m:e>
-                </m:d>
-              </m:oMath>
-            </m:oMathPara>
           </w:p>
           <w:p>
             <w:pPr>
@@ -14650,7 +14763,7 @@
           </w:p>
           <w:p>
             <w:pPr>
-              <w:jc w:val="center"/>
+              <w:jc w:val="left"/>
               <w:rPr>
                 <w:rFonts w:eastAsiaTheme="minorEastAsia"/>
                 <w:b w:val="0"/>
@@ -14659,111 +14772,6 @@
               </w:rPr>
             </w:pPr>
           </w:p>
-          <w:p>
-            <w:pPr>
-              <w:jc w:val="center"/>
-              <w:rPr>
-                <w:rFonts w:eastAsiaTheme="minorEastAsia"/>
-                <w:b w:val="0"/>
-                <w:bCs w:val="0"/>
-                <w:lang w:val="en-US"/>
-              </w:rPr>
-            </w:pPr>
-            <m:oMathPara>
-              <m:oMath>
-                <m:d>
-                  <m:dPr>
-                    <m:begChr m:val="{"/>
-                    <m:endChr m:val="}"/>
-                    <m:ctrlPr>
-                      <w:rPr>
-                        <w:rFonts w:ascii="Cambria Math" w:eastAsiaTheme="minorEastAsia" w:hAnsi="Cambria Math"/>
-                        <w:i/>
-                        <w:lang w:val="en-US"/>
-                      </w:rPr>
-                    </m:ctrlPr>
-                  </m:dPr>
-                  <m:e>
-                    <m:r>
-                      <m:rPr>
-                        <m:sty m:val="bi"/>
-                      </m:rPr>
-                      <w:rPr>
-                        <w:rFonts w:ascii="Cambria Math" w:eastAsiaTheme="minorEastAsia" w:hAnsi="Cambria Math"/>
-                        <w:lang w:val="en-US"/>
-                      </w:rPr>
-                      <m:t>post:  HashTable ht=θ</m:t>
-                    </m:r>
-                  </m:e>
-                </m:d>
-              </m:oMath>
-            </m:oMathPara>
-          </w:p>
-          <w:p>
-            <w:pPr>
-              <w:jc w:val="center"/>
-              <w:rPr>
-                <w:rFonts w:eastAsiaTheme="minorEastAsia"/>
-                <w:b w:val="0"/>
-                <w:bCs w:val="0"/>
-                <w:lang w:val="en-US"/>
-              </w:rPr>
-            </w:pPr>
-            <w:r>
-              <w:rPr>
-                <w:noProof/>
-              </w:rPr>
-              <w:lastRenderedPageBreak/>
-              <w:drawing>
-                <wp:inline distT="0" distB="0" distL="0" distR="0" wp14:anchorId="68ACD446" wp14:editId="49586798">
-                  <wp:extent cx="1647825" cy="1539211"/>
-                  <wp:effectExtent l="0" t="0" r="0" b="0"/>
-                  <wp:docPr id="21" name="Imagen 21" descr="Diagrama&#10;&#10;Descripción generada automáticamente"/>
-                  <wp:cNvGraphicFramePr>
-                    <a:graphicFrameLocks xmlns:a="http://schemas.openxmlformats.org/drawingml/2006/main" noChangeAspect="1"/>
-                  </wp:cNvGraphicFramePr>
-                  <a:graphic xmlns:a="http://schemas.openxmlformats.org/drawingml/2006/main">
-                    <a:graphicData uri="http://schemas.openxmlformats.org/drawingml/2006/picture">
-                      <pic:pic xmlns:pic="http://schemas.openxmlformats.org/drawingml/2006/picture">
-                        <pic:nvPicPr>
-                          <pic:cNvPr id="21" name="Imagen 21" descr="Diagrama&#10;&#10;Descripción generada automáticamente"/>
-                          <pic:cNvPicPr/>
-                        </pic:nvPicPr>
-                        <pic:blipFill>
-                          <a:blip r:embed="rId27">
-                            <a:grayscl/>
-                          </a:blip>
-                          <a:stretch>
-                            <a:fillRect/>
-                          </a:stretch>
-                        </pic:blipFill>
-                        <pic:spPr>
-                          <a:xfrm>
-                            <a:off x="0" y="0"/>
-                            <a:ext cx="1651419" cy="1542568"/>
-                          </a:xfrm>
-                          <a:prstGeom prst="rect">
-                            <a:avLst/>
-                          </a:prstGeom>
-                        </pic:spPr>
-                      </pic:pic>
-                    </a:graphicData>
-                  </a:graphic>
-                </wp:inline>
-              </w:drawing>
-            </w:r>
-          </w:p>
-          <w:p>
-            <w:pPr>
-              <w:jc w:val="left"/>
-              <w:rPr>
-                <w:rFonts w:eastAsiaTheme="minorEastAsia"/>
-                <w:b w:val="0"/>
-                <w:bCs w:val="0"/>
-                <w:lang w:val="en-US"/>
-              </w:rPr>
-            </w:pPr>
-          </w:p>
         </w:tc>
       </w:tr>
     </w:tbl>
@@ -14790,8 +14798,9 @@
           <w:noProof/>
           <w:lang w:val="en-US"/>
         </w:rPr>
+        <w:lastRenderedPageBreak/>
         <w:drawing>
-          <wp:anchor distT="0" distB="0" distL="114300" distR="114300" simplePos="0" relativeHeight="251645952" behindDoc="0" locked="0" layoutInCell="1" allowOverlap="1" wp14:anchorId="7AAB071C" wp14:editId="51D466DF">
+          <wp:anchor distT="0" distB="0" distL="114300" distR="114300" simplePos="0" relativeHeight="251650048" behindDoc="0" locked="0" layoutInCell="1" allowOverlap="1" wp14:anchorId="7AAB071C" wp14:editId="51D466DF">
             <wp:simplePos x="0" y="0"/>
             <wp:positionH relativeFrom="column">
               <wp:posOffset>2903220</wp:posOffset>
@@ -14814,7 +14823,7 @@
                     <pic:cNvPicPr/>
                   </pic:nvPicPr>
                   <pic:blipFill>
-                    <a:blip r:embed="rId28" cstate="print">
+                    <a:blip r:embed="rId29" cstate="print">
                       <a:extLst>
                         <a:ext uri="{28A0092B-C50C-407E-A947-70E740481C1C}">
                           <a14:useLocalDpi xmlns:a14="http://schemas.microsoft.com/office/drawing/2010/main" val="0"/>
@@ -14853,7 +14862,7 @@
           <w:lang w:val="en-US"/>
         </w:rPr>
         <w:drawing>
-          <wp:anchor distT="0" distB="0" distL="114300" distR="114300" simplePos="0" relativeHeight="251643904" behindDoc="0" locked="0" layoutInCell="1" allowOverlap="1" wp14:anchorId="467AE7E8" wp14:editId="3BA64549">
+          <wp:anchor distT="0" distB="0" distL="114300" distR="114300" simplePos="0" relativeHeight="251649024" behindDoc="0" locked="0" layoutInCell="1" allowOverlap="1" wp14:anchorId="467AE7E8" wp14:editId="3BA64549">
             <wp:simplePos x="0" y="0"/>
             <wp:positionH relativeFrom="column">
               <wp:posOffset>635</wp:posOffset>
@@ -14876,7 +14885,7 @@
                     <pic:cNvPicPr/>
                   </pic:nvPicPr>
                   <pic:blipFill>
-                    <a:blip r:embed="rId29" cstate="print">
+                    <a:blip r:embed="rId30" cstate="print">
                       <a:extLst>
                         <a:ext uri="{28A0092B-C50C-407E-A947-70E740481C1C}">
                           <a14:useLocalDpi xmlns:a14="http://schemas.microsoft.com/office/drawing/2010/main" val="0"/>
@@ -14931,7 +14940,7 @@
           <w:lang w:val="en-US"/>
         </w:rPr>
         <w:drawing>
-          <wp:anchor distT="0" distB="0" distL="114300" distR="114300" simplePos="0" relativeHeight="251648000" behindDoc="0" locked="0" layoutInCell="1" allowOverlap="1" wp14:anchorId="497971CC" wp14:editId="563F0A33">
+          <wp:anchor distT="0" distB="0" distL="114300" distR="114300" simplePos="0" relativeHeight="251651072" behindDoc="0" locked="0" layoutInCell="1" allowOverlap="1" wp14:anchorId="497971CC" wp14:editId="563F0A33">
             <wp:simplePos x="0" y="0"/>
             <wp:positionH relativeFrom="column">
               <wp:posOffset>1241287</wp:posOffset>
@@ -14954,7 +14963,7 @@
                     <pic:cNvPicPr/>
                   </pic:nvPicPr>
                   <pic:blipFill>
-                    <a:blip r:embed="rId30" cstate="print">
+                    <a:blip r:embed="rId31" cstate="print">
                       <a:extLst>
                         <a:ext uri="{28A0092B-C50C-407E-A947-70E740481C1C}">
                           <a14:useLocalDpi xmlns:a14="http://schemas.microsoft.com/office/drawing/2010/main" val="0"/>
@@ -15099,7 +15108,7 @@
       </w:pPr>
     </w:p>
     <w:sectPr>
-      <w:headerReference w:type="default" r:id="rId31"/>
+      <w:headerReference w:type="default" r:id="rId32"/>
       <w:pgSz w:w="12240" w:h="15840"/>
       <w:pgMar w:top="1417" w:right="1701" w:bottom="1417" w:left="1701" w:header="708" w:footer="708" w:gutter="0"/>
       <w:cols w:space="708"/>

</xml_diff>

<commit_message>
Finished ADT Hash Table and Selection Sort Analisys
</commit_message>
<xml_diff>
--- a/docs/Engineering Method.docx
+++ b/docs/Engineering Method.docx
@@ -6834,6 +6834,7 @@
     </w:tbl>
     <w:p>
       <w:pPr>
+        <w:jc w:val="center"/>
         <w:rPr>
           <w:rFonts w:eastAsiaTheme="minorEastAsia"/>
           <w:lang w:val="en-US"/>
@@ -7056,6 +7057,2608 @@
         </w:rPr>
         <w:t>Temporal Complexity Analysis</w:t>
       </w:r>
+    </w:p>
+    <w:tbl>
+      <w:tblPr>
+        <w:tblStyle w:val="Tablaconcuadrcula3-nfasis2"/>
+        <w:tblW w:w="9521" w:type="dxa"/>
+        <w:tblLook w:val="04A0" w:firstRow="1" w:lastRow="0" w:firstColumn="1" w:lastColumn="0" w:noHBand="0" w:noVBand="1"/>
+      </w:tblPr>
+      <w:tblGrid>
+        <w:gridCol w:w="6912"/>
+        <w:gridCol w:w="2609"/>
+      </w:tblGrid>
+      <w:tr>
+        <w:trPr>
+          <w:cnfStyle w:val="100000000000" w:firstRow="1" w:lastRow="0" w:firstColumn="0" w:lastColumn="0" w:oddVBand="0" w:evenVBand="0" w:oddHBand="0" w:evenHBand="0" w:firstRowFirstColumn="0" w:firstRowLastColumn="0" w:lastRowFirstColumn="0" w:lastRowLastColumn="0"/>
+          <w:trHeight w:val="218"/>
+        </w:trPr>
+        <w:tc>
+          <w:tcPr>
+            <w:cnfStyle w:val="001000000100" w:firstRow="0" w:lastRow="0" w:firstColumn="1" w:lastColumn="0" w:oddVBand="0" w:evenVBand="0" w:oddHBand="0" w:evenHBand="0" w:firstRowFirstColumn="1" w:firstRowLastColumn="0" w:lastRowFirstColumn="0" w:lastRowLastColumn="0"/>
+            <w:tcW w:w="6912" w:type="dxa"/>
+          </w:tcPr>
+          <w:p>
+            <w:pPr>
+              <w:spacing w:line="276" w:lineRule="auto"/>
+              <w:jc w:val="center"/>
+              <w:rPr>
+                <w:b w:val="0"/>
+                <w:bCs w:val="0"/>
+                <w:color w:val="262626" w:themeColor="text1" w:themeTint="D9"/>
+                <w:lang w:val="en-US"/>
+              </w:rPr>
+            </w:pPr>
+            <w:r>
+              <w:rPr>
+                <w:color w:val="262626" w:themeColor="text1" w:themeTint="D9"/>
+                <w:lang w:val="en-US"/>
+              </w:rPr>
+              <w:t>Algorithm</w:t>
+            </w:r>
+          </w:p>
+        </w:tc>
+        <w:tc>
+          <w:tcPr>
+            <w:tcW w:w="2609" w:type="dxa"/>
+          </w:tcPr>
+          <w:p>
+            <w:pPr>
+              <w:spacing w:line="276" w:lineRule="auto"/>
+              <w:jc w:val="center"/>
+              <w:cnfStyle w:val="100000000000" w:firstRow="1" w:lastRow="0" w:firstColumn="0" w:lastColumn="0" w:oddVBand="0" w:evenVBand="0" w:oddHBand="0" w:evenHBand="0" w:firstRowFirstColumn="0" w:firstRowLastColumn="0" w:lastRowFirstColumn="0" w:lastRowLastColumn="0"/>
+              <w:rPr>
+                <w:b w:val="0"/>
+                <w:bCs w:val="0"/>
+                <w:color w:val="262626" w:themeColor="text1" w:themeTint="D9"/>
+                <w:lang w:val="en-US"/>
+              </w:rPr>
+            </w:pPr>
+            <w:r>
+              <w:rPr>
+                <w:color w:val="262626" w:themeColor="text1" w:themeTint="D9"/>
+                <w:lang w:val="en-US"/>
+              </w:rPr>
+              <w:t>Time</w:t>
+            </w:r>
+          </w:p>
+        </w:tc>
+      </w:tr>
+      <w:tr>
+        <w:trPr>
+          <w:cnfStyle w:val="000000100000" w:firstRow="0" w:lastRow="0" w:firstColumn="0" w:lastColumn="0" w:oddVBand="0" w:evenVBand="0" w:oddHBand="1" w:evenHBand="0" w:firstRowFirstColumn="0" w:firstRowLastColumn="0" w:lastRowFirstColumn="0" w:lastRowLastColumn="0"/>
+          <w:trHeight w:val="228"/>
+        </w:trPr>
+        <w:tc>
+          <w:tcPr>
+            <w:cnfStyle w:val="001000000000" w:firstRow="0" w:lastRow="0" w:firstColumn="1" w:lastColumn="0" w:oddVBand="0" w:evenVBand="0" w:oddHBand="0" w:evenHBand="0" w:firstRowFirstColumn="0" w:firstRowLastColumn="0" w:lastRowFirstColumn="0" w:lastRowLastColumn="0"/>
+            <w:tcW w:w="6912" w:type="dxa"/>
+          </w:tcPr>
+          <w:p>
+            <w:pPr>
+              <w:spacing w:line="276" w:lineRule="auto"/>
+              <w:rPr>
+                <w:i w:val="0"/>
+                <w:iCs w:val="0"/>
+                <w:color w:val="404040" w:themeColor="text1" w:themeTint="BF"/>
+              </w:rPr>
+            </w:pPr>
+            <w:r>
+              <w:rPr>
+                <w:i w:val="0"/>
+                <w:iCs w:val="0"/>
+                <w:color w:val="404040" w:themeColor="text1" w:themeTint="BF"/>
+                <w:lang w:val="en-US"/>
+              </w:rPr>
+              <w:t xml:space="preserve">Int n = </w:t>
+            </w:r>
+            <w:proofErr w:type="spellStart"/>
+            <w:r>
+              <w:rPr>
+                <w:i w:val="0"/>
+                <w:iCs w:val="0"/>
+                <w:color w:val="404040" w:themeColor="text1" w:themeTint="BF"/>
+                <w:lang w:val="en-US"/>
+              </w:rPr>
+              <w:t>arr.length</w:t>
+            </w:r>
+            <w:proofErr w:type="spellEnd"/>
+            <w:r>
+              <w:rPr>
+                <w:i w:val="0"/>
+                <w:iCs w:val="0"/>
+                <w:color w:val="404040" w:themeColor="text1" w:themeTint="BF"/>
+                <w:lang w:val="en-US"/>
+              </w:rPr>
+              <w:t>;</w:t>
+            </w:r>
+          </w:p>
+        </w:tc>
+        <w:tc>
+          <w:tcPr>
+            <w:tcW w:w="2609" w:type="dxa"/>
+          </w:tcPr>
+          <w:p>
+            <w:pPr>
+              <w:spacing w:line="276" w:lineRule="auto"/>
+              <w:jc w:val="center"/>
+              <w:cnfStyle w:val="000000100000" w:firstRow="0" w:lastRow="0" w:firstColumn="0" w:lastColumn="0" w:oddVBand="0" w:evenVBand="0" w:oddHBand="1" w:evenHBand="0" w:firstRowFirstColumn="0" w:firstRowLastColumn="0" w:lastRowFirstColumn="0" w:lastRowLastColumn="0"/>
+              <w:rPr>
+                <w:color w:val="404040" w:themeColor="text1" w:themeTint="BF"/>
+                <w:lang w:val="en-US"/>
+              </w:rPr>
+            </w:pPr>
+            <w:r>
+              <w:rPr>
+                <w:color w:val="404040" w:themeColor="text1" w:themeTint="BF"/>
+                <w:lang w:val="en-US"/>
+              </w:rPr>
+              <w:t>1</w:t>
+            </w:r>
+          </w:p>
+        </w:tc>
+      </w:tr>
+      <w:tr>
+        <w:trPr>
+          <w:trHeight w:val="228"/>
+        </w:trPr>
+        <w:tc>
+          <w:tcPr>
+            <w:cnfStyle w:val="001000000000" w:firstRow="0" w:lastRow="0" w:firstColumn="1" w:lastColumn="0" w:oddVBand="0" w:evenVBand="0" w:oddHBand="0" w:evenHBand="0" w:firstRowFirstColumn="0" w:firstRowLastColumn="0" w:lastRowFirstColumn="0" w:lastRowLastColumn="0"/>
+            <w:tcW w:w="6912" w:type="dxa"/>
+          </w:tcPr>
+          <w:p>
+            <w:pPr>
+              <w:spacing w:line="276" w:lineRule="auto"/>
+              <w:rPr>
+                <w:i w:val="0"/>
+                <w:iCs w:val="0"/>
+                <w:color w:val="404040" w:themeColor="text1" w:themeTint="BF"/>
+                <w:lang w:val="en-US"/>
+              </w:rPr>
+            </w:pPr>
+            <w:r>
+              <w:rPr>
+                <w:i w:val="0"/>
+                <w:iCs w:val="0"/>
+                <w:color w:val="404040" w:themeColor="text1" w:themeTint="BF"/>
+                <w:lang w:val="en-US"/>
+              </w:rPr>
+              <w:t xml:space="preserve">If (n == 1 &amp;&amp; </w:t>
+            </w:r>
+            <w:proofErr w:type="spellStart"/>
+            <w:r>
+              <w:rPr>
+                <w:i w:val="0"/>
+                <w:iCs w:val="0"/>
+                <w:color w:val="404040" w:themeColor="text1" w:themeTint="BF"/>
+                <w:lang w:val="en-US"/>
+              </w:rPr>
+              <w:t>getShelf</w:t>
+            </w:r>
+            <w:proofErr w:type="spellEnd"/>
+            <w:r>
+              <w:rPr>
+                <w:i w:val="0"/>
+                <w:iCs w:val="0"/>
+                <w:color w:val="404040" w:themeColor="text1" w:themeTint="BF"/>
+                <w:lang w:val="en-US"/>
+              </w:rPr>
+              <w:t>(</w:t>
+            </w:r>
+            <w:proofErr w:type="spellStart"/>
+            <w:r>
+              <w:rPr>
+                <w:i w:val="0"/>
+                <w:iCs w:val="0"/>
+                <w:color w:val="404040" w:themeColor="text1" w:themeTint="BF"/>
+                <w:lang w:val="en-US"/>
+              </w:rPr>
+              <w:t>arr</w:t>
+            </w:r>
+            <w:proofErr w:type="spellEnd"/>
+            <w:r>
+              <w:rPr>
+                <w:i w:val="0"/>
+                <w:iCs w:val="0"/>
+                <w:color w:val="404040" w:themeColor="text1" w:themeTint="BF"/>
+                <w:lang w:val="en-US"/>
+              </w:rPr>
+              <w:t>[0], shelf) == null)</w:t>
+            </w:r>
+          </w:p>
+        </w:tc>
+        <w:tc>
+          <w:tcPr>
+            <w:tcW w:w="2609" w:type="dxa"/>
+          </w:tcPr>
+          <w:p>
+            <w:pPr>
+              <w:spacing w:line="276" w:lineRule="auto"/>
+              <w:jc w:val="center"/>
+              <w:cnfStyle w:val="000000000000" w:firstRow="0" w:lastRow="0" w:firstColumn="0" w:lastColumn="0" w:oddVBand="0" w:evenVBand="0" w:oddHBand="0" w:evenHBand="0" w:firstRowFirstColumn="0" w:firstRowLastColumn="0" w:lastRowFirstColumn="0" w:lastRowLastColumn="0"/>
+              <w:rPr>
+                <w:color w:val="404040" w:themeColor="text1" w:themeTint="BF"/>
+                <w:lang w:val="en-US"/>
+              </w:rPr>
+            </w:pPr>
+            <w:r>
+              <w:rPr>
+                <w:color w:val="404040" w:themeColor="text1" w:themeTint="BF"/>
+                <w:lang w:val="en-US"/>
+              </w:rPr>
+              <w:t>C</w:t>
+            </w:r>
+          </w:p>
+        </w:tc>
+      </w:tr>
+      <w:tr>
+        <w:trPr>
+          <w:cnfStyle w:val="000000100000" w:firstRow="0" w:lastRow="0" w:firstColumn="0" w:lastColumn="0" w:oddVBand="0" w:evenVBand="0" w:oddHBand="1" w:evenHBand="0" w:firstRowFirstColumn="0" w:firstRowLastColumn="0" w:lastRowFirstColumn="0" w:lastRowLastColumn="0"/>
+          <w:trHeight w:val="228"/>
+        </w:trPr>
+        <w:tc>
+          <w:tcPr>
+            <w:cnfStyle w:val="001000000000" w:firstRow="0" w:lastRow="0" w:firstColumn="1" w:lastColumn="0" w:oddVBand="0" w:evenVBand="0" w:oddHBand="0" w:evenHBand="0" w:firstRowFirstColumn="0" w:firstRowLastColumn="0" w:lastRowFirstColumn="0" w:lastRowLastColumn="0"/>
+            <w:tcW w:w="6912" w:type="dxa"/>
+          </w:tcPr>
+          <w:p>
+            <w:pPr>
+              <w:spacing w:line="276" w:lineRule="auto"/>
+              <w:rPr>
+                <w:i w:val="0"/>
+                <w:iCs w:val="0"/>
+                <w:color w:val="404040" w:themeColor="text1" w:themeTint="BF"/>
+                <w:lang w:val="en-US"/>
+              </w:rPr>
+            </w:pPr>
+            <w:r>
+              <w:rPr>
+                <w:i w:val="0"/>
+                <w:iCs w:val="0"/>
+                <w:color w:val="404040" w:themeColor="text1" w:themeTint="BF"/>
+                <w:lang w:val="en-US"/>
+              </w:rPr>
+              <w:t xml:space="preserve">    return </w:t>
+            </w:r>
+            <w:proofErr w:type="spellStart"/>
+            <w:r>
+              <w:rPr>
+                <w:i w:val="0"/>
+                <w:iCs w:val="0"/>
+                <w:color w:val="404040" w:themeColor="text1" w:themeTint="BF"/>
+                <w:lang w:val="en-US"/>
+              </w:rPr>
+              <w:t>arr</w:t>
+            </w:r>
+            <w:proofErr w:type="spellEnd"/>
+            <w:r>
+              <w:rPr>
+                <w:i w:val="0"/>
+                <w:iCs w:val="0"/>
+                <w:color w:val="404040" w:themeColor="text1" w:themeTint="BF"/>
+                <w:lang w:val="en-US"/>
+              </w:rPr>
+              <w:t xml:space="preserve"> = new Integer[0];</w:t>
+            </w:r>
+          </w:p>
+        </w:tc>
+        <w:tc>
+          <w:tcPr>
+            <w:tcW w:w="2609" w:type="dxa"/>
+          </w:tcPr>
+          <w:p>
+            <w:pPr>
+              <w:spacing w:line="276" w:lineRule="auto"/>
+              <w:jc w:val="center"/>
+              <w:cnfStyle w:val="000000100000" w:firstRow="0" w:lastRow="0" w:firstColumn="0" w:lastColumn="0" w:oddVBand="0" w:evenVBand="0" w:oddHBand="1" w:evenHBand="0" w:firstRowFirstColumn="0" w:firstRowLastColumn="0" w:lastRowFirstColumn="0" w:lastRowLastColumn="0"/>
+              <w:rPr>
+                <w:color w:val="404040" w:themeColor="text1" w:themeTint="BF"/>
+                <w:lang w:val="en-US"/>
+              </w:rPr>
+            </w:pPr>
+            <w:r>
+              <w:rPr>
+                <w:color w:val="404040" w:themeColor="text1" w:themeTint="BF"/>
+                <w:lang w:val="en-US"/>
+              </w:rPr>
+              <w:t>1</w:t>
+            </w:r>
+          </w:p>
+        </w:tc>
+      </w:tr>
+      <w:tr>
+        <w:trPr>
+          <w:trHeight w:val="218"/>
+        </w:trPr>
+        <w:tc>
+          <w:tcPr>
+            <w:cnfStyle w:val="001000000000" w:firstRow="0" w:lastRow="0" w:firstColumn="1" w:lastColumn="0" w:oddVBand="0" w:evenVBand="0" w:oddHBand="0" w:evenHBand="0" w:firstRowFirstColumn="0" w:firstRowLastColumn="0" w:lastRowFirstColumn="0" w:lastRowLastColumn="0"/>
+            <w:tcW w:w="6912" w:type="dxa"/>
+          </w:tcPr>
+          <w:p>
+            <w:pPr>
+              <w:spacing w:line="276" w:lineRule="auto"/>
+              <w:rPr>
+                <w:i w:val="0"/>
+                <w:iCs w:val="0"/>
+                <w:color w:val="404040" w:themeColor="text1" w:themeTint="BF"/>
+                <w:lang w:val="en-US"/>
+              </w:rPr>
+            </w:pPr>
+            <w:r>
+              <w:rPr>
+                <w:i w:val="0"/>
+                <w:iCs w:val="0"/>
+                <w:color w:val="404040" w:themeColor="text1" w:themeTint="BF"/>
+                <w:lang w:val="en-US"/>
+              </w:rPr>
+              <w:t xml:space="preserve">For (int j = </w:t>
+            </w:r>
+            <w:r>
+              <w:rPr>
+                <w:i w:val="0"/>
+                <w:iCs w:val="0"/>
+                <w:color w:val="404040" w:themeColor="text1" w:themeTint="BF"/>
+                <w:lang w:val="en-US"/>
+              </w:rPr>
+              <w:t>0</w:t>
+            </w:r>
+            <w:r>
+              <w:rPr>
+                <w:i w:val="0"/>
+                <w:iCs w:val="0"/>
+                <w:color w:val="404040" w:themeColor="text1" w:themeTint="BF"/>
+                <w:lang w:val="en-US"/>
+              </w:rPr>
+              <w:t>; j &lt; n</w:t>
+            </w:r>
+            <w:r>
+              <w:rPr>
+                <w:i w:val="0"/>
+                <w:iCs w:val="0"/>
+                <w:color w:val="404040" w:themeColor="text1" w:themeTint="BF"/>
+                <w:lang w:val="en-US"/>
+              </w:rPr>
+              <w:t xml:space="preserve"> - 1</w:t>
+            </w:r>
+            <w:r>
+              <w:rPr>
+                <w:i w:val="0"/>
+                <w:iCs w:val="0"/>
+                <w:color w:val="404040" w:themeColor="text1" w:themeTint="BF"/>
+                <w:lang w:val="en-US"/>
+              </w:rPr>
+              <w:t xml:space="preserve">; </w:t>
+            </w:r>
+            <w:proofErr w:type="spellStart"/>
+            <w:r>
+              <w:rPr>
+                <w:i w:val="0"/>
+                <w:iCs w:val="0"/>
+                <w:color w:val="404040" w:themeColor="text1" w:themeTint="BF"/>
+                <w:lang w:val="en-US"/>
+              </w:rPr>
+              <w:t>j++</w:t>
+            </w:r>
+            <w:proofErr w:type="spellEnd"/>
+            <w:r>
+              <w:rPr>
+                <w:i w:val="0"/>
+                <w:iCs w:val="0"/>
+                <w:color w:val="404040" w:themeColor="text1" w:themeTint="BF"/>
+                <w:lang w:val="en-US"/>
+              </w:rPr>
+              <w:t>)</w:t>
+            </w:r>
+          </w:p>
+        </w:tc>
+        <w:tc>
+          <w:tcPr>
+            <w:tcW w:w="2609" w:type="dxa"/>
+          </w:tcPr>
+          <w:p>
+            <w:pPr>
+              <w:spacing w:line="276" w:lineRule="auto"/>
+              <w:jc w:val="center"/>
+              <w:cnfStyle w:val="000000000000" w:firstRow="0" w:lastRow="0" w:firstColumn="0" w:lastColumn="0" w:oddVBand="0" w:evenVBand="0" w:oddHBand="0" w:evenHBand="0" w:firstRowFirstColumn="0" w:firstRowLastColumn="0" w:lastRowFirstColumn="0" w:lastRowLastColumn="0"/>
+              <w:rPr>
+                <w:color w:val="404040" w:themeColor="text1" w:themeTint="BF"/>
+                <w:lang w:val="en-US"/>
+              </w:rPr>
+            </w:pPr>
+            <w:r>
+              <w:rPr>
+                <w:color w:val="404040" w:themeColor="text1" w:themeTint="BF"/>
+                <w:lang w:val="en-US"/>
+              </w:rPr>
+              <w:t>n</w:t>
+            </w:r>
+          </w:p>
+        </w:tc>
+      </w:tr>
+      <w:tr>
+        <w:trPr>
+          <w:cnfStyle w:val="000000100000" w:firstRow="0" w:lastRow="0" w:firstColumn="0" w:lastColumn="0" w:oddVBand="0" w:evenVBand="0" w:oddHBand="1" w:evenHBand="0" w:firstRowFirstColumn="0" w:firstRowLastColumn="0" w:lastRowFirstColumn="0" w:lastRowLastColumn="0"/>
+          <w:trHeight w:val="228"/>
+        </w:trPr>
+        <w:tc>
+          <w:tcPr>
+            <w:cnfStyle w:val="001000000000" w:firstRow="0" w:lastRow="0" w:firstColumn="1" w:lastColumn="0" w:oddVBand="0" w:evenVBand="0" w:oddHBand="0" w:evenHBand="0" w:firstRowFirstColumn="0" w:firstRowLastColumn="0" w:lastRowFirstColumn="0" w:lastRowLastColumn="0"/>
+            <w:tcW w:w="6912" w:type="dxa"/>
+          </w:tcPr>
+          <w:p>
+            <w:pPr>
+              <w:spacing w:line="276" w:lineRule="auto"/>
+              <w:rPr>
+                <w:i w:val="0"/>
+                <w:iCs w:val="0"/>
+                <w:color w:val="404040" w:themeColor="text1" w:themeTint="BF"/>
+                <w:lang w:val="en-US"/>
+              </w:rPr>
+            </w:pPr>
+            <w:r>
+              <w:rPr>
+                <w:i w:val="0"/>
+                <w:iCs w:val="0"/>
+                <w:color w:val="404040" w:themeColor="text1" w:themeTint="BF"/>
+                <w:lang w:val="en-US"/>
+              </w:rPr>
+              <w:t xml:space="preserve">    Int</w:t>
+            </w:r>
+            <w:r>
+              <w:rPr>
+                <w:i w:val="0"/>
+                <w:iCs w:val="0"/>
+                <w:color w:val="404040" w:themeColor="text1" w:themeTint="BF"/>
+                <w:lang w:val="en-US"/>
+              </w:rPr>
+              <w:t xml:space="preserve"> min</w:t>
+            </w:r>
+            <w:r>
+              <w:rPr>
+                <w:i w:val="0"/>
+                <w:iCs w:val="0"/>
+                <w:color w:val="404040" w:themeColor="text1" w:themeTint="BF"/>
+                <w:lang w:val="en-US"/>
+              </w:rPr>
+              <w:t xml:space="preserve"> = </w:t>
+            </w:r>
+            <w:proofErr w:type="spellStart"/>
+            <w:r>
+              <w:rPr>
+                <w:i w:val="0"/>
+                <w:iCs w:val="0"/>
+                <w:color w:val="404040" w:themeColor="text1" w:themeTint="BF"/>
+                <w:lang w:val="en-US"/>
+              </w:rPr>
+              <w:t>i</w:t>
+            </w:r>
+            <w:proofErr w:type="spellEnd"/>
+            <w:r>
+              <w:rPr>
+                <w:i w:val="0"/>
+                <w:iCs w:val="0"/>
+                <w:color w:val="404040" w:themeColor="text1" w:themeTint="BF"/>
+                <w:lang w:val="en-US"/>
+              </w:rPr>
+              <w:t>;</w:t>
+            </w:r>
+          </w:p>
+        </w:tc>
+        <w:tc>
+          <w:tcPr>
+            <w:tcW w:w="2609" w:type="dxa"/>
+          </w:tcPr>
+          <w:p>
+            <w:pPr>
+              <w:spacing w:line="276" w:lineRule="auto"/>
+              <w:jc w:val="center"/>
+              <w:cnfStyle w:val="000000100000" w:firstRow="0" w:lastRow="0" w:firstColumn="0" w:lastColumn="0" w:oddVBand="0" w:evenVBand="0" w:oddHBand="1" w:evenHBand="0" w:firstRowFirstColumn="0" w:firstRowLastColumn="0" w:lastRowFirstColumn="0" w:lastRowLastColumn="0"/>
+              <w:rPr>
+                <w:color w:val="404040" w:themeColor="text1" w:themeTint="BF"/>
+                <w:lang w:val="en-US"/>
+              </w:rPr>
+            </w:pPr>
+            <w:r>
+              <w:rPr>
+                <w:color w:val="404040" w:themeColor="text1" w:themeTint="BF"/>
+                <w:lang w:val="en-US"/>
+              </w:rPr>
+              <w:t xml:space="preserve">n – </w:t>
+            </w:r>
+            <w:r>
+              <w:rPr>
+                <w:color w:val="404040" w:themeColor="text1" w:themeTint="BF"/>
+                <w:lang w:val="en-US"/>
+              </w:rPr>
+              <w:t>1</w:t>
+            </w:r>
+          </w:p>
+        </w:tc>
+      </w:tr>
+      <w:tr>
+        <w:trPr>
+          <w:trHeight w:val="218"/>
+        </w:trPr>
+        <w:tc>
+          <w:tcPr>
+            <w:cnfStyle w:val="001000000000" w:firstRow="0" w:lastRow="0" w:firstColumn="1" w:lastColumn="0" w:oddVBand="0" w:evenVBand="0" w:oddHBand="0" w:evenHBand="0" w:firstRowFirstColumn="0" w:firstRowLastColumn="0" w:lastRowFirstColumn="0" w:lastRowLastColumn="0"/>
+            <w:tcW w:w="6912" w:type="dxa"/>
+          </w:tcPr>
+          <w:p>
+            <w:pPr>
+              <w:spacing w:line="276" w:lineRule="auto"/>
+              <w:rPr>
+                <w:i w:val="0"/>
+                <w:iCs w:val="0"/>
+                <w:color w:val="404040" w:themeColor="text1" w:themeTint="BF"/>
+                <w:lang w:val="en-US"/>
+              </w:rPr>
+            </w:pPr>
+            <w:r>
+              <w:rPr>
+                <w:i w:val="0"/>
+                <w:iCs w:val="0"/>
+                <w:color w:val="404040" w:themeColor="text1" w:themeTint="BF"/>
+                <w:lang w:val="en-US"/>
+              </w:rPr>
+              <w:t xml:space="preserve">    </w:t>
+            </w:r>
+            <w:r>
+              <w:rPr>
+                <w:i w:val="0"/>
+                <w:iCs w:val="0"/>
+                <w:color w:val="404040" w:themeColor="text1" w:themeTint="BF"/>
+                <w:lang w:val="en-US"/>
+              </w:rPr>
+              <w:t xml:space="preserve">String shelf2 = </w:t>
+            </w:r>
+            <w:proofErr w:type="spellStart"/>
+            <w:r>
+              <w:rPr>
+                <w:i w:val="0"/>
+                <w:iCs w:val="0"/>
+                <w:color w:val="404040" w:themeColor="text1" w:themeTint="BF"/>
+                <w:lang w:val="en-US"/>
+              </w:rPr>
+              <w:t>getShelf</w:t>
+            </w:r>
+            <w:proofErr w:type="spellEnd"/>
+            <w:r>
+              <w:rPr>
+                <w:i w:val="0"/>
+                <w:iCs w:val="0"/>
+                <w:color w:val="404040" w:themeColor="text1" w:themeTint="BF"/>
+                <w:lang w:val="en-US"/>
+              </w:rPr>
+              <w:t>(</w:t>
+            </w:r>
+            <w:proofErr w:type="spellStart"/>
+            <w:r>
+              <w:rPr>
+                <w:i w:val="0"/>
+                <w:iCs w:val="0"/>
+                <w:color w:val="404040" w:themeColor="text1" w:themeTint="BF"/>
+                <w:lang w:val="en-US"/>
+              </w:rPr>
+              <w:t>arr</w:t>
+            </w:r>
+            <w:proofErr w:type="spellEnd"/>
+            <w:r>
+              <w:rPr>
+                <w:i w:val="0"/>
+                <w:iCs w:val="0"/>
+                <w:color w:val="404040" w:themeColor="text1" w:themeTint="BF"/>
+                <w:lang w:val="en-US"/>
+              </w:rPr>
+              <w:t>[</w:t>
+            </w:r>
+            <w:proofErr w:type="spellStart"/>
+            <w:r>
+              <w:rPr>
+                <w:i w:val="0"/>
+                <w:iCs w:val="0"/>
+                <w:color w:val="404040" w:themeColor="text1" w:themeTint="BF"/>
+                <w:lang w:val="en-US"/>
+              </w:rPr>
+              <w:t>i</w:t>
+            </w:r>
+            <w:proofErr w:type="spellEnd"/>
+            <w:r>
+              <w:rPr>
+                <w:i w:val="0"/>
+                <w:iCs w:val="0"/>
+                <w:color w:val="404040" w:themeColor="text1" w:themeTint="BF"/>
+                <w:lang w:val="en-US"/>
+              </w:rPr>
+              <w:t>], shelf);</w:t>
+            </w:r>
+          </w:p>
+        </w:tc>
+        <w:tc>
+          <w:tcPr>
+            <w:tcW w:w="2609" w:type="dxa"/>
+          </w:tcPr>
+          <w:p>
+            <w:pPr>
+              <w:spacing w:line="276" w:lineRule="auto"/>
+              <w:jc w:val="center"/>
+              <w:cnfStyle w:val="000000000000" w:firstRow="0" w:lastRow="0" w:firstColumn="0" w:lastColumn="0" w:oddVBand="0" w:evenVBand="0" w:oddHBand="0" w:evenHBand="0" w:firstRowFirstColumn="0" w:firstRowLastColumn="0" w:lastRowFirstColumn="0" w:lastRowLastColumn="0"/>
+              <w:rPr>
+                <w:color w:val="404040" w:themeColor="text1" w:themeTint="BF"/>
+                <w:lang w:val="en-US"/>
+              </w:rPr>
+            </w:pPr>
+            <w:r>
+              <w:rPr>
+                <w:color w:val="404040" w:themeColor="text1" w:themeTint="BF"/>
+                <w:lang w:val="en-US"/>
+              </w:rPr>
+              <w:t>C(n – 1)</w:t>
+            </w:r>
+          </w:p>
+        </w:tc>
+      </w:tr>
+      <w:tr>
+        <w:trPr>
+          <w:cnfStyle w:val="000000100000" w:firstRow="0" w:lastRow="0" w:firstColumn="0" w:lastColumn="0" w:oddVBand="0" w:evenVBand="0" w:oddHBand="1" w:evenHBand="0" w:firstRowFirstColumn="0" w:firstRowLastColumn="0" w:lastRowFirstColumn="0" w:lastRowLastColumn="0"/>
+          <w:trHeight w:val="218"/>
+        </w:trPr>
+        <w:tc>
+          <w:tcPr>
+            <w:cnfStyle w:val="001000000000" w:firstRow="0" w:lastRow="0" w:firstColumn="1" w:lastColumn="0" w:oddVBand="0" w:evenVBand="0" w:oddHBand="0" w:evenHBand="0" w:firstRowFirstColumn="0" w:firstRowLastColumn="0" w:lastRowFirstColumn="0" w:lastRowLastColumn="0"/>
+            <w:tcW w:w="6912" w:type="dxa"/>
+          </w:tcPr>
+          <w:p>
+            <w:pPr>
+              <w:spacing w:line="276" w:lineRule="auto"/>
+              <w:rPr>
+                <w:i w:val="0"/>
+                <w:iCs w:val="0"/>
+                <w:color w:val="404040" w:themeColor="text1" w:themeTint="BF"/>
+                <w:lang w:val="en-US"/>
+              </w:rPr>
+            </w:pPr>
+            <w:r>
+              <w:rPr>
+                <w:i w:val="0"/>
+                <w:iCs w:val="0"/>
+                <w:color w:val="404040" w:themeColor="text1" w:themeTint="BF"/>
+                <w:lang w:val="en-US"/>
+              </w:rPr>
+              <w:t xml:space="preserve">    </w:t>
+            </w:r>
+            <w:r>
+              <w:rPr>
+                <w:i w:val="0"/>
+                <w:iCs w:val="0"/>
+                <w:color w:val="404040" w:themeColor="text1" w:themeTint="BF"/>
+                <w:lang w:val="en-US"/>
+              </w:rPr>
+              <w:t xml:space="preserve">For (int j = i+1; j &lt; n; </w:t>
+            </w:r>
+            <w:proofErr w:type="spellStart"/>
+            <w:r>
+              <w:rPr>
+                <w:i w:val="0"/>
+                <w:iCs w:val="0"/>
+                <w:color w:val="404040" w:themeColor="text1" w:themeTint="BF"/>
+                <w:lang w:val="en-US"/>
+              </w:rPr>
+              <w:t>j++</w:t>
+            </w:r>
+            <w:proofErr w:type="spellEnd"/>
+            <w:r>
+              <w:rPr>
+                <w:i w:val="0"/>
+                <w:iCs w:val="0"/>
+                <w:color w:val="404040" w:themeColor="text1" w:themeTint="BF"/>
+                <w:lang w:val="en-US"/>
+              </w:rPr>
+              <w:t>)</w:t>
+            </w:r>
+          </w:p>
+        </w:tc>
+        <w:tc>
+          <w:tcPr>
+            <w:tcW w:w="2609" w:type="dxa"/>
+          </w:tcPr>
+          <w:p>
+            <w:pPr>
+              <w:spacing w:line="276" w:lineRule="auto"/>
+              <w:jc w:val="center"/>
+              <w:cnfStyle w:val="000000100000" w:firstRow="0" w:lastRow="0" w:firstColumn="0" w:lastColumn="0" w:oddVBand="0" w:evenVBand="0" w:oddHBand="1" w:evenHBand="0" w:firstRowFirstColumn="0" w:firstRowLastColumn="0" w:lastRowFirstColumn="0" w:lastRowLastColumn="0"/>
+              <w:rPr>
+                <w:color w:val="404040" w:themeColor="text1" w:themeTint="BF"/>
+                <w:lang w:val="en-US"/>
+              </w:rPr>
+            </w:pPr>
+            <w:r>
+              <w:rPr>
+                <w:color w:val="404040" w:themeColor="text1" w:themeTint="BF"/>
+                <w:lang w:val="en-US"/>
+              </w:rPr>
+              <w:t>(n(n+1)/2) + (n-1)</w:t>
+            </w:r>
+          </w:p>
+        </w:tc>
+      </w:tr>
+      <w:tr>
+        <w:trPr>
+          <w:trHeight w:val="218"/>
+        </w:trPr>
+        <w:tc>
+          <w:tcPr>
+            <w:cnfStyle w:val="001000000000" w:firstRow="0" w:lastRow="0" w:firstColumn="1" w:lastColumn="0" w:oddVBand="0" w:evenVBand="0" w:oddHBand="0" w:evenHBand="0" w:firstRowFirstColumn="0" w:firstRowLastColumn="0" w:lastRowFirstColumn="0" w:lastRowLastColumn="0"/>
+            <w:tcW w:w="6912" w:type="dxa"/>
+          </w:tcPr>
+          <w:p>
+            <w:pPr>
+              <w:spacing w:line="276" w:lineRule="auto"/>
+              <w:rPr>
+                <w:i w:val="0"/>
+                <w:iCs w:val="0"/>
+                <w:color w:val="404040" w:themeColor="text1" w:themeTint="BF"/>
+                <w:lang w:val="en-US"/>
+              </w:rPr>
+            </w:pPr>
+            <w:r>
+              <w:rPr>
+                <w:i w:val="0"/>
+                <w:iCs w:val="0"/>
+                <w:color w:val="404040" w:themeColor="text1" w:themeTint="BF"/>
+                <w:lang w:val="en-US"/>
+              </w:rPr>
+              <w:t xml:space="preserve">    </w:t>
+            </w:r>
+            <w:r>
+              <w:rPr>
+                <w:i w:val="0"/>
+                <w:iCs w:val="0"/>
+                <w:color w:val="404040" w:themeColor="text1" w:themeTint="BF"/>
+                <w:lang w:val="en-US"/>
+              </w:rPr>
+              <w:t xml:space="preserve">    String shelf1 = </w:t>
+            </w:r>
+            <w:proofErr w:type="spellStart"/>
+            <w:r>
+              <w:rPr>
+                <w:i w:val="0"/>
+                <w:iCs w:val="0"/>
+                <w:color w:val="404040" w:themeColor="text1" w:themeTint="BF"/>
+                <w:lang w:val="en-US"/>
+              </w:rPr>
+              <w:t>getShelf</w:t>
+            </w:r>
+            <w:proofErr w:type="spellEnd"/>
+            <w:r>
+              <w:rPr>
+                <w:i w:val="0"/>
+                <w:iCs w:val="0"/>
+                <w:color w:val="404040" w:themeColor="text1" w:themeTint="BF"/>
+                <w:lang w:val="en-US"/>
+              </w:rPr>
+              <w:t>(</w:t>
+            </w:r>
+            <w:proofErr w:type="spellStart"/>
+            <w:r>
+              <w:rPr>
+                <w:i w:val="0"/>
+                <w:iCs w:val="0"/>
+                <w:color w:val="404040" w:themeColor="text1" w:themeTint="BF"/>
+                <w:lang w:val="en-US"/>
+              </w:rPr>
+              <w:t>arr</w:t>
+            </w:r>
+            <w:proofErr w:type="spellEnd"/>
+            <w:r>
+              <w:rPr>
+                <w:i w:val="0"/>
+                <w:iCs w:val="0"/>
+                <w:color w:val="404040" w:themeColor="text1" w:themeTint="BF"/>
+                <w:lang w:val="en-US"/>
+              </w:rPr>
+              <w:t>[j], shelf);</w:t>
+            </w:r>
+          </w:p>
+        </w:tc>
+        <w:tc>
+          <w:tcPr>
+            <w:tcW w:w="2609" w:type="dxa"/>
+          </w:tcPr>
+          <w:p>
+            <w:pPr>
+              <w:spacing w:line="276" w:lineRule="auto"/>
+              <w:jc w:val="center"/>
+              <w:cnfStyle w:val="000000000000" w:firstRow="0" w:lastRow="0" w:firstColumn="0" w:lastColumn="0" w:oddVBand="0" w:evenVBand="0" w:oddHBand="0" w:evenHBand="0" w:firstRowFirstColumn="0" w:firstRowLastColumn="0" w:lastRowFirstColumn="0" w:lastRowLastColumn="0"/>
+              <w:rPr>
+                <w:color w:val="404040" w:themeColor="text1" w:themeTint="BF"/>
+                <w:lang w:val="en-US"/>
+              </w:rPr>
+            </w:pPr>
+            <w:r>
+              <w:rPr>
+                <w:color w:val="404040" w:themeColor="text1" w:themeTint="BF"/>
+                <w:lang w:val="en-US"/>
+              </w:rPr>
+              <w:t>n(n+1)/2</w:t>
+            </w:r>
+          </w:p>
+        </w:tc>
+      </w:tr>
+      <w:tr>
+        <w:trPr>
+          <w:cnfStyle w:val="000000100000" w:firstRow="0" w:lastRow="0" w:firstColumn="0" w:lastColumn="0" w:oddVBand="0" w:evenVBand="0" w:oddHBand="1" w:evenHBand="0" w:firstRowFirstColumn="0" w:firstRowLastColumn="0" w:lastRowFirstColumn="0" w:lastRowLastColumn="0"/>
+          <w:trHeight w:val="218"/>
+        </w:trPr>
+        <w:tc>
+          <w:tcPr>
+            <w:cnfStyle w:val="001000000000" w:firstRow="0" w:lastRow="0" w:firstColumn="1" w:lastColumn="0" w:oddVBand="0" w:evenVBand="0" w:oddHBand="0" w:evenHBand="0" w:firstRowFirstColumn="0" w:firstRowLastColumn="0" w:lastRowFirstColumn="0" w:lastRowLastColumn="0"/>
+            <w:tcW w:w="6912" w:type="dxa"/>
+          </w:tcPr>
+          <w:p>
+            <w:pPr>
+              <w:spacing w:line="276" w:lineRule="auto"/>
+              <w:rPr>
+                <w:i w:val="0"/>
+                <w:iCs w:val="0"/>
+                <w:color w:val="404040" w:themeColor="text1" w:themeTint="BF"/>
+                <w:lang w:val="en-US"/>
+              </w:rPr>
+            </w:pPr>
+            <w:r>
+              <w:rPr>
+                <w:i w:val="0"/>
+                <w:iCs w:val="0"/>
+                <w:color w:val="404040" w:themeColor="text1" w:themeTint="BF"/>
+                <w:lang w:val="en-US"/>
+              </w:rPr>
+              <w:t xml:space="preserve">    </w:t>
+            </w:r>
+            <w:r>
+              <w:rPr>
+                <w:i w:val="0"/>
+                <w:iCs w:val="0"/>
+                <w:color w:val="404040" w:themeColor="text1" w:themeTint="BF"/>
+                <w:lang w:val="en-US"/>
+              </w:rPr>
+              <w:t xml:space="preserve">    Int compare = shelf1.compareTo(shelf2);</w:t>
+            </w:r>
+          </w:p>
+        </w:tc>
+        <w:tc>
+          <w:tcPr>
+            <w:tcW w:w="2609" w:type="dxa"/>
+          </w:tcPr>
+          <w:p>
+            <w:pPr>
+              <w:spacing w:line="276" w:lineRule="auto"/>
+              <w:jc w:val="center"/>
+              <w:cnfStyle w:val="000000100000" w:firstRow="0" w:lastRow="0" w:firstColumn="0" w:lastColumn="0" w:oddVBand="0" w:evenVBand="0" w:oddHBand="1" w:evenHBand="0" w:firstRowFirstColumn="0" w:firstRowLastColumn="0" w:lastRowFirstColumn="0" w:lastRowLastColumn="0"/>
+              <w:rPr>
+                <w:color w:val="404040" w:themeColor="text1" w:themeTint="BF"/>
+                <w:lang w:val="en-US"/>
+              </w:rPr>
+            </w:pPr>
+            <w:r>
+              <w:rPr>
+                <w:color w:val="404040" w:themeColor="text1" w:themeTint="BF"/>
+                <w:lang w:val="en-US"/>
+              </w:rPr>
+              <w:t>n(n+1)/2</w:t>
+            </w:r>
+          </w:p>
+        </w:tc>
+      </w:tr>
+      <w:tr>
+        <w:trPr>
+          <w:trHeight w:val="218"/>
+        </w:trPr>
+        <w:tc>
+          <w:tcPr>
+            <w:cnfStyle w:val="001000000000" w:firstRow="0" w:lastRow="0" w:firstColumn="1" w:lastColumn="0" w:oddVBand="0" w:evenVBand="0" w:oddHBand="0" w:evenHBand="0" w:firstRowFirstColumn="0" w:firstRowLastColumn="0" w:lastRowFirstColumn="0" w:lastRowLastColumn="0"/>
+            <w:tcW w:w="6912" w:type="dxa"/>
+          </w:tcPr>
+          <w:p>
+            <w:pPr>
+              <w:spacing w:line="276" w:lineRule="auto"/>
+              <w:rPr>
+                <w:i w:val="0"/>
+                <w:iCs w:val="0"/>
+                <w:color w:val="404040" w:themeColor="text1" w:themeTint="BF"/>
+                <w:lang w:val="en-US"/>
+              </w:rPr>
+            </w:pPr>
+            <w:r>
+              <w:rPr>
+                <w:i w:val="0"/>
+                <w:iCs w:val="0"/>
+                <w:color w:val="404040" w:themeColor="text1" w:themeTint="BF"/>
+                <w:lang w:val="en-US"/>
+              </w:rPr>
+              <w:t xml:space="preserve">    </w:t>
+            </w:r>
+            <w:r>
+              <w:rPr>
+                <w:i w:val="0"/>
+                <w:iCs w:val="0"/>
+                <w:color w:val="404040" w:themeColor="text1" w:themeTint="BF"/>
+                <w:lang w:val="en-US"/>
+              </w:rPr>
+              <w:t xml:space="preserve">    If (compare &lt; 0)</w:t>
+            </w:r>
+          </w:p>
+        </w:tc>
+        <w:tc>
+          <w:tcPr>
+            <w:tcW w:w="2609" w:type="dxa"/>
+          </w:tcPr>
+          <w:p>
+            <w:pPr>
+              <w:spacing w:line="276" w:lineRule="auto"/>
+              <w:jc w:val="center"/>
+              <w:cnfStyle w:val="000000000000" w:firstRow="0" w:lastRow="0" w:firstColumn="0" w:lastColumn="0" w:oddVBand="0" w:evenVBand="0" w:oddHBand="0" w:evenHBand="0" w:firstRowFirstColumn="0" w:firstRowLastColumn="0" w:lastRowFirstColumn="0" w:lastRowLastColumn="0"/>
+              <w:rPr>
+                <w:color w:val="404040" w:themeColor="text1" w:themeTint="BF"/>
+                <w:lang w:val="en-US"/>
+              </w:rPr>
+            </w:pPr>
+            <w:r>
+              <w:rPr>
+                <w:color w:val="404040" w:themeColor="text1" w:themeTint="BF"/>
+                <w:lang w:val="en-US"/>
+              </w:rPr>
+              <w:t>n(n+1)/2</w:t>
+            </w:r>
+          </w:p>
+        </w:tc>
+      </w:tr>
+      <w:tr>
+        <w:trPr>
+          <w:cnfStyle w:val="000000100000" w:firstRow="0" w:lastRow="0" w:firstColumn="0" w:lastColumn="0" w:oddVBand="0" w:evenVBand="0" w:oddHBand="1" w:evenHBand="0" w:firstRowFirstColumn="0" w:firstRowLastColumn="0" w:lastRowFirstColumn="0" w:lastRowLastColumn="0"/>
+          <w:trHeight w:val="218"/>
+        </w:trPr>
+        <w:tc>
+          <w:tcPr>
+            <w:cnfStyle w:val="001000000000" w:firstRow="0" w:lastRow="0" w:firstColumn="1" w:lastColumn="0" w:oddVBand="0" w:evenVBand="0" w:oddHBand="0" w:evenHBand="0" w:firstRowFirstColumn="0" w:firstRowLastColumn="0" w:lastRowFirstColumn="0" w:lastRowLastColumn="0"/>
+            <w:tcW w:w="6912" w:type="dxa"/>
+          </w:tcPr>
+          <w:p>
+            <w:pPr>
+              <w:spacing w:line="276" w:lineRule="auto"/>
+              <w:rPr>
+                <w:i w:val="0"/>
+                <w:iCs w:val="0"/>
+                <w:color w:val="404040" w:themeColor="text1" w:themeTint="BF"/>
+                <w:lang w:val="en-US"/>
+              </w:rPr>
+            </w:pPr>
+            <w:r>
+              <w:rPr>
+                <w:i w:val="0"/>
+                <w:iCs w:val="0"/>
+                <w:color w:val="404040" w:themeColor="text1" w:themeTint="BF"/>
+                <w:lang w:val="en-US"/>
+              </w:rPr>
+              <w:t xml:space="preserve">    </w:t>
+            </w:r>
+            <w:r>
+              <w:rPr>
+                <w:i w:val="0"/>
+                <w:iCs w:val="0"/>
+                <w:color w:val="404040" w:themeColor="text1" w:themeTint="BF"/>
+                <w:lang w:val="en-US"/>
+              </w:rPr>
+              <w:t xml:space="preserve">        Min = j;</w:t>
+            </w:r>
+          </w:p>
+        </w:tc>
+        <w:tc>
+          <w:tcPr>
+            <w:tcW w:w="2609" w:type="dxa"/>
+          </w:tcPr>
+          <w:p>
+            <w:pPr>
+              <w:spacing w:line="276" w:lineRule="auto"/>
+              <w:jc w:val="center"/>
+              <w:cnfStyle w:val="000000100000" w:firstRow="0" w:lastRow="0" w:firstColumn="0" w:lastColumn="0" w:oddVBand="0" w:evenVBand="0" w:oddHBand="1" w:evenHBand="0" w:firstRowFirstColumn="0" w:firstRowLastColumn="0" w:lastRowFirstColumn="0" w:lastRowLastColumn="0"/>
+              <w:rPr>
+                <w:color w:val="404040" w:themeColor="text1" w:themeTint="BF"/>
+                <w:lang w:val="en-US"/>
+              </w:rPr>
+            </w:pPr>
+            <w:r>
+              <w:rPr>
+                <w:color w:val="404040" w:themeColor="text1" w:themeTint="BF"/>
+                <w:lang w:val="en-US"/>
+              </w:rPr>
+              <w:t>n(n+1)/2</w:t>
+            </w:r>
+          </w:p>
+        </w:tc>
+      </w:tr>
+      <w:tr>
+        <w:trPr>
+          <w:trHeight w:val="218"/>
+        </w:trPr>
+        <w:tc>
+          <w:tcPr>
+            <w:cnfStyle w:val="001000000000" w:firstRow="0" w:lastRow="0" w:firstColumn="1" w:lastColumn="0" w:oddVBand="0" w:evenVBand="0" w:oddHBand="0" w:evenHBand="0" w:firstRowFirstColumn="0" w:firstRowLastColumn="0" w:lastRowFirstColumn="0" w:lastRowLastColumn="0"/>
+            <w:tcW w:w="6912" w:type="dxa"/>
+          </w:tcPr>
+          <w:p>
+            <w:pPr>
+              <w:spacing w:line="276" w:lineRule="auto"/>
+              <w:rPr>
+                <w:i w:val="0"/>
+                <w:iCs w:val="0"/>
+                <w:color w:val="404040" w:themeColor="text1" w:themeTint="BF"/>
+                <w:lang w:val="en-US"/>
+              </w:rPr>
+            </w:pPr>
+            <w:r>
+              <w:rPr>
+                <w:i w:val="0"/>
+                <w:iCs w:val="0"/>
+                <w:color w:val="404040" w:themeColor="text1" w:themeTint="BF"/>
+                <w:lang w:val="en-US"/>
+              </w:rPr>
+              <w:t xml:space="preserve">    </w:t>
+            </w:r>
+            <w:r>
+              <w:rPr>
+                <w:i w:val="0"/>
+                <w:iCs w:val="0"/>
+                <w:color w:val="404040" w:themeColor="text1" w:themeTint="BF"/>
+                <w:lang w:val="en-US"/>
+              </w:rPr>
+              <w:t xml:space="preserve">    Int temp = </w:t>
+            </w:r>
+            <w:proofErr w:type="spellStart"/>
+            <w:r>
+              <w:rPr>
+                <w:i w:val="0"/>
+                <w:iCs w:val="0"/>
+                <w:color w:val="404040" w:themeColor="text1" w:themeTint="BF"/>
+                <w:lang w:val="en-US"/>
+              </w:rPr>
+              <w:t>arr</w:t>
+            </w:r>
+            <w:proofErr w:type="spellEnd"/>
+            <w:r>
+              <w:rPr>
+                <w:i w:val="0"/>
+                <w:iCs w:val="0"/>
+                <w:color w:val="404040" w:themeColor="text1" w:themeTint="BF"/>
+                <w:lang w:val="en-US"/>
+              </w:rPr>
+              <w:t>[min];</w:t>
+            </w:r>
+          </w:p>
+        </w:tc>
+        <w:tc>
+          <w:tcPr>
+            <w:tcW w:w="2609" w:type="dxa"/>
+          </w:tcPr>
+          <w:p>
+            <w:pPr>
+              <w:spacing w:line="276" w:lineRule="auto"/>
+              <w:jc w:val="center"/>
+              <w:cnfStyle w:val="000000000000" w:firstRow="0" w:lastRow="0" w:firstColumn="0" w:lastColumn="0" w:oddVBand="0" w:evenVBand="0" w:oddHBand="0" w:evenHBand="0" w:firstRowFirstColumn="0" w:firstRowLastColumn="0" w:lastRowFirstColumn="0" w:lastRowLastColumn="0"/>
+              <w:rPr>
+                <w:color w:val="404040" w:themeColor="text1" w:themeTint="BF"/>
+                <w:lang w:val="en-US"/>
+              </w:rPr>
+            </w:pPr>
+            <w:r>
+              <w:rPr>
+                <w:color w:val="404040" w:themeColor="text1" w:themeTint="BF"/>
+                <w:lang w:val="en-US"/>
+              </w:rPr>
+              <w:t>n(n+1)/2</w:t>
+            </w:r>
+          </w:p>
+        </w:tc>
+      </w:tr>
+      <w:tr>
+        <w:trPr>
+          <w:cnfStyle w:val="000000100000" w:firstRow="0" w:lastRow="0" w:firstColumn="0" w:lastColumn="0" w:oddVBand="0" w:evenVBand="0" w:oddHBand="1" w:evenHBand="0" w:firstRowFirstColumn="0" w:firstRowLastColumn="0" w:lastRowFirstColumn="0" w:lastRowLastColumn="0"/>
+          <w:trHeight w:val="53"/>
+        </w:trPr>
+        <w:tc>
+          <w:tcPr>
+            <w:cnfStyle w:val="001000000000" w:firstRow="0" w:lastRow="0" w:firstColumn="1" w:lastColumn="0" w:oddVBand="0" w:evenVBand="0" w:oddHBand="0" w:evenHBand="0" w:firstRowFirstColumn="0" w:firstRowLastColumn="0" w:lastRowFirstColumn="0" w:lastRowLastColumn="0"/>
+            <w:tcW w:w="6912" w:type="dxa"/>
+          </w:tcPr>
+          <w:p>
+            <w:pPr>
+              <w:spacing w:line="276" w:lineRule="auto"/>
+              <w:rPr>
+                <w:i w:val="0"/>
+                <w:iCs w:val="0"/>
+                <w:color w:val="404040" w:themeColor="text1" w:themeTint="BF"/>
+                <w:lang w:val="en-US"/>
+              </w:rPr>
+            </w:pPr>
+            <w:r>
+              <w:rPr>
+                <w:i w:val="0"/>
+                <w:iCs w:val="0"/>
+                <w:color w:val="404040" w:themeColor="text1" w:themeTint="BF"/>
+                <w:lang w:val="en-US"/>
+              </w:rPr>
+              <w:t xml:space="preserve">    </w:t>
+            </w:r>
+            <w:r>
+              <w:rPr>
+                <w:i w:val="0"/>
+                <w:iCs w:val="0"/>
+                <w:color w:val="404040" w:themeColor="text1" w:themeTint="BF"/>
+                <w:lang w:val="en-US"/>
+              </w:rPr>
+              <w:t xml:space="preserve">    </w:t>
+            </w:r>
+            <w:proofErr w:type="spellStart"/>
+            <w:r>
+              <w:rPr>
+                <w:i w:val="0"/>
+                <w:iCs w:val="0"/>
+                <w:color w:val="404040" w:themeColor="text1" w:themeTint="BF"/>
+                <w:lang w:val="en-US"/>
+              </w:rPr>
+              <w:t>arr</w:t>
+            </w:r>
+            <w:proofErr w:type="spellEnd"/>
+            <w:r>
+              <w:rPr>
+                <w:i w:val="0"/>
+                <w:iCs w:val="0"/>
+                <w:color w:val="404040" w:themeColor="text1" w:themeTint="BF"/>
+                <w:lang w:val="en-US"/>
+              </w:rPr>
+              <w:t xml:space="preserve">[min] = </w:t>
+            </w:r>
+            <w:proofErr w:type="spellStart"/>
+            <w:r>
+              <w:rPr>
+                <w:i w:val="0"/>
+                <w:iCs w:val="0"/>
+                <w:color w:val="404040" w:themeColor="text1" w:themeTint="BF"/>
+                <w:lang w:val="en-US"/>
+              </w:rPr>
+              <w:t>arr</w:t>
+            </w:r>
+            <w:proofErr w:type="spellEnd"/>
+            <w:r>
+              <w:rPr>
+                <w:i w:val="0"/>
+                <w:iCs w:val="0"/>
+                <w:color w:val="404040" w:themeColor="text1" w:themeTint="BF"/>
+                <w:lang w:val="en-US"/>
+              </w:rPr>
+              <w:t>[</w:t>
+            </w:r>
+            <w:proofErr w:type="spellStart"/>
+            <w:r>
+              <w:rPr>
+                <w:i w:val="0"/>
+                <w:iCs w:val="0"/>
+                <w:color w:val="404040" w:themeColor="text1" w:themeTint="BF"/>
+                <w:lang w:val="en-US"/>
+              </w:rPr>
+              <w:t>i</w:t>
+            </w:r>
+            <w:proofErr w:type="spellEnd"/>
+            <w:r>
+              <w:rPr>
+                <w:i w:val="0"/>
+                <w:iCs w:val="0"/>
+                <w:color w:val="404040" w:themeColor="text1" w:themeTint="BF"/>
+                <w:lang w:val="en-US"/>
+              </w:rPr>
+              <w:t>];</w:t>
+            </w:r>
+          </w:p>
+        </w:tc>
+        <w:tc>
+          <w:tcPr>
+            <w:tcW w:w="2609" w:type="dxa"/>
+          </w:tcPr>
+          <w:p>
+            <w:pPr>
+              <w:spacing w:line="276" w:lineRule="auto"/>
+              <w:jc w:val="center"/>
+              <w:cnfStyle w:val="000000100000" w:firstRow="0" w:lastRow="0" w:firstColumn="0" w:lastColumn="0" w:oddVBand="0" w:evenVBand="0" w:oddHBand="1" w:evenHBand="0" w:firstRowFirstColumn="0" w:firstRowLastColumn="0" w:lastRowFirstColumn="0" w:lastRowLastColumn="0"/>
+              <w:rPr>
+                <w:color w:val="404040" w:themeColor="text1" w:themeTint="BF"/>
+                <w:lang w:val="en-US"/>
+              </w:rPr>
+            </w:pPr>
+            <w:r>
+              <w:rPr>
+                <w:color w:val="404040" w:themeColor="text1" w:themeTint="BF"/>
+                <w:lang w:val="en-US"/>
+              </w:rPr>
+              <w:t>n(n+1)/2</w:t>
+            </w:r>
+          </w:p>
+        </w:tc>
+      </w:tr>
+      <w:tr>
+        <w:trPr>
+          <w:trHeight w:val="53"/>
+        </w:trPr>
+        <w:tc>
+          <w:tcPr>
+            <w:cnfStyle w:val="001000000000" w:firstRow="0" w:lastRow="0" w:firstColumn="1" w:lastColumn="0" w:oddVBand="0" w:evenVBand="0" w:oddHBand="0" w:evenHBand="0" w:firstRowFirstColumn="0" w:firstRowLastColumn="0" w:lastRowFirstColumn="0" w:lastRowLastColumn="0"/>
+            <w:tcW w:w="6912" w:type="dxa"/>
+          </w:tcPr>
+          <w:p>
+            <w:pPr>
+              <w:spacing w:line="276" w:lineRule="auto"/>
+              <w:rPr>
+                <w:i w:val="0"/>
+                <w:iCs w:val="0"/>
+                <w:color w:val="404040" w:themeColor="text1" w:themeTint="BF"/>
+                <w:lang w:val="en-US"/>
+              </w:rPr>
+            </w:pPr>
+            <w:r>
+              <w:rPr>
+                <w:i w:val="0"/>
+                <w:iCs w:val="0"/>
+                <w:color w:val="404040" w:themeColor="text1" w:themeTint="BF"/>
+                <w:lang w:val="en-US"/>
+              </w:rPr>
+              <w:t xml:space="preserve">    </w:t>
+            </w:r>
+            <w:r>
+              <w:rPr>
+                <w:i w:val="0"/>
+                <w:iCs w:val="0"/>
+                <w:color w:val="404040" w:themeColor="text1" w:themeTint="BF"/>
+                <w:lang w:val="en-US"/>
+              </w:rPr>
+              <w:t xml:space="preserve">    </w:t>
+            </w:r>
+            <w:proofErr w:type="spellStart"/>
+            <w:r>
+              <w:rPr>
+                <w:i w:val="0"/>
+                <w:iCs w:val="0"/>
+                <w:color w:val="404040" w:themeColor="text1" w:themeTint="BF"/>
+                <w:lang w:val="en-US"/>
+              </w:rPr>
+              <w:t>arr</w:t>
+            </w:r>
+            <w:proofErr w:type="spellEnd"/>
+            <w:r>
+              <w:rPr>
+                <w:i w:val="0"/>
+                <w:iCs w:val="0"/>
+                <w:color w:val="404040" w:themeColor="text1" w:themeTint="BF"/>
+                <w:lang w:val="en-US"/>
+              </w:rPr>
+              <w:t>[</w:t>
+            </w:r>
+            <w:proofErr w:type="spellStart"/>
+            <w:r>
+              <w:rPr>
+                <w:i w:val="0"/>
+                <w:iCs w:val="0"/>
+                <w:color w:val="404040" w:themeColor="text1" w:themeTint="BF"/>
+                <w:lang w:val="en-US"/>
+              </w:rPr>
+              <w:t>i</w:t>
+            </w:r>
+            <w:proofErr w:type="spellEnd"/>
+            <w:r>
+              <w:rPr>
+                <w:i w:val="0"/>
+                <w:iCs w:val="0"/>
+                <w:color w:val="404040" w:themeColor="text1" w:themeTint="BF"/>
+                <w:lang w:val="en-US"/>
+              </w:rPr>
+              <w:t>] = temp;</w:t>
+            </w:r>
+          </w:p>
+        </w:tc>
+        <w:tc>
+          <w:tcPr>
+            <w:tcW w:w="2609" w:type="dxa"/>
+          </w:tcPr>
+          <w:p>
+            <w:pPr>
+              <w:spacing w:line="276" w:lineRule="auto"/>
+              <w:jc w:val="center"/>
+              <w:cnfStyle w:val="000000000000" w:firstRow="0" w:lastRow="0" w:firstColumn="0" w:lastColumn="0" w:oddVBand="0" w:evenVBand="0" w:oddHBand="0" w:evenHBand="0" w:firstRowFirstColumn="0" w:firstRowLastColumn="0" w:lastRowFirstColumn="0" w:lastRowLastColumn="0"/>
+              <w:rPr>
+                <w:color w:val="404040" w:themeColor="text1" w:themeTint="BF"/>
+                <w:lang w:val="en-US"/>
+              </w:rPr>
+            </w:pPr>
+            <w:r>
+              <w:rPr>
+                <w:color w:val="404040" w:themeColor="text1" w:themeTint="BF"/>
+                <w:lang w:val="en-US"/>
+              </w:rPr>
+              <w:t>n(n+1)/2</w:t>
+            </w:r>
+          </w:p>
+        </w:tc>
+      </w:tr>
+      <w:tr>
+        <w:trPr>
+          <w:cnfStyle w:val="000000100000" w:firstRow="0" w:lastRow="0" w:firstColumn="0" w:lastColumn="0" w:oddVBand="0" w:evenVBand="0" w:oddHBand="1" w:evenHBand="0" w:firstRowFirstColumn="0" w:firstRowLastColumn="0" w:lastRowFirstColumn="0" w:lastRowLastColumn="0"/>
+          <w:trHeight w:val="218"/>
+        </w:trPr>
+        <w:tc>
+          <w:tcPr>
+            <w:cnfStyle w:val="001000000000" w:firstRow="0" w:lastRow="0" w:firstColumn="1" w:lastColumn="0" w:oddVBand="0" w:evenVBand="0" w:oddHBand="0" w:evenHBand="0" w:firstRowFirstColumn="0" w:firstRowLastColumn="0" w:lastRowFirstColumn="0" w:lastRowLastColumn="0"/>
+            <w:tcW w:w="6912" w:type="dxa"/>
+          </w:tcPr>
+          <w:p>
+            <w:pPr>
+              <w:spacing w:line="276" w:lineRule="auto"/>
+              <w:jc w:val="left"/>
+              <w:rPr>
+                <w:i w:val="0"/>
+                <w:iCs w:val="0"/>
+                <w:color w:val="404040" w:themeColor="text1" w:themeTint="BF"/>
+                <w:lang w:val="en-US"/>
+              </w:rPr>
+            </w:pPr>
+            <w:r>
+              <w:rPr>
+                <w:i w:val="0"/>
+                <w:iCs w:val="0"/>
+                <w:color w:val="404040" w:themeColor="text1" w:themeTint="BF"/>
+                <w:lang w:val="en-US"/>
+              </w:rPr>
+              <w:t xml:space="preserve">return </w:t>
+            </w:r>
+            <w:proofErr w:type="spellStart"/>
+            <w:r>
+              <w:rPr>
+                <w:i w:val="0"/>
+                <w:iCs w:val="0"/>
+                <w:color w:val="404040" w:themeColor="text1" w:themeTint="BF"/>
+                <w:lang w:val="en-US"/>
+              </w:rPr>
+              <w:t>arr</w:t>
+            </w:r>
+            <w:proofErr w:type="spellEnd"/>
+            <w:r>
+              <w:rPr>
+                <w:i w:val="0"/>
+                <w:iCs w:val="0"/>
+                <w:color w:val="404040" w:themeColor="text1" w:themeTint="BF"/>
+                <w:lang w:val="en-US"/>
+              </w:rPr>
+              <w:t>;</w:t>
+            </w:r>
+          </w:p>
+        </w:tc>
+        <w:tc>
+          <w:tcPr>
+            <w:tcW w:w="2609" w:type="dxa"/>
+          </w:tcPr>
+          <w:p>
+            <w:pPr>
+              <w:spacing w:line="276" w:lineRule="auto"/>
+              <w:jc w:val="center"/>
+              <w:cnfStyle w:val="000000100000" w:firstRow="0" w:lastRow="0" w:firstColumn="0" w:lastColumn="0" w:oddVBand="0" w:evenVBand="0" w:oddHBand="1" w:evenHBand="0" w:firstRowFirstColumn="0" w:firstRowLastColumn="0" w:lastRowFirstColumn="0" w:lastRowLastColumn="0"/>
+              <w:rPr>
+                <w:color w:val="404040" w:themeColor="text1" w:themeTint="BF"/>
+                <w:lang w:val="en-US"/>
+              </w:rPr>
+            </w:pPr>
+            <w:r>
+              <w:rPr>
+                <w:color w:val="404040" w:themeColor="text1" w:themeTint="BF"/>
+                <w:lang w:val="en-US"/>
+              </w:rPr>
+              <w:t>1</w:t>
+            </w:r>
+          </w:p>
+        </w:tc>
+      </w:tr>
+    </w:tbl>
+    <w:p>
+      <w:pPr>
+        <w:spacing w:line="276" w:lineRule="auto"/>
+        <w:jc w:val="center"/>
+        <w:rPr>
+          <w:rFonts w:eastAsiaTheme="minorEastAsia"/>
+          <w:lang w:val="en-US"/>
+        </w:rPr>
+      </w:pPr>
+      <m:oMath>
+        <m:r>
+          <w:rPr>
+            <w:rFonts w:ascii="Cambria Math" w:hAnsi="Cambria Math"/>
+            <w:lang w:val="en-US"/>
+          </w:rPr>
+          <m:t>T</m:t>
+        </m:r>
+        <m:d>
+          <m:dPr>
+            <m:ctrlPr>
+              <w:rPr>
+                <w:rFonts w:ascii="Cambria Math" w:hAnsi="Cambria Math"/>
+                <w:i/>
+                <w:lang w:val="en-US"/>
+              </w:rPr>
+            </m:ctrlPr>
+          </m:dPr>
+          <m:e>
+            <m:r>
+              <w:rPr>
+                <w:rFonts w:ascii="Cambria Math" w:hAnsi="Cambria Math"/>
+                <w:lang w:val="en-US"/>
+              </w:rPr>
+              <m:t>A</m:t>
+            </m:r>
+          </m:e>
+        </m:d>
+        <m:r>
+          <w:rPr>
+            <w:rFonts w:ascii="Cambria Math" w:hAnsi="Cambria Math"/>
+            <w:lang w:val="en-US"/>
+          </w:rPr>
+          <m:t>=</m:t>
+        </m:r>
+        <m:r>
+          <w:rPr>
+            <w:rFonts w:ascii="Cambria Math" w:hAnsi="Cambria Math"/>
+            <w:lang w:val="en-US"/>
+          </w:rPr>
+          <m:t>c+3n+c</m:t>
+        </m:r>
+        <m:d>
+          <m:dPr>
+            <m:ctrlPr>
+              <w:rPr>
+                <w:rFonts w:ascii="Cambria Math" w:hAnsi="Cambria Math"/>
+                <w:i/>
+                <w:lang w:val="en-US"/>
+              </w:rPr>
+            </m:ctrlPr>
+          </m:dPr>
+          <m:e>
+            <m:r>
+              <w:rPr>
+                <w:rFonts w:ascii="Cambria Math" w:hAnsi="Cambria Math"/>
+                <w:lang w:val="en-US"/>
+              </w:rPr>
+              <m:t>n-1</m:t>
+            </m:r>
+          </m:e>
+        </m:d>
+        <m:r>
+          <w:rPr>
+            <w:rFonts w:ascii="Cambria Math" w:hAnsi="Cambria Math"/>
+            <w:lang w:val="en-US"/>
+          </w:rPr>
+          <m:t>+1+</m:t>
+        </m:r>
+        <m:f>
+          <m:fPr>
+            <m:ctrlPr>
+              <w:rPr>
+                <w:rFonts w:ascii="Cambria Math" w:hAnsi="Cambria Math"/>
+                <w:i/>
+                <w:lang w:val="en-US"/>
+              </w:rPr>
+            </m:ctrlPr>
+          </m:fPr>
+          <m:num>
+            <m:r>
+              <w:rPr>
+                <w:rFonts w:ascii="Cambria Math" w:hAnsi="Cambria Math"/>
+                <w:lang w:val="en-US"/>
+              </w:rPr>
+              <m:t>8n</m:t>
+            </m:r>
+            <m:d>
+              <m:dPr>
+                <m:ctrlPr>
+                  <w:rPr>
+                    <w:rFonts w:ascii="Cambria Math" w:hAnsi="Cambria Math"/>
+                    <w:i/>
+                    <w:lang w:val="en-US"/>
+                  </w:rPr>
+                </m:ctrlPr>
+              </m:dPr>
+              <m:e>
+                <m:r>
+                  <w:rPr>
+                    <w:rFonts w:ascii="Cambria Math" w:hAnsi="Cambria Math"/>
+                    <w:lang w:val="en-US"/>
+                  </w:rPr>
+                  <m:t>n+1</m:t>
+                </m:r>
+              </m:e>
+            </m:d>
+          </m:num>
+          <m:den>
+            <m:r>
+              <w:rPr>
+                <w:rFonts w:ascii="Cambria Math" w:hAnsi="Cambria Math"/>
+                <w:lang w:val="en-US"/>
+              </w:rPr>
+              <m:t>2</m:t>
+            </m:r>
+          </m:den>
+        </m:f>
+        <m:r>
+          <w:rPr>
+            <w:rFonts w:ascii="Cambria Math" w:hAnsi="Cambria Math"/>
+            <w:lang w:val="en-US"/>
+          </w:rPr>
+          <m:t>=</m:t>
+        </m:r>
+        <m:f>
+          <m:fPr>
+            <m:ctrlPr>
+              <w:rPr>
+                <w:rFonts w:ascii="Cambria Math" w:hAnsi="Cambria Math"/>
+                <w:i/>
+                <w:lang w:val="en-US"/>
+              </w:rPr>
+            </m:ctrlPr>
+          </m:fPr>
+          <m:num>
+            <m:r>
+              <w:rPr>
+                <w:rFonts w:ascii="Cambria Math" w:hAnsi="Cambria Math"/>
+                <w:lang w:val="en-US"/>
+              </w:rPr>
+              <m:t>8</m:t>
+            </m:r>
+            <m:sSup>
+              <m:sSupPr>
+                <m:ctrlPr>
+                  <w:rPr>
+                    <w:rFonts w:ascii="Cambria Math" w:hAnsi="Cambria Math"/>
+                    <w:i/>
+                    <w:lang w:val="en-US"/>
+                  </w:rPr>
+                </m:ctrlPr>
+              </m:sSupPr>
+              <m:e>
+                <m:r>
+                  <w:rPr>
+                    <w:rFonts w:ascii="Cambria Math" w:hAnsi="Cambria Math"/>
+                    <w:lang w:val="en-US"/>
+                  </w:rPr>
+                  <m:t>n</m:t>
+                </m:r>
+              </m:e>
+              <m:sup>
+                <m:r>
+                  <w:rPr>
+                    <w:rFonts w:ascii="Cambria Math" w:hAnsi="Cambria Math"/>
+                    <w:lang w:val="en-US"/>
+                  </w:rPr>
+                  <m:t>2</m:t>
+                </m:r>
+              </m:sup>
+            </m:sSup>
+            <m:r>
+              <w:rPr>
+                <w:rFonts w:ascii="Cambria Math" w:hAnsi="Cambria Math"/>
+                <w:lang w:val="en-US"/>
+              </w:rPr>
+              <m:t>+14n+2nc+2</m:t>
+            </m:r>
+          </m:num>
+          <m:den>
+            <m:r>
+              <w:rPr>
+                <w:rFonts w:ascii="Cambria Math" w:hAnsi="Cambria Math"/>
+                <w:lang w:val="en-US"/>
+              </w:rPr>
+              <m:t>2</m:t>
+            </m:r>
+          </m:den>
+        </m:f>
+      </m:oMath>
+      <w:r>
+        <w:rPr>
+          <w:rFonts w:eastAsiaTheme="minorEastAsia"/>
+          <w:lang w:val="en-US"/>
+        </w:rPr>
+        <w:t xml:space="preserve"> </w:t>
+      </w:r>
+    </w:p>
+    <w:p>
+      <w:pPr>
+        <w:spacing w:line="276" w:lineRule="auto"/>
+        <w:rPr>
+          <w:rFonts w:eastAsiaTheme="minorEastAsia"/>
+          <w:lang w:val="en-US"/>
+        </w:rPr>
+      </w:pPr>
+      <w:r>
+        <w:rPr>
+          <w:rFonts w:eastAsiaTheme="minorEastAsia"/>
+          <w:lang w:val="en-US"/>
+        </w:rPr>
+        <w:t>Since C is a constant, we will replace it for number 1 in this case to get a simplified equation.</w:t>
+      </w:r>
+    </w:p>
+    <w:p>
+      <w:pPr>
+        <w:spacing w:line="276" w:lineRule="auto"/>
+        <w:jc w:val="center"/>
+        <w:rPr>
+          <w:rFonts w:eastAsiaTheme="minorEastAsia"/>
+          <w:lang w:val="en-US"/>
+        </w:rPr>
+      </w:pPr>
+      <m:oMathPara>
+        <m:oMath>
+          <m:r>
+            <w:rPr>
+              <w:rFonts w:ascii="Cambria Math" w:hAnsi="Cambria Math"/>
+              <w:lang w:val="en-US"/>
+            </w:rPr>
+            <m:t>T</m:t>
+          </m:r>
+          <m:d>
+            <m:dPr>
+              <m:ctrlPr>
+                <w:rPr>
+                  <w:rFonts w:ascii="Cambria Math" w:hAnsi="Cambria Math"/>
+                  <w:i/>
+                  <w:lang w:val="en-US"/>
+                </w:rPr>
+              </m:ctrlPr>
+            </m:dPr>
+            <m:e>
+              <m:r>
+                <w:rPr>
+                  <w:rFonts w:ascii="Cambria Math" w:hAnsi="Cambria Math"/>
+                  <w:lang w:val="en-US"/>
+                </w:rPr>
+                <m:t>A</m:t>
+              </m:r>
+            </m:e>
+          </m:d>
+          <m:r>
+            <w:rPr>
+              <w:rFonts w:ascii="Cambria Math" w:hAnsi="Cambria Math"/>
+              <w:lang w:val="en-US"/>
+            </w:rPr>
+            <m:t>=</m:t>
+          </m:r>
+          <m:r>
+            <w:rPr>
+              <w:rFonts w:ascii="Cambria Math" w:hAnsi="Cambria Math"/>
+              <w:lang w:val="en-US"/>
+            </w:rPr>
+            <m:t>4</m:t>
+          </m:r>
+          <m:sSup>
+            <m:sSupPr>
+              <m:ctrlPr>
+                <w:rPr>
+                  <w:rFonts w:ascii="Cambria Math" w:hAnsi="Cambria Math"/>
+                  <w:i/>
+                  <w:lang w:val="en-US"/>
+                </w:rPr>
+              </m:ctrlPr>
+            </m:sSupPr>
+            <m:e>
+              <m:r>
+                <w:rPr>
+                  <w:rFonts w:ascii="Cambria Math" w:hAnsi="Cambria Math"/>
+                  <w:lang w:val="en-US"/>
+                </w:rPr>
+                <m:t>n</m:t>
+              </m:r>
+            </m:e>
+            <m:sup>
+              <m:r>
+                <w:rPr>
+                  <w:rFonts w:ascii="Cambria Math" w:hAnsi="Cambria Math"/>
+                  <w:lang w:val="en-US"/>
+                </w:rPr>
+                <m:t>2</m:t>
+              </m:r>
+            </m:sup>
+          </m:sSup>
+          <m:r>
+            <w:rPr>
+              <w:rFonts w:ascii="Cambria Math" w:hAnsi="Cambria Math"/>
+              <w:lang w:val="en-US"/>
+            </w:rPr>
+            <m:t>+8n+1</m:t>
+          </m:r>
+        </m:oMath>
+      </m:oMathPara>
+    </w:p>
+    <w:p>
+      <w:pPr>
+        <w:spacing w:line="276" w:lineRule="auto"/>
+        <w:rPr>
+          <w:rFonts w:eastAsiaTheme="minorEastAsia"/>
+          <w:lang w:val="en-US"/>
+        </w:rPr>
+      </w:pPr>
+      <w:r>
+        <w:rPr>
+          <w:rFonts w:eastAsiaTheme="minorEastAsia"/>
+          <w:lang w:val="en-US"/>
+        </w:rPr>
+        <w:t xml:space="preserve">The time complexity of this insertion sort is </w:t>
+      </w:r>
+      <m:oMath>
+        <m:r>
+          <w:rPr>
+            <w:rFonts w:ascii="Cambria Math" w:eastAsiaTheme="minorEastAsia" w:hAnsi="Cambria Math"/>
+            <w:lang w:val="en-US"/>
+          </w:rPr>
+          <m:t>O</m:t>
+        </m:r>
+        <m:d>
+          <m:dPr>
+            <m:ctrlPr>
+              <w:rPr>
+                <w:rFonts w:ascii="Cambria Math" w:eastAsiaTheme="minorEastAsia" w:hAnsi="Cambria Math"/>
+                <w:i/>
+                <w:lang w:val="en-US"/>
+              </w:rPr>
+            </m:ctrlPr>
+          </m:dPr>
+          <m:e>
+            <m:sSup>
+              <m:sSupPr>
+                <m:ctrlPr>
+                  <w:rPr>
+                    <w:rFonts w:ascii="Cambria Math" w:eastAsiaTheme="minorEastAsia" w:hAnsi="Cambria Math"/>
+                    <w:i/>
+                    <w:lang w:val="en-US"/>
+                  </w:rPr>
+                </m:ctrlPr>
+              </m:sSupPr>
+              <m:e>
+                <m:r>
+                  <w:rPr>
+                    <w:rFonts w:ascii="Cambria Math" w:eastAsiaTheme="minorEastAsia" w:hAnsi="Cambria Math"/>
+                    <w:lang w:val="en-US"/>
+                  </w:rPr>
+                  <m:t>n</m:t>
+                </m:r>
+              </m:e>
+              <m:sup>
+                <m:r>
+                  <w:rPr>
+                    <w:rFonts w:ascii="Cambria Math" w:eastAsiaTheme="minorEastAsia" w:hAnsi="Cambria Math"/>
+                    <w:lang w:val="en-US"/>
+                  </w:rPr>
+                  <m:t>2</m:t>
+                </m:r>
+              </m:sup>
+            </m:sSup>
+          </m:e>
+        </m:d>
+      </m:oMath>
+      <w:r>
+        <w:rPr>
+          <w:rFonts w:eastAsiaTheme="minorEastAsia"/>
+          <w:lang w:val="en-US"/>
+        </w:rPr>
+        <w:t>. Then, we can use this as our first sorting algorithm because it meets the time complexity restriction.</w:t>
+      </w:r>
+    </w:p>
+    <w:p>
+      <w:pPr>
+        <w:spacing w:line="276" w:lineRule="auto"/>
+        <w:jc w:val="center"/>
+        <w:rPr>
+          <w:rFonts w:eastAsiaTheme="minorEastAsia"/>
+          <w:lang w:val="en-US"/>
+        </w:rPr>
+      </w:pPr>
+    </w:p>
+    <w:p>
+      <w:pPr>
+        <w:rPr>
+          <w:rFonts w:eastAsiaTheme="minorEastAsia"/>
+          <w:i/>
+          <w:iCs/>
+          <w:lang w:val="en-US"/>
+        </w:rPr>
+      </w:pPr>
+      <w:r>
+        <w:rPr>
+          <w:rFonts w:eastAsiaTheme="minorEastAsia"/>
+          <w:i/>
+          <w:iCs/>
+          <w:lang w:val="en-US"/>
+        </w:rPr>
+        <w:t>Spatial Complexity Analysis</w:t>
+      </w:r>
+    </w:p>
+    <w:tbl>
+      <w:tblPr>
+        <w:tblStyle w:val="Tablaconcuadrcula3-nfasis5"/>
+        <w:tblW w:w="9596" w:type="dxa"/>
+        <w:tblLook w:val="04A0" w:firstRow="1" w:lastRow="0" w:firstColumn="1" w:lastColumn="0" w:noHBand="0" w:noVBand="1"/>
+      </w:tblPr>
+      <w:tblGrid>
+        <w:gridCol w:w="2802"/>
+        <w:gridCol w:w="2551"/>
+        <w:gridCol w:w="4243"/>
+      </w:tblGrid>
+      <w:tr>
+        <w:trPr>
+          <w:cnfStyle w:val="100000000000" w:firstRow="1" w:lastRow="0" w:firstColumn="0" w:lastColumn="0" w:oddVBand="0" w:evenVBand="0" w:oddHBand="0" w:evenHBand="0" w:firstRowFirstColumn="0" w:firstRowLastColumn="0" w:lastRowFirstColumn="0" w:lastRowLastColumn="0"/>
+          <w:trHeight w:val="226"/>
+        </w:trPr>
+        <w:tc>
+          <w:tcPr>
+            <w:cnfStyle w:val="001000000100" w:firstRow="0" w:lastRow="0" w:firstColumn="1" w:lastColumn="0" w:oddVBand="0" w:evenVBand="0" w:oddHBand="0" w:evenHBand="0" w:firstRowFirstColumn="1" w:firstRowLastColumn="0" w:lastRowFirstColumn="0" w:lastRowLastColumn="0"/>
+            <w:tcW w:w="2802" w:type="dxa"/>
+          </w:tcPr>
+          <w:p>
+            <w:pPr>
+              <w:spacing w:line="276" w:lineRule="auto"/>
+              <w:jc w:val="center"/>
+              <w:rPr>
+                <w:b w:val="0"/>
+                <w:bCs w:val="0"/>
+                <w:color w:val="262626" w:themeColor="text1" w:themeTint="D9"/>
+                <w:lang w:val="en-US"/>
+              </w:rPr>
+            </w:pPr>
+            <w:r>
+              <w:rPr>
+                <w:color w:val="262626" w:themeColor="text1" w:themeTint="D9"/>
+                <w:lang w:val="en-US"/>
+              </w:rPr>
+              <w:t>Type</w:t>
+            </w:r>
+          </w:p>
+        </w:tc>
+        <w:tc>
+          <w:tcPr>
+            <w:tcW w:w="2551" w:type="dxa"/>
+          </w:tcPr>
+          <w:p>
+            <w:pPr>
+              <w:spacing w:line="276" w:lineRule="auto"/>
+              <w:jc w:val="center"/>
+              <w:cnfStyle w:val="100000000000" w:firstRow="1" w:lastRow="0" w:firstColumn="0" w:lastColumn="0" w:oddVBand="0" w:evenVBand="0" w:oddHBand="0" w:evenHBand="0" w:firstRowFirstColumn="0" w:firstRowLastColumn="0" w:lastRowFirstColumn="0" w:lastRowLastColumn="0"/>
+              <w:rPr>
+                <w:i/>
+                <w:iCs/>
+                <w:color w:val="262626" w:themeColor="text1" w:themeTint="D9"/>
+                <w:lang w:val="en-US"/>
+              </w:rPr>
+            </w:pPr>
+            <w:r>
+              <w:rPr>
+                <w:i/>
+                <w:iCs/>
+                <w:color w:val="262626" w:themeColor="text1" w:themeTint="D9"/>
+                <w:lang w:val="en-US"/>
+              </w:rPr>
+              <w:t>Variable</w:t>
+            </w:r>
+          </w:p>
+        </w:tc>
+        <w:tc>
+          <w:tcPr>
+            <w:tcW w:w="4243" w:type="dxa"/>
+          </w:tcPr>
+          <w:p>
+            <w:pPr>
+              <w:spacing w:line="276" w:lineRule="auto"/>
+              <w:jc w:val="center"/>
+              <w:cnfStyle w:val="100000000000" w:firstRow="1" w:lastRow="0" w:firstColumn="0" w:lastColumn="0" w:oddVBand="0" w:evenVBand="0" w:oddHBand="0" w:evenHBand="0" w:firstRowFirstColumn="0" w:firstRowLastColumn="0" w:lastRowFirstColumn="0" w:lastRowLastColumn="0"/>
+              <w:rPr>
+                <w:b w:val="0"/>
+                <w:bCs w:val="0"/>
+                <w:i/>
+                <w:iCs/>
+                <w:color w:val="262626" w:themeColor="text1" w:themeTint="D9"/>
+                <w:lang w:val="en-US"/>
+              </w:rPr>
+            </w:pPr>
+            <w:r>
+              <w:rPr>
+                <w:i/>
+                <w:iCs/>
+                <w:color w:val="262626" w:themeColor="text1" w:themeTint="D9"/>
+                <w:lang w:val="en-US"/>
+              </w:rPr>
+              <w:t>Amount Atomic Values</w:t>
+            </w:r>
+          </w:p>
+        </w:tc>
+      </w:tr>
+      <w:tr>
+        <w:trPr>
+          <w:cnfStyle w:val="000000100000" w:firstRow="0" w:lastRow="0" w:firstColumn="0" w:lastColumn="0" w:oddVBand="0" w:evenVBand="0" w:oddHBand="1" w:evenHBand="0" w:firstRowFirstColumn="0" w:firstRowLastColumn="0" w:lastRowFirstColumn="0" w:lastRowLastColumn="0"/>
+          <w:trHeight w:val="236"/>
+        </w:trPr>
+        <w:tc>
+          <w:tcPr>
+            <w:cnfStyle w:val="001000000000" w:firstRow="0" w:lastRow="0" w:firstColumn="1" w:lastColumn="0" w:oddVBand="0" w:evenVBand="0" w:oddHBand="0" w:evenHBand="0" w:firstRowFirstColumn="0" w:firstRowLastColumn="0" w:lastRowFirstColumn="0" w:lastRowLastColumn="0"/>
+            <w:tcW w:w="2802" w:type="dxa"/>
+          </w:tcPr>
+          <w:p>
+            <w:pPr>
+              <w:spacing w:line="276" w:lineRule="auto"/>
+              <w:jc w:val="center"/>
+              <w:rPr>
+                <w:b/>
+                <w:bCs/>
+                <w:color w:val="404040" w:themeColor="text1" w:themeTint="BF"/>
+              </w:rPr>
+            </w:pPr>
+            <w:r>
+              <w:rPr>
+                <w:b/>
+                <w:bCs/>
+                <w:color w:val="404040" w:themeColor="text1" w:themeTint="BF"/>
+              </w:rPr>
+              <w:t>Input</w:t>
+            </w:r>
+          </w:p>
+        </w:tc>
+        <w:tc>
+          <w:tcPr>
+            <w:tcW w:w="2551" w:type="dxa"/>
+          </w:tcPr>
+          <w:p>
+            <w:pPr>
+              <w:spacing w:line="276" w:lineRule="auto"/>
+              <w:jc w:val="center"/>
+              <w:cnfStyle w:val="000000100000" w:firstRow="0" w:lastRow="0" w:firstColumn="0" w:lastColumn="0" w:oddVBand="0" w:evenVBand="0" w:oddHBand="1" w:evenHBand="0" w:firstRowFirstColumn="0" w:firstRowLastColumn="0" w:lastRowFirstColumn="0" w:lastRowLastColumn="0"/>
+              <w:rPr>
+                <w:color w:val="404040" w:themeColor="text1" w:themeTint="BF"/>
+                <w:lang w:val="en-US"/>
+              </w:rPr>
+            </w:pPr>
+            <w:proofErr w:type="spellStart"/>
+            <w:r>
+              <w:rPr>
+                <w:color w:val="404040" w:themeColor="text1" w:themeTint="BF"/>
+                <w:lang w:val="en-US"/>
+              </w:rPr>
+              <w:t>a</w:t>
+            </w:r>
+            <w:r>
+              <w:rPr>
+                <w:color w:val="404040" w:themeColor="text1" w:themeTint="BF"/>
+                <w:lang w:val="en-US"/>
+              </w:rPr>
+              <w:t>rr</w:t>
+            </w:r>
+            <w:proofErr w:type="spellEnd"/>
+          </w:p>
+          <w:p>
+            <w:pPr>
+              <w:spacing w:line="276" w:lineRule="auto"/>
+              <w:jc w:val="center"/>
+              <w:cnfStyle w:val="000000100000" w:firstRow="0" w:lastRow="0" w:firstColumn="0" w:lastColumn="0" w:oddVBand="0" w:evenVBand="0" w:oddHBand="1" w:evenHBand="0" w:firstRowFirstColumn="0" w:firstRowLastColumn="0" w:lastRowFirstColumn="0" w:lastRowLastColumn="0"/>
+              <w:rPr>
+                <w:color w:val="404040" w:themeColor="text1" w:themeTint="BF"/>
+                <w:lang w:val="en-US"/>
+              </w:rPr>
+            </w:pPr>
+            <w:r>
+              <w:rPr>
+                <w:color w:val="404040" w:themeColor="text1" w:themeTint="BF"/>
+                <w:lang w:val="en-US"/>
+              </w:rPr>
+              <w:t>shelf</w:t>
+            </w:r>
+          </w:p>
+        </w:tc>
+        <w:tc>
+          <w:tcPr>
+            <w:tcW w:w="4243" w:type="dxa"/>
+          </w:tcPr>
+          <w:p>
+            <w:pPr>
+              <w:spacing w:line="276" w:lineRule="auto"/>
+              <w:jc w:val="center"/>
+              <w:cnfStyle w:val="000000100000" w:firstRow="0" w:lastRow="0" w:firstColumn="0" w:lastColumn="0" w:oddVBand="0" w:evenVBand="0" w:oddHBand="1" w:evenHBand="0" w:firstRowFirstColumn="0" w:firstRowLastColumn="0" w:lastRowFirstColumn="0" w:lastRowLastColumn="0"/>
+              <w:rPr>
+                <w:rFonts w:eastAsiaTheme="minorEastAsia"/>
+                <w:color w:val="404040" w:themeColor="text1" w:themeTint="BF"/>
+                <w:lang w:val="en-US"/>
+              </w:rPr>
+            </w:pPr>
+            <m:oMathPara>
+              <m:oMath>
+                <m:r>
+                  <w:rPr>
+                    <w:rFonts w:ascii="Cambria Math" w:hAnsi="Cambria Math"/>
+                    <w:color w:val="404040" w:themeColor="text1" w:themeTint="BF"/>
+                    <w:lang w:val="en-US"/>
+                  </w:rPr>
+                  <m:t xml:space="preserve">n </m:t>
+                </m:r>
+              </m:oMath>
+            </m:oMathPara>
+          </w:p>
+          <w:p>
+            <w:pPr>
+              <w:spacing w:line="276" w:lineRule="auto"/>
+              <w:jc w:val="center"/>
+              <w:cnfStyle w:val="000000100000" w:firstRow="0" w:lastRow="0" w:firstColumn="0" w:lastColumn="0" w:oddVBand="0" w:evenVBand="0" w:oddHBand="1" w:evenHBand="0" w:firstRowFirstColumn="0" w:firstRowLastColumn="0" w:lastRowFirstColumn="0" w:lastRowLastColumn="0"/>
+              <w:rPr>
+                <w:color w:val="404040" w:themeColor="text1" w:themeTint="BF"/>
+                <w:lang w:val="en-US"/>
+              </w:rPr>
+            </w:pPr>
+            <m:oMathPara>
+              <m:oMath>
+                <m:sSup>
+                  <m:sSupPr>
+                    <m:ctrlPr>
+                      <w:rPr>
+                        <w:rFonts w:ascii="Cambria Math" w:hAnsi="Cambria Math"/>
+                        <w:i/>
+                        <w:color w:val="404040" w:themeColor="text1" w:themeTint="BF"/>
+                        <w:lang w:val="en-US"/>
+                      </w:rPr>
+                    </m:ctrlPr>
+                  </m:sSupPr>
+                  <m:e>
+                    <m:r>
+                      <w:rPr>
+                        <w:rFonts w:ascii="Cambria Math" w:hAnsi="Cambria Math"/>
+                        <w:color w:val="404040" w:themeColor="text1" w:themeTint="BF"/>
+                        <w:lang w:val="en-US"/>
+                      </w:rPr>
+                      <m:t>n</m:t>
+                    </m:r>
+                  </m:e>
+                  <m:sup>
+                    <m:r>
+                      <w:rPr>
+                        <w:rFonts w:ascii="Cambria Math" w:hAnsi="Cambria Math"/>
+                        <w:color w:val="404040" w:themeColor="text1" w:themeTint="BF"/>
+                        <w:lang w:val="en-US"/>
+                      </w:rPr>
+                      <m:t>2</m:t>
+                    </m:r>
+                  </m:sup>
+                </m:sSup>
+              </m:oMath>
+            </m:oMathPara>
+          </w:p>
+        </w:tc>
+      </w:tr>
+      <w:tr>
+        <w:trPr>
+          <w:trHeight w:val="236"/>
+        </w:trPr>
+        <w:tc>
+          <w:tcPr>
+            <w:cnfStyle w:val="001000000000" w:firstRow="0" w:lastRow="0" w:firstColumn="1" w:lastColumn="0" w:oddVBand="0" w:evenVBand="0" w:oddHBand="0" w:evenHBand="0" w:firstRowFirstColumn="0" w:firstRowLastColumn="0" w:lastRowFirstColumn="0" w:lastRowLastColumn="0"/>
+            <w:tcW w:w="2802" w:type="dxa"/>
+          </w:tcPr>
+          <w:p>
+            <w:pPr>
+              <w:spacing w:line="276" w:lineRule="auto"/>
+              <w:jc w:val="center"/>
+              <w:rPr>
+                <w:b/>
+                <w:bCs/>
+                <w:color w:val="404040" w:themeColor="text1" w:themeTint="BF"/>
+                <w:lang w:val="en-US"/>
+              </w:rPr>
+            </w:pPr>
+            <w:r>
+              <w:rPr>
+                <w:b/>
+                <w:bCs/>
+                <w:color w:val="404040" w:themeColor="text1" w:themeTint="BF"/>
+                <w:lang w:val="en-US"/>
+              </w:rPr>
+              <w:t>Aux</w:t>
+            </w:r>
+          </w:p>
+        </w:tc>
+        <w:tc>
+          <w:tcPr>
+            <w:tcW w:w="2551" w:type="dxa"/>
+          </w:tcPr>
+          <w:p>
+            <w:pPr>
+              <w:spacing w:line="276" w:lineRule="auto"/>
+              <w:jc w:val="center"/>
+              <w:cnfStyle w:val="000000000000" w:firstRow="0" w:lastRow="0" w:firstColumn="0" w:lastColumn="0" w:oddVBand="0" w:evenVBand="0" w:oddHBand="0" w:evenHBand="0" w:firstRowFirstColumn="0" w:firstRowLastColumn="0" w:lastRowFirstColumn="0" w:lastRowLastColumn="0"/>
+              <w:rPr>
+                <w:color w:val="404040" w:themeColor="text1" w:themeTint="BF"/>
+                <w:lang w:val="en-US"/>
+              </w:rPr>
+            </w:pPr>
+            <w:r>
+              <w:rPr>
+                <w:color w:val="404040" w:themeColor="text1" w:themeTint="BF"/>
+                <w:lang w:val="en-US"/>
+              </w:rPr>
+              <w:t>min</w:t>
+            </w:r>
+          </w:p>
+          <w:p>
+            <w:pPr>
+              <w:spacing w:line="276" w:lineRule="auto"/>
+              <w:jc w:val="center"/>
+              <w:cnfStyle w:val="000000000000" w:firstRow="0" w:lastRow="0" w:firstColumn="0" w:lastColumn="0" w:oddVBand="0" w:evenVBand="0" w:oddHBand="0" w:evenHBand="0" w:firstRowFirstColumn="0" w:firstRowLastColumn="0" w:lastRowFirstColumn="0" w:lastRowLastColumn="0"/>
+              <w:rPr>
+                <w:color w:val="404040" w:themeColor="text1" w:themeTint="BF"/>
+                <w:lang w:val="en-US"/>
+              </w:rPr>
+            </w:pPr>
+            <w:r>
+              <w:rPr>
+                <w:color w:val="404040" w:themeColor="text1" w:themeTint="BF"/>
+                <w:lang w:val="en-US"/>
+              </w:rPr>
+              <w:t>shelf1</w:t>
+            </w:r>
+          </w:p>
+          <w:p>
+            <w:pPr>
+              <w:spacing w:line="276" w:lineRule="auto"/>
+              <w:jc w:val="center"/>
+              <w:cnfStyle w:val="000000000000" w:firstRow="0" w:lastRow="0" w:firstColumn="0" w:lastColumn="0" w:oddVBand="0" w:evenVBand="0" w:oddHBand="0" w:evenHBand="0" w:firstRowFirstColumn="0" w:firstRowLastColumn="0" w:lastRowFirstColumn="0" w:lastRowLastColumn="0"/>
+              <w:rPr>
+                <w:color w:val="404040" w:themeColor="text1" w:themeTint="BF"/>
+                <w:lang w:val="en-US"/>
+              </w:rPr>
+            </w:pPr>
+            <w:r>
+              <w:rPr>
+                <w:color w:val="404040" w:themeColor="text1" w:themeTint="BF"/>
+                <w:lang w:val="en-US"/>
+              </w:rPr>
+              <w:t>shelf2</w:t>
+            </w:r>
+          </w:p>
+          <w:p>
+            <w:pPr>
+              <w:spacing w:line="276" w:lineRule="auto"/>
+              <w:jc w:val="center"/>
+              <w:cnfStyle w:val="000000000000" w:firstRow="0" w:lastRow="0" w:firstColumn="0" w:lastColumn="0" w:oddVBand="0" w:evenVBand="0" w:oddHBand="0" w:evenHBand="0" w:firstRowFirstColumn="0" w:firstRowLastColumn="0" w:lastRowFirstColumn="0" w:lastRowLastColumn="0"/>
+              <w:rPr>
+                <w:color w:val="404040" w:themeColor="text1" w:themeTint="BF"/>
+                <w:lang w:val="en-US"/>
+              </w:rPr>
+            </w:pPr>
+            <w:r>
+              <w:rPr>
+                <w:color w:val="404040" w:themeColor="text1" w:themeTint="BF"/>
+                <w:lang w:val="en-US"/>
+              </w:rPr>
+              <w:t>compare</w:t>
+            </w:r>
+          </w:p>
+          <w:p>
+            <w:pPr>
+              <w:spacing w:line="276" w:lineRule="auto"/>
+              <w:jc w:val="center"/>
+              <w:cnfStyle w:val="000000000000" w:firstRow="0" w:lastRow="0" w:firstColumn="0" w:lastColumn="0" w:oddVBand="0" w:evenVBand="0" w:oddHBand="0" w:evenHBand="0" w:firstRowFirstColumn="0" w:firstRowLastColumn="0" w:lastRowFirstColumn="0" w:lastRowLastColumn="0"/>
+              <w:rPr>
+                <w:color w:val="404040" w:themeColor="text1" w:themeTint="BF"/>
+                <w:lang w:val="en-US"/>
+              </w:rPr>
+            </w:pPr>
+            <w:r>
+              <w:rPr>
+                <w:color w:val="404040" w:themeColor="text1" w:themeTint="BF"/>
+                <w:lang w:val="en-US"/>
+              </w:rPr>
+              <w:t>temp</w:t>
+            </w:r>
+          </w:p>
+        </w:tc>
+        <w:tc>
+          <w:tcPr>
+            <w:tcW w:w="4243" w:type="dxa"/>
+          </w:tcPr>
+          <w:p>
+            <w:pPr>
+              <w:spacing w:line="276" w:lineRule="auto"/>
+              <w:jc w:val="center"/>
+              <w:cnfStyle w:val="000000000000" w:firstRow="0" w:lastRow="0" w:firstColumn="0" w:lastColumn="0" w:oddVBand="0" w:evenVBand="0" w:oddHBand="0" w:evenHBand="0" w:firstRowFirstColumn="0" w:firstRowLastColumn="0" w:lastRowFirstColumn="0" w:lastRowLastColumn="0"/>
+              <w:rPr>
+                <w:color w:val="404040" w:themeColor="text1" w:themeTint="BF"/>
+                <w:lang w:val="en-US"/>
+              </w:rPr>
+            </w:pPr>
+            <w:r>
+              <w:rPr>
+                <w:color w:val="404040" w:themeColor="text1" w:themeTint="BF"/>
+                <w:lang w:val="en-US"/>
+              </w:rPr>
+              <w:t>1</w:t>
+            </w:r>
+          </w:p>
+          <w:p>
+            <w:pPr>
+              <w:spacing w:line="276" w:lineRule="auto"/>
+              <w:jc w:val="center"/>
+              <w:cnfStyle w:val="000000000000" w:firstRow="0" w:lastRow="0" w:firstColumn="0" w:lastColumn="0" w:oddVBand="0" w:evenVBand="0" w:oddHBand="0" w:evenHBand="0" w:firstRowFirstColumn="0" w:firstRowLastColumn="0" w:lastRowFirstColumn="0" w:lastRowLastColumn="0"/>
+              <w:rPr>
+                <w:color w:val="404040" w:themeColor="text1" w:themeTint="BF"/>
+                <w:lang w:val="en-US"/>
+              </w:rPr>
+            </w:pPr>
+            <w:r>
+              <w:rPr>
+                <w:color w:val="404040" w:themeColor="text1" w:themeTint="BF"/>
+                <w:lang w:val="en-US"/>
+              </w:rPr>
+              <w:t>1</w:t>
+            </w:r>
+          </w:p>
+          <w:p>
+            <w:pPr>
+              <w:spacing w:line="276" w:lineRule="auto"/>
+              <w:jc w:val="center"/>
+              <w:cnfStyle w:val="000000000000" w:firstRow="0" w:lastRow="0" w:firstColumn="0" w:lastColumn="0" w:oddVBand="0" w:evenVBand="0" w:oddHBand="0" w:evenHBand="0" w:firstRowFirstColumn="0" w:firstRowLastColumn="0" w:lastRowFirstColumn="0" w:lastRowLastColumn="0"/>
+              <w:rPr>
+                <w:color w:val="404040" w:themeColor="text1" w:themeTint="BF"/>
+                <w:lang w:val="en-US"/>
+              </w:rPr>
+            </w:pPr>
+            <w:r>
+              <w:rPr>
+                <w:color w:val="404040" w:themeColor="text1" w:themeTint="BF"/>
+                <w:lang w:val="en-US"/>
+              </w:rPr>
+              <w:t>1</w:t>
+            </w:r>
+          </w:p>
+          <w:p>
+            <w:pPr>
+              <w:spacing w:line="276" w:lineRule="auto"/>
+              <w:jc w:val="center"/>
+              <w:cnfStyle w:val="000000000000" w:firstRow="0" w:lastRow="0" w:firstColumn="0" w:lastColumn="0" w:oddVBand="0" w:evenVBand="0" w:oddHBand="0" w:evenHBand="0" w:firstRowFirstColumn="0" w:firstRowLastColumn="0" w:lastRowFirstColumn="0" w:lastRowLastColumn="0"/>
+              <w:rPr>
+                <w:color w:val="404040" w:themeColor="text1" w:themeTint="BF"/>
+                <w:lang w:val="en-US"/>
+              </w:rPr>
+            </w:pPr>
+            <w:r>
+              <w:rPr>
+                <w:color w:val="404040" w:themeColor="text1" w:themeTint="BF"/>
+                <w:lang w:val="en-US"/>
+              </w:rPr>
+              <w:t>1</w:t>
+            </w:r>
+          </w:p>
+          <w:p>
+            <w:pPr>
+              <w:spacing w:line="276" w:lineRule="auto"/>
+              <w:jc w:val="center"/>
+              <w:cnfStyle w:val="000000000000" w:firstRow="0" w:lastRow="0" w:firstColumn="0" w:lastColumn="0" w:oddVBand="0" w:evenVBand="0" w:oddHBand="0" w:evenHBand="0" w:firstRowFirstColumn="0" w:firstRowLastColumn="0" w:lastRowFirstColumn="0" w:lastRowLastColumn="0"/>
+              <w:rPr>
+                <w:color w:val="404040" w:themeColor="text1" w:themeTint="BF"/>
+                <w:lang w:val="en-US"/>
+              </w:rPr>
+            </w:pPr>
+            <w:r>
+              <w:rPr>
+                <w:color w:val="404040" w:themeColor="text1" w:themeTint="BF"/>
+                <w:lang w:val="en-US"/>
+              </w:rPr>
+              <w:t>1</w:t>
+            </w:r>
+          </w:p>
+        </w:tc>
+      </w:tr>
+      <w:tr>
+        <w:trPr>
+          <w:cnfStyle w:val="000000100000" w:firstRow="0" w:lastRow="0" w:firstColumn="0" w:lastColumn="0" w:oddVBand="0" w:evenVBand="0" w:oddHBand="1" w:evenHBand="0" w:firstRowFirstColumn="0" w:firstRowLastColumn="0" w:lastRowFirstColumn="0" w:lastRowLastColumn="0"/>
+          <w:trHeight w:val="236"/>
+        </w:trPr>
+        <w:tc>
+          <w:tcPr>
+            <w:cnfStyle w:val="001000000000" w:firstRow="0" w:lastRow="0" w:firstColumn="1" w:lastColumn="0" w:oddVBand="0" w:evenVBand="0" w:oddHBand="0" w:evenHBand="0" w:firstRowFirstColumn="0" w:firstRowLastColumn="0" w:lastRowFirstColumn="0" w:lastRowLastColumn="0"/>
+            <w:tcW w:w="2802" w:type="dxa"/>
+          </w:tcPr>
+          <w:p>
+            <w:pPr>
+              <w:spacing w:line="276" w:lineRule="auto"/>
+              <w:jc w:val="center"/>
+              <w:rPr>
+                <w:b/>
+                <w:bCs/>
+                <w:color w:val="404040" w:themeColor="text1" w:themeTint="BF"/>
+                <w:lang w:val="en-US"/>
+              </w:rPr>
+            </w:pPr>
+            <w:r>
+              <w:rPr>
+                <w:b/>
+                <w:bCs/>
+                <w:color w:val="404040" w:themeColor="text1" w:themeTint="BF"/>
+                <w:lang w:val="en-US"/>
+              </w:rPr>
+              <w:t>Output</w:t>
+            </w:r>
+          </w:p>
+        </w:tc>
+        <w:tc>
+          <w:tcPr>
+            <w:tcW w:w="2551" w:type="dxa"/>
+          </w:tcPr>
+          <w:p>
+            <w:pPr>
+              <w:spacing w:line="276" w:lineRule="auto"/>
+              <w:jc w:val="center"/>
+              <w:cnfStyle w:val="000000100000" w:firstRow="0" w:lastRow="0" w:firstColumn="0" w:lastColumn="0" w:oddVBand="0" w:evenVBand="0" w:oddHBand="1" w:evenHBand="0" w:firstRowFirstColumn="0" w:firstRowLastColumn="0" w:lastRowFirstColumn="0" w:lastRowLastColumn="0"/>
+              <w:rPr>
+                <w:color w:val="404040" w:themeColor="text1" w:themeTint="BF"/>
+                <w:lang w:val="en-US"/>
+              </w:rPr>
+            </w:pPr>
+            <w:proofErr w:type="spellStart"/>
+            <w:r>
+              <w:rPr>
+                <w:color w:val="404040" w:themeColor="text1" w:themeTint="BF"/>
+                <w:lang w:val="en-US"/>
+              </w:rPr>
+              <w:t>arr</w:t>
+            </w:r>
+            <w:proofErr w:type="spellEnd"/>
+          </w:p>
+        </w:tc>
+        <w:tc>
+          <w:tcPr>
+            <w:tcW w:w="4243" w:type="dxa"/>
+          </w:tcPr>
+          <w:p>
+            <w:pPr>
+              <w:spacing w:line="276" w:lineRule="auto"/>
+              <w:jc w:val="center"/>
+              <w:cnfStyle w:val="000000100000" w:firstRow="0" w:lastRow="0" w:firstColumn="0" w:lastColumn="0" w:oddVBand="0" w:evenVBand="0" w:oddHBand="1" w:evenHBand="0" w:firstRowFirstColumn="0" w:firstRowLastColumn="0" w:lastRowFirstColumn="0" w:lastRowLastColumn="0"/>
+              <w:rPr>
+                <w:color w:val="404040" w:themeColor="text1" w:themeTint="BF"/>
+                <w:lang w:val="en-US"/>
+              </w:rPr>
+            </w:pPr>
+            <m:oMathPara>
+              <m:oMath>
+                <m:r>
+                  <w:rPr>
+                    <w:rFonts w:ascii="Cambria Math" w:hAnsi="Cambria Math"/>
+                    <w:color w:val="404040" w:themeColor="text1" w:themeTint="BF"/>
+                    <w:lang w:val="en-US"/>
+                  </w:rPr>
+                  <m:t>n</m:t>
+                </m:r>
+              </m:oMath>
+            </m:oMathPara>
+          </w:p>
+        </w:tc>
+      </w:tr>
+    </w:tbl>
+    <w:p>
+      <w:pPr>
+        <w:jc w:val="center"/>
+        <w:rPr>
+          <w:rFonts w:eastAsiaTheme="minorEastAsia"/>
+          <w:lang w:val="en-US"/>
+        </w:rPr>
+      </w:pPr>
+    </w:p>
+    <w:p>
+      <w:pPr>
+        <w:jc w:val="center"/>
+        <w:rPr>
+          <w:rFonts w:eastAsiaTheme="minorEastAsia"/>
+          <w:lang w:val="en-US"/>
+        </w:rPr>
+      </w:pPr>
+      <m:oMathPara>
+        <m:oMath>
+          <m:r>
+            <w:rPr>
+              <w:rFonts w:ascii="Cambria Math" w:hAnsi="Cambria Math"/>
+              <w:lang w:val="en-US"/>
+            </w:rPr>
+            <m:t>Input+Aux+Output=</m:t>
+          </m:r>
+          <m:sSup>
+            <m:sSupPr>
+              <m:ctrlPr>
+                <w:rPr>
+                  <w:rFonts w:ascii="Cambria Math" w:hAnsi="Cambria Math"/>
+                  <w:i/>
+                  <w:lang w:val="en-US"/>
+                </w:rPr>
+              </m:ctrlPr>
+            </m:sSupPr>
+            <m:e>
+              <m:r>
+                <w:rPr>
+                  <w:rFonts w:ascii="Cambria Math" w:hAnsi="Cambria Math"/>
+                  <w:lang w:val="en-US"/>
+                </w:rPr>
+                <m:t>n</m:t>
+              </m:r>
+            </m:e>
+            <m:sup>
+              <m:r>
+                <w:rPr>
+                  <w:rFonts w:ascii="Cambria Math" w:hAnsi="Cambria Math"/>
+                  <w:lang w:val="en-US"/>
+                </w:rPr>
+                <m:t>2</m:t>
+              </m:r>
+            </m:sup>
+          </m:sSup>
+          <m:r>
+            <w:rPr>
+              <w:rFonts w:ascii="Cambria Math" w:hAnsi="Cambria Math"/>
+              <w:lang w:val="en-US"/>
+            </w:rPr>
+            <m:t>+2n+</m:t>
+          </m:r>
+          <m:r>
+            <w:rPr>
+              <w:rFonts w:ascii="Cambria Math" w:hAnsi="Cambria Math"/>
+              <w:lang w:val="en-US"/>
+            </w:rPr>
+            <m:t>5</m:t>
+          </m:r>
+          <m:r>
+            <w:rPr>
+              <w:rFonts w:ascii="Cambria Math" w:eastAsiaTheme="minorEastAsia" w:hAnsi="Cambria Math"/>
+              <w:lang w:val="en-US"/>
+            </w:rPr>
+            <m:t>=O</m:t>
+          </m:r>
+          <m:d>
+            <m:dPr>
+              <m:ctrlPr>
+                <w:rPr>
+                  <w:rFonts w:ascii="Cambria Math" w:eastAsiaTheme="minorEastAsia" w:hAnsi="Cambria Math"/>
+                  <w:i/>
+                  <w:lang w:val="en-US"/>
+                </w:rPr>
+              </m:ctrlPr>
+            </m:dPr>
+            <m:e>
+              <m:sSup>
+                <m:sSupPr>
+                  <m:ctrlPr>
+                    <w:rPr>
+                      <w:rFonts w:ascii="Cambria Math" w:eastAsiaTheme="minorEastAsia" w:hAnsi="Cambria Math"/>
+                      <w:i/>
+                      <w:lang w:val="en-US"/>
+                    </w:rPr>
+                  </m:ctrlPr>
+                </m:sSupPr>
+                <m:e>
+                  <m:r>
+                    <w:rPr>
+                      <w:rFonts w:ascii="Cambria Math" w:eastAsiaTheme="minorEastAsia" w:hAnsi="Cambria Math"/>
+                      <w:lang w:val="en-US"/>
+                    </w:rPr>
+                    <m:t>n</m:t>
+                  </m:r>
+                </m:e>
+                <m:sup>
+                  <m:r>
+                    <w:rPr>
+                      <w:rFonts w:ascii="Cambria Math" w:eastAsiaTheme="minorEastAsia" w:hAnsi="Cambria Math"/>
+                      <w:lang w:val="en-US"/>
+                    </w:rPr>
+                    <m:t>2</m:t>
+                  </m:r>
+                </m:sup>
+              </m:sSup>
+            </m:e>
+          </m:d>
+        </m:oMath>
+      </m:oMathPara>
+    </w:p>
+    <w:p>
+      <w:pPr>
+        <w:rPr>
+          <w:rFonts w:eastAsiaTheme="minorEastAsia"/>
+          <w:lang w:val="en-US"/>
+        </w:rPr>
+      </w:pPr>
+      <w:r>
+        <w:rPr>
+          <w:rFonts w:eastAsiaTheme="minorEastAsia"/>
+          <w:lang w:val="en-US"/>
+        </w:rPr>
+        <w:t xml:space="preserve">The spatial complexity of this insertion sort is </w:t>
+      </w:r>
+      <m:oMath>
+        <m:r>
+          <w:rPr>
+            <w:rFonts w:ascii="Cambria Math" w:eastAsiaTheme="minorEastAsia" w:hAnsi="Cambria Math"/>
+            <w:lang w:val="en-US"/>
+          </w:rPr>
+          <m:t>O</m:t>
+        </m:r>
+        <m:d>
+          <m:dPr>
+            <m:ctrlPr>
+              <w:rPr>
+                <w:rFonts w:ascii="Cambria Math" w:eastAsiaTheme="minorEastAsia" w:hAnsi="Cambria Math"/>
+                <w:i/>
+                <w:lang w:val="en-US"/>
+              </w:rPr>
+            </m:ctrlPr>
+          </m:dPr>
+          <m:e>
+            <m:sSup>
+              <m:sSupPr>
+                <m:ctrlPr>
+                  <w:rPr>
+                    <w:rFonts w:ascii="Cambria Math" w:eastAsiaTheme="minorEastAsia" w:hAnsi="Cambria Math"/>
+                    <w:i/>
+                    <w:lang w:val="en-US"/>
+                  </w:rPr>
+                </m:ctrlPr>
+              </m:sSupPr>
+              <m:e>
+                <m:r>
+                  <w:rPr>
+                    <w:rFonts w:ascii="Cambria Math" w:eastAsiaTheme="minorEastAsia" w:hAnsi="Cambria Math"/>
+                    <w:lang w:val="en-US"/>
+                  </w:rPr>
+                  <m:t>n</m:t>
+                </m:r>
+              </m:e>
+              <m:sup>
+                <m:r>
+                  <w:rPr>
+                    <w:rFonts w:ascii="Cambria Math" w:eastAsiaTheme="minorEastAsia" w:hAnsi="Cambria Math"/>
+                    <w:lang w:val="en-US"/>
+                  </w:rPr>
+                  <m:t>2</m:t>
+                </m:r>
+              </m:sup>
+            </m:sSup>
+          </m:e>
+        </m:d>
+      </m:oMath>
+      <w:r>
+        <w:rPr>
+          <w:rFonts w:eastAsiaTheme="minorEastAsia"/>
+          <w:lang w:val="en-US"/>
+        </w:rPr>
+        <w:t>.</w:t>
+      </w:r>
+    </w:p>
+    <w:p>
+      <w:pPr>
+        <w:spacing w:line="276" w:lineRule="auto"/>
+        <w:rPr>
+          <w:rFonts w:eastAsiaTheme="minorEastAsia"/>
+          <w:lang w:val="en-US"/>
+        </w:rPr>
+      </w:pPr>
+    </w:p>
+    <w:p>
+      <w:pPr>
+        <w:spacing w:line="276" w:lineRule="auto"/>
+        <w:jc w:val="center"/>
+        <w:rPr>
+          <w:rFonts w:eastAsiaTheme="minorEastAsia"/>
+          <w:lang w:val="en-US"/>
+        </w:rPr>
+      </w:pPr>
     </w:p>
     <w:p>
       <w:pPr>
@@ -14006,17 +16609,7 @@
                       <w:rFonts w:ascii="Cambria Math" w:eastAsiaTheme="minorEastAsia" w:hAnsi="Cambria Math"/>
                       <w:lang w:val="en-US"/>
                     </w:rPr>
-                    <m:t xml:space="preserve">pre:  </m:t>
-                  </m:r>
-                  <m:r>
-                    <m:rPr>
-                      <m:sty m:val="bi"/>
-                    </m:rPr>
-                    <w:rPr>
-                      <w:rFonts w:ascii="Cambria Math" w:eastAsiaTheme="minorEastAsia" w:hAnsi="Cambria Math"/>
-                      <w:lang w:val="en-US"/>
-                    </w:rPr>
-                    <m:t xml:space="preserve">hashTable h= </m:t>
+                    <m:t xml:space="preserve">pre:  hashTable h= </m:t>
                   </m:r>
                   <m:r>
                     <m:rPr>
@@ -14144,27 +16737,7 @@
                       <w:rFonts w:ascii="Cambria Math" w:eastAsiaTheme="minorEastAsia" w:hAnsi="Cambria Math"/>
                       <w:lang w:val="en-US"/>
                     </w:rPr>
-                    <m:t>&gt;,</m:t>
-                  </m:r>
-                  <m:r>
-                    <m:rPr>
-                      <m:sty m:val="bi"/>
-                    </m:rPr>
-                    <w:rPr>
-                      <w:rFonts w:ascii="Cambria Math" w:eastAsiaTheme="minorEastAsia" w:hAnsi="Cambria Math"/>
-                      <w:lang w:val="en-US"/>
-                    </w:rPr>
-                    <m:t>…,</m:t>
-                  </m:r>
-                  <m:r>
-                    <m:rPr>
-                      <m:sty m:val="bi"/>
-                    </m:rPr>
-                    <w:rPr>
-                      <w:rFonts w:ascii="Cambria Math" w:eastAsiaTheme="minorEastAsia" w:hAnsi="Cambria Math"/>
-                      <w:lang w:val="en-US"/>
-                    </w:rPr>
-                    <m:t>&lt;</m:t>
+                    <m:t>&gt;,…,&lt;</m:t>
                   </m:r>
                   <m:sSub>
                     <m:sSubPr>
@@ -14272,17 +16845,7 @@
                       <w:rFonts w:ascii="Cambria Math" w:eastAsiaTheme="minorEastAsia" w:hAnsi="Cambria Math"/>
                       <w:lang w:val="en-US"/>
                     </w:rPr>
-                    <m:t>&gt;</m:t>
-                  </m:r>
-                  <m:r>
-                    <m:rPr>
-                      <m:sty m:val="bi"/>
-                    </m:rPr>
-                    <w:rPr>
-                      <w:rFonts w:ascii="Cambria Math" w:eastAsiaTheme="minorEastAsia" w:hAnsi="Cambria Math"/>
-                      <w:lang w:val="en-US"/>
-                    </w:rPr>
-                    <m:t>≫or h=θ and Key k≠θ</m:t>
+                    <m:t>&gt;≫or h=θ and Key k≠θ</m:t>
                   </m:r>
                 </m:e>
               </m:d>
@@ -14312,7 +16875,7 @@
                 <w:noProof/>
               </w:rPr>
               <w:drawing>
-                <wp:anchor distT="0" distB="0" distL="114300" distR="114300" simplePos="0" relativeHeight="251659776" behindDoc="0" locked="0" layoutInCell="1" allowOverlap="1" wp14:anchorId="68ACD446" wp14:editId="7FAE2599">
+                <wp:anchor distT="0" distB="0" distL="114300" distR="114300" simplePos="0" relativeHeight="251653632" behindDoc="0" locked="0" layoutInCell="1" allowOverlap="1" wp14:anchorId="68ACD446" wp14:editId="7FAE2599">
                   <wp:simplePos x="0" y="0"/>
                   <wp:positionH relativeFrom="column">
                     <wp:posOffset>2306209</wp:posOffset>
@@ -14417,6 +16980,478 @@
                 <w:lang w:val="en-US"/>
               </w:rPr>
             </w:pPr>
+          </w:p>
+          <w:p>
+            <w:pPr>
+              <w:jc w:val="center"/>
+              <w:rPr>
+                <w:rFonts w:eastAsiaTheme="minorEastAsia"/>
+                <w:lang w:val="en-US"/>
+              </w:rPr>
+            </w:pPr>
+            <m:oMath>
+              <m:d>
+                <m:dPr>
+                  <m:begChr m:val="{"/>
+                  <m:endChr m:val="}"/>
+                  <m:ctrlPr>
+                    <w:rPr>
+                      <w:rFonts w:ascii="Cambria Math" w:eastAsiaTheme="minorEastAsia" w:hAnsi="Cambria Math"/>
+                      <w:i/>
+                      <w:lang w:val="en-US"/>
+                    </w:rPr>
+                  </m:ctrlPr>
+                </m:dPr>
+                <m:e>
+                  <m:r>
+                    <m:rPr>
+                      <m:sty m:val="bi"/>
+                    </m:rPr>
+                    <w:rPr>
+                      <w:rFonts w:ascii="Cambria Math" w:eastAsiaTheme="minorEastAsia" w:hAnsi="Cambria Math"/>
+                      <w:lang w:val="en-US"/>
+                    </w:rPr>
+                    <m:t>p</m:t>
+                  </m:r>
+                  <m:r>
+                    <m:rPr>
+                      <m:sty m:val="bi"/>
+                    </m:rPr>
+                    <w:rPr>
+                      <w:rFonts w:ascii="Cambria Math" w:eastAsiaTheme="minorEastAsia" w:hAnsi="Cambria Math"/>
+                      <w:lang w:val="en-US"/>
+                    </w:rPr>
+                    <m:t>ost</m:t>
+                  </m:r>
+                  <m:r>
+                    <m:rPr>
+                      <m:sty m:val="bi"/>
+                    </m:rPr>
+                    <w:rPr>
+                      <w:rFonts w:ascii="Cambria Math" w:eastAsiaTheme="minorEastAsia" w:hAnsi="Cambria Math"/>
+                      <w:lang w:val="en-US"/>
+                    </w:rPr>
+                    <m:t xml:space="preserve">:  hashTable h= </m:t>
+                  </m:r>
+                  <m:r>
+                    <m:rPr>
+                      <m:sty m:val="bi"/>
+                    </m:rPr>
+                    <w:rPr>
+                      <w:rFonts w:ascii="Cambria Math" w:hAnsi="Cambria Math"/>
+                      <w:lang w:val="en-US"/>
+                    </w:rPr>
+                    <m:t>≪</m:t>
+                  </m:r>
+                  <m:r>
+                    <m:rPr>
+                      <m:sty m:val="bi"/>
+                    </m:rPr>
+                    <w:rPr>
+                      <w:rFonts w:ascii="Cambria Math" w:eastAsiaTheme="minorEastAsia" w:hAnsi="Cambria Math"/>
+                      <w:lang w:val="en-US"/>
+                    </w:rPr>
+                    <m:t>&lt;</m:t>
+                  </m:r>
+                  <m:sSub>
+                    <m:sSubPr>
+                      <m:ctrlPr>
+                        <w:rPr>
+                          <w:rFonts w:ascii="Cambria Math" w:eastAsiaTheme="minorEastAsia" w:hAnsi="Cambria Math"/>
+                          <w:b w:val="0"/>
+                          <w:bCs w:val="0"/>
+                          <w:i/>
+                          <w:lang w:val="en-US"/>
+                        </w:rPr>
+                      </m:ctrlPr>
+                    </m:sSubPr>
+                    <m:e>
+                      <m:r>
+                        <m:rPr>
+                          <m:sty m:val="bi"/>
+                        </m:rPr>
+                        <w:rPr>
+                          <w:rFonts w:ascii="Cambria Math" w:eastAsiaTheme="minorEastAsia" w:hAnsi="Cambria Math"/>
+                          <w:lang w:val="en-US"/>
+                        </w:rPr>
+                        <m:t>k</m:t>
+                      </m:r>
+                      <m:ctrlPr>
+                        <w:rPr>
+                          <w:rFonts w:ascii="Cambria Math" w:eastAsiaTheme="minorEastAsia" w:hAnsi="Cambria Math"/>
+                          <w:i/>
+                          <w:lang w:val="en-US"/>
+                        </w:rPr>
+                      </m:ctrlPr>
+                    </m:e>
+                    <m:sub>
+                      <m:r>
+                        <m:rPr>
+                          <m:sty m:val="bi"/>
+                        </m:rPr>
+                        <w:rPr>
+                          <w:rFonts w:ascii="Cambria Math" w:eastAsiaTheme="minorEastAsia" w:hAnsi="Cambria Math"/>
+                          <w:lang w:val="en-US"/>
+                        </w:rPr>
+                        <m:t>0</m:t>
+                      </m:r>
+                    </m:sub>
+                  </m:sSub>
+                  <m:r>
+                    <m:rPr>
+                      <m:sty m:val="bi"/>
+                    </m:rPr>
+                    <w:rPr>
+                      <w:rFonts w:ascii="Cambria Math" w:eastAsiaTheme="minorEastAsia" w:hAnsi="Cambria Math"/>
+                      <w:lang w:val="en-US"/>
+                    </w:rPr>
+                    <m:t>,</m:t>
+                  </m:r>
+                  <m:sSub>
+                    <m:sSubPr>
+                      <m:ctrlPr>
+                        <w:rPr>
+                          <w:rFonts w:ascii="Cambria Math" w:eastAsiaTheme="minorEastAsia" w:hAnsi="Cambria Math"/>
+                          <w:b w:val="0"/>
+                          <w:bCs w:val="0"/>
+                          <w:i/>
+                          <w:lang w:val="en-US"/>
+                        </w:rPr>
+                      </m:ctrlPr>
+                    </m:sSubPr>
+                    <m:e>
+                      <m:r>
+                        <m:rPr>
+                          <m:sty m:val="bi"/>
+                        </m:rPr>
+                        <w:rPr>
+                          <w:rFonts w:ascii="Cambria Math" w:eastAsiaTheme="minorEastAsia" w:hAnsi="Cambria Math"/>
+                          <w:lang w:val="en-US"/>
+                        </w:rPr>
+                        <m:t>v</m:t>
+                      </m:r>
+                      <m:ctrlPr>
+                        <w:rPr>
+                          <w:rFonts w:ascii="Cambria Math" w:eastAsiaTheme="minorEastAsia" w:hAnsi="Cambria Math"/>
+                          <w:i/>
+                          <w:lang w:val="en-US"/>
+                        </w:rPr>
+                      </m:ctrlPr>
+                    </m:e>
+                    <m:sub>
+                      <m:r>
+                        <m:rPr>
+                          <m:sty m:val="bi"/>
+                        </m:rPr>
+                        <w:rPr>
+                          <w:rFonts w:ascii="Cambria Math" w:eastAsiaTheme="minorEastAsia" w:hAnsi="Cambria Math"/>
+                          <w:lang w:val="en-US"/>
+                        </w:rPr>
+                        <m:t>0</m:t>
+                      </m:r>
+                    </m:sub>
+                  </m:sSub>
+                  <m:r>
+                    <m:rPr>
+                      <m:sty m:val="bi"/>
+                    </m:rPr>
+                    <w:rPr>
+                      <w:rFonts w:ascii="Cambria Math" w:eastAsiaTheme="minorEastAsia" w:hAnsi="Cambria Math"/>
+                      <w:lang w:val="en-US"/>
+                    </w:rPr>
+                    <m:t>&gt;,…,&lt;</m:t>
+                  </m:r>
+                  <m:sSub>
+                    <m:sSubPr>
+                      <m:ctrlPr>
+                        <w:rPr>
+                          <w:rFonts w:ascii="Cambria Math" w:eastAsiaTheme="minorEastAsia" w:hAnsi="Cambria Math"/>
+                          <w:b w:val="0"/>
+                          <w:bCs w:val="0"/>
+                          <w:i/>
+                          <w:lang w:val="en-US"/>
+                        </w:rPr>
+                      </m:ctrlPr>
+                    </m:sSubPr>
+                    <m:e>
+                      <m:r>
+                        <m:rPr>
+                          <m:sty m:val="bi"/>
+                        </m:rPr>
+                        <w:rPr>
+                          <w:rFonts w:ascii="Cambria Math" w:eastAsiaTheme="minorEastAsia" w:hAnsi="Cambria Math"/>
+                          <w:lang w:val="en-US"/>
+                        </w:rPr>
+                        <m:t>k</m:t>
+                      </m:r>
+                      <m:ctrlPr>
+                        <w:rPr>
+                          <w:rFonts w:ascii="Cambria Math" w:eastAsiaTheme="minorEastAsia" w:hAnsi="Cambria Math"/>
+                          <w:i/>
+                          <w:lang w:val="en-US"/>
+                        </w:rPr>
+                      </m:ctrlPr>
+                    </m:e>
+                    <m:sub>
+                      <m:r>
+                        <m:rPr>
+                          <m:sty m:val="bi"/>
+                        </m:rPr>
+                        <w:rPr>
+                          <w:rFonts w:ascii="Cambria Math" w:eastAsiaTheme="minorEastAsia" w:hAnsi="Cambria Math"/>
+                          <w:lang w:val="en-US"/>
+                        </w:rPr>
+                        <m:t>n</m:t>
+                      </m:r>
+                    </m:sub>
+                  </m:sSub>
+                  <m:r>
+                    <m:rPr>
+                      <m:sty m:val="bi"/>
+                    </m:rPr>
+                    <w:rPr>
+                      <w:rFonts w:ascii="Cambria Math" w:eastAsiaTheme="minorEastAsia" w:hAnsi="Cambria Math"/>
+                      <w:lang w:val="en-US"/>
+                    </w:rPr>
+                    <m:t>,</m:t>
+                  </m:r>
+                  <m:sSub>
+                    <m:sSubPr>
+                      <m:ctrlPr>
+                        <w:rPr>
+                          <w:rFonts w:ascii="Cambria Math" w:eastAsiaTheme="minorEastAsia" w:hAnsi="Cambria Math"/>
+                          <w:b w:val="0"/>
+                          <w:bCs w:val="0"/>
+                          <w:i/>
+                          <w:lang w:val="en-US"/>
+                        </w:rPr>
+                      </m:ctrlPr>
+                    </m:sSubPr>
+                    <m:e>
+                      <m:r>
+                        <m:rPr>
+                          <m:sty m:val="bi"/>
+                        </m:rPr>
+                        <w:rPr>
+                          <w:rFonts w:ascii="Cambria Math" w:eastAsiaTheme="minorEastAsia" w:hAnsi="Cambria Math"/>
+                          <w:lang w:val="en-US"/>
+                        </w:rPr>
+                        <m:t>v</m:t>
+                      </m:r>
+                      <m:ctrlPr>
+                        <w:rPr>
+                          <w:rFonts w:ascii="Cambria Math" w:eastAsiaTheme="minorEastAsia" w:hAnsi="Cambria Math"/>
+                          <w:i/>
+                          <w:lang w:val="en-US"/>
+                        </w:rPr>
+                      </m:ctrlPr>
+                    </m:e>
+                    <m:sub>
+                      <m:r>
+                        <m:rPr>
+                          <m:sty m:val="bi"/>
+                        </m:rPr>
+                        <w:rPr>
+                          <w:rFonts w:ascii="Cambria Math" w:eastAsiaTheme="minorEastAsia" w:hAnsi="Cambria Math"/>
+                          <w:lang w:val="en-US"/>
+                        </w:rPr>
+                        <m:t>n</m:t>
+                      </m:r>
+                    </m:sub>
+                  </m:sSub>
+                  <m:r>
+                    <m:rPr>
+                      <m:sty m:val="bi"/>
+                    </m:rPr>
+                    <w:rPr>
+                      <w:rFonts w:ascii="Cambria Math" w:eastAsiaTheme="minorEastAsia" w:hAnsi="Cambria Math"/>
+                      <w:lang w:val="en-US"/>
+                    </w:rPr>
+                    <m:t xml:space="preserve">&gt;,&lt;k,v&gt;≫or h=&lt;k,v&gt; </m:t>
+                  </m:r>
+                </m:e>
+              </m:d>
+            </m:oMath>
+            <w:r>
+              <w:rPr>
+                <w:rFonts w:eastAsiaTheme="minorEastAsia"/>
+                <w:b w:val="0"/>
+                <w:bCs w:val="0"/>
+                <w:lang w:val="en-US"/>
+              </w:rPr>
+              <w:t xml:space="preserve">         </w:t>
+            </w:r>
+          </w:p>
+          <w:p>
+            <w:pPr>
+              <w:jc w:val="center"/>
+              <w:rPr>
+                <w:rFonts w:eastAsiaTheme="minorEastAsia"/>
+                <w:b w:val="0"/>
+                <w:bCs w:val="0"/>
+                <w:lang w:val="en-US"/>
+              </w:rPr>
+            </w:pPr>
+            <w:r>
+              <w:rPr>
+                <w:noProof/>
+              </w:rPr>
+              <w:drawing>
+                <wp:inline distT="0" distB="0" distL="0" distR="0" wp14:anchorId="1485D45D" wp14:editId="6D30AC0E">
+                  <wp:extent cx="1476897" cy="970059"/>
+                  <wp:effectExtent l="0" t="0" r="0" b="0"/>
+                  <wp:docPr id="18" name="Imagen 18"/>
+                  <wp:cNvGraphicFramePr>
+                    <a:graphicFrameLocks xmlns:a="http://schemas.openxmlformats.org/drawingml/2006/main" noChangeAspect="1"/>
+                  </wp:cNvGraphicFramePr>
+                  <a:graphic xmlns:a="http://schemas.openxmlformats.org/drawingml/2006/main">
+                    <a:graphicData uri="http://schemas.openxmlformats.org/drawingml/2006/picture">
+                      <pic:pic xmlns:pic="http://schemas.openxmlformats.org/drawingml/2006/picture">
+                        <pic:nvPicPr>
+                          <pic:cNvPr id="1" name=""/>
+                          <pic:cNvPicPr/>
+                        </pic:nvPicPr>
+                        <pic:blipFill>
+                          <a:blip r:embed="rId29">
+                            <a:extLst>
+                              <a:ext uri="{BEBA8EAE-BF5A-486C-A8C5-ECC9F3942E4B}">
+                                <a14:imgProps xmlns:a14="http://schemas.microsoft.com/office/drawing/2010/main">
+                                  <a14:imgLayer r:embed="rId30">
+                                    <a14:imgEffect>
+                                      <a14:saturation sat="0"/>
+                                    </a14:imgEffect>
+                                  </a14:imgLayer>
+                                </a14:imgProps>
+                              </a:ext>
+                            </a:extLst>
+                          </a:blip>
+                          <a:stretch>
+                            <a:fillRect/>
+                          </a:stretch>
+                        </pic:blipFill>
+                        <pic:spPr>
+                          <a:xfrm>
+                            <a:off x="0" y="0"/>
+                            <a:ext cx="1486805" cy="976567"/>
+                          </a:xfrm>
+                          <a:prstGeom prst="rect">
+                            <a:avLst/>
+                          </a:prstGeom>
+                        </pic:spPr>
+                      </pic:pic>
+                    </a:graphicData>
+                  </a:graphic>
+                </wp:inline>
+              </w:drawing>
+            </w:r>
+          </w:p>
+          <w:p>
+            <w:pPr>
+              <w:jc w:val="center"/>
+              <w:rPr>
+                <w:rFonts w:eastAsiaTheme="minorEastAsia"/>
+                <w:b w:val="0"/>
+                <w:bCs w:val="0"/>
+                <w:lang w:val="en-US"/>
+              </w:rPr>
+            </w:pPr>
+          </w:p>
+          <w:p>
+            <w:pPr>
+              <w:jc w:val="left"/>
+              <w:rPr>
+                <w:rFonts w:eastAsiaTheme="minorEastAsia"/>
+                <w:b w:val="0"/>
+                <w:bCs w:val="0"/>
+                <w:lang w:val="en-US"/>
+              </w:rPr>
+            </w:pPr>
+          </w:p>
+        </w:tc>
+      </w:tr>
+    </w:tbl>
+    <w:p>
+      <w:pPr>
+        <w:rPr>
+          <w:u w:val="single"/>
+          <w:lang w:val="en-US"/>
+        </w:rPr>
+      </w:pPr>
+    </w:p>
+    <w:tbl>
+      <w:tblPr>
+        <w:tblStyle w:val="Tablaconcuadrcula4-nfasis2"/>
+        <w:tblW w:w="0" w:type="auto"/>
+        <w:tblLook w:val="04A0" w:firstRow="1" w:lastRow="0" w:firstColumn="1" w:lastColumn="0" w:noHBand="0" w:noVBand="1"/>
+      </w:tblPr>
+      <w:tblGrid>
+        <w:gridCol w:w="8828"/>
+      </w:tblGrid>
+      <w:tr>
+        <w:trPr>
+          <w:cnfStyle w:val="100000000000" w:firstRow="1" w:lastRow="0" w:firstColumn="0" w:lastColumn="0" w:oddVBand="0" w:evenVBand="0" w:oddHBand="0" w:evenHBand="0" w:firstRowFirstColumn="0" w:firstRowLastColumn="0" w:lastRowFirstColumn="0" w:lastRowLastColumn="0"/>
+        </w:trPr>
+        <w:tc>
+          <w:tcPr>
+            <w:cnfStyle w:val="001000000000" w:firstRow="0" w:lastRow="0" w:firstColumn="1" w:lastColumn="0" w:oddVBand="0" w:evenVBand="0" w:oddHBand="0" w:evenHBand="0" w:firstRowFirstColumn="0" w:firstRowLastColumn="0" w:lastRowFirstColumn="0" w:lastRowLastColumn="0"/>
+            <w:tcW w:w="8828" w:type="dxa"/>
+            <w:shd w:val="clear" w:color="auto" w:fill="FBE4D5" w:themeFill="accent2" w:themeFillTint="33"/>
+          </w:tcPr>
+          <w:p>
+            <w:pPr>
+              <w:jc w:val="center"/>
+              <w:rPr>
+                <w:rFonts w:eastAsiaTheme="minorEastAsia"/>
+                <w:bCs w:val="0"/>
+                <w:color w:val="262626" w:themeColor="text1" w:themeTint="D9"/>
+                <w:lang w:val="en-US"/>
+              </w:rPr>
+            </w:pPr>
+            <m:oMathPara>
+              <m:oMath>
+                <m:r>
+                  <m:rPr>
+                    <m:sty m:val="bi"/>
+                  </m:rPr>
+                  <w:rPr>
+                    <w:rFonts w:ascii="Cambria Math" w:eastAsiaTheme="minorEastAsia" w:hAnsi="Cambria Math"/>
+                    <w:color w:val="262626" w:themeColor="text1" w:themeTint="D9"/>
+                    <w:lang w:val="en-US"/>
+                  </w:rPr>
+                  <m:t>Delete</m:t>
+                </m:r>
+              </m:oMath>
+            </m:oMathPara>
+          </w:p>
+        </w:tc>
+      </w:tr>
+      <w:tr>
+        <w:trPr>
+          <w:cnfStyle w:val="000000100000" w:firstRow="0" w:lastRow="0" w:firstColumn="0" w:lastColumn="0" w:oddVBand="0" w:evenVBand="0" w:oddHBand="1" w:evenHBand="0" w:firstRowFirstColumn="0" w:firstRowLastColumn="0" w:lastRowFirstColumn="0" w:lastRowLastColumn="0"/>
+        </w:trPr>
+        <w:tc>
+          <w:tcPr>
+            <w:cnfStyle w:val="001000000000" w:firstRow="0" w:lastRow="0" w:firstColumn="1" w:lastColumn="0" w:oddVBand="0" w:evenVBand="0" w:oddHBand="0" w:evenHBand="0" w:firstRowFirstColumn="0" w:firstRowLastColumn="0" w:lastRowFirstColumn="0" w:lastRowLastColumn="0"/>
+            <w:tcW w:w="8828" w:type="dxa"/>
+            <w:shd w:val="clear" w:color="auto" w:fill="FFFFFF" w:themeFill="background1"/>
+          </w:tcPr>
+          <w:p>
+            <w:pPr>
+              <w:jc w:val="center"/>
+              <w:rPr>
+                <w:rFonts w:eastAsiaTheme="minorEastAsia"/>
+                <w:lang w:val="en-US"/>
+              </w:rPr>
+            </w:pPr>
+            <w:r>
+              <w:rPr>
+                <w:rFonts w:eastAsiaTheme="minorEastAsia"/>
+                <w:b w:val="0"/>
+                <w:bCs w:val="0"/>
+                <w:lang w:val="en-US"/>
+              </w:rPr>
+              <w:t>Deletes an item with a given search key from the table.</w:t>
+            </w:r>
           </w:p>
           <w:p>
             <w:pPr>
@@ -14684,7 +17719,672 @@
                       <w:rFonts w:ascii="Cambria Math" w:eastAsiaTheme="minorEastAsia" w:hAnsi="Cambria Math"/>
                       <w:lang w:val="en-US"/>
                     </w:rPr>
-                    <m:t>&gt;</m:t>
+                    <m:t>&gt;≫and Key k≠θ</m:t>
+                  </m:r>
+                </m:e>
+              </m:d>
+            </m:oMath>
+            <w:r>
+              <w:rPr>
+                <w:rFonts w:eastAsiaTheme="minorEastAsia"/>
+                <w:b w:val="0"/>
+                <w:bCs w:val="0"/>
+                <w:lang w:val="en-US"/>
+              </w:rPr>
+              <w:t xml:space="preserve">         </w:t>
+            </w:r>
+          </w:p>
+          <w:p>
+            <w:pPr>
+              <w:jc w:val="center"/>
+              <w:rPr>
+                <w:rFonts w:eastAsiaTheme="minorEastAsia"/>
+                <w:b w:val="0"/>
+                <w:bCs w:val="0"/>
+                <w:lang w:val="en-US"/>
+              </w:rPr>
+            </w:pPr>
+            <w:r>
+              <w:rPr>
+                <w:noProof/>
+              </w:rPr>
+              <w:drawing>
+                <wp:inline distT="0" distB="0" distL="0" distR="0" wp14:anchorId="0A642B2B" wp14:editId="3FD8B3EA">
+                  <wp:extent cx="1476897" cy="970059"/>
+                  <wp:effectExtent l="0" t="0" r="0" b="0"/>
+                  <wp:docPr id="22" name="Imagen 22"/>
+                  <wp:cNvGraphicFramePr>
+                    <a:graphicFrameLocks xmlns:a="http://schemas.openxmlformats.org/drawingml/2006/main" noChangeAspect="1"/>
+                  </wp:cNvGraphicFramePr>
+                  <a:graphic xmlns:a="http://schemas.openxmlformats.org/drawingml/2006/main">
+                    <a:graphicData uri="http://schemas.openxmlformats.org/drawingml/2006/picture">
+                      <pic:pic xmlns:pic="http://schemas.openxmlformats.org/drawingml/2006/picture">
+                        <pic:nvPicPr>
+                          <pic:cNvPr id="1" name=""/>
+                          <pic:cNvPicPr/>
+                        </pic:nvPicPr>
+                        <pic:blipFill>
+                          <a:blip r:embed="rId29">
+                            <a:extLst>
+                              <a:ext uri="{BEBA8EAE-BF5A-486C-A8C5-ECC9F3942E4B}">
+                                <a14:imgProps xmlns:a14="http://schemas.microsoft.com/office/drawing/2010/main">
+                                  <a14:imgLayer r:embed="rId30">
+                                    <a14:imgEffect>
+                                      <a14:saturation sat="0"/>
+                                    </a14:imgEffect>
+                                  </a14:imgLayer>
+                                </a14:imgProps>
+                              </a:ext>
+                            </a:extLst>
+                          </a:blip>
+                          <a:stretch>
+                            <a:fillRect/>
+                          </a:stretch>
+                        </pic:blipFill>
+                        <pic:spPr>
+                          <a:xfrm>
+                            <a:off x="0" y="0"/>
+                            <a:ext cx="1486805" cy="976567"/>
+                          </a:xfrm>
+                          <a:prstGeom prst="rect">
+                            <a:avLst/>
+                          </a:prstGeom>
+                        </pic:spPr>
+                      </pic:pic>
+                    </a:graphicData>
+                  </a:graphic>
+                </wp:inline>
+              </w:drawing>
+            </w:r>
+          </w:p>
+          <w:p>
+            <w:pPr>
+              <w:jc w:val="center"/>
+              <w:rPr>
+                <w:rFonts w:eastAsiaTheme="minorEastAsia"/>
+                <w:b w:val="0"/>
+                <w:bCs w:val="0"/>
+                <w:lang w:val="en-US"/>
+              </w:rPr>
+            </w:pPr>
+          </w:p>
+          <w:p>
+            <w:pPr>
+              <w:jc w:val="center"/>
+              <w:rPr>
+                <w:rFonts w:eastAsiaTheme="minorEastAsia"/>
+                <w:b w:val="0"/>
+                <w:bCs w:val="0"/>
+                <w:lang w:val="en-US"/>
+              </w:rPr>
+            </w:pPr>
+            <m:oMathPara>
+              <m:oMath>
+                <m:d>
+                  <m:dPr>
+                    <m:begChr m:val="{"/>
+                    <m:endChr m:val="}"/>
+                    <m:ctrlPr>
+                      <w:rPr>
+                        <w:rFonts w:ascii="Cambria Math" w:eastAsiaTheme="minorEastAsia" w:hAnsi="Cambria Math"/>
+                        <w:i/>
+                        <w:lang w:val="en-US"/>
+                      </w:rPr>
+                    </m:ctrlPr>
+                  </m:dPr>
+                  <m:e>
+                    <m:r>
+                      <m:rPr>
+                        <m:sty m:val="bi"/>
+                      </m:rPr>
+                      <w:rPr>
+                        <w:rFonts w:ascii="Cambria Math" w:eastAsiaTheme="minorEastAsia" w:hAnsi="Cambria Math"/>
+                        <w:lang w:val="en-US"/>
+                      </w:rPr>
+                      <m:t>p</m:t>
+                    </m:r>
+                    <m:r>
+                      <m:rPr>
+                        <m:sty m:val="bi"/>
+                      </m:rPr>
+                      <w:rPr>
+                        <w:rFonts w:ascii="Cambria Math" w:eastAsiaTheme="minorEastAsia" w:hAnsi="Cambria Math"/>
+                        <w:lang w:val="en-US"/>
+                      </w:rPr>
+                      <m:t>ost</m:t>
+                    </m:r>
+                    <m:r>
+                      <m:rPr>
+                        <m:sty m:val="bi"/>
+                      </m:rPr>
+                      <w:rPr>
+                        <w:rFonts w:ascii="Cambria Math" w:eastAsiaTheme="minorEastAsia" w:hAnsi="Cambria Math"/>
+                        <w:lang w:val="en-US"/>
+                      </w:rPr>
+                      <m:t xml:space="preserve">:  hashTable h= </m:t>
+                    </m:r>
+                    <m:r>
+                      <m:rPr>
+                        <m:sty m:val="bi"/>
+                      </m:rPr>
+                      <w:rPr>
+                        <w:rFonts w:ascii="Cambria Math" w:hAnsi="Cambria Math"/>
+                        <w:lang w:val="en-US"/>
+                      </w:rPr>
+                      <m:t>≪</m:t>
+                    </m:r>
+                    <m:r>
+                      <m:rPr>
+                        <m:sty m:val="bi"/>
+                      </m:rPr>
+                      <w:rPr>
+                        <w:rFonts w:ascii="Cambria Math" w:eastAsiaTheme="minorEastAsia" w:hAnsi="Cambria Math"/>
+                        <w:lang w:val="en-US"/>
+                      </w:rPr>
+                      <m:t>&lt;</m:t>
+                    </m:r>
+                    <m:sSub>
+                      <m:sSubPr>
+                        <m:ctrlPr>
+                          <w:rPr>
+                            <w:rFonts w:ascii="Cambria Math" w:eastAsiaTheme="minorEastAsia" w:hAnsi="Cambria Math"/>
+                            <w:b w:val="0"/>
+                            <w:bCs w:val="0"/>
+                            <w:i/>
+                            <w:lang w:val="en-US"/>
+                          </w:rPr>
+                        </m:ctrlPr>
+                      </m:sSubPr>
+                      <m:e>
+                        <m:r>
+                          <m:rPr>
+                            <m:sty m:val="bi"/>
+                          </m:rPr>
+                          <w:rPr>
+                            <w:rFonts w:ascii="Cambria Math" w:eastAsiaTheme="minorEastAsia" w:hAnsi="Cambria Math"/>
+                            <w:lang w:val="en-US"/>
+                          </w:rPr>
+                          <m:t>k</m:t>
+                        </m:r>
+                        <m:ctrlPr>
+                          <w:rPr>
+                            <w:rFonts w:ascii="Cambria Math" w:eastAsiaTheme="minorEastAsia" w:hAnsi="Cambria Math"/>
+                            <w:i/>
+                            <w:lang w:val="en-US"/>
+                          </w:rPr>
+                        </m:ctrlPr>
+                      </m:e>
+                      <m:sub>
+                        <m:r>
+                          <m:rPr>
+                            <m:sty m:val="bi"/>
+                          </m:rPr>
+                          <w:rPr>
+                            <w:rFonts w:ascii="Cambria Math" w:eastAsiaTheme="minorEastAsia" w:hAnsi="Cambria Math"/>
+                            <w:lang w:val="en-US"/>
+                          </w:rPr>
+                          <m:t>0</m:t>
+                        </m:r>
+                      </m:sub>
+                    </m:sSub>
+                    <m:r>
+                      <m:rPr>
+                        <m:sty m:val="bi"/>
+                      </m:rPr>
+                      <w:rPr>
+                        <w:rFonts w:ascii="Cambria Math" w:eastAsiaTheme="minorEastAsia" w:hAnsi="Cambria Math"/>
+                        <w:lang w:val="en-US"/>
+                      </w:rPr>
+                      <m:t>,</m:t>
+                    </m:r>
+                    <m:sSub>
+                      <m:sSubPr>
+                        <m:ctrlPr>
+                          <w:rPr>
+                            <w:rFonts w:ascii="Cambria Math" w:eastAsiaTheme="minorEastAsia" w:hAnsi="Cambria Math"/>
+                            <w:b w:val="0"/>
+                            <w:bCs w:val="0"/>
+                            <w:i/>
+                            <w:lang w:val="en-US"/>
+                          </w:rPr>
+                        </m:ctrlPr>
+                      </m:sSubPr>
+                      <m:e>
+                        <m:r>
+                          <m:rPr>
+                            <m:sty m:val="bi"/>
+                          </m:rPr>
+                          <w:rPr>
+                            <w:rFonts w:ascii="Cambria Math" w:eastAsiaTheme="minorEastAsia" w:hAnsi="Cambria Math"/>
+                            <w:lang w:val="en-US"/>
+                          </w:rPr>
+                          <m:t>v</m:t>
+                        </m:r>
+                        <m:ctrlPr>
+                          <w:rPr>
+                            <w:rFonts w:ascii="Cambria Math" w:eastAsiaTheme="minorEastAsia" w:hAnsi="Cambria Math"/>
+                            <w:i/>
+                            <w:lang w:val="en-US"/>
+                          </w:rPr>
+                        </m:ctrlPr>
+                      </m:e>
+                      <m:sub>
+                        <m:r>
+                          <m:rPr>
+                            <m:sty m:val="bi"/>
+                          </m:rPr>
+                          <w:rPr>
+                            <w:rFonts w:ascii="Cambria Math" w:eastAsiaTheme="minorEastAsia" w:hAnsi="Cambria Math"/>
+                            <w:lang w:val="en-US"/>
+                          </w:rPr>
+                          <m:t>0</m:t>
+                        </m:r>
+                      </m:sub>
+                    </m:sSub>
+                    <m:r>
+                      <m:rPr>
+                        <m:sty m:val="bi"/>
+                      </m:rPr>
+                      <w:rPr>
+                        <w:rFonts w:ascii="Cambria Math" w:eastAsiaTheme="minorEastAsia" w:hAnsi="Cambria Math"/>
+                        <w:lang w:val="en-US"/>
+                      </w:rPr>
+                      <m:t>&gt;,…,&lt;</m:t>
+                    </m:r>
+                    <m:sSub>
+                      <m:sSubPr>
+                        <m:ctrlPr>
+                          <w:rPr>
+                            <w:rFonts w:ascii="Cambria Math" w:eastAsiaTheme="minorEastAsia" w:hAnsi="Cambria Math"/>
+                            <w:b w:val="0"/>
+                            <w:bCs w:val="0"/>
+                            <w:i/>
+                            <w:lang w:val="en-US"/>
+                          </w:rPr>
+                        </m:ctrlPr>
+                      </m:sSubPr>
+                      <m:e>
+                        <m:r>
+                          <m:rPr>
+                            <m:sty m:val="bi"/>
+                          </m:rPr>
+                          <w:rPr>
+                            <w:rFonts w:ascii="Cambria Math" w:eastAsiaTheme="minorEastAsia" w:hAnsi="Cambria Math"/>
+                            <w:lang w:val="en-US"/>
+                          </w:rPr>
+                          <m:t>k</m:t>
+                        </m:r>
+                        <m:ctrlPr>
+                          <w:rPr>
+                            <w:rFonts w:ascii="Cambria Math" w:eastAsiaTheme="minorEastAsia" w:hAnsi="Cambria Math"/>
+                            <w:i/>
+                            <w:lang w:val="en-US"/>
+                          </w:rPr>
+                        </m:ctrlPr>
+                      </m:e>
+                      <m:sub>
+                        <m:r>
+                          <m:rPr>
+                            <m:sty m:val="bi"/>
+                          </m:rPr>
+                          <w:rPr>
+                            <w:rFonts w:ascii="Cambria Math" w:eastAsiaTheme="minorEastAsia" w:hAnsi="Cambria Math"/>
+                            <w:lang w:val="en-US"/>
+                          </w:rPr>
+                          <m:t>n</m:t>
+                        </m:r>
+                      </m:sub>
+                    </m:sSub>
+                    <m:r>
+                      <m:rPr>
+                        <m:sty m:val="bi"/>
+                      </m:rPr>
+                      <w:rPr>
+                        <w:rFonts w:ascii="Cambria Math" w:eastAsiaTheme="minorEastAsia" w:hAnsi="Cambria Math"/>
+                        <w:lang w:val="en-US"/>
+                      </w:rPr>
+                      <m:t>,</m:t>
+                    </m:r>
+                    <m:sSub>
+                      <m:sSubPr>
+                        <m:ctrlPr>
+                          <w:rPr>
+                            <w:rFonts w:ascii="Cambria Math" w:eastAsiaTheme="minorEastAsia" w:hAnsi="Cambria Math"/>
+                            <w:b w:val="0"/>
+                            <w:bCs w:val="0"/>
+                            <w:i/>
+                            <w:lang w:val="en-US"/>
+                          </w:rPr>
+                        </m:ctrlPr>
+                      </m:sSubPr>
+                      <m:e>
+                        <m:r>
+                          <m:rPr>
+                            <m:sty m:val="bi"/>
+                          </m:rPr>
+                          <w:rPr>
+                            <w:rFonts w:ascii="Cambria Math" w:eastAsiaTheme="minorEastAsia" w:hAnsi="Cambria Math"/>
+                            <w:lang w:val="en-US"/>
+                          </w:rPr>
+                          <m:t>v</m:t>
+                        </m:r>
+                        <m:ctrlPr>
+                          <w:rPr>
+                            <w:rFonts w:ascii="Cambria Math" w:eastAsiaTheme="minorEastAsia" w:hAnsi="Cambria Math"/>
+                            <w:i/>
+                            <w:lang w:val="en-US"/>
+                          </w:rPr>
+                        </m:ctrlPr>
+                      </m:e>
+                      <m:sub>
+                        <m:r>
+                          <m:rPr>
+                            <m:sty m:val="bi"/>
+                          </m:rPr>
+                          <w:rPr>
+                            <w:rFonts w:ascii="Cambria Math" w:eastAsiaTheme="minorEastAsia" w:hAnsi="Cambria Math"/>
+                            <w:lang w:val="en-US"/>
+                          </w:rPr>
+                          <m:t>n</m:t>
+                        </m:r>
+                      </m:sub>
+                    </m:sSub>
+                    <m:r>
+                      <m:rPr>
+                        <m:sty m:val="bi"/>
+                      </m:rPr>
+                      <w:rPr>
+                        <w:rFonts w:ascii="Cambria Math" w:eastAsiaTheme="minorEastAsia" w:hAnsi="Cambria Math"/>
+                        <w:lang w:val="en-US"/>
+                      </w:rPr>
+                      <m:t>&gt;,≫or h=</m:t>
+                    </m:r>
+                    <m:r>
+                      <m:rPr>
+                        <m:sty m:val="bi"/>
+                      </m:rPr>
+                      <w:rPr>
+                        <w:rFonts w:ascii="Cambria Math" w:eastAsiaTheme="minorEastAsia" w:hAnsi="Cambria Math"/>
+                        <w:lang w:val="en-US"/>
+                      </w:rPr>
+                      <m:t>θ</m:t>
+                    </m:r>
+                    <m:r>
+                      <m:rPr>
+                        <m:sty m:val="bi"/>
+                      </m:rPr>
+                      <w:rPr>
+                        <w:rFonts w:ascii="Cambria Math" w:eastAsiaTheme="minorEastAsia" w:hAnsi="Cambria Math"/>
+                        <w:lang w:val="en-US"/>
+                      </w:rPr>
+                      <m:t xml:space="preserve"> </m:t>
+                    </m:r>
+                  </m:e>
+                </m:d>
+              </m:oMath>
+            </m:oMathPara>
+          </w:p>
+          <w:p>
+            <w:pPr>
+              <w:jc w:val="center"/>
+              <w:rPr>
+                <w:rFonts w:eastAsiaTheme="minorEastAsia"/>
+                <w:b w:val="0"/>
+                <w:bCs w:val="0"/>
+                <w:lang w:val="en-US"/>
+              </w:rPr>
+            </w:pPr>
+            <w:r>
+              <w:rPr>
+                <w:noProof/>
+              </w:rPr>
+              <w:drawing>
+                <wp:anchor distT="0" distB="0" distL="114300" distR="114300" simplePos="0" relativeHeight="251661824" behindDoc="0" locked="0" layoutInCell="1" allowOverlap="1" wp14:anchorId="5B6E8C04" wp14:editId="42F3A94E">
+                  <wp:simplePos x="0" y="0"/>
+                  <wp:positionH relativeFrom="column">
+                    <wp:posOffset>2346270</wp:posOffset>
+                  </wp:positionH>
+                  <wp:positionV relativeFrom="paragraph">
+                    <wp:posOffset>60242</wp:posOffset>
+                  </wp:positionV>
+                  <wp:extent cx="987425" cy="922020"/>
+                  <wp:effectExtent l="0" t="0" r="0" b="0"/>
+                  <wp:wrapSquare wrapText="bothSides"/>
+                  <wp:docPr id="24" name="Imagen 24" descr="Diagrama&#10;&#10;Descripción generada automáticamente"/>
+                  <wp:cNvGraphicFramePr>
+                    <a:graphicFrameLocks xmlns:a="http://schemas.openxmlformats.org/drawingml/2006/main" noChangeAspect="1"/>
+                  </wp:cNvGraphicFramePr>
+                  <a:graphic xmlns:a="http://schemas.openxmlformats.org/drawingml/2006/main">
+                    <a:graphicData uri="http://schemas.openxmlformats.org/drawingml/2006/picture">
+                      <pic:pic xmlns:pic="http://schemas.openxmlformats.org/drawingml/2006/picture">
+                        <pic:nvPicPr>
+                          <pic:cNvPr id="21" name="Imagen 21" descr="Diagrama&#10;&#10;Descripción generada automáticamente"/>
+                          <pic:cNvPicPr/>
+                        </pic:nvPicPr>
+                        <pic:blipFill>
+                          <a:blip r:embed="rId28" cstate="print">
+                            <a:grayscl/>
+                            <a:extLst>
+                              <a:ext uri="{28A0092B-C50C-407E-A947-70E740481C1C}">
+                                <a14:useLocalDpi xmlns:a14="http://schemas.microsoft.com/office/drawing/2010/main" val="0"/>
+                              </a:ext>
+                            </a:extLst>
+                          </a:blip>
+                          <a:stretch>
+                            <a:fillRect/>
+                          </a:stretch>
+                        </pic:blipFill>
+                        <pic:spPr>
+                          <a:xfrm>
+                            <a:off x="0" y="0"/>
+                            <a:ext cx="987425" cy="922020"/>
+                          </a:xfrm>
+                          <a:prstGeom prst="rect">
+                            <a:avLst/>
+                          </a:prstGeom>
+                        </pic:spPr>
+                      </pic:pic>
+                    </a:graphicData>
+                  </a:graphic>
+                  <wp14:sizeRelH relativeFrom="margin">
+                    <wp14:pctWidth>0</wp14:pctWidth>
+                  </wp14:sizeRelH>
+                  <wp14:sizeRelV relativeFrom="margin">
+                    <wp14:pctHeight>0</wp14:pctHeight>
+                  </wp14:sizeRelV>
+                </wp:anchor>
+              </w:drawing>
+            </w:r>
+          </w:p>
+          <w:p>
+            <w:pPr>
+              <w:jc w:val="center"/>
+              <w:rPr>
+                <w:rFonts w:eastAsiaTheme="minorEastAsia"/>
+                <w:b w:val="0"/>
+                <w:bCs w:val="0"/>
+                <w:lang w:val="en-US"/>
+              </w:rPr>
+            </w:pPr>
+          </w:p>
+          <w:p>
+            <w:pPr>
+              <w:jc w:val="center"/>
+              <w:rPr>
+                <w:rFonts w:eastAsiaTheme="minorEastAsia"/>
+                <w:b w:val="0"/>
+                <w:bCs w:val="0"/>
+                <w:lang w:val="en-US"/>
+              </w:rPr>
+            </w:pPr>
+          </w:p>
+          <w:p>
+            <w:pPr>
+              <w:jc w:val="center"/>
+              <w:rPr>
+                <w:rFonts w:eastAsiaTheme="minorEastAsia"/>
+                <w:b w:val="0"/>
+                <w:bCs w:val="0"/>
+                <w:lang w:val="en-US"/>
+              </w:rPr>
+            </w:pPr>
+          </w:p>
+          <w:p>
+            <w:pPr>
+              <w:jc w:val="center"/>
+              <w:rPr>
+                <w:rFonts w:eastAsiaTheme="minorEastAsia"/>
+                <w:b w:val="0"/>
+                <w:bCs w:val="0"/>
+                <w:lang w:val="en-US"/>
+              </w:rPr>
+            </w:pPr>
+          </w:p>
+          <w:p>
+            <w:pPr>
+              <w:jc w:val="center"/>
+              <w:rPr>
+                <w:rFonts w:eastAsiaTheme="minorEastAsia"/>
+                <w:lang w:val="en-US"/>
+              </w:rPr>
+            </w:pPr>
+            <w:r>
+              <w:rPr>
+                <w:rFonts w:eastAsiaTheme="minorEastAsia"/>
+                <w:b w:val="0"/>
+                <w:bCs w:val="0"/>
+                <w:lang w:val="en-US"/>
+              </w:rPr>
+              <w:t xml:space="preserve">         </w:t>
+            </w:r>
+          </w:p>
+          <w:p>
+            <w:pPr>
+              <w:rPr>
+                <w:rFonts w:eastAsiaTheme="minorEastAsia"/>
+                <w:b w:val="0"/>
+                <w:bCs w:val="0"/>
+                <w:lang w:val="en-US"/>
+              </w:rPr>
+            </w:pPr>
+          </w:p>
+        </w:tc>
+      </w:tr>
+    </w:tbl>
+    <w:p>
+      <w:pPr>
+        <w:rPr>
+          <w:u w:val="single"/>
+          <w:lang w:val="en-US"/>
+        </w:rPr>
+      </w:pPr>
+    </w:p>
+    <w:tbl>
+      <w:tblPr>
+        <w:tblStyle w:val="Tablaconcuadrcula4-nfasis2"/>
+        <w:tblW w:w="0" w:type="auto"/>
+        <w:tblLook w:val="04A0" w:firstRow="1" w:lastRow="0" w:firstColumn="1" w:lastColumn="0" w:noHBand="0" w:noVBand="1"/>
+      </w:tblPr>
+      <w:tblGrid>
+        <w:gridCol w:w="8828"/>
+      </w:tblGrid>
+      <w:tr>
+        <w:trPr>
+          <w:cnfStyle w:val="100000000000" w:firstRow="1" w:lastRow="0" w:firstColumn="0" w:lastColumn="0" w:oddVBand="0" w:evenVBand="0" w:oddHBand="0" w:evenHBand="0" w:firstRowFirstColumn="0" w:firstRowLastColumn="0" w:lastRowFirstColumn="0" w:lastRowLastColumn="0"/>
+        </w:trPr>
+        <w:tc>
+          <w:tcPr>
+            <w:cnfStyle w:val="001000000000" w:firstRow="0" w:lastRow="0" w:firstColumn="1" w:lastColumn="0" w:oddVBand="0" w:evenVBand="0" w:oddHBand="0" w:evenHBand="0" w:firstRowFirstColumn="0" w:firstRowLastColumn="0" w:lastRowFirstColumn="0" w:lastRowLastColumn="0"/>
+            <w:tcW w:w="8828" w:type="dxa"/>
+            <w:shd w:val="clear" w:color="auto" w:fill="FBE4D5" w:themeFill="accent2" w:themeFillTint="33"/>
+          </w:tcPr>
+          <w:p>
+            <w:pPr>
+              <w:jc w:val="center"/>
+              <w:rPr>
+                <w:rFonts w:eastAsiaTheme="minorEastAsia"/>
+                <w:bCs w:val="0"/>
+                <w:color w:val="262626" w:themeColor="text1" w:themeTint="D9"/>
+                <w:lang w:val="en-US"/>
+              </w:rPr>
+            </w:pPr>
+            <m:oMathPara>
+              <m:oMath>
+                <m:r>
+                  <m:rPr>
+                    <m:sty m:val="bi"/>
+                  </m:rPr>
+                  <w:rPr>
+                    <w:rFonts w:ascii="Cambria Math" w:eastAsiaTheme="minorEastAsia" w:hAnsi="Cambria Math"/>
+                    <w:color w:val="262626" w:themeColor="text1" w:themeTint="D9"/>
+                    <w:lang w:val="en-US"/>
+                  </w:rPr>
+                  <m:t>Search</m:t>
+                </m:r>
+              </m:oMath>
+            </m:oMathPara>
+          </w:p>
+        </w:tc>
+      </w:tr>
+      <w:tr>
+        <w:trPr>
+          <w:cnfStyle w:val="000000100000" w:firstRow="0" w:lastRow="0" w:firstColumn="0" w:lastColumn="0" w:oddVBand="0" w:evenVBand="0" w:oddHBand="1" w:evenHBand="0" w:firstRowFirstColumn="0" w:firstRowLastColumn="0" w:lastRowFirstColumn="0" w:lastRowLastColumn="0"/>
+        </w:trPr>
+        <w:tc>
+          <w:tcPr>
+            <w:cnfStyle w:val="001000000000" w:firstRow="0" w:lastRow="0" w:firstColumn="1" w:lastColumn="0" w:oddVBand="0" w:evenVBand="0" w:oddHBand="0" w:evenHBand="0" w:firstRowFirstColumn="0" w:firstRowLastColumn="0" w:lastRowFirstColumn="0" w:lastRowLastColumn="0"/>
+            <w:tcW w:w="8828" w:type="dxa"/>
+            <w:shd w:val="clear" w:color="auto" w:fill="FFFFFF" w:themeFill="background1"/>
+          </w:tcPr>
+          <w:p>
+            <w:pPr>
+              <w:jc w:val="center"/>
+              <w:rPr>
+                <w:rFonts w:eastAsiaTheme="minorEastAsia"/>
+                <w:lang w:val="en-US"/>
+              </w:rPr>
+            </w:pPr>
+            <w:r>
+              <w:rPr>
+                <w:rFonts w:eastAsiaTheme="minorEastAsia"/>
+                <w:b w:val="0"/>
+                <w:bCs w:val="0"/>
+                <w:lang w:val="en-US"/>
+              </w:rPr>
+              <w:t>Retrieves an item with a given search key from a table.</w:t>
+            </w:r>
+          </w:p>
+          <w:p>
+            <w:pPr>
+              <w:jc w:val="center"/>
+              <w:rPr>
+                <w:rFonts w:eastAsiaTheme="minorEastAsia"/>
+                <w:lang w:val="en-US"/>
+              </w:rPr>
+            </w:pPr>
+            <m:oMath>
+              <m:d>
+                <m:dPr>
+                  <m:begChr m:val="{"/>
+                  <m:endChr m:val="}"/>
+                  <m:ctrlPr>
+                    <w:rPr>
+                      <w:rFonts w:ascii="Cambria Math" w:eastAsiaTheme="minorEastAsia" w:hAnsi="Cambria Math"/>
+                      <w:i/>
+                      <w:lang w:val="en-US"/>
+                    </w:rPr>
+                  </m:ctrlPr>
+                </m:dPr>
+                <m:e>
+                  <m:r>
+                    <m:rPr>
+                      <m:sty m:val="bi"/>
+                    </m:rPr>
+                    <w:rPr>
+                      <w:rFonts w:ascii="Cambria Math" w:eastAsiaTheme="minorEastAsia" w:hAnsi="Cambria Math"/>
+                      <w:lang w:val="en-US"/>
+                    </w:rPr>
+                    <m:t>pre:  hashTable h</m:t>
                   </m:r>
                   <m:r>
                     <m:rPr>
@@ -14694,7 +18394,7 @@
                       <w:rFonts w:ascii="Cambria Math" w:eastAsiaTheme="minorEastAsia" w:hAnsi="Cambria Math"/>
                       <w:lang w:val="en-US"/>
                     </w:rPr>
-                    <m:t>,&lt;k,v&gt;</m:t>
+                    <m:t>≠</m:t>
                   </m:r>
                   <m:r>
                     <m:rPr>
@@ -14704,7 +18404,7 @@
                       <w:rFonts w:ascii="Cambria Math" w:eastAsiaTheme="minorEastAsia" w:hAnsi="Cambria Math"/>
                       <w:lang w:val="en-US"/>
                     </w:rPr>
-                    <m:t>≫or h=</m:t>
+                    <m:t>θ</m:t>
                   </m:r>
                   <m:r>
                     <m:rPr>
@@ -14714,7 +18414,126 @@
                       <w:rFonts w:ascii="Cambria Math" w:eastAsiaTheme="minorEastAsia" w:hAnsi="Cambria Math"/>
                       <w:lang w:val="en-US"/>
                     </w:rPr>
-                    <m:t>&lt;k,v&gt;</m:t>
+                    <m:t xml:space="preserve"> and Key k≠θ</m:t>
+                  </m:r>
+                </m:e>
+              </m:d>
+            </m:oMath>
+            <w:r>
+              <w:rPr>
+                <w:rFonts w:eastAsiaTheme="minorEastAsia"/>
+                <w:b w:val="0"/>
+                <w:bCs w:val="0"/>
+                <w:lang w:val="en-US"/>
+              </w:rPr>
+              <w:t xml:space="preserve">         </w:t>
+            </w:r>
+          </w:p>
+          <w:p>
+            <w:pPr>
+              <w:jc w:val="center"/>
+              <w:rPr>
+                <w:rFonts w:eastAsiaTheme="minorEastAsia"/>
+                <w:b w:val="0"/>
+                <w:bCs w:val="0"/>
+                <w:lang w:val="en-US"/>
+              </w:rPr>
+            </w:pPr>
+            <w:r>
+              <w:rPr>
+                <w:noProof/>
+              </w:rPr>
+              <w:drawing>
+                <wp:inline distT="0" distB="0" distL="0" distR="0" wp14:anchorId="2FEFA126" wp14:editId="170600A1">
+                  <wp:extent cx="1476897" cy="970059"/>
+                  <wp:effectExtent l="0" t="0" r="0" b="0"/>
+                  <wp:docPr id="26" name="Imagen 26"/>
+                  <wp:cNvGraphicFramePr>
+                    <a:graphicFrameLocks xmlns:a="http://schemas.openxmlformats.org/drawingml/2006/main" noChangeAspect="1"/>
+                  </wp:cNvGraphicFramePr>
+                  <a:graphic xmlns:a="http://schemas.openxmlformats.org/drawingml/2006/main">
+                    <a:graphicData uri="http://schemas.openxmlformats.org/drawingml/2006/picture">
+                      <pic:pic xmlns:pic="http://schemas.openxmlformats.org/drawingml/2006/picture">
+                        <pic:nvPicPr>
+                          <pic:cNvPr id="1" name=""/>
+                          <pic:cNvPicPr/>
+                        </pic:nvPicPr>
+                        <pic:blipFill>
+                          <a:blip r:embed="rId29">
+                            <a:extLst>
+                              <a:ext uri="{BEBA8EAE-BF5A-486C-A8C5-ECC9F3942E4B}">
+                                <a14:imgProps xmlns:a14="http://schemas.microsoft.com/office/drawing/2010/main">
+                                  <a14:imgLayer r:embed="rId30">
+                                    <a14:imgEffect>
+                                      <a14:saturation sat="0"/>
+                                    </a14:imgEffect>
+                                  </a14:imgLayer>
+                                </a14:imgProps>
+                              </a:ext>
+                            </a:extLst>
+                          </a:blip>
+                          <a:stretch>
+                            <a:fillRect/>
+                          </a:stretch>
+                        </pic:blipFill>
+                        <pic:spPr>
+                          <a:xfrm>
+                            <a:off x="0" y="0"/>
+                            <a:ext cx="1486805" cy="976567"/>
+                          </a:xfrm>
+                          <a:prstGeom prst="rect">
+                            <a:avLst/>
+                          </a:prstGeom>
+                        </pic:spPr>
+                      </pic:pic>
+                    </a:graphicData>
+                  </a:graphic>
+                </wp:inline>
+              </w:drawing>
+            </w:r>
+          </w:p>
+          <w:p>
+            <w:pPr>
+              <w:jc w:val="center"/>
+              <w:rPr>
+                <w:rFonts w:eastAsiaTheme="minorEastAsia"/>
+                <w:b w:val="0"/>
+                <w:bCs w:val="0"/>
+                <w:lang w:val="en-US"/>
+              </w:rPr>
+            </w:pPr>
+          </w:p>
+          <w:p>
+            <w:pPr>
+              <w:jc w:val="center"/>
+              <w:rPr>
+                <w:rFonts w:eastAsiaTheme="minorEastAsia"/>
+                <w:lang w:val="en-US"/>
+              </w:rPr>
+            </w:pPr>
+            <m:oMath>
+              <m:d>
+                <m:dPr>
+                  <m:begChr m:val="{"/>
+                  <m:endChr m:val="}"/>
+                  <m:ctrlPr>
+                    <w:rPr>
+                      <w:rFonts w:ascii="Cambria Math" w:eastAsiaTheme="minorEastAsia" w:hAnsi="Cambria Math"/>
+                      <w:i/>
+                      <w:lang w:val="en-US"/>
+                    </w:rPr>
+                  </m:ctrlPr>
+                </m:dPr>
+                <m:e>
+                  <m:r>
+                    <m:rPr>
+                      <m:sty m:val="bi"/>
+                    </m:rPr>
+                    <w:rPr>
+                      <w:rFonts w:ascii="Cambria Math" w:eastAsiaTheme="minorEastAsia" w:hAnsi="Cambria Math"/>
+                      <w:lang w:val="en-US"/>
+                    </w:rPr>
+                    <m:t>p</m:t>
                   </m:r>
                   <m:r>
                     <m:rPr>
@@ -14724,7 +18543,47 @@
                       <w:rFonts w:ascii="Cambria Math" w:eastAsiaTheme="minorEastAsia" w:hAnsi="Cambria Math"/>
                       <w:lang w:val="en-US"/>
                     </w:rPr>
-                    <m:t xml:space="preserve"> </m:t>
+                    <m:t>ost</m:t>
+                  </m:r>
+                  <m:r>
+                    <m:rPr>
+                      <m:sty m:val="bi"/>
+                    </m:rPr>
+                    <w:rPr>
+                      <w:rFonts w:ascii="Cambria Math" w:eastAsiaTheme="minorEastAsia" w:hAnsi="Cambria Math"/>
+                      <w:lang w:val="en-US"/>
+                    </w:rPr>
+                    <m:t xml:space="preserve">: </m:t>
+                  </m:r>
+                  <m:r>
+                    <m:rPr>
+                      <m:sty m:val="bi"/>
+                    </m:rPr>
+                    <w:rPr>
+                      <w:rFonts w:ascii="Cambria Math" w:eastAsiaTheme="minorEastAsia" w:hAnsi="Cambria Math"/>
+                      <w:lang w:val="en-US"/>
+                    </w:rPr>
+                    <m:t>hashTable h≠θ</m:t>
+                  </m:r>
+                  <m:r>
+                    <m:rPr>
+                      <m:sty m:val="bi"/>
+                    </m:rPr>
+                    <w:rPr>
+                      <w:rFonts w:ascii="Cambria Math" w:eastAsiaTheme="minorEastAsia" w:hAnsi="Cambria Math"/>
+                      <w:lang w:val="en-US"/>
+                    </w:rPr>
+                    <m:t xml:space="preserve"> and return</m:t>
+                  </m:r>
+                  <m:r>
+                    <m:rPr>
+                      <m:sty m:val="bi"/>
+                    </m:rPr>
+                    <w:rPr>
+                      <w:rFonts w:ascii="Cambria Math" w:eastAsiaTheme="minorEastAsia" w:hAnsi="Cambria Math"/>
+                      <w:lang w:val="en-US"/>
+                    </w:rPr>
+                    <m:t xml:space="preserve">&lt;k,v&gt; </m:t>
                   </m:r>
                 </m:e>
               </m:d>
@@ -14760,6 +18619,48 @@
                 <w:lang w:val="en-US"/>
               </w:rPr>
             </w:pPr>
+            <w:r>
+              <w:rPr>
+                <w:noProof/>
+              </w:rPr>
+              <w:drawing>
+                <wp:inline distT="0" distB="0" distL="0" distR="0" wp14:anchorId="6CEED20E" wp14:editId="6AE2DB20">
+                  <wp:extent cx="1407381" cy="547700"/>
+                  <wp:effectExtent l="0" t="0" r="0" b="0"/>
+                  <wp:docPr id="27" name="Imagen 27"/>
+                  <wp:cNvGraphicFramePr>
+                    <a:graphicFrameLocks xmlns:a="http://schemas.openxmlformats.org/drawingml/2006/main" noChangeAspect="1"/>
+                  </wp:cNvGraphicFramePr>
+                  <a:graphic xmlns:a="http://schemas.openxmlformats.org/drawingml/2006/main">
+                    <a:graphicData uri="http://schemas.openxmlformats.org/drawingml/2006/picture">
+                      <pic:pic xmlns:pic="http://schemas.openxmlformats.org/drawingml/2006/picture">
+                        <pic:nvPicPr>
+                          <pic:cNvPr id="1" name=""/>
+                          <pic:cNvPicPr/>
+                        </pic:nvPicPr>
+                        <pic:blipFill>
+                          <a:blip r:embed="rId31">
+                            <a:grayscl/>
+                          </a:blip>
+                          <a:stretch>
+                            <a:fillRect/>
+                          </a:stretch>
+                        </pic:blipFill>
+                        <pic:spPr>
+                          <a:xfrm>
+                            <a:off x="0" y="0"/>
+                            <a:ext cx="1416877" cy="551395"/>
+                          </a:xfrm>
+                          <a:prstGeom prst="rect">
+                            <a:avLst/>
+                          </a:prstGeom>
+                        </pic:spPr>
+                      </pic:pic>
+                    </a:graphicData>
+                  </a:graphic>
+                </wp:inline>
+              </w:drawing>
+            </w:r>
           </w:p>
           <w:p>
             <w:pPr>
@@ -14798,7 +18699,6 @@
           <w:noProof/>
           <w:lang w:val="en-US"/>
         </w:rPr>
-        <w:lastRenderedPageBreak/>
         <w:drawing>
           <wp:anchor distT="0" distB="0" distL="114300" distR="114300" simplePos="0" relativeHeight="251650048" behindDoc="0" locked="0" layoutInCell="1" allowOverlap="1" wp14:anchorId="7AAB071C" wp14:editId="51D466DF">
             <wp:simplePos x="0" y="0"/>
@@ -14823,7 +18723,7 @@
                     <pic:cNvPicPr/>
                   </pic:nvPicPr>
                   <pic:blipFill>
-                    <a:blip r:embed="rId29" cstate="print">
+                    <a:blip r:embed="rId32" cstate="print">
                       <a:extLst>
                         <a:ext uri="{28A0092B-C50C-407E-A947-70E740481C1C}">
                           <a14:useLocalDpi xmlns:a14="http://schemas.microsoft.com/office/drawing/2010/main" val="0"/>
@@ -14885,7 +18785,7 @@
                     <pic:cNvPicPr/>
                   </pic:nvPicPr>
                   <pic:blipFill>
-                    <a:blip r:embed="rId30" cstate="print">
+                    <a:blip r:embed="rId33" cstate="print">
                       <a:extLst>
                         <a:ext uri="{28A0092B-C50C-407E-A947-70E740481C1C}">
                           <a14:useLocalDpi xmlns:a14="http://schemas.microsoft.com/office/drawing/2010/main" val="0"/>
@@ -14939,6 +18839,7 @@
           <w:noProof/>
           <w:lang w:val="en-US"/>
         </w:rPr>
+        <w:lastRenderedPageBreak/>
         <w:drawing>
           <wp:anchor distT="0" distB="0" distL="114300" distR="114300" simplePos="0" relativeHeight="251651072" behindDoc="0" locked="0" layoutInCell="1" allowOverlap="1" wp14:anchorId="497971CC" wp14:editId="563F0A33">
             <wp:simplePos x="0" y="0"/>
@@ -14963,7 +18864,7 @@
                     <pic:cNvPicPr/>
                   </pic:nvPicPr>
                   <pic:blipFill>
-                    <a:blip r:embed="rId31" cstate="print">
+                    <a:blip r:embed="rId34" cstate="print">
                       <a:extLst>
                         <a:ext uri="{28A0092B-C50C-407E-A947-70E740481C1C}">
                           <a14:useLocalDpi xmlns:a14="http://schemas.microsoft.com/office/drawing/2010/main" val="0"/>
@@ -15108,7 +19009,7 @@
       </w:pPr>
     </w:p>
     <w:sectPr>
-      <w:headerReference w:type="default" r:id="rId32"/>
+      <w:headerReference w:type="default" r:id="rId35"/>
       <w:pgSz w:w="12240" w:h="15840"/>
       <w:pgMar w:top="1417" w:right="1701" w:bottom="1417" w:left="1701" w:header="708" w:footer="708" w:gutter="0"/>
       <w:cols w:space="708"/>

</xml_diff>